<commit_message>
Doing some refactorings Added the CapitalValdiator
</commit_message>
<xml_diff>
--- a/command/documentation/OCP in Practice.docx
+++ b/command/documentation/OCP in Practice.docx
@@ -3520,7 +3520,7 @@
         <w:rPr>
           <w:rFonts w:ascii="Courier New" w:hAnsi="Courier New" w:cs="Courier New"/>
           <w:sz w:val="16"/>
-          <w:szCs w:val="16"/>
+          <w:szCs w:val="20"/>
           <w:lang w:val="en-GB"/>
         </w:rPr>
       </w:pPr>
@@ -3529,7 +3529,7 @@
           <w:rFonts w:ascii="Courier New" w:hAnsi="Courier New" w:cs="Courier New"/>
           <w:color w:val="008080"/>
           <w:sz w:val="16"/>
-          <w:szCs w:val="16"/>
+          <w:szCs w:val="20"/>
           <w:lang w:val="en-GB"/>
         </w:rPr>
         <w:t>&lt;</w:t>
@@ -3539,7 +3539,7 @@
           <w:rFonts w:ascii="Courier New" w:hAnsi="Courier New" w:cs="Courier New"/>
           <w:color w:val="3F7F7F"/>
           <w:sz w:val="16"/>
-          <w:szCs w:val="16"/>
+          <w:szCs w:val="20"/>
           <w:lang w:val="en-GB"/>
         </w:rPr>
         <w:t>bean</w:t>
@@ -3548,7 +3548,7 @@
         <w:rPr>
           <w:rFonts w:ascii="Courier New" w:hAnsi="Courier New" w:cs="Courier New"/>
           <w:sz w:val="16"/>
-          <w:szCs w:val="16"/>
+          <w:szCs w:val="20"/>
           <w:lang w:val="en-GB"/>
         </w:rPr>
         <w:t xml:space="preserve"> </w:t>
@@ -3558,7 +3558,7 @@
           <w:rFonts w:ascii="Courier New" w:hAnsi="Courier New" w:cs="Courier New"/>
           <w:color w:val="7F007F"/>
           <w:sz w:val="16"/>
-          <w:szCs w:val="16"/>
+          <w:szCs w:val="20"/>
           <w:lang w:val="en-GB"/>
         </w:rPr>
         <w:t>id</w:t>
@@ -3568,7 +3568,7 @@
           <w:rFonts w:ascii="Courier New" w:hAnsi="Courier New" w:cs="Courier New"/>
           <w:color w:val="000000"/>
           <w:sz w:val="16"/>
-          <w:szCs w:val="16"/>
+          <w:szCs w:val="20"/>
           <w:lang w:val="en-GB"/>
         </w:rPr>
         <w:t>=</w:t>
@@ -3580,7 +3580,7 @@
           <w:iCs/>
           <w:color w:val="2A00FF"/>
           <w:sz w:val="16"/>
-          <w:szCs w:val="16"/>
+          <w:szCs w:val="20"/>
           <w:lang w:val="en-GB"/>
         </w:rPr>
         <w:t>"</w:t>
@@ -3593,7 +3593,7 @@
           <w:iCs/>
           <w:color w:val="2A00FF"/>
           <w:sz w:val="16"/>
-          <w:szCs w:val="16"/>
+          <w:szCs w:val="20"/>
           <w:lang w:val="en-GB"/>
         </w:rPr>
         <w:t>lengthValidator</w:t>
@@ -3606,7 +3606,7 @@
           <w:iCs/>
           <w:color w:val="2A00FF"/>
           <w:sz w:val="16"/>
-          <w:szCs w:val="16"/>
+          <w:szCs w:val="20"/>
           <w:lang w:val="en-GB"/>
         </w:rPr>
         <w:t>"</w:t>
@@ -3615,7 +3615,7 @@
         <w:rPr>
           <w:rFonts w:ascii="Courier New" w:hAnsi="Courier New" w:cs="Courier New"/>
           <w:sz w:val="16"/>
-          <w:szCs w:val="16"/>
+          <w:szCs w:val="20"/>
           <w:lang w:val="en-GB"/>
         </w:rPr>
         <w:t xml:space="preserve"> </w:t>
@@ -3625,7 +3625,7 @@
           <w:rFonts w:ascii="Courier New" w:hAnsi="Courier New" w:cs="Courier New"/>
           <w:color w:val="7F007F"/>
           <w:sz w:val="16"/>
-          <w:szCs w:val="16"/>
+          <w:szCs w:val="20"/>
           <w:lang w:val="en-GB"/>
         </w:rPr>
         <w:t>class</w:t>
@@ -3635,7 +3635,7 @@
           <w:rFonts w:ascii="Courier New" w:hAnsi="Courier New" w:cs="Courier New"/>
           <w:color w:val="000000"/>
           <w:sz w:val="16"/>
-          <w:szCs w:val="16"/>
+          <w:szCs w:val="20"/>
           <w:lang w:val="en-GB"/>
         </w:rPr>
         <w:t>=</w:t>
@@ -3647,7 +3647,7 @@
           <w:iCs/>
           <w:color w:val="2A00FF"/>
           <w:sz w:val="16"/>
-          <w:szCs w:val="16"/>
+          <w:szCs w:val="20"/>
           <w:lang w:val="en-GB"/>
         </w:rPr>
         <w:t>"</w:t>
@@ -3660,7 +3660,7 @@
           <w:iCs/>
           <w:color w:val="2A00FF"/>
           <w:sz w:val="16"/>
-          <w:szCs w:val="16"/>
+          <w:szCs w:val="20"/>
           <w:lang w:val="en-GB"/>
         </w:rPr>
         <w:t>de.neusta.login.validator.LengthValidator</w:t>
@@ -3673,7 +3673,7 @@
           <w:iCs/>
           <w:color w:val="2A00FF"/>
           <w:sz w:val="16"/>
-          <w:szCs w:val="16"/>
+          <w:szCs w:val="20"/>
           <w:lang w:val="en-GB"/>
         </w:rPr>
         <w:t>"</w:t>
@@ -3683,7 +3683,7 @@
           <w:rFonts w:ascii="Courier New" w:hAnsi="Courier New" w:cs="Courier New"/>
           <w:color w:val="008080"/>
           <w:sz w:val="16"/>
-          <w:szCs w:val="16"/>
+          <w:szCs w:val="20"/>
           <w:lang w:val="en-GB"/>
         </w:rPr>
         <w:t>&gt;</w:t>
@@ -3704,16 +3704,16 @@
         <w:rPr>
           <w:rFonts w:ascii="Courier New" w:hAnsi="Courier New" w:cs="Courier New"/>
           <w:sz w:val="16"/>
-          <w:szCs w:val="16"/>
-          <w:lang w:val="en-GB"/>
-        </w:rPr>
-      </w:pPr>
-      <w:r>
-        <w:rPr>
-          <w:rFonts w:ascii="Courier New" w:hAnsi="Courier New" w:cs="Courier New"/>
-          <w:color w:val="000000"/>
-          <w:sz w:val="16"/>
-          <w:szCs w:val="16"/>
+          <w:szCs w:val="20"/>
+          <w:lang w:val="en-GB"/>
+        </w:rPr>
+      </w:pPr>
+      <w:r>
+        <w:rPr>
+          <w:rFonts w:ascii="Courier New" w:hAnsi="Courier New" w:cs="Courier New"/>
+          <w:color w:val="000000"/>
+          <w:sz w:val="16"/>
+          <w:szCs w:val="20"/>
           <w:lang w:val="en-GB"/>
         </w:rPr>
         <w:tab/>
@@ -3723,7 +3723,7 @@
           <w:rFonts w:ascii="Courier New" w:hAnsi="Courier New" w:cs="Courier New"/>
           <w:color w:val="008080"/>
           <w:sz w:val="16"/>
-          <w:szCs w:val="16"/>
+          <w:szCs w:val="20"/>
           <w:lang w:val="en-GB"/>
         </w:rPr>
         <w:t>&lt;</w:t>
@@ -3733,7 +3733,7 @@
           <w:rFonts w:ascii="Courier New" w:hAnsi="Courier New" w:cs="Courier New"/>
           <w:color w:val="3F7F7F"/>
           <w:sz w:val="16"/>
-          <w:szCs w:val="16"/>
+          <w:szCs w:val="20"/>
           <w:lang w:val="en-GB"/>
         </w:rPr>
         <w:t>property</w:t>
@@ -3742,7 +3742,7 @@
         <w:rPr>
           <w:rFonts w:ascii="Courier New" w:hAnsi="Courier New" w:cs="Courier New"/>
           <w:sz w:val="16"/>
-          <w:szCs w:val="16"/>
+          <w:szCs w:val="20"/>
           <w:lang w:val="en-GB"/>
         </w:rPr>
         <w:t xml:space="preserve"> </w:t>
@@ -3752,7 +3752,7 @@
           <w:rFonts w:ascii="Courier New" w:hAnsi="Courier New" w:cs="Courier New"/>
           <w:color w:val="7F007F"/>
           <w:sz w:val="16"/>
-          <w:szCs w:val="16"/>
+          <w:szCs w:val="20"/>
           <w:lang w:val="en-GB"/>
         </w:rPr>
         <w:t>name</w:t>
@@ -3762,7 +3762,7 @@
           <w:rFonts w:ascii="Courier New" w:hAnsi="Courier New" w:cs="Courier New"/>
           <w:color w:val="000000"/>
           <w:sz w:val="16"/>
-          <w:szCs w:val="16"/>
+          <w:szCs w:val="20"/>
           <w:lang w:val="en-GB"/>
         </w:rPr>
         <w:t>=</w:t>
@@ -3774,7 +3774,7 @@
           <w:iCs/>
           <w:color w:val="2A00FF"/>
           <w:sz w:val="16"/>
-          <w:szCs w:val="16"/>
+          <w:szCs w:val="20"/>
           <w:lang w:val="en-GB"/>
         </w:rPr>
         <w:t>"length"</w:t>
@@ -3783,7 +3783,7 @@
         <w:rPr>
           <w:rFonts w:ascii="Courier New" w:hAnsi="Courier New" w:cs="Courier New"/>
           <w:sz w:val="16"/>
-          <w:szCs w:val="16"/>
+          <w:szCs w:val="20"/>
           <w:lang w:val="en-GB"/>
         </w:rPr>
         <w:t xml:space="preserve"> </w:t>
@@ -3793,7 +3793,7 @@
           <w:rFonts w:ascii="Courier New" w:hAnsi="Courier New" w:cs="Courier New"/>
           <w:color w:val="7F007F"/>
           <w:sz w:val="16"/>
-          <w:szCs w:val="16"/>
+          <w:szCs w:val="20"/>
           <w:lang w:val="en-GB"/>
         </w:rPr>
         <w:t>value</w:t>
@@ -3803,7 +3803,7 @@
           <w:rFonts w:ascii="Courier New" w:hAnsi="Courier New" w:cs="Courier New"/>
           <w:color w:val="000000"/>
           <w:sz w:val="16"/>
-          <w:szCs w:val="16"/>
+          <w:szCs w:val="20"/>
           <w:lang w:val="en-GB"/>
         </w:rPr>
         <w:t>=</w:t>
@@ -3815,16 +3815,16 @@
           <w:iCs/>
           <w:color w:val="2A00FF"/>
           <w:sz w:val="16"/>
-          <w:szCs w:val="16"/>
-          <w:lang w:val="en-GB"/>
-        </w:rPr>
-        <w:t>"14"</w:t>
-      </w:r>
-      <w:r>
-        <w:rPr>
-          <w:rFonts w:ascii="Courier New" w:hAnsi="Courier New" w:cs="Courier New"/>
-          <w:sz w:val="16"/>
-          <w:szCs w:val="16"/>
+          <w:szCs w:val="20"/>
+          <w:lang w:val="en-GB"/>
+        </w:rPr>
+        <w:t>"12"</w:t>
+      </w:r>
+      <w:r>
+        <w:rPr>
+          <w:rFonts w:ascii="Courier New" w:hAnsi="Courier New" w:cs="Courier New"/>
+          <w:sz w:val="16"/>
+          <w:szCs w:val="20"/>
           <w:lang w:val="en-GB"/>
         </w:rPr>
         <w:t xml:space="preserve"> </w:t>
@@ -3834,7 +3834,7 @@
           <w:rFonts w:ascii="Courier New" w:hAnsi="Courier New" w:cs="Courier New"/>
           <w:color w:val="008080"/>
           <w:sz w:val="16"/>
-          <w:szCs w:val="16"/>
+          <w:szCs w:val="20"/>
           <w:lang w:val="en-GB"/>
         </w:rPr>
         <w:t>/&gt;</w:t>
@@ -3855,7 +3855,7 @@
         <w:rPr>
           <w:rFonts w:ascii="Courier New" w:hAnsi="Courier New" w:cs="Courier New"/>
           <w:sz w:val="16"/>
-          <w:szCs w:val="16"/>
+          <w:szCs w:val="20"/>
           <w:lang w:val="en-GB"/>
         </w:rPr>
       </w:pPr>
@@ -3864,7 +3864,7 @@
           <w:rFonts w:ascii="Courier New" w:hAnsi="Courier New" w:cs="Courier New"/>
           <w:color w:val="008080"/>
           <w:sz w:val="16"/>
-          <w:szCs w:val="16"/>
+          <w:szCs w:val="20"/>
           <w:lang w:val="en-GB"/>
         </w:rPr>
         <w:t>&lt;/</w:t>
@@ -3874,7 +3874,7 @@
           <w:rFonts w:ascii="Courier New" w:hAnsi="Courier New" w:cs="Courier New"/>
           <w:color w:val="3F7F7F"/>
           <w:sz w:val="16"/>
-          <w:szCs w:val="16"/>
+          <w:szCs w:val="20"/>
           <w:lang w:val="en-GB"/>
         </w:rPr>
         <w:t>bean</w:t>
@@ -3884,7 +3884,7 @@
           <w:rFonts w:ascii="Courier New" w:hAnsi="Courier New" w:cs="Courier New"/>
           <w:color w:val="008080"/>
           <w:sz w:val="16"/>
-          <w:szCs w:val="16"/>
+          <w:szCs w:val="20"/>
           <w:lang w:val="en-GB"/>
         </w:rPr>
         <w:t>&gt;</w:t>
@@ -3905,7 +3905,7 @@
         <w:rPr>
           <w:rFonts w:ascii="Courier New" w:hAnsi="Courier New" w:cs="Courier New"/>
           <w:sz w:val="16"/>
-          <w:szCs w:val="16"/>
+          <w:szCs w:val="20"/>
           <w:lang w:val="en-GB"/>
         </w:rPr>
       </w:pPr>
@@ -3925,7 +3925,7 @@
         <w:rPr>
           <w:rFonts w:ascii="Courier New" w:hAnsi="Courier New" w:cs="Courier New"/>
           <w:sz w:val="16"/>
-          <w:szCs w:val="16"/>
+          <w:szCs w:val="20"/>
           <w:lang w:val="en-GB"/>
         </w:rPr>
       </w:pPr>
@@ -3934,7 +3934,7 @@
           <w:rFonts w:ascii="Courier New" w:hAnsi="Courier New" w:cs="Courier New"/>
           <w:color w:val="008080"/>
           <w:sz w:val="16"/>
-          <w:szCs w:val="16"/>
+          <w:szCs w:val="20"/>
           <w:lang w:val="en-GB"/>
         </w:rPr>
         <w:t>&lt;</w:t>
@@ -3944,7 +3944,7 @@
           <w:rFonts w:ascii="Courier New" w:hAnsi="Courier New" w:cs="Courier New"/>
           <w:color w:val="3F7F7F"/>
           <w:sz w:val="16"/>
-          <w:szCs w:val="16"/>
+          <w:szCs w:val="20"/>
           <w:lang w:val="en-GB"/>
         </w:rPr>
         <w:t>bean</w:t>
@@ -3953,7 +3953,7 @@
         <w:rPr>
           <w:rFonts w:ascii="Courier New" w:hAnsi="Courier New" w:cs="Courier New"/>
           <w:sz w:val="16"/>
-          <w:szCs w:val="16"/>
+          <w:szCs w:val="20"/>
           <w:lang w:val="en-GB"/>
         </w:rPr>
         <w:t xml:space="preserve"> </w:t>
@@ -3963,7 +3963,7 @@
           <w:rFonts w:ascii="Courier New" w:hAnsi="Courier New" w:cs="Courier New"/>
           <w:color w:val="7F007F"/>
           <w:sz w:val="16"/>
-          <w:szCs w:val="16"/>
+          <w:szCs w:val="20"/>
           <w:lang w:val="en-GB"/>
         </w:rPr>
         <w:t>id</w:t>
@@ -3973,7 +3973,7 @@
           <w:rFonts w:ascii="Courier New" w:hAnsi="Courier New" w:cs="Courier New"/>
           <w:color w:val="000000"/>
           <w:sz w:val="16"/>
-          <w:szCs w:val="16"/>
+          <w:szCs w:val="20"/>
           <w:lang w:val="en-GB"/>
         </w:rPr>
         <w:t>=</w:t>
@@ -3985,7 +3985,7 @@
           <w:iCs/>
           <w:color w:val="2A00FF"/>
           <w:sz w:val="16"/>
-          <w:szCs w:val="16"/>
+          <w:szCs w:val="20"/>
           <w:lang w:val="en-GB"/>
         </w:rPr>
         <w:t>"</w:t>
@@ -3998,11 +3998,12 @@
           <w:iCs/>
           <w:color w:val="2A00FF"/>
           <w:sz w:val="16"/>
-          <w:szCs w:val="16"/>
-          <w:lang w:val="en-GB"/>
-        </w:rPr>
-        <w:t>c</w:t>
-      </w:r>
+          <w:szCs w:val="20"/>
+          <w:lang w:val="en-GB"/>
+        </w:rPr>
+        <w:t>capitalValidator</w:t>
+      </w:r>
+      <w:proofErr w:type="spellEnd"/>
       <w:r>
         <w:rPr>
           <w:rFonts w:ascii="Courier New" w:hAnsi="Courier New" w:cs="Courier New"/>
@@ -4010,12 +4011,40 @@
           <w:iCs/>
           <w:color w:val="2A00FF"/>
           <w:sz w:val="16"/>
-          <w:szCs w:val="16"/>
-          <w:lang w:val="en-GB"/>
-        </w:rPr>
-        <w:t>apitalValidator</w:t>
-      </w:r>
-      <w:proofErr w:type="spellEnd"/>
+          <w:szCs w:val="20"/>
+          <w:lang w:val="en-GB"/>
+        </w:rPr>
+        <w:t>"</w:t>
+      </w:r>
+      <w:r>
+        <w:rPr>
+          <w:rFonts w:ascii="Courier New" w:hAnsi="Courier New" w:cs="Courier New"/>
+          <w:sz w:val="16"/>
+          <w:szCs w:val="20"/>
+          <w:lang w:val="en-GB"/>
+        </w:rPr>
+        <w:t xml:space="preserve"> </w:t>
+      </w:r>
+      <w:r>
+        <w:rPr>
+          <w:rFonts w:ascii="Courier New" w:hAnsi="Courier New" w:cs="Courier New"/>
+          <w:color w:val="7F007F"/>
+          <w:sz w:val="16"/>
+          <w:szCs w:val="20"/>
+          <w:lang w:val="en-GB"/>
+        </w:rPr>
+        <w:t>class</w:t>
+      </w:r>
+      <w:r>
+        <w:rPr>
+          <w:rFonts w:ascii="Courier New" w:hAnsi="Courier New" w:cs="Courier New"/>
+          <w:color w:val="000000"/>
+          <w:sz w:val="16"/>
+          <w:szCs w:val="20"/>
+          <w:lang w:val="en-GB"/>
+        </w:rPr>
+        <w:t>=</w:t>
+      </w:r>
       <w:r>
         <w:rPr>
           <w:rFonts w:ascii="Courier New" w:hAnsi="Courier New" w:cs="Courier New"/>
@@ -4023,40 +4052,12 @@
           <w:iCs/>
           <w:color w:val="2A00FF"/>
           <w:sz w:val="16"/>
-          <w:szCs w:val="16"/>
+          <w:szCs w:val="20"/>
           <w:lang w:val="en-GB"/>
         </w:rPr>
         <w:t>"</w:t>
       </w:r>
-      <w:r>
-        <w:rPr>
-          <w:rFonts w:ascii="Courier New" w:hAnsi="Courier New" w:cs="Courier New"/>
-          <w:sz w:val="16"/>
-          <w:szCs w:val="16"/>
-          <w:lang w:val="en-GB"/>
-        </w:rPr>
-        <w:t xml:space="preserve"> </w:t>
-      </w:r>
-      <w:r>
-        <w:rPr>
-          <w:rFonts w:ascii="Courier New" w:hAnsi="Courier New" w:cs="Courier New"/>
-          <w:color w:val="7F007F"/>
-          <w:sz w:val="16"/>
-          <w:szCs w:val="16"/>
-          <w:lang w:val="en-GB"/>
-        </w:rPr>
-        <w:t>class</w:t>
-      </w:r>
-      <w:r>
-        <w:rPr>
-          <w:rFonts w:ascii="Courier New" w:hAnsi="Courier New" w:cs="Courier New"/>
-          <w:color w:val="000000"/>
-          <w:sz w:val="16"/>
-          <w:szCs w:val="16"/>
-          <w:lang w:val="en-GB"/>
-        </w:rPr>
-        <w:t>=</w:t>
-      </w:r>
+      <w:proofErr w:type="spellStart"/>
       <w:r>
         <w:rPr>
           <w:rFonts w:ascii="Courier New" w:hAnsi="Courier New" w:cs="Courier New"/>
@@ -4064,12 +4065,12 @@
           <w:iCs/>
           <w:color w:val="2A00FF"/>
           <w:sz w:val="16"/>
-          <w:szCs w:val="16"/>
-          <w:lang w:val="en-GB"/>
-        </w:rPr>
-        <w:t>"</w:t>
-      </w:r>
-      <w:proofErr w:type="spellStart"/>
+          <w:szCs w:val="20"/>
+          <w:lang w:val="en-GB"/>
+        </w:rPr>
+        <w:t>de.neusta.login.validator.CapitalValidator</w:t>
+      </w:r>
+      <w:proofErr w:type="spellEnd"/>
       <w:r>
         <w:rPr>
           <w:rFonts w:ascii="Courier New" w:hAnsi="Courier New" w:cs="Courier New"/>
@@ -4077,44 +4078,7 @@
           <w:iCs/>
           <w:color w:val="2A00FF"/>
           <w:sz w:val="16"/>
-          <w:szCs w:val="16"/>
-          <w:lang w:val="en-GB"/>
-        </w:rPr>
-        <w:t>de.neusta.login.validator.</w:t>
-      </w:r>
-      <w:r>
-        <w:rPr>
-          <w:rFonts w:ascii="Courier New" w:hAnsi="Courier New" w:cs="Courier New"/>
-          <w:i/>
-          <w:iCs/>
-          <w:color w:val="2A00FF"/>
-          <w:sz w:val="16"/>
-          <w:szCs w:val="16"/>
-          <w:lang w:val="en-GB"/>
-        </w:rPr>
-        <w:t>C</w:t>
-      </w:r>
-      <w:r>
-        <w:rPr>
-          <w:rFonts w:ascii="Courier New" w:hAnsi="Courier New" w:cs="Courier New"/>
-          <w:i/>
-          <w:iCs/>
-          <w:color w:val="2A00FF"/>
-          <w:sz w:val="16"/>
-          <w:szCs w:val="16"/>
-          <w:lang w:val="en-GB"/>
-        </w:rPr>
-        <w:t>apitalValidator</w:t>
-      </w:r>
-      <w:proofErr w:type="spellEnd"/>
-      <w:r>
-        <w:rPr>
-          <w:rFonts w:ascii="Courier New" w:hAnsi="Courier New" w:cs="Courier New"/>
-          <w:i/>
-          <w:iCs/>
-          <w:color w:val="2A00FF"/>
-          <w:sz w:val="16"/>
-          <w:szCs w:val="16"/>
+          <w:szCs w:val="20"/>
           <w:lang w:val="en-GB"/>
         </w:rPr>
         <w:t>"</w:t>
@@ -4124,7 +4088,7 @@
           <w:rFonts w:ascii="Courier New" w:hAnsi="Courier New" w:cs="Courier New"/>
           <w:color w:val="008080"/>
           <w:sz w:val="16"/>
-          <w:szCs w:val="16"/>
+          <w:szCs w:val="20"/>
           <w:lang w:val="en-GB"/>
         </w:rPr>
         <w:t>&gt;</w:t>
@@ -4145,16 +4109,16 @@
         <w:rPr>
           <w:rFonts w:ascii="Courier New" w:hAnsi="Courier New" w:cs="Courier New"/>
           <w:sz w:val="16"/>
-          <w:szCs w:val="16"/>
-          <w:lang w:val="en-GB"/>
-        </w:rPr>
-      </w:pPr>
-      <w:r>
-        <w:rPr>
-          <w:rFonts w:ascii="Courier New" w:hAnsi="Courier New" w:cs="Courier New"/>
-          <w:color w:val="000000"/>
-          <w:sz w:val="16"/>
-          <w:szCs w:val="16"/>
+          <w:szCs w:val="20"/>
+          <w:lang w:val="en-GB"/>
+        </w:rPr>
+      </w:pPr>
+      <w:r>
+        <w:rPr>
+          <w:rFonts w:ascii="Courier New" w:hAnsi="Courier New" w:cs="Courier New"/>
+          <w:color w:val="000000"/>
+          <w:sz w:val="16"/>
+          <w:szCs w:val="20"/>
           <w:lang w:val="en-GB"/>
         </w:rPr>
         <w:tab/>
@@ -4164,7 +4128,7 @@
           <w:rFonts w:ascii="Courier New" w:hAnsi="Courier New" w:cs="Courier New"/>
           <w:color w:val="008080"/>
           <w:sz w:val="16"/>
-          <w:szCs w:val="16"/>
+          <w:szCs w:val="20"/>
           <w:lang w:val="en-GB"/>
         </w:rPr>
         <w:t>&lt;</w:t>
@@ -4174,7 +4138,7 @@
           <w:rFonts w:ascii="Courier New" w:hAnsi="Courier New" w:cs="Courier New"/>
           <w:color w:val="3F7F7F"/>
           <w:sz w:val="16"/>
-          <w:szCs w:val="16"/>
+          <w:szCs w:val="20"/>
           <w:lang w:val="en-GB"/>
         </w:rPr>
         <w:t>property</w:t>
@@ -4183,7 +4147,7 @@
         <w:rPr>
           <w:rFonts w:ascii="Courier New" w:hAnsi="Courier New" w:cs="Courier New"/>
           <w:sz w:val="16"/>
-          <w:szCs w:val="16"/>
+          <w:szCs w:val="20"/>
           <w:lang w:val="en-GB"/>
         </w:rPr>
         <w:t xml:space="preserve"> </w:t>
@@ -4193,7 +4157,7 @@
           <w:rFonts w:ascii="Courier New" w:hAnsi="Courier New" w:cs="Courier New"/>
           <w:color w:val="7F007F"/>
           <w:sz w:val="16"/>
-          <w:szCs w:val="16"/>
+          <w:szCs w:val="20"/>
           <w:lang w:val="en-GB"/>
         </w:rPr>
         <w:t>name</w:t>
@@ -4203,7 +4167,7 @@
           <w:rFonts w:ascii="Courier New" w:hAnsi="Courier New" w:cs="Courier New"/>
           <w:color w:val="000000"/>
           <w:sz w:val="16"/>
-          <w:szCs w:val="16"/>
+          <w:szCs w:val="20"/>
           <w:lang w:val="en-GB"/>
         </w:rPr>
         <w:t>=</w:t>
@@ -4215,7 +4179,7 @@
           <w:iCs/>
           <w:color w:val="2A00FF"/>
           <w:sz w:val="16"/>
-          <w:szCs w:val="16"/>
+          <w:szCs w:val="20"/>
           <w:lang w:val="en-GB"/>
         </w:rPr>
         <w:t>"</w:t>
@@ -4228,7 +4192,7 @@
           <w:iCs/>
           <w:color w:val="2A00FF"/>
           <w:sz w:val="16"/>
-          <w:szCs w:val="16"/>
+          <w:szCs w:val="20"/>
           <w:lang w:val="en-GB"/>
         </w:rPr>
         <w:t>countOfCapitalCharacters</w:t>
@@ -4241,7 +4205,7 @@
           <w:iCs/>
           <w:color w:val="2A00FF"/>
           <w:sz w:val="16"/>
-          <w:szCs w:val="16"/>
+          <w:szCs w:val="20"/>
           <w:lang w:val="en-GB"/>
         </w:rPr>
         <w:t>"</w:t>
@@ -4250,7 +4214,7 @@
         <w:rPr>
           <w:rFonts w:ascii="Courier New" w:hAnsi="Courier New" w:cs="Courier New"/>
           <w:sz w:val="16"/>
-          <w:szCs w:val="16"/>
+          <w:szCs w:val="20"/>
           <w:lang w:val="en-GB"/>
         </w:rPr>
         <w:t xml:space="preserve"> </w:t>
@@ -4260,7 +4224,7 @@
           <w:rFonts w:ascii="Courier New" w:hAnsi="Courier New" w:cs="Courier New"/>
           <w:color w:val="7F007F"/>
           <w:sz w:val="16"/>
-          <w:szCs w:val="16"/>
+          <w:szCs w:val="20"/>
           <w:lang w:val="en-GB"/>
         </w:rPr>
         <w:t>value</w:t>
@@ -4270,7 +4234,7 @@
           <w:rFonts w:ascii="Courier New" w:hAnsi="Courier New" w:cs="Courier New"/>
           <w:color w:val="000000"/>
           <w:sz w:val="16"/>
-          <w:szCs w:val="16"/>
+          <w:szCs w:val="20"/>
           <w:lang w:val="en-GB"/>
         </w:rPr>
         <w:t>=</w:t>
@@ -4282,40 +4246,16 @@
           <w:iCs/>
           <w:color w:val="2A00FF"/>
           <w:sz w:val="16"/>
-          <w:szCs w:val="16"/>
-          <w:lang w:val="en-GB"/>
-        </w:rPr>
-        <w:t>"</w:t>
-      </w:r>
-      <w:r>
-        <w:rPr>
-          <w:rFonts w:ascii="Courier New" w:hAnsi="Courier New" w:cs="Courier New"/>
-          <w:i/>
-          <w:iCs/>
-          <w:color w:val="2A00FF"/>
-          <w:sz w:val="16"/>
-          <w:szCs w:val="16"/>
-          <w:lang w:val="en-GB"/>
-        </w:rPr>
-        <w:t>2</w:t>
-      </w:r>
-      <w:r>
-        <w:rPr>
-          <w:rFonts w:ascii="Courier New" w:hAnsi="Courier New" w:cs="Courier New"/>
-          <w:i/>
-          <w:iCs/>
-          <w:color w:val="2A00FF"/>
-          <w:sz w:val="16"/>
-          <w:szCs w:val="16"/>
-          <w:lang w:val="en-GB"/>
-        </w:rPr>
-        <w:t>"</w:t>
-      </w:r>
-      <w:r>
-        <w:rPr>
-          <w:rFonts w:ascii="Courier New" w:hAnsi="Courier New" w:cs="Courier New"/>
-          <w:sz w:val="16"/>
-          <w:szCs w:val="16"/>
+          <w:szCs w:val="20"/>
+          <w:lang w:val="en-GB"/>
+        </w:rPr>
+        <w:t>"1"</w:t>
+      </w:r>
+      <w:r>
+        <w:rPr>
+          <w:rFonts w:ascii="Courier New" w:hAnsi="Courier New" w:cs="Courier New"/>
+          <w:sz w:val="16"/>
+          <w:szCs w:val="20"/>
           <w:lang w:val="en-GB"/>
         </w:rPr>
         <w:t xml:space="preserve"> </w:t>
@@ -4325,7 +4265,7 @@
           <w:rFonts w:ascii="Courier New" w:hAnsi="Courier New" w:cs="Courier New"/>
           <w:color w:val="008080"/>
           <w:sz w:val="16"/>
-          <w:szCs w:val="16"/>
+          <w:szCs w:val="20"/>
           <w:lang w:val="en-GB"/>
         </w:rPr>
         <w:t>/&gt;</w:t>
@@ -4346,7 +4286,7 @@
         <w:rPr>
           <w:rFonts w:ascii="Courier New" w:hAnsi="Courier New" w:cs="Courier New"/>
           <w:sz w:val="16"/>
-          <w:szCs w:val="16"/>
+          <w:szCs w:val="20"/>
           <w:lang w:val="en-GB"/>
         </w:rPr>
       </w:pPr>
@@ -4355,7 +4295,7 @@
           <w:rFonts w:ascii="Courier New" w:hAnsi="Courier New" w:cs="Courier New"/>
           <w:color w:val="008080"/>
           <w:sz w:val="16"/>
-          <w:szCs w:val="16"/>
+          <w:szCs w:val="20"/>
           <w:lang w:val="en-GB"/>
         </w:rPr>
         <w:t>&lt;/</w:t>
@@ -4365,7 +4305,7 @@
           <w:rFonts w:ascii="Courier New" w:hAnsi="Courier New" w:cs="Courier New"/>
           <w:color w:val="3F7F7F"/>
           <w:sz w:val="16"/>
-          <w:szCs w:val="16"/>
+          <w:szCs w:val="20"/>
           <w:lang w:val="en-GB"/>
         </w:rPr>
         <w:t>bean</w:t>
@@ -4375,7 +4315,7 @@
           <w:rFonts w:ascii="Courier New" w:hAnsi="Courier New" w:cs="Courier New"/>
           <w:color w:val="008080"/>
           <w:sz w:val="16"/>
-          <w:szCs w:val="16"/>
+          <w:szCs w:val="20"/>
           <w:lang w:val="en-GB"/>
         </w:rPr>
         <w:t>&gt;</w:t>
@@ -4395,8 +4335,9 @@
         <w:spacing w:after="0" w:line="240" w:lineRule="auto"/>
         <w:rPr>
           <w:rFonts w:ascii="Courier New" w:hAnsi="Courier New" w:cs="Courier New"/>
-          <w:sz w:val="16"/>
-          <w:szCs w:val="16"/>
+          <w:color w:val="000000"/>
+          <w:sz w:val="16"/>
+          <w:szCs w:val="20"/>
           <w:lang w:val="en-GB"/>
         </w:rPr>
       </w:pPr>
@@ -4416,7 +4357,7 @@
         <w:rPr>
           <w:rFonts w:ascii="Courier New" w:hAnsi="Courier New" w:cs="Courier New"/>
           <w:sz w:val="16"/>
-          <w:szCs w:val="16"/>
+          <w:szCs w:val="20"/>
           <w:lang w:val="en-GB"/>
         </w:rPr>
       </w:pPr>
@@ -4425,7 +4366,7 @@
           <w:rFonts w:ascii="Courier New" w:hAnsi="Courier New" w:cs="Courier New"/>
           <w:color w:val="008080"/>
           <w:sz w:val="16"/>
-          <w:szCs w:val="16"/>
+          <w:szCs w:val="20"/>
           <w:lang w:val="en-GB"/>
         </w:rPr>
         <w:t>&lt;</w:t>
@@ -4435,7 +4376,7 @@
           <w:rFonts w:ascii="Courier New" w:hAnsi="Courier New" w:cs="Courier New"/>
           <w:color w:val="3F7F7F"/>
           <w:sz w:val="16"/>
-          <w:szCs w:val="16"/>
+          <w:szCs w:val="20"/>
           <w:lang w:val="en-GB"/>
         </w:rPr>
         <w:t>bean</w:t>
@@ -4444,7 +4385,7 @@
         <w:rPr>
           <w:rFonts w:ascii="Courier New" w:hAnsi="Courier New" w:cs="Courier New"/>
           <w:sz w:val="16"/>
-          <w:szCs w:val="16"/>
+          <w:szCs w:val="20"/>
           <w:lang w:val="en-GB"/>
         </w:rPr>
         <w:t xml:space="preserve"> </w:t>
@@ -4454,7 +4395,7 @@
           <w:rFonts w:ascii="Courier New" w:hAnsi="Courier New" w:cs="Courier New"/>
           <w:color w:val="7F007F"/>
           <w:sz w:val="16"/>
-          <w:szCs w:val="16"/>
+          <w:szCs w:val="20"/>
           <w:lang w:val="en-GB"/>
         </w:rPr>
         <w:t>id</w:t>
@@ -4464,7 +4405,7 @@
           <w:rFonts w:ascii="Courier New" w:hAnsi="Courier New" w:cs="Courier New"/>
           <w:color w:val="000000"/>
           <w:sz w:val="16"/>
-          <w:szCs w:val="16"/>
+          <w:szCs w:val="20"/>
           <w:lang w:val="en-GB"/>
         </w:rPr>
         <w:t>=</w:t>
@@ -4476,7 +4417,7 @@
           <w:iCs/>
           <w:color w:val="2A00FF"/>
           <w:sz w:val="16"/>
-          <w:szCs w:val="16"/>
+          <w:szCs w:val="20"/>
           <w:lang w:val="en-GB"/>
         </w:rPr>
         <w:t>"</w:t>
@@ -4489,11 +4430,12 @@
           <w:iCs/>
           <w:color w:val="2A00FF"/>
           <w:sz w:val="16"/>
-          <w:szCs w:val="16"/>
-          <w:lang w:val="en-GB"/>
-        </w:rPr>
-        <w:t>c</w:t>
-      </w:r>
+          <w:szCs w:val="20"/>
+          <w:lang w:val="en-GB"/>
+        </w:rPr>
+        <w:t>chainBuilder</w:t>
+      </w:r>
+      <w:proofErr w:type="spellEnd"/>
       <w:r>
         <w:rPr>
           <w:rFonts w:ascii="Courier New" w:hAnsi="Courier New" w:cs="Courier New"/>
@@ -4501,12 +4443,40 @@
           <w:iCs/>
           <w:color w:val="2A00FF"/>
           <w:sz w:val="16"/>
-          <w:szCs w:val="16"/>
-          <w:lang w:val="en-GB"/>
-        </w:rPr>
-        <w:t>hainBuilder</w:t>
-      </w:r>
-      <w:proofErr w:type="spellEnd"/>
+          <w:szCs w:val="20"/>
+          <w:lang w:val="en-GB"/>
+        </w:rPr>
+        <w:t>"</w:t>
+      </w:r>
+      <w:r>
+        <w:rPr>
+          <w:rFonts w:ascii="Courier New" w:hAnsi="Courier New" w:cs="Courier New"/>
+          <w:sz w:val="16"/>
+          <w:szCs w:val="20"/>
+          <w:lang w:val="en-GB"/>
+        </w:rPr>
+        <w:t xml:space="preserve"> </w:t>
+      </w:r>
+      <w:r>
+        <w:rPr>
+          <w:rFonts w:ascii="Courier New" w:hAnsi="Courier New" w:cs="Courier New"/>
+          <w:color w:val="7F007F"/>
+          <w:sz w:val="16"/>
+          <w:szCs w:val="20"/>
+          <w:lang w:val="en-GB"/>
+        </w:rPr>
+        <w:t>class</w:t>
+      </w:r>
+      <w:r>
+        <w:rPr>
+          <w:rFonts w:ascii="Courier New" w:hAnsi="Courier New" w:cs="Courier New"/>
+          <w:color w:val="000000"/>
+          <w:sz w:val="16"/>
+          <w:szCs w:val="20"/>
+          <w:lang w:val="en-GB"/>
+        </w:rPr>
+        <w:t>=</w:t>
+      </w:r>
       <w:r>
         <w:rPr>
           <w:rFonts w:ascii="Courier New" w:hAnsi="Courier New" w:cs="Courier New"/>
@@ -4514,40 +4484,12 @@
           <w:iCs/>
           <w:color w:val="2A00FF"/>
           <w:sz w:val="16"/>
-          <w:szCs w:val="16"/>
+          <w:szCs w:val="20"/>
           <w:lang w:val="en-GB"/>
         </w:rPr>
         <w:t>"</w:t>
       </w:r>
-      <w:r>
-        <w:rPr>
-          <w:rFonts w:ascii="Courier New" w:hAnsi="Courier New" w:cs="Courier New"/>
-          <w:sz w:val="16"/>
-          <w:szCs w:val="16"/>
-          <w:lang w:val="en-GB"/>
-        </w:rPr>
-        <w:t xml:space="preserve"> </w:t>
-      </w:r>
-      <w:r>
-        <w:rPr>
-          <w:rFonts w:ascii="Courier New" w:hAnsi="Courier New" w:cs="Courier New"/>
-          <w:color w:val="7F007F"/>
-          <w:sz w:val="16"/>
-          <w:szCs w:val="16"/>
-          <w:lang w:val="en-GB"/>
-        </w:rPr>
-        <w:t>class</w:t>
-      </w:r>
-      <w:r>
-        <w:rPr>
-          <w:rFonts w:ascii="Courier New" w:hAnsi="Courier New" w:cs="Courier New"/>
-          <w:color w:val="000000"/>
-          <w:sz w:val="16"/>
-          <w:szCs w:val="16"/>
-          <w:lang w:val="en-GB"/>
-        </w:rPr>
-        <w:t>=</w:t>
-      </w:r>
+      <w:proofErr w:type="spellStart"/>
       <w:r>
         <w:rPr>
           <w:rFonts w:ascii="Courier New" w:hAnsi="Courier New" w:cs="Courier New"/>
@@ -4555,12 +4497,12 @@
           <w:iCs/>
           <w:color w:val="2A00FF"/>
           <w:sz w:val="16"/>
-          <w:szCs w:val="16"/>
-          <w:lang w:val="en-GB"/>
-        </w:rPr>
-        <w:t>"</w:t>
-      </w:r>
-      <w:proofErr w:type="spellStart"/>
+          <w:szCs w:val="20"/>
+          <w:lang w:val="en-GB"/>
+        </w:rPr>
+        <w:t>de.mwolff.command.chainbuilder.SpringChainBuilder</w:t>
+      </w:r>
+      <w:proofErr w:type="spellEnd"/>
       <w:r>
         <w:rPr>
           <w:rFonts w:ascii="Courier New" w:hAnsi="Courier New" w:cs="Courier New"/>
@@ -4568,92 +4510,7 @@
           <w:iCs/>
           <w:color w:val="2A00FF"/>
           <w:sz w:val="16"/>
-          <w:szCs w:val="16"/>
-          <w:lang w:val="en-GB"/>
-        </w:rPr>
-        <w:t>de.</w:t>
-      </w:r>
-      <w:r>
-        <w:rPr>
-          <w:rFonts w:ascii="Courier New" w:hAnsi="Courier New" w:cs="Courier New"/>
-          <w:i/>
-          <w:iCs/>
-          <w:color w:val="2A00FF"/>
-          <w:sz w:val="16"/>
-          <w:szCs w:val="16"/>
-          <w:lang w:val="en-GB"/>
-        </w:rPr>
-        <w:t>mwolff</w:t>
-      </w:r>
-      <w:r>
-        <w:rPr>
-          <w:rFonts w:ascii="Courier New" w:hAnsi="Courier New" w:cs="Courier New"/>
-          <w:i/>
-          <w:iCs/>
-          <w:color w:val="2A00FF"/>
-          <w:sz w:val="16"/>
-          <w:szCs w:val="16"/>
-          <w:lang w:val="en-GB"/>
-        </w:rPr>
-        <w:t>.</w:t>
-      </w:r>
-      <w:r>
-        <w:rPr>
-          <w:rFonts w:ascii="Courier New" w:hAnsi="Courier New" w:cs="Courier New"/>
-          <w:i/>
-          <w:iCs/>
-          <w:color w:val="2A00FF"/>
-          <w:sz w:val="16"/>
-          <w:szCs w:val="16"/>
-          <w:lang w:val="en-GB"/>
-        </w:rPr>
-        <w:t>command</w:t>
-      </w:r>
-      <w:r>
-        <w:rPr>
-          <w:rFonts w:ascii="Courier New" w:hAnsi="Courier New" w:cs="Courier New"/>
-          <w:i/>
-          <w:iCs/>
-          <w:color w:val="2A00FF"/>
-          <w:sz w:val="16"/>
-          <w:szCs w:val="16"/>
-          <w:lang w:val="en-GB"/>
-        </w:rPr>
-        <w:t>.</w:t>
-      </w:r>
-      <w:r>
-        <w:rPr>
-          <w:rFonts w:ascii="Courier New" w:hAnsi="Courier New" w:cs="Courier New"/>
-          <w:i/>
-          <w:iCs/>
-          <w:color w:val="2A00FF"/>
-          <w:sz w:val="16"/>
-          <w:szCs w:val="16"/>
-          <w:lang w:val="en-GB"/>
-        </w:rPr>
-        <w:t>chainbuilder.Default</w:t>
-      </w:r>
-      <w:r>
-        <w:rPr>
-          <w:rFonts w:ascii="Courier New" w:hAnsi="Courier New" w:cs="Courier New"/>
-          <w:i/>
-          <w:iCs/>
-          <w:color w:val="2A00FF"/>
-          <w:sz w:val="16"/>
-          <w:szCs w:val="16"/>
-          <w:lang w:val="en-GB"/>
-        </w:rPr>
-        <w:t>ChainBuilder</w:t>
-      </w:r>
-      <w:proofErr w:type="spellEnd"/>
-      <w:r>
-        <w:rPr>
-          <w:rFonts w:ascii="Courier New" w:hAnsi="Courier New" w:cs="Courier New"/>
-          <w:i/>
-          <w:iCs/>
-          <w:color w:val="2A00FF"/>
-          <w:sz w:val="16"/>
-          <w:szCs w:val="16"/>
+          <w:szCs w:val="20"/>
           <w:lang w:val="en-GB"/>
         </w:rPr>
         <w:t>"</w:t>
@@ -4663,7 +4520,7 @@
           <w:rFonts w:ascii="Courier New" w:hAnsi="Courier New" w:cs="Courier New"/>
           <w:color w:val="008080"/>
           <w:sz w:val="16"/>
-          <w:szCs w:val="16"/>
+          <w:szCs w:val="20"/>
           <w:lang w:val="en-GB"/>
         </w:rPr>
         <w:t>&gt;</w:t>
@@ -4684,16 +4541,16 @@
         <w:rPr>
           <w:rFonts w:ascii="Courier New" w:hAnsi="Courier New" w:cs="Courier New"/>
           <w:sz w:val="16"/>
-          <w:szCs w:val="16"/>
-          <w:lang w:val="en-GB"/>
-        </w:rPr>
-      </w:pPr>
-      <w:r>
-        <w:rPr>
-          <w:rFonts w:ascii="Courier New" w:hAnsi="Courier New" w:cs="Courier New"/>
-          <w:color w:val="000000"/>
-          <w:sz w:val="16"/>
-          <w:szCs w:val="16"/>
+          <w:szCs w:val="20"/>
+          <w:lang w:val="en-GB"/>
+        </w:rPr>
+      </w:pPr>
+      <w:r>
+        <w:rPr>
+          <w:rFonts w:ascii="Courier New" w:hAnsi="Courier New" w:cs="Courier New"/>
+          <w:color w:val="000000"/>
+          <w:sz w:val="16"/>
+          <w:szCs w:val="20"/>
           <w:lang w:val="en-GB"/>
         </w:rPr>
         <w:tab/>
@@ -4703,7 +4560,7 @@
           <w:rFonts w:ascii="Courier New" w:hAnsi="Courier New" w:cs="Courier New"/>
           <w:color w:val="008080"/>
           <w:sz w:val="16"/>
-          <w:szCs w:val="16"/>
+          <w:szCs w:val="20"/>
           <w:lang w:val="en-GB"/>
         </w:rPr>
         <w:t>&lt;</w:t>
@@ -4713,7 +4570,7 @@
           <w:rFonts w:ascii="Courier New" w:hAnsi="Courier New" w:cs="Courier New"/>
           <w:color w:val="3F7F7F"/>
           <w:sz w:val="16"/>
-          <w:szCs w:val="16"/>
+          <w:szCs w:val="20"/>
           <w:lang w:val="en-GB"/>
         </w:rPr>
         <w:t>property</w:t>
@@ -4722,7 +4579,7 @@
         <w:rPr>
           <w:rFonts w:ascii="Courier New" w:hAnsi="Courier New" w:cs="Courier New"/>
           <w:sz w:val="16"/>
-          <w:szCs w:val="16"/>
+          <w:szCs w:val="20"/>
           <w:lang w:val="en-GB"/>
         </w:rPr>
         <w:t xml:space="preserve"> </w:t>
@@ -4732,7 +4589,7 @@
           <w:rFonts w:ascii="Courier New" w:hAnsi="Courier New" w:cs="Courier New"/>
           <w:color w:val="7F007F"/>
           <w:sz w:val="16"/>
-          <w:szCs w:val="16"/>
+          <w:szCs w:val="20"/>
           <w:lang w:val="en-GB"/>
         </w:rPr>
         <w:t>name</w:t>
@@ -4742,7 +4599,7 @@
           <w:rFonts w:ascii="Courier New" w:hAnsi="Courier New" w:cs="Courier New"/>
           <w:color w:val="000000"/>
           <w:sz w:val="16"/>
-          <w:szCs w:val="16"/>
+          <w:szCs w:val="20"/>
           <w:lang w:val="en-GB"/>
         </w:rPr>
         <w:t>=</w:t>
@@ -4754,17 +4611,17 @@
           <w:iCs/>
           <w:color w:val="2A00FF"/>
           <w:sz w:val="16"/>
-          <w:szCs w:val="16"/>
-          <w:lang w:val="en-GB"/>
-        </w:rPr>
-        <w:t>"validators"</w:t>
+          <w:szCs w:val="20"/>
+          <w:lang w:val="en-GB"/>
+        </w:rPr>
+        <w:t>"commands"</w:t>
       </w:r>
       <w:r>
         <w:rPr>
           <w:rFonts w:ascii="Courier New" w:hAnsi="Courier New" w:cs="Courier New"/>
           <w:color w:val="008080"/>
           <w:sz w:val="16"/>
-          <w:szCs w:val="16"/>
+          <w:szCs w:val="20"/>
           <w:lang w:val="en-GB"/>
         </w:rPr>
         <w:t>&gt;</w:t>
@@ -4785,26 +4642,26 @@
         <w:rPr>
           <w:rFonts w:ascii="Courier New" w:hAnsi="Courier New" w:cs="Courier New"/>
           <w:sz w:val="16"/>
-          <w:szCs w:val="16"/>
-          <w:lang w:val="en-GB"/>
-        </w:rPr>
-      </w:pPr>
-      <w:r>
-        <w:rPr>
-          <w:rFonts w:ascii="Courier New" w:hAnsi="Courier New" w:cs="Courier New"/>
-          <w:color w:val="000000"/>
-          <w:sz w:val="16"/>
-          <w:szCs w:val="16"/>
-          <w:lang w:val="en-GB"/>
-        </w:rPr>
-        <w:tab/>
-      </w:r>
-      <w:r>
-        <w:rPr>
-          <w:rFonts w:ascii="Courier New" w:hAnsi="Courier New" w:cs="Courier New"/>
-          <w:color w:val="000000"/>
-          <w:sz w:val="16"/>
-          <w:szCs w:val="16"/>
+          <w:szCs w:val="20"/>
+          <w:lang w:val="en-GB"/>
+        </w:rPr>
+      </w:pPr>
+      <w:r>
+        <w:rPr>
+          <w:rFonts w:ascii="Courier New" w:hAnsi="Courier New" w:cs="Courier New"/>
+          <w:color w:val="000000"/>
+          <w:sz w:val="16"/>
+          <w:szCs w:val="20"/>
+          <w:lang w:val="en-GB"/>
+        </w:rPr>
+        <w:tab/>
+      </w:r>
+      <w:r>
+        <w:rPr>
+          <w:rFonts w:ascii="Courier New" w:hAnsi="Courier New" w:cs="Courier New"/>
+          <w:color w:val="000000"/>
+          <w:sz w:val="16"/>
+          <w:szCs w:val="20"/>
           <w:lang w:val="en-GB"/>
         </w:rPr>
         <w:tab/>
@@ -4814,7 +4671,7 @@
           <w:rFonts w:ascii="Courier New" w:hAnsi="Courier New" w:cs="Courier New"/>
           <w:color w:val="008080"/>
           <w:sz w:val="16"/>
-          <w:szCs w:val="16"/>
+          <w:szCs w:val="20"/>
           <w:lang w:val="en-GB"/>
         </w:rPr>
         <w:t>&lt;</w:t>
@@ -4825,7 +4682,7 @@
           <w:rFonts w:ascii="Courier New" w:hAnsi="Courier New" w:cs="Courier New"/>
           <w:color w:val="3F7F7F"/>
           <w:sz w:val="16"/>
-          <w:szCs w:val="16"/>
+          <w:szCs w:val="20"/>
           <w:lang w:val="en-GB"/>
         </w:rPr>
         <w:t>list</w:t>
@@ -4836,7 +4693,7 @@
           <w:rFonts w:ascii="Courier New" w:hAnsi="Courier New" w:cs="Courier New"/>
           <w:color w:val="008080"/>
           <w:sz w:val="16"/>
-          <w:szCs w:val="16"/>
+          <w:szCs w:val="20"/>
           <w:lang w:val="en-GB"/>
         </w:rPr>
         <w:t>&gt;</w:t>
@@ -4857,36 +4714,36 @@
         <w:rPr>
           <w:rFonts w:ascii="Courier New" w:hAnsi="Courier New" w:cs="Courier New"/>
           <w:sz w:val="16"/>
-          <w:szCs w:val="16"/>
-          <w:lang w:val="en-GB"/>
-        </w:rPr>
-      </w:pPr>
-      <w:r>
-        <w:rPr>
-          <w:rFonts w:ascii="Courier New" w:hAnsi="Courier New" w:cs="Courier New"/>
-          <w:color w:val="000000"/>
-          <w:sz w:val="16"/>
-          <w:szCs w:val="16"/>
-          <w:lang w:val="en-GB"/>
-        </w:rPr>
-        <w:tab/>
-      </w:r>
-      <w:r>
-        <w:rPr>
-          <w:rFonts w:ascii="Courier New" w:hAnsi="Courier New" w:cs="Courier New"/>
-          <w:color w:val="000000"/>
-          <w:sz w:val="16"/>
-          <w:szCs w:val="16"/>
-          <w:lang w:val="en-GB"/>
-        </w:rPr>
-        <w:tab/>
-      </w:r>
-      <w:r>
-        <w:rPr>
-          <w:rFonts w:ascii="Courier New" w:hAnsi="Courier New" w:cs="Courier New"/>
-          <w:color w:val="000000"/>
-          <w:sz w:val="16"/>
-          <w:szCs w:val="16"/>
+          <w:szCs w:val="20"/>
+          <w:lang w:val="en-GB"/>
+        </w:rPr>
+      </w:pPr>
+      <w:r>
+        <w:rPr>
+          <w:rFonts w:ascii="Courier New" w:hAnsi="Courier New" w:cs="Courier New"/>
+          <w:color w:val="000000"/>
+          <w:sz w:val="16"/>
+          <w:szCs w:val="20"/>
+          <w:lang w:val="en-GB"/>
+        </w:rPr>
+        <w:tab/>
+      </w:r>
+      <w:r>
+        <w:rPr>
+          <w:rFonts w:ascii="Courier New" w:hAnsi="Courier New" w:cs="Courier New"/>
+          <w:color w:val="000000"/>
+          <w:sz w:val="16"/>
+          <w:szCs w:val="20"/>
+          <w:lang w:val="en-GB"/>
+        </w:rPr>
+        <w:tab/>
+      </w:r>
+      <w:r>
+        <w:rPr>
+          <w:rFonts w:ascii="Courier New" w:hAnsi="Courier New" w:cs="Courier New"/>
+          <w:color w:val="000000"/>
+          <w:sz w:val="16"/>
+          <w:szCs w:val="20"/>
           <w:lang w:val="en-GB"/>
         </w:rPr>
         <w:tab/>
@@ -4896,7 +4753,7 @@
           <w:rFonts w:ascii="Courier New" w:hAnsi="Courier New" w:cs="Courier New"/>
           <w:color w:val="008080"/>
           <w:sz w:val="16"/>
-          <w:szCs w:val="16"/>
+          <w:szCs w:val="20"/>
           <w:lang w:val="en-GB"/>
         </w:rPr>
         <w:t>&lt;</w:t>
@@ -4906,7 +4763,7 @@
           <w:rFonts w:ascii="Courier New" w:hAnsi="Courier New" w:cs="Courier New"/>
           <w:color w:val="3F7F7F"/>
           <w:sz w:val="16"/>
-          <w:szCs w:val="16"/>
+          <w:szCs w:val="20"/>
           <w:lang w:val="en-GB"/>
         </w:rPr>
         <w:t>ref</w:t>
@@ -4915,7 +4772,7 @@
         <w:rPr>
           <w:rFonts w:ascii="Courier New" w:hAnsi="Courier New" w:cs="Courier New"/>
           <w:sz w:val="16"/>
-          <w:szCs w:val="16"/>
+          <w:szCs w:val="20"/>
           <w:lang w:val="en-GB"/>
         </w:rPr>
         <w:t xml:space="preserve"> </w:t>
@@ -4925,7 +4782,7 @@
           <w:rFonts w:ascii="Courier New" w:hAnsi="Courier New" w:cs="Courier New"/>
           <w:color w:val="7F007F"/>
           <w:sz w:val="16"/>
-          <w:szCs w:val="16"/>
+          <w:szCs w:val="20"/>
           <w:lang w:val="en-GB"/>
         </w:rPr>
         <w:t>bean</w:t>
@@ -4935,7 +4792,7 @@
           <w:rFonts w:ascii="Courier New" w:hAnsi="Courier New" w:cs="Courier New"/>
           <w:color w:val="000000"/>
           <w:sz w:val="16"/>
-          <w:szCs w:val="16"/>
+          <w:szCs w:val="20"/>
           <w:lang w:val="en-GB"/>
         </w:rPr>
         <w:t>=</w:t>
@@ -4947,7 +4804,7 @@
           <w:iCs/>
           <w:color w:val="2A00FF"/>
           <w:sz w:val="16"/>
-          <w:szCs w:val="16"/>
+          <w:szCs w:val="20"/>
           <w:lang w:val="en-GB"/>
         </w:rPr>
         <w:t>"</w:t>
@@ -4960,7 +4817,7 @@
           <w:iCs/>
           <w:color w:val="2A00FF"/>
           <w:sz w:val="16"/>
-          <w:szCs w:val="16"/>
+          <w:szCs w:val="20"/>
           <w:lang w:val="en-GB"/>
         </w:rPr>
         <w:t>lengthValidator</w:t>
@@ -4973,7 +4830,7 @@
           <w:iCs/>
           <w:color w:val="2A00FF"/>
           <w:sz w:val="16"/>
-          <w:szCs w:val="16"/>
+          <w:szCs w:val="20"/>
           <w:lang w:val="en-GB"/>
         </w:rPr>
         <w:t>"</w:t>
@@ -4983,7 +4840,7 @@
           <w:rFonts w:ascii="Courier New" w:hAnsi="Courier New" w:cs="Courier New"/>
           <w:color w:val="008080"/>
           <w:sz w:val="16"/>
-          <w:szCs w:val="16"/>
+          <w:szCs w:val="20"/>
           <w:lang w:val="en-GB"/>
         </w:rPr>
         <w:t>/&gt;</w:t>
@@ -5004,36 +4861,36 @@
         <w:rPr>
           <w:rFonts w:ascii="Courier New" w:hAnsi="Courier New" w:cs="Courier New"/>
           <w:sz w:val="16"/>
-          <w:szCs w:val="16"/>
-          <w:lang w:val="en-GB"/>
-        </w:rPr>
-      </w:pPr>
-      <w:r>
-        <w:rPr>
-          <w:rFonts w:ascii="Courier New" w:hAnsi="Courier New" w:cs="Courier New"/>
-          <w:color w:val="000000"/>
-          <w:sz w:val="16"/>
-          <w:szCs w:val="16"/>
-          <w:lang w:val="en-GB"/>
-        </w:rPr>
-        <w:tab/>
-      </w:r>
-      <w:r>
-        <w:rPr>
-          <w:rFonts w:ascii="Courier New" w:hAnsi="Courier New" w:cs="Courier New"/>
-          <w:color w:val="000000"/>
-          <w:sz w:val="16"/>
-          <w:szCs w:val="16"/>
-          <w:lang w:val="en-GB"/>
-        </w:rPr>
-        <w:tab/>
-      </w:r>
-      <w:r>
-        <w:rPr>
-          <w:rFonts w:ascii="Courier New" w:hAnsi="Courier New" w:cs="Courier New"/>
-          <w:color w:val="000000"/>
-          <w:sz w:val="16"/>
-          <w:szCs w:val="16"/>
+          <w:szCs w:val="20"/>
+          <w:lang w:val="en-GB"/>
+        </w:rPr>
+      </w:pPr>
+      <w:r>
+        <w:rPr>
+          <w:rFonts w:ascii="Courier New" w:hAnsi="Courier New" w:cs="Courier New"/>
+          <w:color w:val="000000"/>
+          <w:sz w:val="16"/>
+          <w:szCs w:val="20"/>
+          <w:lang w:val="en-GB"/>
+        </w:rPr>
+        <w:tab/>
+      </w:r>
+      <w:r>
+        <w:rPr>
+          <w:rFonts w:ascii="Courier New" w:hAnsi="Courier New" w:cs="Courier New"/>
+          <w:color w:val="000000"/>
+          <w:sz w:val="16"/>
+          <w:szCs w:val="20"/>
+          <w:lang w:val="en-GB"/>
+        </w:rPr>
+        <w:tab/>
+      </w:r>
+      <w:r>
+        <w:rPr>
+          <w:rFonts w:ascii="Courier New" w:hAnsi="Courier New" w:cs="Courier New"/>
+          <w:color w:val="000000"/>
+          <w:sz w:val="16"/>
+          <w:szCs w:val="20"/>
           <w:lang w:val="en-GB"/>
         </w:rPr>
         <w:tab/>
@@ -5043,7 +4900,7 @@
           <w:rFonts w:ascii="Courier New" w:hAnsi="Courier New" w:cs="Courier New"/>
           <w:color w:val="008080"/>
           <w:sz w:val="16"/>
-          <w:szCs w:val="16"/>
+          <w:szCs w:val="20"/>
           <w:lang w:val="en-GB"/>
         </w:rPr>
         <w:t>&lt;</w:t>
@@ -5053,7 +4910,7 @@
           <w:rFonts w:ascii="Courier New" w:hAnsi="Courier New" w:cs="Courier New"/>
           <w:color w:val="3F7F7F"/>
           <w:sz w:val="16"/>
-          <w:szCs w:val="16"/>
+          <w:szCs w:val="20"/>
           <w:lang w:val="en-GB"/>
         </w:rPr>
         <w:t>ref</w:t>
@@ -5062,7 +4919,7 @@
         <w:rPr>
           <w:rFonts w:ascii="Courier New" w:hAnsi="Courier New" w:cs="Courier New"/>
           <w:sz w:val="16"/>
-          <w:szCs w:val="16"/>
+          <w:szCs w:val="20"/>
           <w:lang w:val="en-GB"/>
         </w:rPr>
         <w:t xml:space="preserve"> </w:t>
@@ -5072,7 +4929,7 @@
           <w:rFonts w:ascii="Courier New" w:hAnsi="Courier New" w:cs="Courier New"/>
           <w:color w:val="7F007F"/>
           <w:sz w:val="16"/>
-          <w:szCs w:val="16"/>
+          <w:szCs w:val="20"/>
           <w:lang w:val="en-GB"/>
         </w:rPr>
         <w:t>bean</w:t>
@@ -5082,7 +4939,7 @@
           <w:rFonts w:ascii="Courier New" w:hAnsi="Courier New" w:cs="Courier New"/>
           <w:color w:val="000000"/>
           <w:sz w:val="16"/>
-          <w:szCs w:val="16"/>
+          <w:szCs w:val="20"/>
           <w:lang w:val="en-GB"/>
         </w:rPr>
         <w:t>=</w:t>
@@ -5094,7 +4951,7 @@
           <w:iCs/>
           <w:color w:val="2A00FF"/>
           <w:sz w:val="16"/>
-          <w:szCs w:val="16"/>
+          <w:szCs w:val="20"/>
           <w:lang w:val="en-GB"/>
         </w:rPr>
         <w:t>"</w:t>
@@ -5107,11 +4964,12 @@
           <w:iCs/>
           <w:color w:val="2A00FF"/>
           <w:sz w:val="16"/>
-          <w:szCs w:val="16"/>
-          <w:lang w:val="en-GB"/>
-        </w:rPr>
-        <w:t>c</w:t>
-      </w:r>
+          <w:szCs w:val="20"/>
+          <w:lang w:val="en-GB"/>
+        </w:rPr>
+        <w:t>capitalValidator</w:t>
+      </w:r>
+      <w:proofErr w:type="spellEnd"/>
       <w:r>
         <w:rPr>
           <w:rFonts w:ascii="Courier New" w:hAnsi="Courier New" w:cs="Courier New"/>
@@ -5119,23 +4977,20 @@
           <w:iCs/>
           <w:color w:val="2A00FF"/>
           <w:sz w:val="16"/>
-          <w:szCs w:val="16"/>
-          <w:lang w:val="en-GB"/>
-        </w:rPr>
-        <w:t>apitalValidator</w:t>
-      </w:r>
-      <w:proofErr w:type="spellEnd"/>
-      <w:r>
-        <w:rPr>
-          <w:rFonts w:ascii="Courier New" w:hAnsi="Courier New" w:cs="Courier New"/>
-          <w:i/>
-          <w:iCs/>
-          <w:color w:val="2A00FF"/>
-          <w:sz w:val="16"/>
-          <w:szCs w:val="16"/>
+          <w:szCs w:val="20"/>
           <w:lang w:val="en-GB"/>
         </w:rPr>
         <w:t>"</w:t>
+      </w:r>
+      <w:r>
+        <w:rPr>
+          <w:rFonts w:ascii="Courier New" w:hAnsi="Courier New" w:cs="Courier New"/>
+          <w:color w:val="008080"/>
+          <w:sz w:val="16"/>
+          <w:szCs w:val="20"/>
+          <w:lang w:val="en-GB"/>
+        </w:rPr>
+        <w:t>/&gt;</w:t>
       </w:r>
     </w:p>
     <w:p>
@@ -5153,26 +5008,26 @@
         <w:rPr>
           <w:rFonts w:ascii="Courier New" w:hAnsi="Courier New" w:cs="Courier New"/>
           <w:sz w:val="16"/>
-          <w:szCs w:val="16"/>
-          <w:lang w:val="en-GB"/>
-        </w:rPr>
-      </w:pPr>
-      <w:r>
-        <w:rPr>
-          <w:rFonts w:ascii="Courier New" w:hAnsi="Courier New" w:cs="Courier New"/>
-          <w:color w:val="000000"/>
-          <w:sz w:val="16"/>
-          <w:szCs w:val="16"/>
-          <w:lang w:val="en-GB"/>
-        </w:rPr>
-        <w:tab/>
-      </w:r>
-      <w:r>
-        <w:rPr>
-          <w:rFonts w:ascii="Courier New" w:hAnsi="Courier New" w:cs="Courier New"/>
-          <w:color w:val="000000"/>
-          <w:sz w:val="16"/>
-          <w:szCs w:val="16"/>
+          <w:szCs w:val="20"/>
+          <w:lang w:val="en-GB"/>
+        </w:rPr>
+      </w:pPr>
+      <w:r>
+        <w:rPr>
+          <w:rFonts w:ascii="Courier New" w:hAnsi="Courier New" w:cs="Courier New"/>
+          <w:color w:val="000000"/>
+          <w:sz w:val="16"/>
+          <w:szCs w:val="20"/>
+          <w:lang w:val="en-GB"/>
+        </w:rPr>
+        <w:tab/>
+      </w:r>
+      <w:r>
+        <w:rPr>
+          <w:rFonts w:ascii="Courier New" w:hAnsi="Courier New" w:cs="Courier New"/>
+          <w:color w:val="000000"/>
+          <w:sz w:val="16"/>
+          <w:szCs w:val="20"/>
           <w:lang w:val="en-GB"/>
         </w:rPr>
         <w:tab/>
@@ -5182,7 +5037,7 @@
           <w:rFonts w:ascii="Courier New" w:hAnsi="Courier New" w:cs="Courier New"/>
           <w:color w:val="008080"/>
           <w:sz w:val="16"/>
-          <w:szCs w:val="16"/>
+          <w:szCs w:val="20"/>
           <w:lang w:val="en-GB"/>
         </w:rPr>
         <w:t>&lt;/</w:t>
@@ -5192,7 +5047,7 @@
           <w:rFonts w:ascii="Courier New" w:hAnsi="Courier New" w:cs="Courier New"/>
           <w:color w:val="3F7F7F"/>
           <w:sz w:val="16"/>
-          <w:szCs w:val="16"/>
+          <w:szCs w:val="20"/>
           <w:lang w:val="en-GB"/>
         </w:rPr>
         <w:t>list</w:t>
@@ -5202,7 +5057,7 @@
           <w:rFonts w:ascii="Courier New" w:hAnsi="Courier New" w:cs="Courier New"/>
           <w:color w:val="008080"/>
           <w:sz w:val="16"/>
-          <w:szCs w:val="16"/>
+          <w:szCs w:val="20"/>
           <w:lang w:val="en-GB"/>
         </w:rPr>
         <w:t>&gt;</w:t>
@@ -5223,16 +5078,16 @@
         <w:rPr>
           <w:rFonts w:ascii="Courier New" w:hAnsi="Courier New" w:cs="Courier New"/>
           <w:sz w:val="16"/>
-          <w:szCs w:val="16"/>
-          <w:lang w:val="en-GB"/>
-        </w:rPr>
-      </w:pPr>
-      <w:r>
-        <w:rPr>
-          <w:rFonts w:ascii="Courier New" w:hAnsi="Courier New" w:cs="Courier New"/>
-          <w:color w:val="000000"/>
-          <w:sz w:val="16"/>
-          <w:szCs w:val="16"/>
+          <w:szCs w:val="20"/>
+          <w:lang w:val="en-GB"/>
+        </w:rPr>
+      </w:pPr>
+      <w:r>
+        <w:rPr>
+          <w:rFonts w:ascii="Courier New" w:hAnsi="Courier New" w:cs="Courier New"/>
+          <w:color w:val="000000"/>
+          <w:sz w:val="16"/>
+          <w:szCs w:val="20"/>
           <w:lang w:val="en-GB"/>
         </w:rPr>
         <w:tab/>
@@ -5242,7 +5097,7 @@
           <w:rFonts w:ascii="Courier New" w:hAnsi="Courier New" w:cs="Courier New"/>
           <w:color w:val="008080"/>
           <w:sz w:val="16"/>
-          <w:szCs w:val="16"/>
+          <w:szCs w:val="20"/>
           <w:lang w:val="en-GB"/>
         </w:rPr>
         <w:t>&lt;/</w:t>
@@ -5252,7 +5107,7 @@
           <w:rFonts w:ascii="Courier New" w:hAnsi="Courier New" w:cs="Courier New"/>
           <w:color w:val="3F7F7F"/>
           <w:sz w:val="16"/>
-          <w:szCs w:val="16"/>
+          <w:szCs w:val="20"/>
           <w:lang w:val="en-GB"/>
         </w:rPr>
         <w:t>property</w:t>
@@ -5262,7 +5117,7 @@
           <w:rFonts w:ascii="Courier New" w:hAnsi="Courier New" w:cs="Courier New"/>
           <w:color w:val="008080"/>
           <w:sz w:val="16"/>
-          <w:szCs w:val="16"/>
+          <w:szCs w:val="20"/>
           <w:lang w:val="en-GB"/>
         </w:rPr>
         <w:t>&gt;</w:t>
@@ -5283,37 +5138,37 @@
         <w:rPr>
           <w:rFonts w:ascii="Courier New" w:hAnsi="Courier New" w:cs="Courier New"/>
           <w:sz w:val="16"/>
-          <w:szCs w:val="16"/>
-          <w:lang w:val="en-GB"/>
-        </w:rPr>
-      </w:pPr>
+          <w:szCs w:val="20"/>
+        </w:rPr>
+      </w:pPr>
+      <w:bookmarkStart w:id="0" w:name="_GoBack"/>
+      <w:bookmarkEnd w:id="0"/>
       <w:r>
         <w:rPr>
           <w:rFonts w:ascii="Courier New" w:hAnsi="Courier New" w:cs="Courier New"/>
           <w:color w:val="008080"/>
           <w:sz w:val="16"/>
-          <w:szCs w:val="16"/>
-          <w:lang w:val="en-GB"/>
+          <w:szCs w:val="20"/>
         </w:rPr>
         <w:t>&lt;/</w:t>
       </w:r>
+      <w:proofErr w:type="spellStart"/>
       <w:r>
         <w:rPr>
           <w:rFonts w:ascii="Courier New" w:hAnsi="Courier New" w:cs="Courier New"/>
           <w:color w:val="3F7F7F"/>
           <w:sz w:val="16"/>
-          <w:szCs w:val="16"/>
-          <w:lang w:val="en-GB"/>
+          <w:szCs w:val="20"/>
         </w:rPr>
         <w:t>bean</w:t>
       </w:r>
+      <w:proofErr w:type="spellEnd"/>
       <w:r>
         <w:rPr>
           <w:rFonts w:ascii="Courier New" w:hAnsi="Courier New" w:cs="Courier New"/>
           <w:color w:val="008080"/>
           <w:sz w:val="16"/>
-          <w:szCs w:val="16"/>
-          <w:lang w:val="en-GB"/>
+          <w:szCs w:val="20"/>
         </w:rPr>
         <w:t>&gt;</w:t>
       </w:r>
@@ -6194,19 +6049,7 @@
         <w:rPr>
           <w:lang w:val="en-GB"/>
         </w:rPr>
-        <w:t xml:space="preserve"> fits SRP because the validator has only one </w:t>
-      </w:r>
-      <w:r>
-        <w:rPr>
-          <w:lang w:val="en-GB"/>
-        </w:rPr>
-        <w:t>responsibility</w:t>
-      </w:r>
-      <w:r>
-        <w:rPr>
-          <w:lang w:val="en-GB"/>
-        </w:rPr>
-        <w:t>: Validating a password. So the first step is a refactoring to the SRP clean code principle.</w:t>
+        <w:t xml:space="preserve"> fits SRP because the validator has only one responsibility: Validating a password. So the first step is a refactoring to the SRP clean code principle.</w:t>
       </w:r>
     </w:p>
     <w:p>
@@ -6506,8 +6349,3003 @@
           <w:lang w:val="en-GB"/>
         </w:rPr>
       </w:pPr>
-      <w:bookmarkStart w:id="0" w:name="_GoBack"/>
-      <w:bookmarkEnd w:id="0"/>
+    </w:p>
+    <w:p>
+      <w:pPr>
+        <w:rPr>
+          <w:lang w:val="en-GB"/>
+        </w:rPr>
+      </w:pPr>
+    </w:p>
+    <w:p>
+      <w:pPr>
+        <w:rPr>
+          <w:lang w:val="en-GB"/>
+        </w:rPr>
+      </w:pPr>
+    </w:p>
+    <w:p>
+      <w:pPr>
+        <w:rPr>
+          <w:lang w:val="en-GB"/>
+        </w:rPr>
+      </w:pPr>
+      <w:r>
+        <w:rPr>
+          <w:lang w:val="en-GB"/>
+        </w:rPr>
+        <w:br w:type="page"/>
+      </w:r>
+    </w:p>
+    <w:p>
+      <w:pPr>
+        <w:pBdr>
+          <w:top w:val="single" w:sz="4" w:space="1" w:color="auto"/>
+          <w:left w:val="single" w:sz="4" w:space="4" w:color="auto"/>
+          <w:bottom w:val="single" w:sz="4" w:space="1" w:color="auto"/>
+          <w:right w:val="single" w:sz="4" w:space="4" w:color="auto"/>
+        </w:pBdr>
+        <w:autoSpaceDE w:val="0"/>
+        <w:autoSpaceDN w:val="0"/>
+        <w:adjustRightInd w:val="0"/>
+        <w:spacing w:after="0" w:line="240" w:lineRule="auto"/>
+        <w:rPr>
+          <w:rFonts w:ascii="Courier New" w:hAnsi="Courier New" w:cs="Courier New"/>
+          <w:sz w:val="16"/>
+          <w:szCs w:val="20"/>
+          <w:lang w:val="en-GB"/>
+        </w:rPr>
+      </w:pPr>
+      <w:r>
+        <w:rPr>
+          <w:rFonts w:ascii="Courier New" w:hAnsi="Courier New" w:cs="Courier New"/>
+          <w:color w:val="000000"/>
+          <w:sz w:val="16"/>
+          <w:szCs w:val="20"/>
+        </w:rPr>
+        <w:lastRenderedPageBreak/>
+        <w:tab/>
+      </w:r>
+      <w:r>
+        <w:rPr>
+          <w:rFonts w:ascii="Courier New" w:hAnsi="Courier New" w:cs="Courier New"/>
+          <w:color w:val="646464"/>
+          <w:sz w:val="16"/>
+          <w:szCs w:val="20"/>
+          <w:lang w:val="en-GB"/>
+        </w:rPr>
+        <w:t>@Override</w:t>
+      </w:r>
+    </w:p>
+    <w:p>
+      <w:pPr>
+        <w:pBdr>
+          <w:top w:val="single" w:sz="4" w:space="1" w:color="auto"/>
+          <w:left w:val="single" w:sz="4" w:space="4" w:color="auto"/>
+          <w:bottom w:val="single" w:sz="4" w:space="1" w:color="auto"/>
+          <w:right w:val="single" w:sz="4" w:space="4" w:color="auto"/>
+        </w:pBdr>
+        <w:autoSpaceDE w:val="0"/>
+        <w:autoSpaceDN w:val="0"/>
+        <w:adjustRightInd w:val="0"/>
+        <w:spacing w:after="0" w:line="240" w:lineRule="auto"/>
+        <w:rPr>
+          <w:rFonts w:ascii="Courier New" w:hAnsi="Courier New" w:cs="Courier New"/>
+          <w:sz w:val="16"/>
+          <w:szCs w:val="20"/>
+          <w:lang w:val="en-GB"/>
+        </w:rPr>
+      </w:pPr>
+      <w:r>
+        <w:rPr>
+          <w:rFonts w:ascii="Courier New" w:hAnsi="Courier New" w:cs="Courier New"/>
+          <w:color w:val="000000"/>
+          <w:sz w:val="16"/>
+          <w:szCs w:val="20"/>
+          <w:lang w:val="en-GB"/>
+        </w:rPr>
+        <w:tab/>
+      </w:r>
+      <w:proofErr w:type="gramStart"/>
+      <w:r>
+        <w:rPr>
+          <w:rFonts w:ascii="Courier New" w:hAnsi="Courier New" w:cs="Courier New"/>
+          <w:b/>
+          <w:bCs/>
+          <w:color w:val="7F0055"/>
+          <w:sz w:val="16"/>
+          <w:szCs w:val="20"/>
+          <w:lang w:val="en-GB"/>
+        </w:rPr>
+        <w:t>public</w:t>
+      </w:r>
+      <w:proofErr w:type="gramEnd"/>
+      <w:r>
+        <w:rPr>
+          <w:rFonts w:ascii="Courier New" w:hAnsi="Courier New" w:cs="Courier New"/>
+          <w:color w:val="000000"/>
+          <w:sz w:val="16"/>
+          <w:szCs w:val="20"/>
+          <w:lang w:val="en-GB"/>
+        </w:rPr>
+        <w:t xml:space="preserve"> </w:t>
+      </w:r>
+      <w:r>
+        <w:rPr>
+          <w:rFonts w:ascii="Courier New" w:hAnsi="Courier New" w:cs="Courier New"/>
+          <w:b/>
+          <w:bCs/>
+          <w:color w:val="7F0055"/>
+          <w:sz w:val="16"/>
+          <w:szCs w:val="20"/>
+          <w:lang w:val="en-GB"/>
+        </w:rPr>
+        <w:t>void</w:t>
+      </w:r>
+      <w:r>
+        <w:rPr>
+          <w:rFonts w:ascii="Courier New" w:hAnsi="Courier New" w:cs="Courier New"/>
+          <w:color w:val="000000"/>
+          <w:sz w:val="16"/>
+          <w:szCs w:val="20"/>
+          <w:lang w:val="en-GB"/>
+        </w:rPr>
+        <w:t xml:space="preserve"> execute(T </w:t>
+      </w:r>
+      <w:r>
+        <w:rPr>
+          <w:rFonts w:ascii="Courier New" w:hAnsi="Courier New" w:cs="Courier New"/>
+          <w:color w:val="6A3E3E"/>
+          <w:sz w:val="16"/>
+          <w:szCs w:val="20"/>
+          <w:lang w:val="en-GB"/>
+        </w:rPr>
+        <w:t>context</w:t>
+      </w:r>
+      <w:r>
+        <w:rPr>
+          <w:rFonts w:ascii="Courier New" w:hAnsi="Courier New" w:cs="Courier New"/>
+          <w:color w:val="000000"/>
+          <w:sz w:val="16"/>
+          <w:szCs w:val="20"/>
+          <w:lang w:val="en-GB"/>
+        </w:rPr>
+        <w:t xml:space="preserve">) </w:t>
+      </w:r>
+      <w:r>
+        <w:rPr>
+          <w:rFonts w:ascii="Courier New" w:hAnsi="Courier New" w:cs="Courier New"/>
+          <w:b/>
+          <w:bCs/>
+          <w:color w:val="7F0055"/>
+          <w:sz w:val="16"/>
+          <w:szCs w:val="20"/>
+          <w:lang w:val="en-GB"/>
+        </w:rPr>
+        <w:t>throws</w:t>
+      </w:r>
+      <w:r>
+        <w:rPr>
+          <w:rFonts w:ascii="Courier New" w:hAnsi="Courier New" w:cs="Courier New"/>
+          <w:color w:val="000000"/>
+          <w:sz w:val="16"/>
+          <w:szCs w:val="20"/>
+          <w:lang w:val="en-GB"/>
+        </w:rPr>
+        <w:t xml:space="preserve"> Exception {</w:t>
+      </w:r>
+    </w:p>
+    <w:p>
+      <w:pPr>
+        <w:pBdr>
+          <w:top w:val="single" w:sz="4" w:space="1" w:color="auto"/>
+          <w:left w:val="single" w:sz="4" w:space="4" w:color="auto"/>
+          <w:bottom w:val="single" w:sz="4" w:space="1" w:color="auto"/>
+          <w:right w:val="single" w:sz="4" w:space="4" w:color="auto"/>
+        </w:pBdr>
+        <w:autoSpaceDE w:val="0"/>
+        <w:autoSpaceDN w:val="0"/>
+        <w:adjustRightInd w:val="0"/>
+        <w:spacing w:after="0" w:line="240" w:lineRule="auto"/>
+        <w:rPr>
+          <w:rFonts w:ascii="Courier New" w:hAnsi="Courier New" w:cs="Courier New"/>
+          <w:sz w:val="16"/>
+          <w:szCs w:val="20"/>
+          <w:lang w:val="en-GB"/>
+        </w:rPr>
+      </w:pPr>
+    </w:p>
+    <w:p>
+      <w:pPr>
+        <w:pBdr>
+          <w:top w:val="single" w:sz="4" w:space="1" w:color="auto"/>
+          <w:left w:val="single" w:sz="4" w:space="4" w:color="auto"/>
+          <w:bottom w:val="single" w:sz="4" w:space="1" w:color="auto"/>
+          <w:right w:val="single" w:sz="4" w:space="4" w:color="auto"/>
+        </w:pBdr>
+        <w:autoSpaceDE w:val="0"/>
+        <w:autoSpaceDN w:val="0"/>
+        <w:adjustRightInd w:val="0"/>
+        <w:spacing w:after="0" w:line="240" w:lineRule="auto"/>
+        <w:rPr>
+          <w:rFonts w:ascii="Courier New" w:hAnsi="Courier New" w:cs="Courier New"/>
+          <w:sz w:val="16"/>
+          <w:szCs w:val="20"/>
+          <w:lang w:val="en-GB"/>
+        </w:rPr>
+      </w:pPr>
+      <w:r>
+        <w:rPr>
+          <w:rFonts w:ascii="Courier New" w:hAnsi="Courier New" w:cs="Courier New"/>
+          <w:color w:val="000000"/>
+          <w:sz w:val="16"/>
+          <w:szCs w:val="20"/>
+          <w:lang w:val="en-GB"/>
+        </w:rPr>
+        <w:tab/>
+      </w:r>
+      <w:r>
+        <w:rPr>
+          <w:rFonts w:ascii="Courier New" w:hAnsi="Courier New" w:cs="Courier New"/>
+          <w:color w:val="000000"/>
+          <w:sz w:val="16"/>
+          <w:szCs w:val="20"/>
+          <w:lang w:val="en-GB"/>
+        </w:rPr>
+        <w:tab/>
+      </w:r>
+      <w:proofErr w:type="spellStart"/>
+      <w:proofErr w:type="gramStart"/>
+      <w:r>
+        <w:rPr>
+          <w:rFonts w:ascii="Courier New" w:hAnsi="Courier New" w:cs="Courier New"/>
+          <w:b/>
+          <w:bCs/>
+          <w:color w:val="7F0055"/>
+          <w:sz w:val="16"/>
+          <w:szCs w:val="20"/>
+          <w:lang w:val="en-GB"/>
+        </w:rPr>
+        <w:t>int</w:t>
+      </w:r>
+      <w:proofErr w:type="spellEnd"/>
+      <w:proofErr w:type="gramEnd"/>
+      <w:r>
+        <w:rPr>
+          <w:rFonts w:ascii="Courier New" w:hAnsi="Courier New" w:cs="Courier New"/>
+          <w:color w:val="000000"/>
+          <w:sz w:val="16"/>
+          <w:szCs w:val="20"/>
+          <w:lang w:val="en-GB"/>
+        </w:rPr>
+        <w:t xml:space="preserve"> </w:t>
+      </w:r>
+      <w:proofErr w:type="spellStart"/>
+      <w:r>
+        <w:rPr>
+          <w:rFonts w:ascii="Courier New" w:hAnsi="Courier New" w:cs="Courier New"/>
+          <w:color w:val="6A3E3E"/>
+          <w:sz w:val="16"/>
+          <w:szCs w:val="20"/>
+          <w:lang w:val="en-GB"/>
+        </w:rPr>
+        <w:t>actLength</w:t>
+      </w:r>
+      <w:proofErr w:type="spellEnd"/>
+      <w:r>
+        <w:rPr>
+          <w:rFonts w:ascii="Courier New" w:hAnsi="Courier New" w:cs="Courier New"/>
+          <w:color w:val="000000"/>
+          <w:sz w:val="16"/>
+          <w:szCs w:val="20"/>
+          <w:lang w:val="en-GB"/>
+        </w:rPr>
+        <w:t xml:space="preserve"> = </w:t>
+      </w:r>
+      <w:proofErr w:type="spellStart"/>
+      <w:r>
+        <w:rPr>
+          <w:rFonts w:ascii="Courier New" w:hAnsi="Courier New" w:cs="Courier New"/>
+          <w:color w:val="6A3E3E"/>
+          <w:sz w:val="16"/>
+          <w:szCs w:val="20"/>
+          <w:lang w:val="en-GB"/>
+        </w:rPr>
+        <w:t>context</w:t>
+      </w:r>
+      <w:r>
+        <w:rPr>
+          <w:rFonts w:ascii="Courier New" w:hAnsi="Courier New" w:cs="Courier New"/>
+          <w:color w:val="000000"/>
+          <w:sz w:val="16"/>
+          <w:szCs w:val="20"/>
+          <w:lang w:val="en-GB"/>
+        </w:rPr>
+        <w:t>.getOriginalPasswd</w:t>
+      </w:r>
+      <w:proofErr w:type="spellEnd"/>
+      <w:r>
+        <w:rPr>
+          <w:rFonts w:ascii="Courier New" w:hAnsi="Courier New" w:cs="Courier New"/>
+          <w:color w:val="000000"/>
+          <w:sz w:val="16"/>
+          <w:szCs w:val="20"/>
+          <w:lang w:val="en-GB"/>
+        </w:rPr>
+        <w:t>().length();</w:t>
+      </w:r>
+    </w:p>
+    <w:p>
+      <w:pPr>
+        <w:pBdr>
+          <w:top w:val="single" w:sz="4" w:space="1" w:color="auto"/>
+          <w:left w:val="single" w:sz="4" w:space="4" w:color="auto"/>
+          <w:bottom w:val="single" w:sz="4" w:space="1" w:color="auto"/>
+          <w:right w:val="single" w:sz="4" w:space="4" w:color="auto"/>
+        </w:pBdr>
+        <w:autoSpaceDE w:val="0"/>
+        <w:autoSpaceDN w:val="0"/>
+        <w:adjustRightInd w:val="0"/>
+        <w:spacing w:after="0" w:line="240" w:lineRule="auto"/>
+        <w:rPr>
+          <w:rFonts w:ascii="Courier New" w:hAnsi="Courier New" w:cs="Courier New"/>
+          <w:sz w:val="16"/>
+          <w:szCs w:val="20"/>
+          <w:lang w:val="en-GB"/>
+        </w:rPr>
+      </w:pPr>
+      <w:r>
+        <w:rPr>
+          <w:rFonts w:ascii="Courier New" w:hAnsi="Courier New" w:cs="Courier New"/>
+          <w:color w:val="000000"/>
+          <w:sz w:val="16"/>
+          <w:szCs w:val="20"/>
+          <w:lang w:val="en-GB"/>
+        </w:rPr>
+        <w:tab/>
+      </w:r>
+      <w:r>
+        <w:rPr>
+          <w:rFonts w:ascii="Courier New" w:hAnsi="Courier New" w:cs="Courier New"/>
+          <w:color w:val="000000"/>
+          <w:sz w:val="16"/>
+          <w:szCs w:val="20"/>
+          <w:lang w:val="en-GB"/>
+        </w:rPr>
+        <w:tab/>
+      </w:r>
+      <w:proofErr w:type="gramStart"/>
+      <w:r>
+        <w:rPr>
+          <w:rFonts w:ascii="Courier New" w:hAnsi="Courier New" w:cs="Courier New"/>
+          <w:b/>
+          <w:bCs/>
+          <w:color w:val="7F0055"/>
+          <w:sz w:val="16"/>
+          <w:szCs w:val="20"/>
+          <w:lang w:val="en-GB"/>
+        </w:rPr>
+        <w:t>if</w:t>
+      </w:r>
+      <w:proofErr w:type="gramEnd"/>
+      <w:r>
+        <w:rPr>
+          <w:rFonts w:ascii="Courier New" w:hAnsi="Courier New" w:cs="Courier New"/>
+          <w:color w:val="000000"/>
+          <w:sz w:val="16"/>
+          <w:szCs w:val="20"/>
+          <w:lang w:val="en-GB"/>
+        </w:rPr>
+        <w:t xml:space="preserve"> (</w:t>
+      </w:r>
+      <w:proofErr w:type="spellStart"/>
+      <w:r>
+        <w:rPr>
+          <w:rFonts w:ascii="Courier New" w:hAnsi="Courier New" w:cs="Courier New"/>
+          <w:color w:val="6A3E3E"/>
+          <w:sz w:val="16"/>
+          <w:szCs w:val="20"/>
+          <w:lang w:val="en-GB"/>
+        </w:rPr>
+        <w:t>actLength</w:t>
+      </w:r>
+      <w:proofErr w:type="spellEnd"/>
+      <w:r>
+        <w:rPr>
+          <w:rFonts w:ascii="Courier New" w:hAnsi="Courier New" w:cs="Courier New"/>
+          <w:color w:val="000000"/>
+          <w:sz w:val="16"/>
+          <w:szCs w:val="20"/>
+          <w:lang w:val="en-GB"/>
+        </w:rPr>
+        <w:t xml:space="preserve"> &lt; </w:t>
+      </w:r>
+      <w:r>
+        <w:rPr>
+          <w:rFonts w:ascii="Courier New" w:hAnsi="Courier New" w:cs="Courier New"/>
+          <w:color w:val="0000C0"/>
+          <w:sz w:val="16"/>
+          <w:szCs w:val="20"/>
+          <w:lang w:val="en-GB"/>
+        </w:rPr>
+        <w:t>length</w:t>
+      </w:r>
+      <w:r>
+        <w:rPr>
+          <w:rFonts w:ascii="Courier New" w:hAnsi="Courier New" w:cs="Courier New"/>
+          <w:color w:val="000000"/>
+          <w:sz w:val="16"/>
+          <w:szCs w:val="20"/>
+          <w:lang w:val="en-GB"/>
+        </w:rPr>
+        <w:t>) {</w:t>
+      </w:r>
+    </w:p>
+    <w:p>
+      <w:pPr>
+        <w:pBdr>
+          <w:top w:val="single" w:sz="4" w:space="1" w:color="auto"/>
+          <w:left w:val="single" w:sz="4" w:space="4" w:color="auto"/>
+          <w:bottom w:val="single" w:sz="4" w:space="1" w:color="auto"/>
+          <w:right w:val="single" w:sz="4" w:space="4" w:color="auto"/>
+        </w:pBdr>
+        <w:autoSpaceDE w:val="0"/>
+        <w:autoSpaceDN w:val="0"/>
+        <w:adjustRightInd w:val="0"/>
+        <w:spacing w:after="0" w:line="240" w:lineRule="auto"/>
+        <w:rPr>
+          <w:rFonts w:ascii="Courier New" w:hAnsi="Courier New" w:cs="Courier New"/>
+          <w:sz w:val="16"/>
+          <w:szCs w:val="20"/>
+          <w:lang w:val="en-GB"/>
+        </w:rPr>
+      </w:pPr>
+      <w:r>
+        <w:rPr>
+          <w:rFonts w:ascii="Courier New" w:hAnsi="Courier New" w:cs="Courier New"/>
+          <w:color w:val="000000"/>
+          <w:sz w:val="16"/>
+          <w:szCs w:val="20"/>
+          <w:lang w:val="en-GB"/>
+        </w:rPr>
+        <w:tab/>
+      </w:r>
+      <w:r>
+        <w:rPr>
+          <w:rFonts w:ascii="Courier New" w:hAnsi="Courier New" w:cs="Courier New"/>
+          <w:color w:val="000000"/>
+          <w:sz w:val="16"/>
+          <w:szCs w:val="20"/>
+          <w:lang w:val="en-GB"/>
+        </w:rPr>
+        <w:tab/>
+      </w:r>
+      <w:r>
+        <w:rPr>
+          <w:rFonts w:ascii="Courier New" w:hAnsi="Courier New" w:cs="Courier New"/>
+          <w:color w:val="000000"/>
+          <w:sz w:val="16"/>
+          <w:szCs w:val="20"/>
+          <w:lang w:val="en-GB"/>
+        </w:rPr>
+        <w:tab/>
+        <w:t xml:space="preserve">String </w:t>
+      </w:r>
+      <w:proofErr w:type="spellStart"/>
+      <w:r>
+        <w:rPr>
+          <w:rFonts w:ascii="Courier New" w:hAnsi="Courier New" w:cs="Courier New"/>
+          <w:color w:val="6A3E3E"/>
+          <w:sz w:val="16"/>
+          <w:szCs w:val="20"/>
+          <w:lang w:val="en-GB"/>
+        </w:rPr>
+        <w:t>errorString</w:t>
+      </w:r>
+      <w:proofErr w:type="spellEnd"/>
+      <w:r>
+        <w:rPr>
+          <w:rFonts w:ascii="Courier New" w:hAnsi="Courier New" w:cs="Courier New"/>
+          <w:color w:val="000000"/>
+          <w:sz w:val="16"/>
+          <w:szCs w:val="20"/>
+          <w:lang w:val="en-GB"/>
+        </w:rPr>
+        <w:t xml:space="preserve"> = </w:t>
+      </w:r>
+      <w:proofErr w:type="spellStart"/>
+      <w:proofErr w:type="gramStart"/>
+      <w:r>
+        <w:rPr>
+          <w:rFonts w:ascii="Courier New" w:hAnsi="Courier New" w:cs="Courier New"/>
+          <w:color w:val="000000"/>
+          <w:sz w:val="16"/>
+          <w:szCs w:val="20"/>
+          <w:lang w:val="en-GB"/>
+        </w:rPr>
+        <w:t>String.</w:t>
+      </w:r>
+      <w:r>
+        <w:rPr>
+          <w:rFonts w:ascii="Courier New" w:hAnsi="Courier New" w:cs="Courier New"/>
+          <w:i/>
+          <w:iCs/>
+          <w:color w:val="000000"/>
+          <w:sz w:val="16"/>
+          <w:szCs w:val="20"/>
+          <w:lang w:val="en-GB"/>
+        </w:rPr>
+        <w:t>format</w:t>
+      </w:r>
+      <w:proofErr w:type="spellEnd"/>
+      <w:r>
+        <w:rPr>
+          <w:rFonts w:ascii="Courier New" w:hAnsi="Courier New" w:cs="Courier New"/>
+          <w:color w:val="000000"/>
+          <w:sz w:val="16"/>
+          <w:szCs w:val="20"/>
+          <w:lang w:val="en-GB"/>
+        </w:rPr>
+        <w:t>(</w:t>
+      </w:r>
+      <w:proofErr w:type="gramEnd"/>
+      <w:r>
+        <w:rPr>
+          <w:rFonts w:ascii="Courier New" w:hAnsi="Courier New" w:cs="Courier New"/>
+          <w:b/>
+          <w:bCs/>
+          <w:i/>
+          <w:iCs/>
+          <w:color w:val="0000C0"/>
+          <w:sz w:val="16"/>
+          <w:szCs w:val="20"/>
+          <w:lang w:val="en-GB"/>
+        </w:rPr>
+        <w:t>ERROR_MESSAGE</w:t>
+      </w:r>
+      <w:r>
+        <w:rPr>
+          <w:rFonts w:ascii="Courier New" w:hAnsi="Courier New" w:cs="Courier New"/>
+          <w:color w:val="000000"/>
+          <w:sz w:val="16"/>
+          <w:szCs w:val="20"/>
+          <w:lang w:val="en-GB"/>
+        </w:rPr>
+        <w:t xml:space="preserve">, </w:t>
+      </w:r>
+      <w:r>
+        <w:rPr>
+          <w:rFonts w:ascii="Courier New" w:hAnsi="Courier New" w:cs="Courier New"/>
+          <w:color w:val="0000C0"/>
+          <w:sz w:val="16"/>
+          <w:szCs w:val="20"/>
+          <w:lang w:val="en-GB"/>
+        </w:rPr>
+        <w:t>length</w:t>
+      </w:r>
+      <w:r>
+        <w:rPr>
+          <w:rFonts w:ascii="Courier New" w:hAnsi="Courier New" w:cs="Courier New"/>
+          <w:color w:val="000000"/>
+          <w:sz w:val="16"/>
+          <w:szCs w:val="20"/>
+          <w:lang w:val="en-GB"/>
+        </w:rPr>
+        <w:t>);</w:t>
+      </w:r>
+    </w:p>
+    <w:p>
+      <w:pPr>
+        <w:pBdr>
+          <w:top w:val="single" w:sz="4" w:space="1" w:color="auto"/>
+          <w:left w:val="single" w:sz="4" w:space="4" w:color="auto"/>
+          <w:bottom w:val="single" w:sz="4" w:space="1" w:color="auto"/>
+          <w:right w:val="single" w:sz="4" w:space="4" w:color="auto"/>
+        </w:pBdr>
+        <w:autoSpaceDE w:val="0"/>
+        <w:autoSpaceDN w:val="0"/>
+        <w:adjustRightInd w:val="0"/>
+        <w:spacing w:after="0" w:line="240" w:lineRule="auto"/>
+        <w:rPr>
+          <w:rFonts w:ascii="Courier New" w:hAnsi="Courier New" w:cs="Courier New"/>
+          <w:sz w:val="16"/>
+          <w:szCs w:val="20"/>
+          <w:lang w:val="en-GB"/>
+        </w:rPr>
+      </w:pPr>
+      <w:r>
+        <w:rPr>
+          <w:rFonts w:ascii="Courier New" w:hAnsi="Courier New" w:cs="Courier New"/>
+          <w:color w:val="000000"/>
+          <w:sz w:val="16"/>
+          <w:szCs w:val="20"/>
+          <w:lang w:val="en-GB"/>
+        </w:rPr>
+        <w:tab/>
+      </w:r>
+      <w:r>
+        <w:rPr>
+          <w:rFonts w:ascii="Courier New" w:hAnsi="Courier New" w:cs="Courier New"/>
+          <w:color w:val="000000"/>
+          <w:sz w:val="16"/>
+          <w:szCs w:val="20"/>
+          <w:lang w:val="en-GB"/>
+        </w:rPr>
+        <w:tab/>
+      </w:r>
+      <w:r>
+        <w:rPr>
+          <w:rFonts w:ascii="Courier New" w:hAnsi="Courier New" w:cs="Courier New"/>
+          <w:color w:val="000000"/>
+          <w:sz w:val="16"/>
+          <w:szCs w:val="20"/>
+          <w:lang w:val="en-GB"/>
+        </w:rPr>
+        <w:tab/>
+      </w:r>
+      <w:proofErr w:type="spellStart"/>
+      <w:proofErr w:type="gramStart"/>
+      <w:r>
+        <w:rPr>
+          <w:rFonts w:ascii="Courier New" w:hAnsi="Courier New" w:cs="Courier New"/>
+          <w:color w:val="6A3E3E"/>
+          <w:sz w:val="16"/>
+          <w:szCs w:val="20"/>
+          <w:lang w:val="en-GB"/>
+        </w:rPr>
+        <w:t>context</w:t>
+      </w:r>
+      <w:r>
+        <w:rPr>
+          <w:rFonts w:ascii="Courier New" w:hAnsi="Courier New" w:cs="Courier New"/>
+          <w:color w:val="000000"/>
+          <w:sz w:val="16"/>
+          <w:szCs w:val="20"/>
+          <w:lang w:val="en-GB"/>
+        </w:rPr>
+        <w:t>.setErrorMessage</w:t>
+      </w:r>
+      <w:proofErr w:type="spellEnd"/>
+      <w:r>
+        <w:rPr>
+          <w:rFonts w:ascii="Courier New" w:hAnsi="Courier New" w:cs="Courier New"/>
+          <w:color w:val="000000"/>
+          <w:sz w:val="16"/>
+          <w:szCs w:val="20"/>
+          <w:lang w:val="en-GB"/>
+        </w:rPr>
+        <w:t>(</w:t>
+      </w:r>
+      <w:proofErr w:type="spellStart"/>
+      <w:proofErr w:type="gramEnd"/>
+      <w:r>
+        <w:rPr>
+          <w:rFonts w:ascii="Courier New" w:hAnsi="Courier New" w:cs="Courier New"/>
+          <w:color w:val="6A3E3E"/>
+          <w:sz w:val="16"/>
+          <w:szCs w:val="20"/>
+          <w:lang w:val="en-GB"/>
+        </w:rPr>
+        <w:t>errorString</w:t>
+      </w:r>
+      <w:proofErr w:type="spellEnd"/>
+      <w:r>
+        <w:rPr>
+          <w:rFonts w:ascii="Courier New" w:hAnsi="Courier New" w:cs="Courier New"/>
+          <w:color w:val="000000"/>
+          <w:sz w:val="16"/>
+          <w:szCs w:val="20"/>
+          <w:lang w:val="en-GB"/>
+        </w:rPr>
+        <w:t>);</w:t>
+      </w:r>
+    </w:p>
+    <w:p>
+      <w:pPr>
+        <w:pBdr>
+          <w:top w:val="single" w:sz="4" w:space="1" w:color="auto"/>
+          <w:left w:val="single" w:sz="4" w:space="4" w:color="auto"/>
+          <w:bottom w:val="single" w:sz="4" w:space="1" w:color="auto"/>
+          <w:right w:val="single" w:sz="4" w:space="4" w:color="auto"/>
+        </w:pBdr>
+        <w:autoSpaceDE w:val="0"/>
+        <w:autoSpaceDN w:val="0"/>
+        <w:adjustRightInd w:val="0"/>
+        <w:spacing w:after="0" w:line="240" w:lineRule="auto"/>
+        <w:rPr>
+          <w:rFonts w:ascii="Courier New" w:hAnsi="Courier New" w:cs="Courier New"/>
+          <w:sz w:val="16"/>
+          <w:szCs w:val="20"/>
+          <w:lang w:val="en-GB"/>
+        </w:rPr>
+      </w:pPr>
+      <w:r>
+        <w:rPr>
+          <w:rFonts w:ascii="Courier New" w:hAnsi="Courier New" w:cs="Courier New"/>
+          <w:color w:val="000000"/>
+          <w:sz w:val="16"/>
+          <w:szCs w:val="20"/>
+          <w:lang w:val="en-GB"/>
+        </w:rPr>
+        <w:tab/>
+      </w:r>
+      <w:r>
+        <w:rPr>
+          <w:rFonts w:ascii="Courier New" w:hAnsi="Courier New" w:cs="Courier New"/>
+          <w:color w:val="000000"/>
+          <w:sz w:val="16"/>
+          <w:szCs w:val="20"/>
+          <w:lang w:val="en-GB"/>
+        </w:rPr>
+        <w:tab/>
+      </w:r>
+      <w:r>
+        <w:rPr>
+          <w:rFonts w:ascii="Courier New" w:hAnsi="Courier New" w:cs="Courier New"/>
+          <w:color w:val="000000"/>
+          <w:sz w:val="16"/>
+          <w:szCs w:val="20"/>
+          <w:lang w:val="en-GB"/>
+        </w:rPr>
+        <w:tab/>
+      </w:r>
+      <w:proofErr w:type="gramStart"/>
+      <w:r>
+        <w:rPr>
+          <w:rFonts w:ascii="Courier New" w:hAnsi="Courier New" w:cs="Courier New"/>
+          <w:b/>
+          <w:bCs/>
+          <w:color w:val="7F0055"/>
+          <w:sz w:val="16"/>
+          <w:szCs w:val="20"/>
+          <w:lang w:val="en-GB"/>
+        </w:rPr>
+        <w:t>throw</w:t>
+      </w:r>
+      <w:proofErr w:type="gramEnd"/>
+      <w:r>
+        <w:rPr>
+          <w:rFonts w:ascii="Courier New" w:hAnsi="Courier New" w:cs="Courier New"/>
+          <w:color w:val="000000"/>
+          <w:sz w:val="16"/>
+          <w:szCs w:val="20"/>
+          <w:lang w:val="en-GB"/>
+        </w:rPr>
+        <w:t xml:space="preserve"> </w:t>
+      </w:r>
+      <w:r>
+        <w:rPr>
+          <w:rFonts w:ascii="Courier New" w:hAnsi="Courier New" w:cs="Courier New"/>
+          <w:b/>
+          <w:bCs/>
+          <w:color w:val="7F0055"/>
+          <w:sz w:val="16"/>
+          <w:szCs w:val="20"/>
+          <w:lang w:val="en-GB"/>
+        </w:rPr>
+        <w:t>new</w:t>
+      </w:r>
+      <w:r>
+        <w:rPr>
+          <w:rFonts w:ascii="Courier New" w:hAnsi="Courier New" w:cs="Courier New"/>
+          <w:color w:val="000000"/>
+          <w:sz w:val="16"/>
+          <w:szCs w:val="20"/>
+          <w:lang w:val="en-GB"/>
+        </w:rPr>
+        <w:t xml:space="preserve"> Exception(</w:t>
+      </w:r>
+      <w:proofErr w:type="spellStart"/>
+      <w:r>
+        <w:rPr>
+          <w:rFonts w:ascii="Courier New" w:hAnsi="Courier New" w:cs="Courier New"/>
+          <w:color w:val="6A3E3E"/>
+          <w:sz w:val="16"/>
+          <w:szCs w:val="20"/>
+          <w:lang w:val="en-GB"/>
+        </w:rPr>
+        <w:t>errorString</w:t>
+      </w:r>
+      <w:proofErr w:type="spellEnd"/>
+      <w:r>
+        <w:rPr>
+          <w:rFonts w:ascii="Courier New" w:hAnsi="Courier New" w:cs="Courier New"/>
+          <w:color w:val="000000"/>
+          <w:sz w:val="16"/>
+          <w:szCs w:val="20"/>
+          <w:lang w:val="en-GB"/>
+        </w:rPr>
+        <w:t>);</w:t>
+      </w:r>
+    </w:p>
+    <w:p>
+      <w:pPr>
+        <w:pBdr>
+          <w:top w:val="single" w:sz="4" w:space="1" w:color="auto"/>
+          <w:left w:val="single" w:sz="4" w:space="4" w:color="auto"/>
+          <w:bottom w:val="single" w:sz="4" w:space="1" w:color="auto"/>
+          <w:right w:val="single" w:sz="4" w:space="4" w:color="auto"/>
+        </w:pBdr>
+        <w:autoSpaceDE w:val="0"/>
+        <w:autoSpaceDN w:val="0"/>
+        <w:adjustRightInd w:val="0"/>
+        <w:spacing w:after="0" w:line="240" w:lineRule="auto"/>
+        <w:rPr>
+          <w:rFonts w:ascii="Courier New" w:hAnsi="Courier New" w:cs="Courier New"/>
+          <w:sz w:val="16"/>
+          <w:szCs w:val="20"/>
+        </w:rPr>
+      </w:pPr>
+      <w:r>
+        <w:rPr>
+          <w:rFonts w:ascii="Courier New" w:hAnsi="Courier New" w:cs="Courier New"/>
+          <w:color w:val="000000"/>
+          <w:sz w:val="16"/>
+          <w:szCs w:val="20"/>
+          <w:lang w:val="en-GB"/>
+        </w:rPr>
+        <w:tab/>
+      </w:r>
+      <w:r>
+        <w:rPr>
+          <w:rFonts w:ascii="Courier New" w:hAnsi="Courier New" w:cs="Courier New"/>
+          <w:color w:val="000000"/>
+          <w:sz w:val="16"/>
+          <w:szCs w:val="20"/>
+          <w:lang w:val="en-GB"/>
+        </w:rPr>
+        <w:tab/>
+      </w:r>
+      <w:r>
+        <w:rPr>
+          <w:rFonts w:ascii="Courier New" w:hAnsi="Courier New" w:cs="Courier New"/>
+          <w:color w:val="000000"/>
+          <w:sz w:val="16"/>
+          <w:szCs w:val="20"/>
+        </w:rPr>
+        <w:t>}</w:t>
+      </w:r>
+    </w:p>
+    <w:p>
+      <w:pPr>
+        <w:pBdr>
+          <w:top w:val="single" w:sz="4" w:space="1" w:color="auto"/>
+          <w:left w:val="single" w:sz="4" w:space="4" w:color="auto"/>
+          <w:bottom w:val="single" w:sz="4" w:space="1" w:color="auto"/>
+          <w:right w:val="single" w:sz="4" w:space="4" w:color="auto"/>
+        </w:pBdr>
+        <w:autoSpaceDE w:val="0"/>
+        <w:autoSpaceDN w:val="0"/>
+        <w:adjustRightInd w:val="0"/>
+        <w:spacing w:after="0" w:line="240" w:lineRule="auto"/>
+        <w:rPr>
+          <w:rFonts w:ascii="Courier New" w:hAnsi="Courier New" w:cs="Courier New"/>
+          <w:sz w:val="16"/>
+          <w:szCs w:val="20"/>
+        </w:rPr>
+      </w:pPr>
+      <w:r>
+        <w:rPr>
+          <w:rFonts w:ascii="Courier New" w:hAnsi="Courier New" w:cs="Courier New"/>
+          <w:color w:val="000000"/>
+          <w:sz w:val="16"/>
+          <w:szCs w:val="20"/>
+        </w:rPr>
+        <w:tab/>
+        <w:t>}</w:t>
+      </w:r>
+    </w:p>
+    <w:p>
+      <w:pPr>
+        <w:rPr>
+          <w:sz w:val="18"/>
+          <w:lang w:val="en-GB"/>
+        </w:rPr>
+      </w:pPr>
+    </w:p>
+    <w:p>
+      <w:pPr>
+        <w:rPr>
+          <w:sz w:val="18"/>
+          <w:lang w:val="en-GB"/>
+        </w:rPr>
+      </w:pPr>
+    </w:p>
+    <w:p>
+      <w:pPr>
+        <w:pBdr>
+          <w:top w:val="single" w:sz="4" w:space="1" w:color="auto"/>
+          <w:left w:val="single" w:sz="4" w:space="4" w:color="auto"/>
+          <w:bottom w:val="single" w:sz="4" w:space="1" w:color="auto"/>
+          <w:right w:val="single" w:sz="4" w:space="4" w:color="auto"/>
+        </w:pBdr>
+        <w:autoSpaceDE w:val="0"/>
+        <w:autoSpaceDN w:val="0"/>
+        <w:adjustRightInd w:val="0"/>
+        <w:spacing w:after="0" w:line="240" w:lineRule="auto"/>
+        <w:rPr>
+          <w:rFonts w:ascii="Courier New" w:hAnsi="Courier New" w:cs="Courier New"/>
+          <w:sz w:val="16"/>
+          <w:szCs w:val="20"/>
+          <w:lang w:val="en-GB"/>
+        </w:rPr>
+      </w:pPr>
+      <w:r>
+        <w:rPr>
+          <w:rFonts w:ascii="Courier New" w:hAnsi="Courier New" w:cs="Courier New"/>
+          <w:color w:val="000000"/>
+          <w:sz w:val="16"/>
+          <w:szCs w:val="20"/>
+        </w:rPr>
+        <w:tab/>
+      </w:r>
+      <w:r>
+        <w:rPr>
+          <w:rFonts w:ascii="Courier New" w:hAnsi="Courier New" w:cs="Courier New"/>
+          <w:color w:val="646464"/>
+          <w:sz w:val="16"/>
+          <w:szCs w:val="20"/>
+          <w:lang w:val="en-GB"/>
+        </w:rPr>
+        <w:t>@Override</w:t>
+      </w:r>
+    </w:p>
+    <w:p>
+      <w:pPr>
+        <w:pBdr>
+          <w:top w:val="single" w:sz="4" w:space="1" w:color="auto"/>
+          <w:left w:val="single" w:sz="4" w:space="4" w:color="auto"/>
+          <w:bottom w:val="single" w:sz="4" w:space="1" w:color="auto"/>
+          <w:right w:val="single" w:sz="4" w:space="4" w:color="auto"/>
+        </w:pBdr>
+        <w:autoSpaceDE w:val="0"/>
+        <w:autoSpaceDN w:val="0"/>
+        <w:adjustRightInd w:val="0"/>
+        <w:spacing w:after="0" w:line="240" w:lineRule="auto"/>
+        <w:rPr>
+          <w:rFonts w:ascii="Courier New" w:hAnsi="Courier New" w:cs="Courier New"/>
+          <w:sz w:val="16"/>
+          <w:szCs w:val="20"/>
+          <w:lang w:val="en-GB"/>
+        </w:rPr>
+      </w:pPr>
+      <w:r>
+        <w:rPr>
+          <w:rFonts w:ascii="Courier New" w:hAnsi="Courier New" w:cs="Courier New"/>
+          <w:color w:val="000000"/>
+          <w:sz w:val="16"/>
+          <w:szCs w:val="20"/>
+          <w:lang w:val="en-GB"/>
+        </w:rPr>
+        <w:tab/>
+      </w:r>
+      <w:proofErr w:type="gramStart"/>
+      <w:r>
+        <w:rPr>
+          <w:rFonts w:ascii="Courier New" w:hAnsi="Courier New" w:cs="Courier New"/>
+          <w:b/>
+          <w:bCs/>
+          <w:color w:val="7F0055"/>
+          <w:sz w:val="16"/>
+          <w:szCs w:val="20"/>
+          <w:lang w:val="en-GB"/>
+        </w:rPr>
+        <w:t>public</w:t>
+      </w:r>
+      <w:proofErr w:type="gramEnd"/>
+      <w:r>
+        <w:rPr>
+          <w:rFonts w:ascii="Courier New" w:hAnsi="Courier New" w:cs="Courier New"/>
+          <w:color w:val="000000"/>
+          <w:sz w:val="16"/>
+          <w:szCs w:val="20"/>
+          <w:lang w:val="en-GB"/>
+        </w:rPr>
+        <w:t xml:space="preserve"> </w:t>
+      </w:r>
+      <w:r>
+        <w:rPr>
+          <w:rFonts w:ascii="Courier New" w:hAnsi="Courier New" w:cs="Courier New"/>
+          <w:b/>
+          <w:bCs/>
+          <w:color w:val="7F0055"/>
+          <w:sz w:val="16"/>
+          <w:szCs w:val="20"/>
+          <w:lang w:val="en-GB"/>
+        </w:rPr>
+        <w:t>void</w:t>
+      </w:r>
+      <w:r>
+        <w:rPr>
+          <w:rFonts w:ascii="Courier New" w:hAnsi="Courier New" w:cs="Courier New"/>
+          <w:color w:val="000000"/>
+          <w:sz w:val="16"/>
+          <w:szCs w:val="20"/>
+          <w:lang w:val="en-GB"/>
+        </w:rPr>
+        <w:t xml:space="preserve"> execute(T </w:t>
+      </w:r>
+      <w:r>
+        <w:rPr>
+          <w:rFonts w:ascii="Courier New" w:hAnsi="Courier New" w:cs="Courier New"/>
+          <w:color w:val="6A3E3E"/>
+          <w:sz w:val="16"/>
+          <w:szCs w:val="20"/>
+          <w:lang w:val="en-GB"/>
+        </w:rPr>
+        <w:t>context</w:t>
+      </w:r>
+      <w:r>
+        <w:rPr>
+          <w:rFonts w:ascii="Courier New" w:hAnsi="Courier New" w:cs="Courier New"/>
+          <w:color w:val="000000"/>
+          <w:sz w:val="16"/>
+          <w:szCs w:val="20"/>
+          <w:lang w:val="en-GB"/>
+        </w:rPr>
+        <w:t xml:space="preserve">) </w:t>
+      </w:r>
+      <w:r>
+        <w:rPr>
+          <w:rFonts w:ascii="Courier New" w:hAnsi="Courier New" w:cs="Courier New"/>
+          <w:b/>
+          <w:bCs/>
+          <w:color w:val="7F0055"/>
+          <w:sz w:val="16"/>
+          <w:szCs w:val="20"/>
+          <w:lang w:val="en-GB"/>
+        </w:rPr>
+        <w:t>throws</w:t>
+      </w:r>
+      <w:r>
+        <w:rPr>
+          <w:rFonts w:ascii="Courier New" w:hAnsi="Courier New" w:cs="Courier New"/>
+          <w:color w:val="000000"/>
+          <w:sz w:val="16"/>
+          <w:szCs w:val="20"/>
+          <w:lang w:val="en-GB"/>
+        </w:rPr>
+        <w:t xml:space="preserve"> Exception {</w:t>
+      </w:r>
+    </w:p>
+    <w:p>
+      <w:pPr>
+        <w:pBdr>
+          <w:top w:val="single" w:sz="4" w:space="1" w:color="auto"/>
+          <w:left w:val="single" w:sz="4" w:space="4" w:color="auto"/>
+          <w:bottom w:val="single" w:sz="4" w:space="1" w:color="auto"/>
+          <w:right w:val="single" w:sz="4" w:space="4" w:color="auto"/>
+        </w:pBdr>
+        <w:autoSpaceDE w:val="0"/>
+        <w:autoSpaceDN w:val="0"/>
+        <w:adjustRightInd w:val="0"/>
+        <w:spacing w:after="0" w:line="240" w:lineRule="auto"/>
+        <w:rPr>
+          <w:rFonts w:ascii="Courier New" w:hAnsi="Courier New" w:cs="Courier New"/>
+          <w:sz w:val="16"/>
+          <w:szCs w:val="20"/>
+          <w:lang w:val="en-GB"/>
+        </w:rPr>
+      </w:pPr>
+      <w:r>
+        <w:rPr>
+          <w:rFonts w:ascii="Courier New" w:hAnsi="Courier New" w:cs="Courier New"/>
+          <w:color w:val="000000"/>
+          <w:sz w:val="16"/>
+          <w:szCs w:val="20"/>
+          <w:lang w:val="en-GB"/>
+        </w:rPr>
+        <w:tab/>
+      </w:r>
+      <w:r>
+        <w:rPr>
+          <w:rFonts w:ascii="Courier New" w:hAnsi="Courier New" w:cs="Courier New"/>
+          <w:color w:val="000000"/>
+          <w:sz w:val="16"/>
+          <w:szCs w:val="20"/>
+          <w:lang w:val="en-GB"/>
+        </w:rPr>
+        <w:tab/>
+      </w:r>
+      <w:proofErr w:type="spellStart"/>
+      <w:proofErr w:type="gramStart"/>
+      <w:r>
+        <w:rPr>
+          <w:rFonts w:ascii="Courier New" w:hAnsi="Courier New" w:cs="Courier New"/>
+          <w:b/>
+          <w:bCs/>
+          <w:color w:val="7F0055"/>
+          <w:sz w:val="16"/>
+          <w:szCs w:val="20"/>
+          <w:lang w:val="en-GB"/>
+        </w:rPr>
+        <w:t>boolean</w:t>
+      </w:r>
+      <w:proofErr w:type="spellEnd"/>
+      <w:proofErr w:type="gramEnd"/>
+      <w:r>
+        <w:rPr>
+          <w:rFonts w:ascii="Courier New" w:hAnsi="Courier New" w:cs="Courier New"/>
+          <w:color w:val="000000"/>
+          <w:sz w:val="16"/>
+          <w:szCs w:val="20"/>
+          <w:lang w:val="en-GB"/>
+        </w:rPr>
+        <w:t xml:space="preserve"> </w:t>
+      </w:r>
+      <w:r>
+        <w:rPr>
+          <w:rFonts w:ascii="Courier New" w:hAnsi="Courier New" w:cs="Courier New"/>
+          <w:color w:val="6A3E3E"/>
+          <w:sz w:val="16"/>
+          <w:szCs w:val="20"/>
+          <w:lang w:val="en-GB"/>
+        </w:rPr>
+        <w:t>result</w:t>
+      </w:r>
+      <w:r>
+        <w:rPr>
+          <w:rFonts w:ascii="Courier New" w:hAnsi="Courier New" w:cs="Courier New"/>
+          <w:color w:val="000000"/>
+          <w:sz w:val="16"/>
+          <w:szCs w:val="20"/>
+          <w:lang w:val="en-GB"/>
+        </w:rPr>
+        <w:t xml:space="preserve"> = </w:t>
+      </w:r>
+      <w:r>
+        <w:rPr>
+          <w:rFonts w:ascii="Courier New" w:hAnsi="Courier New" w:cs="Courier New"/>
+          <w:b/>
+          <w:bCs/>
+          <w:color w:val="7F0055"/>
+          <w:sz w:val="16"/>
+          <w:szCs w:val="20"/>
+          <w:lang w:val="en-GB"/>
+        </w:rPr>
+        <w:t>false</w:t>
+      </w:r>
+      <w:r>
+        <w:rPr>
+          <w:rFonts w:ascii="Courier New" w:hAnsi="Courier New" w:cs="Courier New"/>
+          <w:color w:val="000000"/>
+          <w:sz w:val="16"/>
+          <w:szCs w:val="20"/>
+          <w:lang w:val="en-GB"/>
+        </w:rPr>
+        <w:t>;</w:t>
+      </w:r>
+    </w:p>
+    <w:p>
+      <w:pPr>
+        <w:pBdr>
+          <w:top w:val="single" w:sz="4" w:space="1" w:color="auto"/>
+          <w:left w:val="single" w:sz="4" w:space="4" w:color="auto"/>
+          <w:bottom w:val="single" w:sz="4" w:space="1" w:color="auto"/>
+          <w:right w:val="single" w:sz="4" w:space="4" w:color="auto"/>
+        </w:pBdr>
+        <w:autoSpaceDE w:val="0"/>
+        <w:autoSpaceDN w:val="0"/>
+        <w:adjustRightInd w:val="0"/>
+        <w:spacing w:after="0" w:line="240" w:lineRule="auto"/>
+        <w:rPr>
+          <w:rFonts w:ascii="Courier New" w:hAnsi="Courier New" w:cs="Courier New"/>
+          <w:sz w:val="16"/>
+          <w:szCs w:val="20"/>
+          <w:lang w:val="en-GB"/>
+        </w:rPr>
+      </w:pPr>
+      <w:r>
+        <w:rPr>
+          <w:rFonts w:ascii="Courier New" w:hAnsi="Courier New" w:cs="Courier New"/>
+          <w:color w:val="000000"/>
+          <w:sz w:val="16"/>
+          <w:szCs w:val="20"/>
+          <w:lang w:val="en-GB"/>
+        </w:rPr>
+        <w:tab/>
+      </w:r>
+      <w:r>
+        <w:rPr>
+          <w:rFonts w:ascii="Courier New" w:hAnsi="Courier New" w:cs="Courier New"/>
+          <w:color w:val="000000"/>
+          <w:sz w:val="16"/>
+          <w:szCs w:val="20"/>
+          <w:lang w:val="en-GB"/>
+        </w:rPr>
+        <w:tab/>
+      </w:r>
+      <w:proofErr w:type="spellStart"/>
+      <w:proofErr w:type="gramStart"/>
+      <w:r>
+        <w:rPr>
+          <w:rFonts w:ascii="Courier New" w:hAnsi="Courier New" w:cs="Courier New"/>
+          <w:b/>
+          <w:bCs/>
+          <w:color w:val="7F0055"/>
+          <w:sz w:val="16"/>
+          <w:szCs w:val="20"/>
+          <w:lang w:val="en-GB"/>
+        </w:rPr>
+        <w:t>int</w:t>
+      </w:r>
+      <w:proofErr w:type="spellEnd"/>
+      <w:proofErr w:type="gramEnd"/>
+      <w:r>
+        <w:rPr>
+          <w:rFonts w:ascii="Courier New" w:hAnsi="Courier New" w:cs="Courier New"/>
+          <w:color w:val="000000"/>
+          <w:sz w:val="16"/>
+          <w:szCs w:val="20"/>
+          <w:lang w:val="en-GB"/>
+        </w:rPr>
+        <w:t xml:space="preserve"> </w:t>
+      </w:r>
+      <w:proofErr w:type="spellStart"/>
+      <w:r>
+        <w:rPr>
+          <w:rFonts w:ascii="Courier New" w:hAnsi="Courier New" w:cs="Courier New"/>
+          <w:color w:val="6A3E3E"/>
+          <w:sz w:val="16"/>
+          <w:szCs w:val="20"/>
+          <w:lang w:val="en-GB"/>
+        </w:rPr>
+        <w:t>upperChar</w:t>
+      </w:r>
+      <w:proofErr w:type="spellEnd"/>
+      <w:r>
+        <w:rPr>
+          <w:rFonts w:ascii="Courier New" w:hAnsi="Courier New" w:cs="Courier New"/>
+          <w:color w:val="000000"/>
+          <w:sz w:val="16"/>
+          <w:szCs w:val="20"/>
+          <w:lang w:val="en-GB"/>
+        </w:rPr>
+        <w:t xml:space="preserve"> = 0;</w:t>
+      </w:r>
+    </w:p>
+    <w:p>
+      <w:pPr>
+        <w:pBdr>
+          <w:top w:val="single" w:sz="4" w:space="1" w:color="auto"/>
+          <w:left w:val="single" w:sz="4" w:space="4" w:color="auto"/>
+          <w:bottom w:val="single" w:sz="4" w:space="1" w:color="auto"/>
+          <w:right w:val="single" w:sz="4" w:space="4" w:color="auto"/>
+        </w:pBdr>
+        <w:autoSpaceDE w:val="0"/>
+        <w:autoSpaceDN w:val="0"/>
+        <w:adjustRightInd w:val="0"/>
+        <w:spacing w:after="0" w:line="240" w:lineRule="auto"/>
+        <w:rPr>
+          <w:rFonts w:ascii="Courier New" w:hAnsi="Courier New" w:cs="Courier New"/>
+          <w:sz w:val="16"/>
+          <w:szCs w:val="20"/>
+          <w:lang w:val="en-GB"/>
+        </w:rPr>
+      </w:pPr>
+      <w:r>
+        <w:rPr>
+          <w:rFonts w:ascii="Courier New" w:hAnsi="Courier New" w:cs="Courier New"/>
+          <w:color w:val="000000"/>
+          <w:sz w:val="16"/>
+          <w:szCs w:val="20"/>
+          <w:lang w:val="en-GB"/>
+        </w:rPr>
+        <w:tab/>
+      </w:r>
+      <w:r>
+        <w:rPr>
+          <w:rFonts w:ascii="Courier New" w:hAnsi="Courier New" w:cs="Courier New"/>
+          <w:color w:val="000000"/>
+          <w:sz w:val="16"/>
+          <w:szCs w:val="20"/>
+          <w:lang w:val="en-GB"/>
+        </w:rPr>
+        <w:tab/>
+        <w:t xml:space="preserve">String </w:t>
+      </w:r>
+      <w:proofErr w:type="spellStart"/>
+      <w:r>
+        <w:rPr>
+          <w:rFonts w:ascii="Courier New" w:hAnsi="Courier New" w:cs="Courier New"/>
+          <w:color w:val="6A3E3E"/>
+          <w:sz w:val="16"/>
+          <w:szCs w:val="20"/>
+          <w:lang w:val="en-GB"/>
+        </w:rPr>
+        <w:t>passwd</w:t>
+      </w:r>
+      <w:proofErr w:type="spellEnd"/>
+      <w:r>
+        <w:rPr>
+          <w:rFonts w:ascii="Courier New" w:hAnsi="Courier New" w:cs="Courier New"/>
+          <w:color w:val="000000"/>
+          <w:sz w:val="16"/>
+          <w:szCs w:val="20"/>
+          <w:lang w:val="en-GB"/>
+        </w:rPr>
+        <w:t xml:space="preserve"> = </w:t>
+      </w:r>
+      <w:proofErr w:type="spellStart"/>
+      <w:proofErr w:type="gramStart"/>
+      <w:r>
+        <w:rPr>
+          <w:rFonts w:ascii="Courier New" w:hAnsi="Courier New" w:cs="Courier New"/>
+          <w:color w:val="6A3E3E"/>
+          <w:sz w:val="16"/>
+          <w:szCs w:val="20"/>
+          <w:lang w:val="en-GB"/>
+        </w:rPr>
+        <w:t>context</w:t>
+      </w:r>
+      <w:r>
+        <w:rPr>
+          <w:rFonts w:ascii="Courier New" w:hAnsi="Courier New" w:cs="Courier New"/>
+          <w:color w:val="000000"/>
+          <w:sz w:val="16"/>
+          <w:szCs w:val="20"/>
+          <w:lang w:val="en-GB"/>
+        </w:rPr>
+        <w:t>.getOriginalPasswd</w:t>
+      </w:r>
+      <w:proofErr w:type="spellEnd"/>
+      <w:r>
+        <w:rPr>
+          <w:rFonts w:ascii="Courier New" w:hAnsi="Courier New" w:cs="Courier New"/>
+          <w:color w:val="000000"/>
+          <w:sz w:val="16"/>
+          <w:szCs w:val="20"/>
+          <w:lang w:val="en-GB"/>
+        </w:rPr>
+        <w:t>(</w:t>
+      </w:r>
+      <w:proofErr w:type="gramEnd"/>
+      <w:r>
+        <w:rPr>
+          <w:rFonts w:ascii="Courier New" w:hAnsi="Courier New" w:cs="Courier New"/>
+          <w:color w:val="000000"/>
+          <w:sz w:val="16"/>
+          <w:szCs w:val="20"/>
+          <w:lang w:val="en-GB"/>
+        </w:rPr>
+        <w:t>);</w:t>
+      </w:r>
+    </w:p>
+    <w:p>
+      <w:pPr>
+        <w:pBdr>
+          <w:top w:val="single" w:sz="4" w:space="1" w:color="auto"/>
+          <w:left w:val="single" w:sz="4" w:space="4" w:color="auto"/>
+          <w:bottom w:val="single" w:sz="4" w:space="1" w:color="auto"/>
+          <w:right w:val="single" w:sz="4" w:space="4" w:color="auto"/>
+        </w:pBdr>
+        <w:autoSpaceDE w:val="0"/>
+        <w:autoSpaceDN w:val="0"/>
+        <w:adjustRightInd w:val="0"/>
+        <w:spacing w:after="0" w:line="240" w:lineRule="auto"/>
+        <w:rPr>
+          <w:rFonts w:ascii="Courier New" w:hAnsi="Courier New" w:cs="Courier New"/>
+          <w:sz w:val="16"/>
+          <w:szCs w:val="20"/>
+          <w:lang w:val="en-GB"/>
+        </w:rPr>
+      </w:pPr>
+      <w:r>
+        <w:rPr>
+          <w:rFonts w:ascii="Courier New" w:hAnsi="Courier New" w:cs="Courier New"/>
+          <w:color w:val="000000"/>
+          <w:sz w:val="16"/>
+          <w:szCs w:val="20"/>
+          <w:lang w:val="en-GB"/>
+        </w:rPr>
+        <w:tab/>
+      </w:r>
+      <w:r>
+        <w:rPr>
+          <w:rFonts w:ascii="Courier New" w:hAnsi="Courier New" w:cs="Courier New"/>
+          <w:color w:val="000000"/>
+          <w:sz w:val="16"/>
+          <w:szCs w:val="20"/>
+          <w:lang w:val="en-GB"/>
+        </w:rPr>
+        <w:tab/>
+      </w:r>
+      <w:proofErr w:type="gramStart"/>
+      <w:r>
+        <w:rPr>
+          <w:rFonts w:ascii="Courier New" w:hAnsi="Courier New" w:cs="Courier New"/>
+          <w:b/>
+          <w:bCs/>
+          <w:color w:val="7F0055"/>
+          <w:sz w:val="16"/>
+          <w:szCs w:val="20"/>
+          <w:lang w:val="en-GB"/>
+        </w:rPr>
+        <w:t>for</w:t>
+      </w:r>
+      <w:proofErr w:type="gramEnd"/>
+      <w:r>
+        <w:rPr>
+          <w:rFonts w:ascii="Courier New" w:hAnsi="Courier New" w:cs="Courier New"/>
+          <w:color w:val="000000"/>
+          <w:sz w:val="16"/>
+          <w:szCs w:val="20"/>
+          <w:lang w:val="en-GB"/>
+        </w:rPr>
+        <w:t xml:space="preserve"> (</w:t>
+      </w:r>
+      <w:proofErr w:type="spellStart"/>
+      <w:r>
+        <w:rPr>
+          <w:rFonts w:ascii="Courier New" w:hAnsi="Courier New" w:cs="Courier New"/>
+          <w:b/>
+          <w:bCs/>
+          <w:color w:val="7F0055"/>
+          <w:sz w:val="16"/>
+          <w:szCs w:val="20"/>
+          <w:lang w:val="en-GB"/>
+        </w:rPr>
+        <w:t>int</w:t>
+      </w:r>
+      <w:proofErr w:type="spellEnd"/>
+      <w:r>
+        <w:rPr>
+          <w:rFonts w:ascii="Courier New" w:hAnsi="Courier New" w:cs="Courier New"/>
+          <w:color w:val="000000"/>
+          <w:sz w:val="16"/>
+          <w:szCs w:val="20"/>
+          <w:lang w:val="en-GB"/>
+        </w:rPr>
+        <w:t xml:space="preserve"> </w:t>
+      </w:r>
+      <w:proofErr w:type="spellStart"/>
+      <w:r>
+        <w:rPr>
+          <w:rFonts w:ascii="Courier New" w:hAnsi="Courier New" w:cs="Courier New"/>
+          <w:color w:val="6A3E3E"/>
+          <w:sz w:val="16"/>
+          <w:szCs w:val="20"/>
+          <w:lang w:val="en-GB"/>
+        </w:rPr>
+        <w:t>i</w:t>
+      </w:r>
+      <w:proofErr w:type="spellEnd"/>
+      <w:r>
+        <w:rPr>
+          <w:rFonts w:ascii="Courier New" w:hAnsi="Courier New" w:cs="Courier New"/>
+          <w:color w:val="000000"/>
+          <w:sz w:val="16"/>
+          <w:szCs w:val="20"/>
+          <w:lang w:val="en-GB"/>
+        </w:rPr>
+        <w:t xml:space="preserve"> = 0; </w:t>
+      </w:r>
+      <w:proofErr w:type="spellStart"/>
+      <w:r>
+        <w:rPr>
+          <w:rFonts w:ascii="Courier New" w:hAnsi="Courier New" w:cs="Courier New"/>
+          <w:color w:val="6A3E3E"/>
+          <w:sz w:val="16"/>
+          <w:szCs w:val="20"/>
+          <w:lang w:val="en-GB"/>
+        </w:rPr>
+        <w:t>i</w:t>
+      </w:r>
+      <w:proofErr w:type="spellEnd"/>
+      <w:r>
+        <w:rPr>
+          <w:rFonts w:ascii="Courier New" w:hAnsi="Courier New" w:cs="Courier New"/>
+          <w:color w:val="000000"/>
+          <w:sz w:val="16"/>
+          <w:szCs w:val="20"/>
+          <w:lang w:val="en-GB"/>
+        </w:rPr>
+        <w:t xml:space="preserve"> &lt; </w:t>
+      </w:r>
+      <w:proofErr w:type="spellStart"/>
+      <w:r>
+        <w:rPr>
+          <w:rFonts w:ascii="Courier New" w:hAnsi="Courier New" w:cs="Courier New"/>
+          <w:color w:val="6A3E3E"/>
+          <w:sz w:val="16"/>
+          <w:szCs w:val="20"/>
+          <w:lang w:val="en-GB"/>
+        </w:rPr>
+        <w:t>passwd</w:t>
+      </w:r>
+      <w:r>
+        <w:rPr>
+          <w:rFonts w:ascii="Courier New" w:hAnsi="Courier New" w:cs="Courier New"/>
+          <w:color w:val="000000"/>
+          <w:sz w:val="16"/>
+          <w:szCs w:val="20"/>
+          <w:lang w:val="en-GB"/>
+        </w:rPr>
+        <w:t>.length</w:t>
+      </w:r>
+      <w:proofErr w:type="spellEnd"/>
+      <w:r>
+        <w:rPr>
+          <w:rFonts w:ascii="Courier New" w:hAnsi="Courier New" w:cs="Courier New"/>
+          <w:color w:val="000000"/>
+          <w:sz w:val="16"/>
+          <w:szCs w:val="20"/>
+          <w:lang w:val="en-GB"/>
+        </w:rPr>
+        <w:t xml:space="preserve">(); </w:t>
+      </w:r>
+      <w:proofErr w:type="spellStart"/>
+      <w:r>
+        <w:rPr>
+          <w:rFonts w:ascii="Courier New" w:hAnsi="Courier New" w:cs="Courier New"/>
+          <w:color w:val="6A3E3E"/>
+          <w:sz w:val="16"/>
+          <w:szCs w:val="20"/>
+          <w:lang w:val="en-GB"/>
+        </w:rPr>
+        <w:t>i</w:t>
+      </w:r>
+      <w:proofErr w:type="spellEnd"/>
+      <w:r>
+        <w:rPr>
+          <w:rFonts w:ascii="Courier New" w:hAnsi="Courier New" w:cs="Courier New"/>
+          <w:color w:val="000000"/>
+          <w:sz w:val="16"/>
+          <w:szCs w:val="20"/>
+          <w:lang w:val="en-GB"/>
+        </w:rPr>
+        <w:t>++) {</w:t>
+      </w:r>
+    </w:p>
+    <w:p>
+      <w:pPr>
+        <w:pBdr>
+          <w:top w:val="single" w:sz="4" w:space="1" w:color="auto"/>
+          <w:left w:val="single" w:sz="4" w:space="4" w:color="auto"/>
+          <w:bottom w:val="single" w:sz="4" w:space="1" w:color="auto"/>
+          <w:right w:val="single" w:sz="4" w:space="4" w:color="auto"/>
+        </w:pBdr>
+        <w:autoSpaceDE w:val="0"/>
+        <w:autoSpaceDN w:val="0"/>
+        <w:adjustRightInd w:val="0"/>
+        <w:spacing w:after="0" w:line="240" w:lineRule="auto"/>
+        <w:rPr>
+          <w:rFonts w:ascii="Courier New" w:hAnsi="Courier New" w:cs="Courier New"/>
+          <w:sz w:val="16"/>
+          <w:szCs w:val="20"/>
+          <w:lang w:val="en-GB"/>
+        </w:rPr>
+      </w:pPr>
+      <w:r>
+        <w:rPr>
+          <w:rFonts w:ascii="Courier New" w:hAnsi="Courier New" w:cs="Courier New"/>
+          <w:color w:val="000000"/>
+          <w:sz w:val="16"/>
+          <w:szCs w:val="20"/>
+          <w:lang w:val="en-GB"/>
+        </w:rPr>
+        <w:tab/>
+      </w:r>
+      <w:r>
+        <w:rPr>
+          <w:rFonts w:ascii="Courier New" w:hAnsi="Courier New" w:cs="Courier New"/>
+          <w:color w:val="000000"/>
+          <w:sz w:val="16"/>
+          <w:szCs w:val="20"/>
+          <w:lang w:val="en-GB"/>
+        </w:rPr>
+        <w:tab/>
+      </w:r>
+      <w:r>
+        <w:rPr>
+          <w:rFonts w:ascii="Courier New" w:hAnsi="Courier New" w:cs="Courier New"/>
+          <w:color w:val="000000"/>
+          <w:sz w:val="16"/>
+          <w:szCs w:val="20"/>
+          <w:lang w:val="en-GB"/>
+        </w:rPr>
+        <w:tab/>
+      </w:r>
+      <w:proofErr w:type="gramStart"/>
+      <w:r>
+        <w:rPr>
+          <w:rFonts w:ascii="Courier New" w:hAnsi="Courier New" w:cs="Courier New"/>
+          <w:b/>
+          <w:bCs/>
+          <w:color w:val="7F0055"/>
+          <w:sz w:val="16"/>
+          <w:szCs w:val="20"/>
+          <w:lang w:val="en-GB"/>
+        </w:rPr>
+        <w:t>char</w:t>
+      </w:r>
+      <w:proofErr w:type="gramEnd"/>
+      <w:r>
+        <w:rPr>
+          <w:rFonts w:ascii="Courier New" w:hAnsi="Courier New" w:cs="Courier New"/>
+          <w:color w:val="000000"/>
+          <w:sz w:val="16"/>
+          <w:szCs w:val="20"/>
+          <w:lang w:val="en-GB"/>
+        </w:rPr>
+        <w:t xml:space="preserve"> </w:t>
+      </w:r>
+      <w:r>
+        <w:rPr>
+          <w:rFonts w:ascii="Courier New" w:hAnsi="Courier New" w:cs="Courier New"/>
+          <w:color w:val="6A3E3E"/>
+          <w:sz w:val="16"/>
+          <w:szCs w:val="20"/>
+          <w:lang w:val="en-GB"/>
+        </w:rPr>
+        <w:t>c</w:t>
+      </w:r>
+      <w:r>
+        <w:rPr>
+          <w:rFonts w:ascii="Courier New" w:hAnsi="Courier New" w:cs="Courier New"/>
+          <w:color w:val="000000"/>
+          <w:sz w:val="16"/>
+          <w:szCs w:val="20"/>
+          <w:lang w:val="en-GB"/>
+        </w:rPr>
+        <w:t xml:space="preserve"> = </w:t>
+      </w:r>
+      <w:proofErr w:type="spellStart"/>
+      <w:r>
+        <w:rPr>
+          <w:rFonts w:ascii="Courier New" w:hAnsi="Courier New" w:cs="Courier New"/>
+          <w:color w:val="6A3E3E"/>
+          <w:sz w:val="16"/>
+          <w:szCs w:val="20"/>
+          <w:lang w:val="en-GB"/>
+        </w:rPr>
+        <w:t>passwd</w:t>
+      </w:r>
+      <w:r>
+        <w:rPr>
+          <w:rFonts w:ascii="Courier New" w:hAnsi="Courier New" w:cs="Courier New"/>
+          <w:color w:val="000000"/>
+          <w:sz w:val="16"/>
+          <w:szCs w:val="20"/>
+          <w:lang w:val="en-GB"/>
+        </w:rPr>
+        <w:t>.charAt</w:t>
+      </w:r>
+      <w:proofErr w:type="spellEnd"/>
+      <w:r>
+        <w:rPr>
+          <w:rFonts w:ascii="Courier New" w:hAnsi="Courier New" w:cs="Courier New"/>
+          <w:color w:val="000000"/>
+          <w:sz w:val="16"/>
+          <w:szCs w:val="20"/>
+          <w:lang w:val="en-GB"/>
+        </w:rPr>
+        <w:t>(</w:t>
+      </w:r>
+      <w:proofErr w:type="spellStart"/>
+      <w:r>
+        <w:rPr>
+          <w:rFonts w:ascii="Courier New" w:hAnsi="Courier New" w:cs="Courier New"/>
+          <w:color w:val="6A3E3E"/>
+          <w:sz w:val="16"/>
+          <w:szCs w:val="20"/>
+          <w:lang w:val="en-GB"/>
+        </w:rPr>
+        <w:t>i</w:t>
+      </w:r>
+      <w:proofErr w:type="spellEnd"/>
+      <w:r>
+        <w:rPr>
+          <w:rFonts w:ascii="Courier New" w:hAnsi="Courier New" w:cs="Courier New"/>
+          <w:color w:val="000000"/>
+          <w:sz w:val="16"/>
+          <w:szCs w:val="20"/>
+          <w:lang w:val="en-GB"/>
+        </w:rPr>
+        <w:t>);</w:t>
+      </w:r>
+    </w:p>
+    <w:p>
+      <w:pPr>
+        <w:pBdr>
+          <w:top w:val="single" w:sz="4" w:space="1" w:color="auto"/>
+          <w:left w:val="single" w:sz="4" w:space="4" w:color="auto"/>
+          <w:bottom w:val="single" w:sz="4" w:space="1" w:color="auto"/>
+          <w:right w:val="single" w:sz="4" w:space="4" w:color="auto"/>
+        </w:pBdr>
+        <w:autoSpaceDE w:val="0"/>
+        <w:autoSpaceDN w:val="0"/>
+        <w:adjustRightInd w:val="0"/>
+        <w:spacing w:after="0" w:line="240" w:lineRule="auto"/>
+        <w:rPr>
+          <w:rFonts w:ascii="Courier New" w:hAnsi="Courier New" w:cs="Courier New"/>
+          <w:sz w:val="16"/>
+          <w:szCs w:val="20"/>
+          <w:lang w:val="en-GB"/>
+        </w:rPr>
+      </w:pPr>
+      <w:r>
+        <w:rPr>
+          <w:rFonts w:ascii="Courier New" w:hAnsi="Courier New" w:cs="Courier New"/>
+          <w:color w:val="000000"/>
+          <w:sz w:val="16"/>
+          <w:szCs w:val="20"/>
+          <w:lang w:val="en-GB"/>
+        </w:rPr>
+        <w:tab/>
+      </w:r>
+      <w:r>
+        <w:rPr>
+          <w:rFonts w:ascii="Courier New" w:hAnsi="Courier New" w:cs="Courier New"/>
+          <w:color w:val="000000"/>
+          <w:sz w:val="16"/>
+          <w:szCs w:val="20"/>
+          <w:lang w:val="en-GB"/>
+        </w:rPr>
+        <w:tab/>
+      </w:r>
+      <w:r>
+        <w:rPr>
+          <w:rFonts w:ascii="Courier New" w:hAnsi="Courier New" w:cs="Courier New"/>
+          <w:color w:val="000000"/>
+          <w:sz w:val="16"/>
+          <w:szCs w:val="20"/>
+          <w:lang w:val="en-GB"/>
+        </w:rPr>
+        <w:tab/>
+      </w:r>
+      <w:proofErr w:type="gramStart"/>
+      <w:r>
+        <w:rPr>
+          <w:rFonts w:ascii="Courier New" w:hAnsi="Courier New" w:cs="Courier New"/>
+          <w:b/>
+          <w:bCs/>
+          <w:color w:val="7F0055"/>
+          <w:sz w:val="16"/>
+          <w:szCs w:val="20"/>
+          <w:lang w:val="en-GB"/>
+        </w:rPr>
+        <w:t>if</w:t>
+      </w:r>
+      <w:proofErr w:type="gramEnd"/>
+      <w:r>
+        <w:rPr>
+          <w:rFonts w:ascii="Courier New" w:hAnsi="Courier New" w:cs="Courier New"/>
+          <w:color w:val="000000"/>
+          <w:sz w:val="16"/>
+          <w:szCs w:val="20"/>
+          <w:lang w:val="en-GB"/>
+        </w:rPr>
+        <w:t xml:space="preserve"> (</w:t>
+      </w:r>
+      <w:proofErr w:type="spellStart"/>
+      <w:r>
+        <w:rPr>
+          <w:rFonts w:ascii="Courier New" w:hAnsi="Courier New" w:cs="Courier New"/>
+          <w:color w:val="000000"/>
+          <w:sz w:val="16"/>
+          <w:szCs w:val="20"/>
+          <w:lang w:val="en-GB"/>
+        </w:rPr>
+        <w:t>Character.</w:t>
+      </w:r>
+      <w:r>
+        <w:rPr>
+          <w:rFonts w:ascii="Courier New" w:hAnsi="Courier New" w:cs="Courier New"/>
+          <w:i/>
+          <w:iCs/>
+          <w:color w:val="000000"/>
+          <w:sz w:val="16"/>
+          <w:szCs w:val="20"/>
+          <w:lang w:val="en-GB"/>
+        </w:rPr>
+        <w:t>isUpperCase</w:t>
+      </w:r>
+      <w:proofErr w:type="spellEnd"/>
+      <w:r>
+        <w:rPr>
+          <w:rFonts w:ascii="Courier New" w:hAnsi="Courier New" w:cs="Courier New"/>
+          <w:color w:val="000000"/>
+          <w:sz w:val="16"/>
+          <w:szCs w:val="20"/>
+          <w:lang w:val="en-GB"/>
+        </w:rPr>
+        <w:t>(</w:t>
+      </w:r>
+      <w:r>
+        <w:rPr>
+          <w:rFonts w:ascii="Courier New" w:hAnsi="Courier New" w:cs="Courier New"/>
+          <w:color w:val="6A3E3E"/>
+          <w:sz w:val="16"/>
+          <w:szCs w:val="20"/>
+          <w:lang w:val="en-GB"/>
+        </w:rPr>
+        <w:t>c</w:t>
+      </w:r>
+      <w:r>
+        <w:rPr>
+          <w:rFonts w:ascii="Courier New" w:hAnsi="Courier New" w:cs="Courier New"/>
+          <w:color w:val="000000"/>
+          <w:sz w:val="16"/>
+          <w:szCs w:val="20"/>
+          <w:lang w:val="en-GB"/>
+        </w:rPr>
+        <w:t>)) {</w:t>
+      </w:r>
+    </w:p>
+    <w:p>
+      <w:pPr>
+        <w:pBdr>
+          <w:top w:val="single" w:sz="4" w:space="1" w:color="auto"/>
+          <w:left w:val="single" w:sz="4" w:space="4" w:color="auto"/>
+          <w:bottom w:val="single" w:sz="4" w:space="1" w:color="auto"/>
+          <w:right w:val="single" w:sz="4" w:space="4" w:color="auto"/>
+        </w:pBdr>
+        <w:autoSpaceDE w:val="0"/>
+        <w:autoSpaceDN w:val="0"/>
+        <w:adjustRightInd w:val="0"/>
+        <w:spacing w:after="0" w:line="240" w:lineRule="auto"/>
+        <w:rPr>
+          <w:rFonts w:ascii="Courier New" w:hAnsi="Courier New" w:cs="Courier New"/>
+          <w:sz w:val="16"/>
+          <w:szCs w:val="20"/>
+          <w:lang w:val="en-GB"/>
+        </w:rPr>
+      </w:pPr>
+      <w:r>
+        <w:rPr>
+          <w:rFonts w:ascii="Courier New" w:hAnsi="Courier New" w:cs="Courier New"/>
+          <w:color w:val="000000"/>
+          <w:sz w:val="16"/>
+          <w:szCs w:val="20"/>
+          <w:lang w:val="en-GB"/>
+        </w:rPr>
+        <w:tab/>
+      </w:r>
+      <w:r>
+        <w:rPr>
+          <w:rFonts w:ascii="Courier New" w:hAnsi="Courier New" w:cs="Courier New"/>
+          <w:color w:val="000000"/>
+          <w:sz w:val="16"/>
+          <w:szCs w:val="20"/>
+          <w:lang w:val="en-GB"/>
+        </w:rPr>
+        <w:tab/>
+      </w:r>
+      <w:r>
+        <w:rPr>
+          <w:rFonts w:ascii="Courier New" w:hAnsi="Courier New" w:cs="Courier New"/>
+          <w:color w:val="000000"/>
+          <w:sz w:val="16"/>
+          <w:szCs w:val="20"/>
+          <w:lang w:val="en-GB"/>
+        </w:rPr>
+        <w:tab/>
+      </w:r>
+      <w:r>
+        <w:rPr>
+          <w:rFonts w:ascii="Courier New" w:hAnsi="Courier New" w:cs="Courier New"/>
+          <w:color w:val="000000"/>
+          <w:sz w:val="16"/>
+          <w:szCs w:val="20"/>
+          <w:lang w:val="en-GB"/>
+        </w:rPr>
+        <w:tab/>
+      </w:r>
+      <w:proofErr w:type="spellStart"/>
+      <w:proofErr w:type="gramStart"/>
+      <w:r>
+        <w:rPr>
+          <w:rFonts w:ascii="Courier New" w:hAnsi="Courier New" w:cs="Courier New"/>
+          <w:color w:val="6A3E3E"/>
+          <w:sz w:val="16"/>
+          <w:szCs w:val="20"/>
+          <w:lang w:val="en-GB"/>
+        </w:rPr>
+        <w:t>upperChar</w:t>
+      </w:r>
+      <w:proofErr w:type="spellEnd"/>
+      <w:proofErr w:type="gramEnd"/>
+      <w:r>
+        <w:rPr>
+          <w:rFonts w:ascii="Courier New" w:hAnsi="Courier New" w:cs="Courier New"/>
+          <w:color w:val="000000"/>
+          <w:sz w:val="16"/>
+          <w:szCs w:val="20"/>
+          <w:lang w:val="en-GB"/>
+        </w:rPr>
+        <w:t>++;</w:t>
+      </w:r>
+    </w:p>
+    <w:p>
+      <w:pPr>
+        <w:pBdr>
+          <w:top w:val="single" w:sz="4" w:space="1" w:color="auto"/>
+          <w:left w:val="single" w:sz="4" w:space="4" w:color="auto"/>
+          <w:bottom w:val="single" w:sz="4" w:space="1" w:color="auto"/>
+          <w:right w:val="single" w:sz="4" w:space="4" w:color="auto"/>
+        </w:pBdr>
+        <w:autoSpaceDE w:val="0"/>
+        <w:autoSpaceDN w:val="0"/>
+        <w:adjustRightInd w:val="0"/>
+        <w:spacing w:after="0" w:line="240" w:lineRule="auto"/>
+        <w:rPr>
+          <w:rFonts w:ascii="Courier New" w:hAnsi="Courier New" w:cs="Courier New"/>
+          <w:sz w:val="16"/>
+          <w:szCs w:val="20"/>
+          <w:lang w:val="en-GB"/>
+        </w:rPr>
+      </w:pPr>
+      <w:r>
+        <w:rPr>
+          <w:rFonts w:ascii="Courier New" w:hAnsi="Courier New" w:cs="Courier New"/>
+          <w:color w:val="000000"/>
+          <w:sz w:val="16"/>
+          <w:szCs w:val="20"/>
+          <w:lang w:val="en-GB"/>
+        </w:rPr>
+        <w:tab/>
+      </w:r>
+      <w:r>
+        <w:rPr>
+          <w:rFonts w:ascii="Courier New" w:hAnsi="Courier New" w:cs="Courier New"/>
+          <w:color w:val="000000"/>
+          <w:sz w:val="16"/>
+          <w:szCs w:val="20"/>
+          <w:lang w:val="en-GB"/>
+        </w:rPr>
+        <w:tab/>
+      </w:r>
+      <w:r>
+        <w:rPr>
+          <w:rFonts w:ascii="Courier New" w:hAnsi="Courier New" w:cs="Courier New"/>
+          <w:color w:val="000000"/>
+          <w:sz w:val="16"/>
+          <w:szCs w:val="20"/>
+          <w:lang w:val="en-GB"/>
+        </w:rPr>
+        <w:tab/>
+        <w:t>}</w:t>
+      </w:r>
+    </w:p>
+    <w:p>
+      <w:pPr>
+        <w:pBdr>
+          <w:top w:val="single" w:sz="4" w:space="1" w:color="auto"/>
+          <w:left w:val="single" w:sz="4" w:space="4" w:color="auto"/>
+          <w:bottom w:val="single" w:sz="4" w:space="1" w:color="auto"/>
+          <w:right w:val="single" w:sz="4" w:space="4" w:color="auto"/>
+        </w:pBdr>
+        <w:autoSpaceDE w:val="0"/>
+        <w:autoSpaceDN w:val="0"/>
+        <w:adjustRightInd w:val="0"/>
+        <w:spacing w:after="0" w:line="240" w:lineRule="auto"/>
+        <w:rPr>
+          <w:rFonts w:ascii="Courier New" w:hAnsi="Courier New" w:cs="Courier New"/>
+          <w:sz w:val="16"/>
+          <w:szCs w:val="20"/>
+          <w:lang w:val="en-GB"/>
+        </w:rPr>
+      </w:pPr>
+      <w:r>
+        <w:rPr>
+          <w:rFonts w:ascii="Courier New" w:hAnsi="Courier New" w:cs="Courier New"/>
+          <w:color w:val="000000"/>
+          <w:sz w:val="16"/>
+          <w:szCs w:val="20"/>
+          <w:lang w:val="en-GB"/>
+        </w:rPr>
+        <w:tab/>
+      </w:r>
+      <w:r>
+        <w:rPr>
+          <w:rFonts w:ascii="Courier New" w:hAnsi="Courier New" w:cs="Courier New"/>
+          <w:color w:val="000000"/>
+          <w:sz w:val="16"/>
+          <w:szCs w:val="20"/>
+          <w:lang w:val="en-GB"/>
+        </w:rPr>
+        <w:tab/>
+      </w:r>
+      <w:r>
+        <w:rPr>
+          <w:rFonts w:ascii="Courier New" w:hAnsi="Courier New" w:cs="Courier New"/>
+          <w:color w:val="000000"/>
+          <w:sz w:val="16"/>
+          <w:szCs w:val="20"/>
+          <w:lang w:val="en-GB"/>
+        </w:rPr>
+        <w:tab/>
+      </w:r>
+      <w:proofErr w:type="gramStart"/>
+      <w:r>
+        <w:rPr>
+          <w:rFonts w:ascii="Courier New" w:hAnsi="Courier New" w:cs="Courier New"/>
+          <w:b/>
+          <w:bCs/>
+          <w:color w:val="7F0055"/>
+          <w:sz w:val="16"/>
+          <w:szCs w:val="20"/>
+          <w:lang w:val="en-GB"/>
+        </w:rPr>
+        <w:t>if</w:t>
+      </w:r>
+      <w:proofErr w:type="gramEnd"/>
+      <w:r>
+        <w:rPr>
+          <w:rFonts w:ascii="Courier New" w:hAnsi="Courier New" w:cs="Courier New"/>
+          <w:color w:val="000000"/>
+          <w:sz w:val="16"/>
+          <w:szCs w:val="20"/>
+          <w:lang w:val="en-GB"/>
+        </w:rPr>
+        <w:t xml:space="preserve"> (</w:t>
+      </w:r>
+      <w:proofErr w:type="spellStart"/>
+      <w:r>
+        <w:rPr>
+          <w:rFonts w:ascii="Courier New" w:hAnsi="Courier New" w:cs="Courier New"/>
+          <w:color w:val="6A3E3E"/>
+          <w:sz w:val="16"/>
+          <w:szCs w:val="20"/>
+          <w:lang w:val="en-GB"/>
+        </w:rPr>
+        <w:t>upperChar</w:t>
+      </w:r>
+      <w:proofErr w:type="spellEnd"/>
+      <w:r>
+        <w:rPr>
+          <w:rFonts w:ascii="Courier New" w:hAnsi="Courier New" w:cs="Courier New"/>
+          <w:color w:val="000000"/>
+          <w:sz w:val="16"/>
+          <w:szCs w:val="20"/>
+          <w:lang w:val="en-GB"/>
+        </w:rPr>
+        <w:t xml:space="preserve"> &gt;= </w:t>
+      </w:r>
+      <w:proofErr w:type="spellStart"/>
+      <w:r>
+        <w:rPr>
+          <w:rFonts w:ascii="Courier New" w:hAnsi="Courier New" w:cs="Courier New"/>
+          <w:color w:val="0000C0"/>
+          <w:sz w:val="16"/>
+          <w:szCs w:val="20"/>
+          <w:lang w:val="en-GB"/>
+        </w:rPr>
+        <w:t>countOfCharacters</w:t>
+      </w:r>
+      <w:proofErr w:type="spellEnd"/>
+      <w:r>
+        <w:rPr>
+          <w:rFonts w:ascii="Courier New" w:hAnsi="Courier New" w:cs="Courier New"/>
+          <w:color w:val="000000"/>
+          <w:sz w:val="16"/>
+          <w:szCs w:val="20"/>
+          <w:lang w:val="en-GB"/>
+        </w:rPr>
+        <w:t>) {</w:t>
+      </w:r>
+    </w:p>
+    <w:p>
+      <w:pPr>
+        <w:pBdr>
+          <w:top w:val="single" w:sz="4" w:space="1" w:color="auto"/>
+          <w:left w:val="single" w:sz="4" w:space="4" w:color="auto"/>
+          <w:bottom w:val="single" w:sz="4" w:space="1" w:color="auto"/>
+          <w:right w:val="single" w:sz="4" w:space="4" w:color="auto"/>
+        </w:pBdr>
+        <w:autoSpaceDE w:val="0"/>
+        <w:autoSpaceDN w:val="0"/>
+        <w:adjustRightInd w:val="0"/>
+        <w:spacing w:after="0" w:line="240" w:lineRule="auto"/>
+        <w:rPr>
+          <w:rFonts w:ascii="Courier New" w:hAnsi="Courier New" w:cs="Courier New"/>
+          <w:sz w:val="16"/>
+          <w:szCs w:val="20"/>
+          <w:lang w:val="en-GB"/>
+        </w:rPr>
+      </w:pPr>
+      <w:r>
+        <w:rPr>
+          <w:rFonts w:ascii="Courier New" w:hAnsi="Courier New" w:cs="Courier New"/>
+          <w:color w:val="000000"/>
+          <w:sz w:val="16"/>
+          <w:szCs w:val="20"/>
+          <w:lang w:val="en-GB"/>
+        </w:rPr>
+        <w:tab/>
+      </w:r>
+      <w:r>
+        <w:rPr>
+          <w:rFonts w:ascii="Courier New" w:hAnsi="Courier New" w:cs="Courier New"/>
+          <w:color w:val="000000"/>
+          <w:sz w:val="16"/>
+          <w:szCs w:val="20"/>
+          <w:lang w:val="en-GB"/>
+        </w:rPr>
+        <w:tab/>
+      </w:r>
+      <w:r>
+        <w:rPr>
+          <w:rFonts w:ascii="Courier New" w:hAnsi="Courier New" w:cs="Courier New"/>
+          <w:color w:val="000000"/>
+          <w:sz w:val="16"/>
+          <w:szCs w:val="20"/>
+          <w:lang w:val="en-GB"/>
+        </w:rPr>
+        <w:tab/>
+      </w:r>
+      <w:r>
+        <w:rPr>
+          <w:rFonts w:ascii="Courier New" w:hAnsi="Courier New" w:cs="Courier New"/>
+          <w:color w:val="000000"/>
+          <w:sz w:val="16"/>
+          <w:szCs w:val="20"/>
+          <w:lang w:val="en-GB"/>
+        </w:rPr>
+        <w:tab/>
+      </w:r>
+      <w:proofErr w:type="gramStart"/>
+      <w:r>
+        <w:rPr>
+          <w:rFonts w:ascii="Courier New" w:hAnsi="Courier New" w:cs="Courier New"/>
+          <w:color w:val="6A3E3E"/>
+          <w:sz w:val="16"/>
+          <w:szCs w:val="20"/>
+          <w:lang w:val="en-GB"/>
+        </w:rPr>
+        <w:t>result</w:t>
+      </w:r>
+      <w:proofErr w:type="gramEnd"/>
+      <w:r>
+        <w:rPr>
+          <w:rFonts w:ascii="Courier New" w:hAnsi="Courier New" w:cs="Courier New"/>
+          <w:color w:val="000000"/>
+          <w:sz w:val="16"/>
+          <w:szCs w:val="20"/>
+          <w:lang w:val="en-GB"/>
+        </w:rPr>
+        <w:t xml:space="preserve"> = </w:t>
+      </w:r>
+      <w:r>
+        <w:rPr>
+          <w:rFonts w:ascii="Courier New" w:hAnsi="Courier New" w:cs="Courier New"/>
+          <w:b/>
+          <w:bCs/>
+          <w:color w:val="7F0055"/>
+          <w:sz w:val="16"/>
+          <w:szCs w:val="20"/>
+          <w:lang w:val="en-GB"/>
+        </w:rPr>
+        <w:t>true</w:t>
+      </w:r>
+      <w:r>
+        <w:rPr>
+          <w:rFonts w:ascii="Courier New" w:hAnsi="Courier New" w:cs="Courier New"/>
+          <w:color w:val="000000"/>
+          <w:sz w:val="16"/>
+          <w:szCs w:val="20"/>
+          <w:lang w:val="en-GB"/>
+        </w:rPr>
+        <w:t>;</w:t>
+      </w:r>
+    </w:p>
+    <w:p>
+      <w:pPr>
+        <w:pBdr>
+          <w:top w:val="single" w:sz="4" w:space="1" w:color="auto"/>
+          <w:left w:val="single" w:sz="4" w:space="4" w:color="auto"/>
+          <w:bottom w:val="single" w:sz="4" w:space="1" w:color="auto"/>
+          <w:right w:val="single" w:sz="4" w:space="4" w:color="auto"/>
+        </w:pBdr>
+        <w:autoSpaceDE w:val="0"/>
+        <w:autoSpaceDN w:val="0"/>
+        <w:adjustRightInd w:val="0"/>
+        <w:spacing w:after="0" w:line="240" w:lineRule="auto"/>
+        <w:rPr>
+          <w:rFonts w:ascii="Courier New" w:hAnsi="Courier New" w:cs="Courier New"/>
+          <w:sz w:val="16"/>
+          <w:szCs w:val="20"/>
+          <w:lang w:val="en-GB"/>
+        </w:rPr>
+      </w:pPr>
+      <w:r>
+        <w:rPr>
+          <w:rFonts w:ascii="Courier New" w:hAnsi="Courier New" w:cs="Courier New"/>
+          <w:color w:val="000000"/>
+          <w:sz w:val="16"/>
+          <w:szCs w:val="20"/>
+          <w:lang w:val="en-GB"/>
+        </w:rPr>
+        <w:tab/>
+      </w:r>
+      <w:r>
+        <w:rPr>
+          <w:rFonts w:ascii="Courier New" w:hAnsi="Courier New" w:cs="Courier New"/>
+          <w:color w:val="000000"/>
+          <w:sz w:val="16"/>
+          <w:szCs w:val="20"/>
+          <w:lang w:val="en-GB"/>
+        </w:rPr>
+        <w:tab/>
+      </w:r>
+      <w:r>
+        <w:rPr>
+          <w:rFonts w:ascii="Courier New" w:hAnsi="Courier New" w:cs="Courier New"/>
+          <w:color w:val="000000"/>
+          <w:sz w:val="16"/>
+          <w:szCs w:val="20"/>
+          <w:lang w:val="en-GB"/>
+        </w:rPr>
+        <w:tab/>
+      </w:r>
+      <w:r>
+        <w:rPr>
+          <w:rFonts w:ascii="Courier New" w:hAnsi="Courier New" w:cs="Courier New"/>
+          <w:color w:val="000000"/>
+          <w:sz w:val="16"/>
+          <w:szCs w:val="20"/>
+          <w:lang w:val="en-GB"/>
+        </w:rPr>
+        <w:tab/>
+      </w:r>
+      <w:proofErr w:type="gramStart"/>
+      <w:r>
+        <w:rPr>
+          <w:rFonts w:ascii="Courier New" w:hAnsi="Courier New" w:cs="Courier New"/>
+          <w:b/>
+          <w:bCs/>
+          <w:color w:val="7F0055"/>
+          <w:sz w:val="16"/>
+          <w:szCs w:val="20"/>
+          <w:lang w:val="en-GB"/>
+        </w:rPr>
+        <w:t>break</w:t>
+      </w:r>
+      <w:proofErr w:type="gramEnd"/>
+      <w:r>
+        <w:rPr>
+          <w:rFonts w:ascii="Courier New" w:hAnsi="Courier New" w:cs="Courier New"/>
+          <w:color w:val="000000"/>
+          <w:sz w:val="16"/>
+          <w:szCs w:val="20"/>
+          <w:lang w:val="en-GB"/>
+        </w:rPr>
+        <w:t>;</w:t>
+      </w:r>
+    </w:p>
+    <w:p>
+      <w:pPr>
+        <w:pBdr>
+          <w:top w:val="single" w:sz="4" w:space="1" w:color="auto"/>
+          <w:left w:val="single" w:sz="4" w:space="4" w:color="auto"/>
+          <w:bottom w:val="single" w:sz="4" w:space="1" w:color="auto"/>
+          <w:right w:val="single" w:sz="4" w:space="4" w:color="auto"/>
+        </w:pBdr>
+        <w:autoSpaceDE w:val="0"/>
+        <w:autoSpaceDN w:val="0"/>
+        <w:adjustRightInd w:val="0"/>
+        <w:spacing w:after="0" w:line="240" w:lineRule="auto"/>
+        <w:rPr>
+          <w:rFonts w:ascii="Courier New" w:hAnsi="Courier New" w:cs="Courier New"/>
+          <w:sz w:val="16"/>
+          <w:szCs w:val="20"/>
+          <w:lang w:val="en-GB"/>
+        </w:rPr>
+      </w:pPr>
+      <w:r>
+        <w:rPr>
+          <w:rFonts w:ascii="Courier New" w:hAnsi="Courier New" w:cs="Courier New"/>
+          <w:color w:val="000000"/>
+          <w:sz w:val="16"/>
+          <w:szCs w:val="20"/>
+          <w:lang w:val="en-GB"/>
+        </w:rPr>
+        <w:tab/>
+      </w:r>
+      <w:r>
+        <w:rPr>
+          <w:rFonts w:ascii="Courier New" w:hAnsi="Courier New" w:cs="Courier New"/>
+          <w:color w:val="000000"/>
+          <w:sz w:val="16"/>
+          <w:szCs w:val="20"/>
+          <w:lang w:val="en-GB"/>
+        </w:rPr>
+        <w:tab/>
+      </w:r>
+      <w:r>
+        <w:rPr>
+          <w:rFonts w:ascii="Courier New" w:hAnsi="Courier New" w:cs="Courier New"/>
+          <w:color w:val="000000"/>
+          <w:sz w:val="16"/>
+          <w:szCs w:val="20"/>
+          <w:lang w:val="en-GB"/>
+        </w:rPr>
+        <w:tab/>
+        <w:t>}</w:t>
+      </w:r>
+    </w:p>
+    <w:p>
+      <w:pPr>
+        <w:pBdr>
+          <w:top w:val="single" w:sz="4" w:space="1" w:color="auto"/>
+          <w:left w:val="single" w:sz="4" w:space="4" w:color="auto"/>
+          <w:bottom w:val="single" w:sz="4" w:space="1" w:color="auto"/>
+          <w:right w:val="single" w:sz="4" w:space="4" w:color="auto"/>
+        </w:pBdr>
+        <w:autoSpaceDE w:val="0"/>
+        <w:autoSpaceDN w:val="0"/>
+        <w:adjustRightInd w:val="0"/>
+        <w:spacing w:after="0" w:line="240" w:lineRule="auto"/>
+        <w:rPr>
+          <w:rFonts w:ascii="Courier New" w:hAnsi="Courier New" w:cs="Courier New"/>
+          <w:sz w:val="16"/>
+          <w:szCs w:val="20"/>
+          <w:lang w:val="en-GB"/>
+        </w:rPr>
+      </w:pPr>
+      <w:r>
+        <w:rPr>
+          <w:rFonts w:ascii="Courier New" w:hAnsi="Courier New" w:cs="Courier New"/>
+          <w:color w:val="000000"/>
+          <w:sz w:val="16"/>
+          <w:szCs w:val="20"/>
+          <w:lang w:val="en-GB"/>
+        </w:rPr>
+        <w:tab/>
+      </w:r>
+      <w:r>
+        <w:rPr>
+          <w:rFonts w:ascii="Courier New" w:hAnsi="Courier New" w:cs="Courier New"/>
+          <w:color w:val="000000"/>
+          <w:sz w:val="16"/>
+          <w:szCs w:val="20"/>
+          <w:lang w:val="en-GB"/>
+        </w:rPr>
+        <w:tab/>
+        <w:t>}</w:t>
+      </w:r>
+    </w:p>
+    <w:p>
+      <w:pPr>
+        <w:pBdr>
+          <w:top w:val="single" w:sz="4" w:space="1" w:color="auto"/>
+          <w:left w:val="single" w:sz="4" w:space="4" w:color="auto"/>
+          <w:bottom w:val="single" w:sz="4" w:space="1" w:color="auto"/>
+          <w:right w:val="single" w:sz="4" w:space="4" w:color="auto"/>
+        </w:pBdr>
+        <w:autoSpaceDE w:val="0"/>
+        <w:autoSpaceDN w:val="0"/>
+        <w:adjustRightInd w:val="0"/>
+        <w:spacing w:after="0" w:line="240" w:lineRule="auto"/>
+        <w:rPr>
+          <w:rFonts w:ascii="Courier New" w:hAnsi="Courier New" w:cs="Courier New"/>
+          <w:sz w:val="16"/>
+          <w:szCs w:val="20"/>
+          <w:lang w:val="en-GB"/>
+        </w:rPr>
+      </w:pPr>
+      <w:r>
+        <w:rPr>
+          <w:rFonts w:ascii="Courier New" w:hAnsi="Courier New" w:cs="Courier New"/>
+          <w:color w:val="000000"/>
+          <w:sz w:val="16"/>
+          <w:szCs w:val="20"/>
+          <w:lang w:val="en-GB"/>
+        </w:rPr>
+        <w:tab/>
+      </w:r>
+      <w:r>
+        <w:rPr>
+          <w:rFonts w:ascii="Courier New" w:hAnsi="Courier New" w:cs="Courier New"/>
+          <w:color w:val="000000"/>
+          <w:sz w:val="16"/>
+          <w:szCs w:val="20"/>
+          <w:lang w:val="en-GB"/>
+        </w:rPr>
+        <w:tab/>
+      </w:r>
+      <w:proofErr w:type="gramStart"/>
+      <w:r>
+        <w:rPr>
+          <w:rFonts w:ascii="Courier New" w:hAnsi="Courier New" w:cs="Courier New"/>
+          <w:b/>
+          <w:bCs/>
+          <w:color w:val="7F0055"/>
+          <w:sz w:val="16"/>
+          <w:szCs w:val="20"/>
+          <w:lang w:val="en-GB"/>
+        </w:rPr>
+        <w:t>if</w:t>
+      </w:r>
+      <w:proofErr w:type="gramEnd"/>
+      <w:r>
+        <w:rPr>
+          <w:rFonts w:ascii="Courier New" w:hAnsi="Courier New" w:cs="Courier New"/>
+          <w:color w:val="000000"/>
+          <w:sz w:val="16"/>
+          <w:szCs w:val="20"/>
+          <w:lang w:val="en-GB"/>
+        </w:rPr>
+        <w:t xml:space="preserve"> (!</w:t>
+      </w:r>
+      <w:r>
+        <w:rPr>
+          <w:rFonts w:ascii="Courier New" w:hAnsi="Courier New" w:cs="Courier New"/>
+          <w:color w:val="6A3E3E"/>
+          <w:sz w:val="16"/>
+          <w:szCs w:val="20"/>
+          <w:lang w:val="en-GB"/>
+        </w:rPr>
+        <w:t>result</w:t>
+      </w:r>
+      <w:r>
+        <w:rPr>
+          <w:rFonts w:ascii="Courier New" w:hAnsi="Courier New" w:cs="Courier New"/>
+          <w:color w:val="000000"/>
+          <w:sz w:val="16"/>
+          <w:szCs w:val="20"/>
+          <w:lang w:val="en-GB"/>
+        </w:rPr>
+        <w:t>) {</w:t>
+      </w:r>
+    </w:p>
+    <w:p>
+      <w:pPr>
+        <w:pBdr>
+          <w:top w:val="single" w:sz="4" w:space="1" w:color="auto"/>
+          <w:left w:val="single" w:sz="4" w:space="4" w:color="auto"/>
+          <w:bottom w:val="single" w:sz="4" w:space="1" w:color="auto"/>
+          <w:right w:val="single" w:sz="4" w:space="4" w:color="auto"/>
+        </w:pBdr>
+        <w:autoSpaceDE w:val="0"/>
+        <w:autoSpaceDN w:val="0"/>
+        <w:adjustRightInd w:val="0"/>
+        <w:spacing w:after="0" w:line="240" w:lineRule="auto"/>
+        <w:rPr>
+          <w:rFonts w:ascii="Courier New" w:hAnsi="Courier New" w:cs="Courier New"/>
+          <w:sz w:val="16"/>
+          <w:szCs w:val="20"/>
+          <w:lang w:val="en-GB"/>
+        </w:rPr>
+      </w:pPr>
+      <w:r>
+        <w:rPr>
+          <w:rFonts w:ascii="Courier New" w:hAnsi="Courier New" w:cs="Courier New"/>
+          <w:color w:val="000000"/>
+          <w:sz w:val="16"/>
+          <w:szCs w:val="20"/>
+          <w:lang w:val="en-GB"/>
+        </w:rPr>
+        <w:tab/>
+      </w:r>
+      <w:r>
+        <w:rPr>
+          <w:rFonts w:ascii="Courier New" w:hAnsi="Courier New" w:cs="Courier New"/>
+          <w:color w:val="000000"/>
+          <w:sz w:val="16"/>
+          <w:szCs w:val="20"/>
+          <w:lang w:val="en-GB"/>
+        </w:rPr>
+        <w:tab/>
+      </w:r>
+      <w:r>
+        <w:rPr>
+          <w:rFonts w:ascii="Courier New" w:hAnsi="Courier New" w:cs="Courier New"/>
+          <w:color w:val="000000"/>
+          <w:sz w:val="16"/>
+          <w:szCs w:val="20"/>
+          <w:lang w:val="en-GB"/>
+        </w:rPr>
+        <w:tab/>
+        <w:t xml:space="preserve">String </w:t>
+      </w:r>
+      <w:proofErr w:type="spellStart"/>
+      <w:r>
+        <w:rPr>
+          <w:rFonts w:ascii="Courier New" w:hAnsi="Courier New" w:cs="Courier New"/>
+          <w:color w:val="6A3E3E"/>
+          <w:sz w:val="16"/>
+          <w:szCs w:val="20"/>
+          <w:lang w:val="en-GB"/>
+        </w:rPr>
+        <w:t>errorString</w:t>
+      </w:r>
+      <w:proofErr w:type="spellEnd"/>
+      <w:r>
+        <w:rPr>
+          <w:rFonts w:ascii="Courier New" w:hAnsi="Courier New" w:cs="Courier New"/>
+          <w:color w:val="000000"/>
+          <w:sz w:val="16"/>
+          <w:szCs w:val="20"/>
+          <w:lang w:val="en-GB"/>
+        </w:rPr>
+        <w:t xml:space="preserve"> = </w:t>
+      </w:r>
+      <w:proofErr w:type="spellStart"/>
+      <w:proofErr w:type="gramStart"/>
+      <w:r>
+        <w:rPr>
+          <w:rFonts w:ascii="Courier New" w:hAnsi="Courier New" w:cs="Courier New"/>
+          <w:color w:val="000000"/>
+          <w:sz w:val="16"/>
+          <w:szCs w:val="20"/>
+          <w:lang w:val="en-GB"/>
+        </w:rPr>
+        <w:t>String.</w:t>
+      </w:r>
+      <w:r>
+        <w:rPr>
+          <w:rFonts w:ascii="Courier New" w:hAnsi="Courier New" w:cs="Courier New"/>
+          <w:i/>
+          <w:iCs/>
+          <w:color w:val="000000"/>
+          <w:sz w:val="16"/>
+          <w:szCs w:val="20"/>
+          <w:lang w:val="en-GB"/>
+        </w:rPr>
+        <w:t>format</w:t>
+      </w:r>
+      <w:proofErr w:type="spellEnd"/>
+      <w:r>
+        <w:rPr>
+          <w:rFonts w:ascii="Courier New" w:hAnsi="Courier New" w:cs="Courier New"/>
+          <w:color w:val="000000"/>
+          <w:sz w:val="16"/>
+          <w:szCs w:val="20"/>
+          <w:lang w:val="en-GB"/>
+        </w:rPr>
+        <w:t>(</w:t>
+      </w:r>
+      <w:proofErr w:type="gramEnd"/>
+    </w:p>
+    <w:p>
+      <w:pPr>
+        <w:pBdr>
+          <w:top w:val="single" w:sz="4" w:space="1" w:color="auto"/>
+          <w:left w:val="single" w:sz="4" w:space="4" w:color="auto"/>
+          <w:bottom w:val="single" w:sz="4" w:space="1" w:color="auto"/>
+          <w:right w:val="single" w:sz="4" w:space="4" w:color="auto"/>
+        </w:pBdr>
+        <w:autoSpaceDE w:val="0"/>
+        <w:autoSpaceDN w:val="0"/>
+        <w:adjustRightInd w:val="0"/>
+        <w:spacing w:after="0" w:line="240" w:lineRule="auto"/>
+        <w:rPr>
+          <w:rFonts w:ascii="Courier New" w:hAnsi="Courier New" w:cs="Courier New"/>
+          <w:sz w:val="16"/>
+          <w:szCs w:val="20"/>
+          <w:lang w:val="en-GB"/>
+        </w:rPr>
+      </w:pPr>
+      <w:r>
+        <w:rPr>
+          <w:rFonts w:ascii="Courier New" w:hAnsi="Courier New" w:cs="Courier New"/>
+          <w:color w:val="000000"/>
+          <w:sz w:val="16"/>
+          <w:szCs w:val="20"/>
+          <w:lang w:val="en-GB"/>
+        </w:rPr>
+        <w:tab/>
+      </w:r>
+      <w:r>
+        <w:rPr>
+          <w:rFonts w:ascii="Courier New" w:hAnsi="Courier New" w:cs="Courier New"/>
+          <w:color w:val="000000"/>
+          <w:sz w:val="16"/>
+          <w:szCs w:val="20"/>
+          <w:lang w:val="en-GB"/>
+        </w:rPr>
+        <w:tab/>
+      </w:r>
+      <w:r>
+        <w:rPr>
+          <w:rFonts w:ascii="Courier New" w:hAnsi="Courier New" w:cs="Courier New"/>
+          <w:color w:val="000000"/>
+          <w:sz w:val="16"/>
+          <w:szCs w:val="20"/>
+          <w:lang w:val="en-GB"/>
+        </w:rPr>
+        <w:tab/>
+      </w:r>
+      <w:r>
+        <w:rPr>
+          <w:rFonts w:ascii="Courier New" w:hAnsi="Courier New" w:cs="Courier New"/>
+          <w:color w:val="000000"/>
+          <w:sz w:val="16"/>
+          <w:szCs w:val="20"/>
+          <w:lang w:val="en-GB"/>
+        </w:rPr>
+        <w:tab/>
+      </w:r>
+      <w:r>
+        <w:rPr>
+          <w:rFonts w:ascii="Courier New" w:hAnsi="Courier New" w:cs="Courier New"/>
+          <w:color w:val="000000"/>
+          <w:sz w:val="16"/>
+          <w:szCs w:val="20"/>
+          <w:lang w:val="en-GB"/>
+        </w:rPr>
+        <w:tab/>
+      </w:r>
+      <w:r>
+        <w:rPr>
+          <w:rFonts w:ascii="Courier New" w:hAnsi="Courier New" w:cs="Courier New"/>
+          <w:b/>
+          <w:bCs/>
+          <w:i/>
+          <w:iCs/>
+          <w:color w:val="0000C0"/>
+          <w:sz w:val="16"/>
+          <w:szCs w:val="20"/>
+          <w:lang w:val="en-GB"/>
+        </w:rPr>
+        <w:t>ERROR_MESSAGE</w:t>
+      </w:r>
+      <w:r>
+        <w:rPr>
+          <w:rFonts w:ascii="Courier New" w:hAnsi="Courier New" w:cs="Courier New"/>
+          <w:color w:val="000000"/>
+          <w:sz w:val="16"/>
+          <w:szCs w:val="20"/>
+          <w:lang w:val="en-GB"/>
+        </w:rPr>
+        <w:t xml:space="preserve">, </w:t>
+      </w:r>
+      <w:proofErr w:type="spellStart"/>
+      <w:r>
+        <w:rPr>
+          <w:rFonts w:ascii="Courier New" w:hAnsi="Courier New" w:cs="Courier New"/>
+          <w:color w:val="0000C0"/>
+          <w:sz w:val="16"/>
+          <w:szCs w:val="20"/>
+          <w:lang w:val="en-GB"/>
+        </w:rPr>
+        <w:t>countOfCharacters</w:t>
+      </w:r>
+      <w:proofErr w:type="spellEnd"/>
+      <w:r>
+        <w:rPr>
+          <w:rFonts w:ascii="Courier New" w:hAnsi="Courier New" w:cs="Courier New"/>
+          <w:color w:val="000000"/>
+          <w:sz w:val="16"/>
+          <w:szCs w:val="20"/>
+          <w:lang w:val="en-GB"/>
+        </w:rPr>
+        <w:t>);</w:t>
+      </w:r>
+    </w:p>
+    <w:p>
+      <w:pPr>
+        <w:pBdr>
+          <w:top w:val="single" w:sz="4" w:space="1" w:color="auto"/>
+          <w:left w:val="single" w:sz="4" w:space="4" w:color="auto"/>
+          <w:bottom w:val="single" w:sz="4" w:space="1" w:color="auto"/>
+          <w:right w:val="single" w:sz="4" w:space="4" w:color="auto"/>
+        </w:pBdr>
+        <w:autoSpaceDE w:val="0"/>
+        <w:autoSpaceDN w:val="0"/>
+        <w:adjustRightInd w:val="0"/>
+        <w:spacing w:after="0" w:line="240" w:lineRule="auto"/>
+        <w:rPr>
+          <w:rFonts w:ascii="Courier New" w:hAnsi="Courier New" w:cs="Courier New"/>
+          <w:sz w:val="16"/>
+          <w:szCs w:val="20"/>
+          <w:lang w:val="en-GB"/>
+        </w:rPr>
+      </w:pPr>
+      <w:r>
+        <w:rPr>
+          <w:rFonts w:ascii="Courier New" w:hAnsi="Courier New" w:cs="Courier New"/>
+          <w:color w:val="000000"/>
+          <w:sz w:val="16"/>
+          <w:szCs w:val="20"/>
+          <w:lang w:val="en-GB"/>
+        </w:rPr>
+        <w:tab/>
+      </w:r>
+      <w:r>
+        <w:rPr>
+          <w:rFonts w:ascii="Courier New" w:hAnsi="Courier New" w:cs="Courier New"/>
+          <w:color w:val="000000"/>
+          <w:sz w:val="16"/>
+          <w:szCs w:val="20"/>
+          <w:lang w:val="en-GB"/>
+        </w:rPr>
+        <w:tab/>
+      </w:r>
+      <w:r>
+        <w:rPr>
+          <w:rFonts w:ascii="Courier New" w:hAnsi="Courier New" w:cs="Courier New"/>
+          <w:color w:val="000000"/>
+          <w:sz w:val="16"/>
+          <w:szCs w:val="20"/>
+          <w:lang w:val="en-GB"/>
+        </w:rPr>
+        <w:tab/>
+      </w:r>
+      <w:proofErr w:type="spellStart"/>
+      <w:proofErr w:type="gramStart"/>
+      <w:r>
+        <w:rPr>
+          <w:rFonts w:ascii="Courier New" w:hAnsi="Courier New" w:cs="Courier New"/>
+          <w:color w:val="6A3E3E"/>
+          <w:sz w:val="16"/>
+          <w:szCs w:val="20"/>
+          <w:lang w:val="en-GB"/>
+        </w:rPr>
+        <w:t>context</w:t>
+      </w:r>
+      <w:r>
+        <w:rPr>
+          <w:rFonts w:ascii="Courier New" w:hAnsi="Courier New" w:cs="Courier New"/>
+          <w:color w:val="000000"/>
+          <w:sz w:val="16"/>
+          <w:szCs w:val="20"/>
+          <w:lang w:val="en-GB"/>
+        </w:rPr>
+        <w:t>.setErrorMessage</w:t>
+      </w:r>
+      <w:proofErr w:type="spellEnd"/>
+      <w:r>
+        <w:rPr>
+          <w:rFonts w:ascii="Courier New" w:hAnsi="Courier New" w:cs="Courier New"/>
+          <w:color w:val="000000"/>
+          <w:sz w:val="16"/>
+          <w:szCs w:val="20"/>
+          <w:lang w:val="en-GB"/>
+        </w:rPr>
+        <w:t>(</w:t>
+      </w:r>
+      <w:proofErr w:type="spellStart"/>
+      <w:proofErr w:type="gramEnd"/>
+      <w:r>
+        <w:rPr>
+          <w:rFonts w:ascii="Courier New" w:hAnsi="Courier New" w:cs="Courier New"/>
+          <w:color w:val="6A3E3E"/>
+          <w:sz w:val="16"/>
+          <w:szCs w:val="20"/>
+          <w:lang w:val="en-GB"/>
+        </w:rPr>
+        <w:t>errorString</w:t>
+      </w:r>
+      <w:proofErr w:type="spellEnd"/>
+      <w:r>
+        <w:rPr>
+          <w:rFonts w:ascii="Courier New" w:hAnsi="Courier New" w:cs="Courier New"/>
+          <w:color w:val="000000"/>
+          <w:sz w:val="16"/>
+          <w:szCs w:val="20"/>
+          <w:lang w:val="en-GB"/>
+        </w:rPr>
+        <w:t>);</w:t>
+      </w:r>
+    </w:p>
+    <w:p>
+      <w:pPr>
+        <w:pBdr>
+          <w:top w:val="single" w:sz="4" w:space="1" w:color="auto"/>
+          <w:left w:val="single" w:sz="4" w:space="4" w:color="auto"/>
+          <w:bottom w:val="single" w:sz="4" w:space="1" w:color="auto"/>
+          <w:right w:val="single" w:sz="4" w:space="4" w:color="auto"/>
+        </w:pBdr>
+        <w:autoSpaceDE w:val="0"/>
+        <w:autoSpaceDN w:val="0"/>
+        <w:adjustRightInd w:val="0"/>
+        <w:spacing w:after="0" w:line="240" w:lineRule="auto"/>
+        <w:rPr>
+          <w:rFonts w:ascii="Courier New" w:hAnsi="Courier New" w:cs="Courier New"/>
+          <w:sz w:val="16"/>
+          <w:szCs w:val="20"/>
+        </w:rPr>
+      </w:pPr>
+      <w:r>
+        <w:rPr>
+          <w:rFonts w:ascii="Courier New" w:hAnsi="Courier New" w:cs="Courier New"/>
+          <w:color w:val="000000"/>
+          <w:sz w:val="16"/>
+          <w:szCs w:val="20"/>
+          <w:lang w:val="en-GB"/>
+        </w:rPr>
+        <w:tab/>
+      </w:r>
+      <w:r>
+        <w:rPr>
+          <w:rFonts w:ascii="Courier New" w:hAnsi="Courier New" w:cs="Courier New"/>
+          <w:color w:val="000000"/>
+          <w:sz w:val="16"/>
+          <w:szCs w:val="20"/>
+          <w:lang w:val="en-GB"/>
+        </w:rPr>
+        <w:tab/>
+      </w:r>
+      <w:r>
+        <w:rPr>
+          <w:rFonts w:ascii="Courier New" w:hAnsi="Courier New" w:cs="Courier New"/>
+          <w:color w:val="000000"/>
+          <w:sz w:val="16"/>
+          <w:szCs w:val="20"/>
+          <w:lang w:val="en-GB"/>
+        </w:rPr>
+        <w:tab/>
+      </w:r>
+      <w:proofErr w:type="spellStart"/>
+      <w:r>
+        <w:rPr>
+          <w:rFonts w:ascii="Courier New" w:hAnsi="Courier New" w:cs="Courier New"/>
+          <w:b/>
+          <w:bCs/>
+          <w:color w:val="7F0055"/>
+          <w:sz w:val="16"/>
+          <w:szCs w:val="20"/>
+        </w:rPr>
+        <w:t>throw</w:t>
+      </w:r>
+      <w:proofErr w:type="spellEnd"/>
+      <w:r>
+        <w:rPr>
+          <w:rFonts w:ascii="Courier New" w:hAnsi="Courier New" w:cs="Courier New"/>
+          <w:color w:val="000000"/>
+          <w:sz w:val="16"/>
+          <w:szCs w:val="20"/>
+        </w:rPr>
+        <w:t xml:space="preserve"> </w:t>
+      </w:r>
+      <w:proofErr w:type="spellStart"/>
+      <w:r>
+        <w:rPr>
+          <w:rFonts w:ascii="Courier New" w:hAnsi="Courier New" w:cs="Courier New"/>
+          <w:b/>
+          <w:bCs/>
+          <w:color w:val="7F0055"/>
+          <w:sz w:val="16"/>
+          <w:szCs w:val="20"/>
+        </w:rPr>
+        <w:t>new</w:t>
+      </w:r>
+      <w:proofErr w:type="spellEnd"/>
+      <w:r>
+        <w:rPr>
+          <w:rFonts w:ascii="Courier New" w:hAnsi="Courier New" w:cs="Courier New"/>
+          <w:color w:val="000000"/>
+          <w:sz w:val="16"/>
+          <w:szCs w:val="20"/>
+        </w:rPr>
+        <w:t xml:space="preserve"> </w:t>
+      </w:r>
+      <w:proofErr w:type="spellStart"/>
+      <w:r>
+        <w:rPr>
+          <w:rFonts w:ascii="Courier New" w:hAnsi="Courier New" w:cs="Courier New"/>
+          <w:color w:val="000000"/>
+          <w:sz w:val="16"/>
+          <w:szCs w:val="20"/>
+        </w:rPr>
+        <w:t>Exception</w:t>
+      </w:r>
+      <w:proofErr w:type="spellEnd"/>
+      <w:r>
+        <w:rPr>
+          <w:rFonts w:ascii="Courier New" w:hAnsi="Courier New" w:cs="Courier New"/>
+          <w:color w:val="000000"/>
+          <w:sz w:val="16"/>
+          <w:szCs w:val="20"/>
+        </w:rPr>
+        <w:t>(</w:t>
+      </w:r>
+      <w:proofErr w:type="spellStart"/>
+      <w:r>
+        <w:rPr>
+          <w:rFonts w:ascii="Courier New" w:hAnsi="Courier New" w:cs="Courier New"/>
+          <w:color w:val="6A3E3E"/>
+          <w:sz w:val="16"/>
+          <w:szCs w:val="20"/>
+        </w:rPr>
+        <w:t>errorString</w:t>
+      </w:r>
+      <w:proofErr w:type="spellEnd"/>
+      <w:r>
+        <w:rPr>
+          <w:rFonts w:ascii="Courier New" w:hAnsi="Courier New" w:cs="Courier New"/>
+          <w:color w:val="000000"/>
+          <w:sz w:val="16"/>
+          <w:szCs w:val="20"/>
+        </w:rPr>
+        <w:t>);</w:t>
+      </w:r>
+    </w:p>
+    <w:p>
+      <w:pPr>
+        <w:pBdr>
+          <w:top w:val="single" w:sz="4" w:space="1" w:color="auto"/>
+          <w:left w:val="single" w:sz="4" w:space="4" w:color="auto"/>
+          <w:bottom w:val="single" w:sz="4" w:space="1" w:color="auto"/>
+          <w:right w:val="single" w:sz="4" w:space="4" w:color="auto"/>
+        </w:pBdr>
+        <w:autoSpaceDE w:val="0"/>
+        <w:autoSpaceDN w:val="0"/>
+        <w:adjustRightInd w:val="0"/>
+        <w:spacing w:after="0" w:line="240" w:lineRule="auto"/>
+        <w:rPr>
+          <w:rFonts w:ascii="Courier New" w:hAnsi="Courier New" w:cs="Courier New"/>
+          <w:sz w:val="16"/>
+          <w:szCs w:val="20"/>
+        </w:rPr>
+      </w:pPr>
+    </w:p>
+    <w:p>
+      <w:pPr>
+        <w:pBdr>
+          <w:top w:val="single" w:sz="4" w:space="1" w:color="auto"/>
+          <w:left w:val="single" w:sz="4" w:space="4" w:color="auto"/>
+          <w:bottom w:val="single" w:sz="4" w:space="1" w:color="auto"/>
+          <w:right w:val="single" w:sz="4" w:space="4" w:color="auto"/>
+        </w:pBdr>
+        <w:autoSpaceDE w:val="0"/>
+        <w:autoSpaceDN w:val="0"/>
+        <w:adjustRightInd w:val="0"/>
+        <w:spacing w:after="0" w:line="240" w:lineRule="auto"/>
+        <w:rPr>
+          <w:rFonts w:ascii="Courier New" w:hAnsi="Courier New" w:cs="Courier New"/>
+          <w:sz w:val="16"/>
+          <w:szCs w:val="20"/>
+        </w:rPr>
+      </w:pPr>
+      <w:r>
+        <w:rPr>
+          <w:rFonts w:ascii="Courier New" w:hAnsi="Courier New" w:cs="Courier New"/>
+          <w:color w:val="000000"/>
+          <w:sz w:val="16"/>
+          <w:szCs w:val="20"/>
+        </w:rPr>
+        <w:tab/>
+      </w:r>
+      <w:r>
+        <w:rPr>
+          <w:rFonts w:ascii="Courier New" w:hAnsi="Courier New" w:cs="Courier New"/>
+          <w:color w:val="000000"/>
+          <w:sz w:val="16"/>
+          <w:szCs w:val="20"/>
+        </w:rPr>
+        <w:tab/>
+        <w:t>}</w:t>
+      </w:r>
+    </w:p>
+    <w:p>
+      <w:pPr>
+        <w:pBdr>
+          <w:top w:val="single" w:sz="4" w:space="1" w:color="auto"/>
+          <w:left w:val="single" w:sz="4" w:space="4" w:color="auto"/>
+          <w:bottom w:val="single" w:sz="4" w:space="1" w:color="auto"/>
+          <w:right w:val="single" w:sz="4" w:space="4" w:color="auto"/>
+        </w:pBdr>
+        <w:autoSpaceDE w:val="0"/>
+        <w:autoSpaceDN w:val="0"/>
+        <w:adjustRightInd w:val="0"/>
+        <w:spacing w:after="0" w:line="240" w:lineRule="auto"/>
+        <w:rPr>
+          <w:rFonts w:ascii="Courier New" w:hAnsi="Courier New" w:cs="Courier New"/>
+          <w:sz w:val="16"/>
+          <w:szCs w:val="20"/>
+        </w:rPr>
+      </w:pPr>
+      <w:r>
+        <w:rPr>
+          <w:rFonts w:ascii="Courier New" w:hAnsi="Courier New" w:cs="Courier New"/>
+          <w:color w:val="000000"/>
+          <w:sz w:val="16"/>
+          <w:szCs w:val="20"/>
+        </w:rPr>
+        <w:tab/>
+        <w:t>}</w:t>
+      </w:r>
+    </w:p>
+    <w:p>
+      <w:pPr>
+        <w:rPr>
+          <w:lang w:val="en-GB"/>
+        </w:rPr>
+      </w:pPr>
     </w:p>
     <w:sectPr>
       <w:pgSz w:w="11906" w:h="16838"/>

</xml_diff>

<commit_message>
Misspelling in  the documentation.
</commit_message>
<xml_diff>
--- a/command/documentation/OCP in Practice.docx
+++ b/command/documentation/OCP in Practice.docx
@@ -1,6 +1,6 @@
 
 <file path=word/document.xml><?xml version="1.0" encoding="utf-8"?>
-<w:document xmlns:wpc="http://schemas.microsoft.com/office/word/2010/wordprocessingCanvas" xmlns:mc="http://schemas.openxmlformats.org/markup-compatibility/2006" xmlns:o="urn:schemas-microsoft-com:office:office" xmlns:r="http://schemas.openxmlformats.org/officeDocument/2006/relationships" xmlns:m="http://schemas.openxmlformats.org/officeDocument/2006/math" xmlns:v="urn:schemas-microsoft-com:vml" xmlns:wp14="http://schemas.microsoft.com/office/word/2010/wordprocessingDrawing" xmlns:wp="http://schemas.openxmlformats.org/drawingml/2006/wordprocessingDrawing" xmlns:w10="urn:schemas-microsoft-com:office:word" xmlns:w="http://schemas.openxmlformats.org/wordprocessingml/2006/main" xmlns:w14="http://schemas.microsoft.com/office/word/2010/wordml" xmlns:w15="http://schemas.microsoft.com/office/word/2012/wordml" xmlns:wpg="http://schemas.microsoft.com/office/word/2010/wordprocessingGroup" xmlns:wpi="http://schemas.microsoft.com/office/word/2010/wordprocessingInk" xmlns:wne="http://schemas.microsoft.com/office/word/2006/wordml" xmlns:wps="http://schemas.microsoft.com/office/word/2010/wordprocessingShape" mc:Ignorable="w14 w15 wp14">
+<w:document xmlns:wpc="http://schemas.microsoft.com/office/word/2010/wordprocessingCanvas" xmlns:mc="http://schemas.openxmlformats.org/markup-compatibility/2006" xmlns:o="urn:schemas-microsoft-com:office:office" xmlns:r="http://schemas.openxmlformats.org/officeDocument/2006/relationships" xmlns:m="http://schemas.openxmlformats.org/officeDocument/2006/math" xmlns:v="urn:schemas-microsoft-com:vml" xmlns:wp14="http://schemas.microsoft.com/office/word/2010/wordprocessingDrawing" xmlns:wp="http://schemas.openxmlformats.org/drawingml/2006/wordprocessingDrawing" xmlns:w10="urn:schemas-microsoft-com:office:word" xmlns:w="http://schemas.openxmlformats.org/wordprocessingml/2006/main" xmlns:w14="http://schemas.microsoft.com/office/word/2010/wordml" xmlns:wpg="http://schemas.microsoft.com/office/word/2010/wordprocessingGroup" xmlns:wpi="http://schemas.microsoft.com/office/word/2010/wordprocessingInk" xmlns:wne="http://schemas.microsoft.com/office/word/2006/wordml" xmlns:wps="http://schemas.microsoft.com/office/word/2010/wordprocessingShape" mc:Ignorable="w14 wp14">
   <w:body>
     <w:p>
       <w:pPr>
@@ -254,19 +254,7 @@
         <w:rPr>
           <w:lang w:val="en-GB"/>
         </w:rPr>
-        <w:t>&lt;</w:t>
-      </w:r>
-      <w:r>
-        <w:rPr>
-          <w:lang w:val="en-GB"/>
-        </w:rPr>
-        <w:t>devide an imperare</w:t>
-      </w:r>
-      <w:r>
-        <w:rPr>
-          <w:lang w:val="en-GB"/>
-        </w:rPr>
-        <w:t>&gt;</w:t>
+        <w:t>divide and conquer</w:t>
       </w:r>
     </w:p>
     <w:p>
@@ -434,6 +422,7 @@
           <w:lang w:val="en-GB"/>
         </w:rPr>
       </w:pPr>
+      <w:proofErr w:type="gramStart"/>
       <w:r>
         <w:rPr>
           <w:rFonts w:ascii="Courier New" w:hAnsi="Courier New" w:cs="Courier New"/>
@@ -446,6 +435,7 @@
         </w:rPr>
         <w:t>public</w:t>
       </w:r>
+      <w:proofErr w:type="gramEnd"/>
       <w:r>
         <w:rPr>
           <w:rFonts w:ascii="Courier New" w:hAnsi="Courier New" w:cs="Courier New"/>
@@ -476,7 +466,29 @@
           <w:szCs w:val="20"/>
           <w:lang w:val="en-GB"/>
         </w:rPr>
-        <w:t xml:space="preserve"> LoginValidator {</w:t>
+        <w:t xml:space="preserve"> </w:t>
+      </w:r>
+      <w:proofErr w:type="spellStart"/>
+      <w:r>
+        <w:rPr>
+          <w:rFonts w:ascii="Courier New" w:hAnsi="Courier New" w:cs="Courier New"/>
+          <w:color w:val="000000"/>
+          <w:sz w:val="16"/>
+          <w:szCs w:val="20"/>
+          <w:lang w:val="en-GB"/>
+        </w:rPr>
+        <w:t>LoginValidator</w:t>
+      </w:r>
+      <w:proofErr w:type="spellEnd"/>
+      <w:r>
+        <w:rPr>
+          <w:rFonts w:ascii="Courier New" w:hAnsi="Courier New" w:cs="Courier New"/>
+          <w:color w:val="000000"/>
+          <w:sz w:val="16"/>
+          <w:szCs w:val="20"/>
+          <w:lang w:val="en-GB"/>
+        </w:rPr>
+        <w:t xml:space="preserve"> {</w:t>
       </w:r>
     </w:p>
     <w:p>
@@ -528,6 +540,7 @@
         </w:rPr>
         <w:tab/>
       </w:r>
+      <w:proofErr w:type="gramStart"/>
       <w:r>
         <w:rPr>
           <w:rFonts w:ascii="Courier New" w:hAnsi="Courier New" w:cs="Courier New"/>
@@ -540,6 +553,7 @@
         </w:rPr>
         <w:t>private</w:t>
       </w:r>
+      <w:proofErr w:type="gramEnd"/>
       <w:r>
         <w:rPr>
           <w:rFonts w:ascii="Courier New" w:hAnsi="Courier New" w:cs="Courier New"/>
@@ -550,6 +564,7 @@
         </w:rPr>
         <w:t xml:space="preserve"> String </w:t>
       </w:r>
+      <w:proofErr w:type="spellStart"/>
       <w:r>
         <w:rPr>
           <w:rFonts w:ascii="Courier New" w:hAnsi="Courier New" w:cs="Courier New"/>
@@ -560,6 +575,7 @@
         </w:rPr>
         <w:t>passwd</w:t>
       </w:r>
+      <w:proofErr w:type="spellEnd"/>
       <w:r>
         <w:rPr>
           <w:rFonts w:ascii="Courier New" w:hAnsi="Courier New" w:cs="Courier New"/>
@@ -600,6 +616,7 @@
         </w:rPr>
         <w:tab/>
       </w:r>
+      <w:proofErr w:type="gramStart"/>
       <w:r>
         <w:rPr>
           <w:rFonts w:ascii="Courier New" w:hAnsi="Courier New" w:cs="Courier New"/>
@@ -612,6 +629,7 @@
         </w:rPr>
         <w:t>private</w:t>
       </w:r>
+      <w:proofErr w:type="gramEnd"/>
       <w:r>
         <w:rPr>
           <w:rFonts w:ascii="Courier New" w:hAnsi="Courier New" w:cs="Courier New"/>
@@ -622,6 +640,7 @@
         </w:rPr>
         <w:t xml:space="preserve"> String </w:t>
       </w:r>
+      <w:proofErr w:type="spellStart"/>
       <w:r>
         <w:rPr>
           <w:rFonts w:ascii="Courier New" w:hAnsi="Courier New" w:cs="Courier New"/>
@@ -632,6 +651,7 @@
         </w:rPr>
         <w:t>errorMessage</w:t>
       </w:r>
+      <w:proofErr w:type="spellEnd"/>
       <w:r>
         <w:rPr>
           <w:rFonts w:ascii="Courier New" w:hAnsi="Courier New" w:cs="Courier New"/>
@@ -712,6 +732,7 @@
         </w:rPr>
         <w:tab/>
       </w:r>
+      <w:proofErr w:type="gramStart"/>
       <w:r>
         <w:rPr>
           <w:rFonts w:ascii="Courier New" w:hAnsi="Courier New" w:cs="Courier New"/>
@@ -724,15 +745,38 @@
         </w:rPr>
         <w:t>public</w:t>
       </w:r>
-      <w:r>
-        <w:rPr>
-          <w:rFonts w:ascii="Courier New" w:hAnsi="Courier New" w:cs="Courier New"/>
-          <w:color w:val="000000"/>
-          <w:sz w:val="16"/>
-          <w:szCs w:val="20"/>
-          <w:lang w:val="en-GB"/>
-        </w:rPr>
-        <w:t xml:space="preserve"> LoginValidator(</w:t>
+      <w:proofErr w:type="gramEnd"/>
+      <w:r>
+        <w:rPr>
+          <w:rFonts w:ascii="Courier New" w:hAnsi="Courier New" w:cs="Courier New"/>
+          <w:color w:val="000000"/>
+          <w:sz w:val="16"/>
+          <w:szCs w:val="20"/>
+          <w:lang w:val="en-GB"/>
+        </w:rPr>
+        <w:t xml:space="preserve"> </w:t>
+      </w:r>
+      <w:proofErr w:type="spellStart"/>
+      <w:r>
+        <w:rPr>
+          <w:rFonts w:ascii="Courier New" w:hAnsi="Courier New" w:cs="Courier New"/>
+          <w:color w:val="000000"/>
+          <w:sz w:val="16"/>
+          <w:szCs w:val="20"/>
+          <w:lang w:val="en-GB"/>
+        </w:rPr>
+        <w:t>LoginValidator</w:t>
+      </w:r>
+      <w:proofErr w:type="spellEnd"/>
+      <w:r>
+        <w:rPr>
+          <w:rFonts w:ascii="Courier New" w:hAnsi="Courier New" w:cs="Courier New"/>
+          <w:color w:val="000000"/>
+          <w:sz w:val="16"/>
+          <w:szCs w:val="20"/>
+          <w:lang w:val="en-GB"/>
+        </w:rPr>
+        <w:t>(</w:t>
       </w:r>
       <w:r>
         <w:rPr>
@@ -754,6 +798,7 @@
         </w:rPr>
         <w:t xml:space="preserve">String </w:t>
       </w:r>
+      <w:proofErr w:type="spellStart"/>
       <w:r>
         <w:rPr>
           <w:rFonts w:ascii="Courier New" w:hAnsi="Courier New" w:cs="Courier New"/>
@@ -764,6 +809,7 @@
         </w:rPr>
         <w:t>passwd</w:t>
       </w:r>
+      <w:proofErr w:type="spellEnd"/>
       <w:r>
         <w:rPr>
           <w:rFonts w:ascii="Courier New" w:hAnsi="Courier New" w:cs="Courier New"/>
@@ -814,6 +860,7 @@
         </w:rPr>
         <w:tab/>
       </w:r>
+      <w:proofErr w:type="spellStart"/>
       <w:r>
         <w:rPr>
           <w:rFonts w:ascii="Courier New" w:hAnsi="Courier New" w:cs="Courier New"/>
@@ -846,6 +893,7 @@
         </w:rPr>
         <w:t>passwd</w:t>
       </w:r>
+      <w:proofErr w:type="spellEnd"/>
       <w:r>
         <w:rPr>
           <w:rFonts w:ascii="Courier New" w:hAnsi="Courier New" w:cs="Courier New"/>
@@ -856,6 +904,7 @@
         </w:rPr>
         <w:t xml:space="preserve"> = </w:t>
       </w:r>
+      <w:proofErr w:type="spellStart"/>
       <w:r>
         <w:rPr>
           <w:rFonts w:ascii="Courier New" w:hAnsi="Courier New" w:cs="Courier New"/>
@@ -866,6 +915,7 @@
         </w:rPr>
         <w:t>passwd</w:t>
       </w:r>
+      <w:proofErr w:type="spellEnd"/>
       <w:r>
         <w:rPr>
           <w:rFonts w:ascii="Courier New" w:hAnsi="Courier New" w:cs="Courier New"/>
@@ -957,6 +1007,7 @@
         </w:rPr>
         <w:tab/>
       </w:r>
+      <w:proofErr w:type="gramStart"/>
       <w:r>
         <w:rPr>
           <w:rFonts w:ascii="Courier New" w:hAnsi="Courier New" w:cs="Courier New"/>
@@ -969,6 +1020,7 @@
         </w:rPr>
         <w:t>public</w:t>
       </w:r>
+      <w:proofErr w:type="gramEnd"/>
       <w:r>
         <w:rPr>
           <w:rFonts w:ascii="Courier New" w:hAnsi="Courier New" w:cs="Courier New"/>
@@ -979,6 +1031,7 @@
         </w:rPr>
         <w:t xml:space="preserve"> </w:t>
       </w:r>
+      <w:proofErr w:type="spellStart"/>
       <w:r>
         <w:rPr>
           <w:rFonts w:ascii="Courier New" w:hAnsi="Courier New" w:cs="Courier New"/>
@@ -991,15 +1044,38 @@
         </w:rPr>
         <w:t>boolean</w:t>
       </w:r>
-      <w:r>
-        <w:rPr>
-          <w:rFonts w:ascii="Courier New" w:hAnsi="Courier New" w:cs="Courier New"/>
-          <w:color w:val="000000"/>
-          <w:sz w:val="16"/>
-          <w:szCs w:val="20"/>
-          <w:lang w:val="en-GB"/>
-        </w:rPr>
-        <w:t xml:space="preserve"> validateLength() {</w:t>
+      <w:proofErr w:type="spellEnd"/>
+      <w:r>
+        <w:rPr>
+          <w:rFonts w:ascii="Courier New" w:hAnsi="Courier New" w:cs="Courier New"/>
+          <w:color w:val="000000"/>
+          <w:sz w:val="16"/>
+          <w:szCs w:val="20"/>
+          <w:lang w:val="en-GB"/>
+        </w:rPr>
+        <w:t xml:space="preserve"> </w:t>
+      </w:r>
+      <w:proofErr w:type="spellStart"/>
+      <w:r>
+        <w:rPr>
+          <w:rFonts w:ascii="Courier New" w:hAnsi="Courier New" w:cs="Courier New"/>
+          <w:color w:val="000000"/>
+          <w:sz w:val="16"/>
+          <w:szCs w:val="20"/>
+          <w:lang w:val="en-GB"/>
+        </w:rPr>
+        <w:t>validateLength</w:t>
+      </w:r>
+      <w:proofErr w:type="spellEnd"/>
+      <w:r>
+        <w:rPr>
+          <w:rFonts w:ascii="Courier New" w:hAnsi="Courier New" w:cs="Courier New"/>
+          <w:color w:val="000000"/>
+          <w:sz w:val="16"/>
+          <w:szCs w:val="20"/>
+          <w:lang w:val="en-GB"/>
+        </w:rPr>
+        <w:t>() {</w:t>
       </w:r>
     </w:p>
     <w:p>
@@ -1081,6 +1157,8 @@
         </w:rPr>
         <w:tab/>
       </w:r>
+      <w:proofErr w:type="spellStart"/>
+      <w:proofErr w:type="gramStart"/>
       <w:r>
         <w:rPr>
           <w:rFonts w:ascii="Courier New" w:hAnsi="Courier New" w:cs="Courier New"/>
@@ -1093,6 +1171,8 @@
         </w:rPr>
         <w:t>boolean</w:t>
       </w:r>
+      <w:proofErr w:type="spellEnd"/>
+      <w:proofErr w:type="gramEnd"/>
       <w:r>
         <w:rPr>
           <w:rFonts w:ascii="Courier New" w:hAnsi="Courier New" w:cs="Courier New"/>
@@ -1185,6 +1265,7 @@
         </w:rPr>
         <w:tab/>
       </w:r>
+      <w:proofErr w:type="gramStart"/>
       <w:r>
         <w:rPr>
           <w:rFonts w:ascii="Courier New" w:hAnsi="Courier New" w:cs="Courier New"/>
@@ -1197,6 +1278,7 @@
         </w:rPr>
         <w:t>if</w:t>
       </w:r>
+      <w:proofErr w:type="gramEnd"/>
       <w:r>
         <w:rPr>
           <w:rFonts w:ascii="Courier New" w:hAnsi="Courier New" w:cs="Courier New"/>
@@ -1207,6 +1289,7 @@
         </w:rPr>
         <w:t xml:space="preserve"> (</w:t>
       </w:r>
+      <w:proofErr w:type="spellStart"/>
       <w:r>
         <w:rPr>
           <w:rFonts w:ascii="Courier New" w:hAnsi="Courier New" w:cs="Courier New"/>
@@ -1225,7 +1308,18 @@
           <w:szCs w:val="20"/>
           <w:lang w:val="en-GB"/>
         </w:rPr>
-        <w:t>.length() &lt; 12) {</w:t>
+        <w:t>.length</w:t>
+      </w:r>
+      <w:proofErr w:type="spellEnd"/>
+      <w:r>
+        <w:rPr>
+          <w:rFonts w:ascii="Courier New" w:hAnsi="Courier New" w:cs="Courier New"/>
+          <w:color w:val="000000"/>
+          <w:sz w:val="16"/>
+          <w:szCs w:val="20"/>
+          <w:lang w:val="en-GB"/>
+        </w:rPr>
+        <w:t>() &lt; 12) {</w:t>
       </w:r>
     </w:p>
     <w:p>
@@ -1277,6 +1371,8 @@
         </w:rPr>
         <w:tab/>
       </w:r>
+      <w:proofErr w:type="spellStart"/>
+      <w:proofErr w:type="gramStart"/>
       <w:r>
         <w:rPr>
           <w:rFonts w:ascii="Courier New" w:hAnsi="Courier New" w:cs="Courier New"/>
@@ -1287,6 +1383,8 @@
         </w:rPr>
         <w:t>errorMessage</w:t>
       </w:r>
+      <w:proofErr w:type="spellEnd"/>
+      <w:proofErr w:type="gramEnd"/>
       <w:r>
         <w:rPr>
           <w:rFonts w:ascii="Courier New" w:hAnsi="Courier New" w:cs="Courier New"/>
@@ -1427,6 +1525,7 @@
         </w:rPr>
         <w:tab/>
       </w:r>
+      <w:proofErr w:type="gramStart"/>
       <w:r>
         <w:rPr>
           <w:rFonts w:ascii="Courier New" w:hAnsi="Courier New" w:cs="Courier New"/>
@@ -1437,6 +1536,7 @@
         </w:rPr>
         <w:t>result</w:t>
       </w:r>
+      <w:proofErr w:type="gramEnd"/>
       <w:r>
         <w:rPr>
           <w:rFonts w:ascii="Courier New" w:hAnsi="Courier New" w:cs="Courier New"/>
@@ -1550,6 +1650,7 @@
         </w:rPr>
         <w:tab/>
       </w:r>
+      <w:proofErr w:type="gramStart"/>
       <w:r>
         <w:rPr>
           <w:rFonts w:ascii="Courier New" w:hAnsi="Courier New" w:cs="Courier New"/>
@@ -1562,6 +1663,7 @@
         </w:rPr>
         <w:t>return</w:t>
       </w:r>
+      <w:proofErr w:type="gramEnd"/>
       <w:r>
         <w:rPr>
           <w:rFonts w:ascii="Courier New" w:hAnsi="Courier New" w:cs="Courier New"/>
@@ -1673,6 +1775,7 @@
         </w:rPr>
         <w:tab/>
       </w:r>
+      <w:proofErr w:type="gramStart"/>
       <w:r>
         <w:rPr>
           <w:rFonts w:ascii="Courier New" w:hAnsi="Courier New" w:cs="Courier New"/>
@@ -1685,15 +1788,38 @@
         </w:rPr>
         <w:t>public</w:t>
       </w:r>
-      <w:r>
-        <w:rPr>
-          <w:rFonts w:ascii="Courier New" w:hAnsi="Courier New" w:cs="Courier New"/>
-          <w:color w:val="000000"/>
-          <w:sz w:val="16"/>
-          <w:szCs w:val="20"/>
-          <w:lang w:val="en-GB"/>
-        </w:rPr>
-        <w:t xml:space="preserve"> String getErrorMessage() {</w:t>
+      <w:proofErr w:type="gramEnd"/>
+      <w:r>
+        <w:rPr>
+          <w:rFonts w:ascii="Courier New" w:hAnsi="Courier New" w:cs="Courier New"/>
+          <w:color w:val="000000"/>
+          <w:sz w:val="16"/>
+          <w:szCs w:val="20"/>
+          <w:lang w:val="en-GB"/>
+        </w:rPr>
+        <w:t xml:space="preserve"> String </w:t>
+      </w:r>
+      <w:proofErr w:type="spellStart"/>
+      <w:r>
+        <w:rPr>
+          <w:rFonts w:ascii="Courier New" w:hAnsi="Courier New" w:cs="Courier New"/>
+          <w:color w:val="000000"/>
+          <w:sz w:val="16"/>
+          <w:szCs w:val="20"/>
+          <w:lang w:val="en-GB"/>
+        </w:rPr>
+        <w:t>getErrorMessage</w:t>
+      </w:r>
+      <w:proofErr w:type="spellEnd"/>
+      <w:r>
+        <w:rPr>
+          <w:rFonts w:ascii="Courier New" w:hAnsi="Courier New" w:cs="Courier New"/>
+          <w:color w:val="000000"/>
+          <w:sz w:val="16"/>
+          <w:szCs w:val="20"/>
+          <w:lang w:val="en-GB"/>
+        </w:rPr>
+        <w:t>() {</w:t>
       </w:r>
     </w:p>
     <w:p>
@@ -1735,6 +1861,7 @@
         </w:rPr>
         <w:tab/>
       </w:r>
+      <w:proofErr w:type="gramStart"/>
       <w:r>
         <w:rPr>
           <w:rFonts w:ascii="Courier New" w:hAnsi="Courier New" w:cs="Courier New"/>
@@ -1747,6 +1874,7 @@
         </w:rPr>
         <w:t>return</w:t>
       </w:r>
+      <w:proofErr w:type="gramEnd"/>
       <w:r>
         <w:rPr>
           <w:rFonts w:ascii="Courier New" w:hAnsi="Courier New" w:cs="Courier New"/>
@@ -1757,6 +1885,7 @@
         </w:rPr>
         <w:t xml:space="preserve"> </w:t>
       </w:r>
+      <w:proofErr w:type="spellStart"/>
       <w:r>
         <w:rPr>
           <w:rFonts w:ascii="Courier New" w:hAnsi="Courier New" w:cs="Courier New"/>
@@ -1767,6 +1896,7 @@
         </w:rPr>
         <w:t>errorMessage</w:t>
       </w:r>
+      <w:proofErr w:type="spellEnd"/>
       <w:r>
         <w:rPr>
           <w:rFonts w:ascii="Courier New" w:hAnsi="Courier New" w:cs="Courier New"/>
@@ -1882,6 +2012,7 @@
         </w:rPr>
         <w:tab/>
       </w:r>
+      <w:proofErr w:type="gramStart"/>
       <w:r>
         <w:rPr>
           <w:rFonts w:ascii="Courier New" w:hAnsi="Courier New" w:cs="Courier New"/>
@@ -1894,6 +2025,7 @@
         </w:rPr>
         <w:t>public</w:t>
       </w:r>
+      <w:proofErr w:type="gramEnd"/>
       <w:r>
         <w:rPr>
           <w:rFonts w:ascii="Courier New" w:hAnsi="Courier New" w:cs="Courier New"/>
@@ -1904,6 +2036,7 @@
         </w:rPr>
         <w:t xml:space="preserve"> </w:t>
       </w:r>
+      <w:proofErr w:type="spellStart"/>
       <w:r>
         <w:rPr>
           <w:rFonts w:ascii="Courier New" w:hAnsi="Courier New" w:cs="Courier New"/>
@@ -1916,6 +2049,7 @@
         </w:rPr>
         <w:t>boolean</w:t>
       </w:r>
+      <w:proofErr w:type="spellEnd"/>
       <w:r>
         <w:rPr>
           <w:rFonts w:ascii="Courier New" w:hAnsi="Courier New" w:cs="Courier New"/>
@@ -1966,6 +2100,8 @@
         </w:rPr>
         <w:tab/>
       </w:r>
+      <w:proofErr w:type="spellStart"/>
+      <w:proofErr w:type="gramStart"/>
       <w:r>
         <w:rPr>
           <w:rFonts w:ascii="Courier New" w:hAnsi="Courier New" w:cs="Courier New"/>
@@ -1978,6 +2114,8 @@
         </w:rPr>
         <w:t>boolean</w:t>
       </w:r>
+      <w:proofErr w:type="spellEnd"/>
+      <w:proofErr w:type="gramEnd"/>
       <w:r>
         <w:rPr>
           <w:rFonts w:ascii="Courier New" w:hAnsi="Courier New" w:cs="Courier New"/>
@@ -2070,6 +2208,7 @@
         </w:rPr>
         <w:tab/>
       </w:r>
+      <w:proofErr w:type="gramStart"/>
       <w:r>
         <w:rPr>
           <w:rFonts w:ascii="Courier New" w:hAnsi="Courier New" w:cs="Courier New"/>
@@ -2080,15 +2219,38 @@
         </w:rPr>
         <w:t>result</w:t>
       </w:r>
-      <w:r>
-        <w:rPr>
-          <w:rFonts w:ascii="Courier New" w:hAnsi="Courier New" w:cs="Courier New"/>
-          <w:color w:val="000000"/>
-          <w:sz w:val="16"/>
-          <w:szCs w:val="20"/>
-          <w:lang w:val="en-GB"/>
-        </w:rPr>
-        <w:t xml:space="preserve"> = validateLength();</w:t>
+      <w:proofErr w:type="gramEnd"/>
+      <w:r>
+        <w:rPr>
+          <w:rFonts w:ascii="Courier New" w:hAnsi="Courier New" w:cs="Courier New"/>
+          <w:color w:val="000000"/>
+          <w:sz w:val="16"/>
+          <w:szCs w:val="20"/>
+          <w:lang w:val="en-GB"/>
+        </w:rPr>
+        <w:t xml:space="preserve"> = </w:t>
+      </w:r>
+      <w:proofErr w:type="spellStart"/>
+      <w:r>
+        <w:rPr>
+          <w:rFonts w:ascii="Courier New" w:hAnsi="Courier New" w:cs="Courier New"/>
+          <w:color w:val="000000"/>
+          <w:sz w:val="16"/>
+          <w:szCs w:val="20"/>
+          <w:lang w:val="en-GB"/>
+        </w:rPr>
+        <w:t>validateLength</w:t>
+      </w:r>
+      <w:proofErr w:type="spellEnd"/>
+      <w:r>
+        <w:rPr>
+          <w:rFonts w:ascii="Courier New" w:hAnsi="Courier New" w:cs="Courier New"/>
+          <w:color w:val="000000"/>
+          <w:sz w:val="16"/>
+          <w:szCs w:val="20"/>
+          <w:lang w:val="en-GB"/>
+        </w:rPr>
+        <w:t>();</w:t>
       </w:r>
     </w:p>
     <w:p>
@@ -2130,6 +2292,7 @@
         </w:rPr>
         <w:tab/>
       </w:r>
+      <w:proofErr w:type="gramStart"/>
       <w:r>
         <w:rPr>
           <w:rFonts w:ascii="Courier New" w:hAnsi="Courier New" w:cs="Courier New"/>
@@ -2142,6 +2305,7 @@
         </w:rPr>
         <w:t>if</w:t>
       </w:r>
+      <w:proofErr w:type="gramEnd"/>
       <w:r>
         <w:rPr>
           <w:rFonts w:ascii="Courier New" w:hAnsi="Courier New" w:cs="Courier New"/>
@@ -2222,6 +2386,7 @@
         </w:rPr>
         <w:tab/>
       </w:r>
+      <w:proofErr w:type="gramStart"/>
       <w:r>
         <w:rPr>
           <w:rFonts w:ascii="Courier New" w:hAnsi="Courier New" w:cs="Courier New"/>
@@ -2232,15 +2397,38 @@
         </w:rPr>
         <w:t>result</w:t>
       </w:r>
-      <w:r>
-        <w:rPr>
-          <w:rFonts w:ascii="Courier New" w:hAnsi="Courier New" w:cs="Courier New"/>
-          <w:color w:val="000000"/>
-          <w:sz w:val="16"/>
-          <w:szCs w:val="20"/>
-          <w:lang w:val="en-GB"/>
-        </w:rPr>
-        <w:t xml:space="preserve"> = validateCapitalCharacter();</w:t>
+      <w:proofErr w:type="gramEnd"/>
+      <w:r>
+        <w:rPr>
+          <w:rFonts w:ascii="Courier New" w:hAnsi="Courier New" w:cs="Courier New"/>
+          <w:color w:val="000000"/>
+          <w:sz w:val="16"/>
+          <w:szCs w:val="20"/>
+          <w:lang w:val="en-GB"/>
+        </w:rPr>
+        <w:t xml:space="preserve"> = </w:t>
+      </w:r>
+      <w:proofErr w:type="spellStart"/>
+      <w:r>
+        <w:rPr>
+          <w:rFonts w:ascii="Courier New" w:hAnsi="Courier New" w:cs="Courier New"/>
+          <w:color w:val="000000"/>
+          <w:sz w:val="16"/>
+          <w:szCs w:val="20"/>
+          <w:lang w:val="en-GB"/>
+        </w:rPr>
+        <w:t>validateCapitalCharacter</w:t>
+      </w:r>
+      <w:proofErr w:type="spellEnd"/>
+      <w:r>
+        <w:rPr>
+          <w:rFonts w:ascii="Courier New" w:hAnsi="Courier New" w:cs="Courier New"/>
+          <w:color w:val="000000"/>
+          <w:sz w:val="16"/>
+          <w:szCs w:val="20"/>
+          <w:lang w:val="en-GB"/>
+        </w:rPr>
+        <w:t>();</w:t>
       </w:r>
     </w:p>
     <w:p>
@@ -2323,6 +2511,7 @@
         </w:rPr>
         <w:tab/>
       </w:r>
+      <w:proofErr w:type="gramStart"/>
       <w:r>
         <w:rPr>
           <w:rFonts w:ascii="Courier New" w:hAnsi="Courier New" w:cs="Courier New"/>
@@ -2335,6 +2524,7 @@
         </w:rPr>
         <w:t>return</w:t>
       </w:r>
+      <w:proofErr w:type="gramEnd"/>
       <w:r>
         <w:rPr>
           <w:rFonts w:ascii="Courier New" w:hAnsi="Courier New" w:cs="Courier New"/>
@@ -2466,6 +2656,7 @@
         </w:rPr>
         <w:tab/>
       </w:r>
+      <w:proofErr w:type="gramStart"/>
       <w:r>
         <w:rPr>
           <w:rFonts w:ascii="Courier New" w:hAnsi="Courier New" w:cs="Courier New"/>
@@ -2478,6 +2669,7 @@
         </w:rPr>
         <w:t>private</w:t>
       </w:r>
+      <w:proofErr w:type="gramEnd"/>
       <w:r>
         <w:rPr>
           <w:rFonts w:ascii="Courier New" w:hAnsi="Courier New" w:cs="Courier New"/>
@@ -2488,6 +2680,7 @@
         </w:rPr>
         <w:t xml:space="preserve"> </w:t>
       </w:r>
+      <w:proofErr w:type="spellStart"/>
       <w:r>
         <w:rPr>
           <w:rFonts w:ascii="Courier New" w:hAnsi="Courier New" w:cs="Courier New"/>
@@ -2500,15 +2693,38 @@
         </w:rPr>
         <w:t>boolean</w:t>
       </w:r>
-      <w:r>
-        <w:rPr>
-          <w:rFonts w:ascii="Courier New" w:hAnsi="Courier New" w:cs="Courier New"/>
-          <w:color w:val="000000"/>
-          <w:sz w:val="16"/>
-          <w:szCs w:val="20"/>
-          <w:lang w:val="en-GB"/>
-        </w:rPr>
-        <w:t xml:space="preserve"> validateLength() {</w:t>
+      <w:proofErr w:type="spellEnd"/>
+      <w:r>
+        <w:rPr>
+          <w:rFonts w:ascii="Courier New" w:hAnsi="Courier New" w:cs="Courier New"/>
+          <w:color w:val="000000"/>
+          <w:sz w:val="16"/>
+          <w:szCs w:val="20"/>
+          <w:lang w:val="en-GB"/>
+        </w:rPr>
+        <w:t xml:space="preserve"> </w:t>
+      </w:r>
+      <w:proofErr w:type="spellStart"/>
+      <w:r>
+        <w:rPr>
+          <w:rFonts w:ascii="Courier New" w:hAnsi="Courier New" w:cs="Courier New"/>
+          <w:color w:val="000000"/>
+          <w:sz w:val="16"/>
+          <w:szCs w:val="20"/>
+          <w:lang w:val="en-GB"/>
+        </w:rPr>
+        <w:t>validateLength</w:t>
+      </w:r>
+      <w:proofErr w:type="spellEnd"/>
+      <w:r>
+        <w:rPr>
+          <w:rFonts w:ascii="Courier New" w:hAnsi="Courier New" w:cs="Courier New"/>
+          <w:color w:val="000000"/>
+          <w:sz w:val="16"/>
+          <w:szCs w:val="20"/>
+          <w:lang w:val="en-GB"/>
+        </w:rPr>
+        <w:t>() {</w:t>
       </w:r>
     </w:p>
     <w:p>
@@ -2550,6 +2766,8 @@
         </w:rPr>
         <w:tab/>
       </w:r>
+      <w:proofErr w:type="spellStart"/>
+      <w:proofErr w:type="gramStart"/>
       <w:r>
         <w:rPr>
           <w:rFonts w:ascii="Courier New" w:hAnsi="Courier New" w:cs="Courier New"/>
@@ -2562,6 +2780,8 @@
         </w:rPr>
         <w:t>boolean</w:t>
       </w:r>
+      <w:proofErr w:type="spellEnd"/>
+      <w:proofErr w:type="gramEnd"/>
       <w:r>
         <w:rPr>
           <w:rFonts w:ascii="Courier New" w:hAnsi="Courier New" w:cs="Courier New"/>
@@ -2654,6 +2874,7 @@
         </w:rPr>
         <w:tab/>
       </w:r>
+      <w:proofErr w:type="gramStart"/>
       <w:r>
         <w:rPr>
           <w:rFonts w:ascii="Courier New" w:hAnsi="Courier New" w:cs="Courier New"/>
@@ -2666,6 +2887,7 @@
         </w:rPr>
         <w:t>if</w:t>
       </w:r>
+      <w:proofErr w:type="gramEnd"/>
       <w:r>
         <w:rPr>
           <w:rFonts w:ascii="Courier New" w:hAnsi="Courier New" w:cs="Courier New"/>
@@ -2676,6 +2898,7 @@
         </w:rPr>
         <w:t xml:space="preserve"> (</w:t>
       </w:r>
+      <w:proofErr w:type="spellStart"/>
       <w:r>
         <w:rPr>
           <w:rFonts w:ascii="Courier New" w:hAnsi="Courier New" w:cs="Courier New"/>
@@ -2694,7 +2917,18 @@
           <w:szCs w:val="20"/>
           <w:lang w:val="en-GB"/>
         </w:rPr>
-        <w:t xml:space="preserve">.length() &lt; </w:t>
+        <w:t>.length</w:t>
+      </w:r>
+      <w:proofErr w:type="spellEnd"/>
+      <w:r>
+        <w:rPr>
+          <w:rFonts w:ascii="Courier New" w:hAnsi="Courier New" w:cs="Courier New"/>
+          <w:color w:val="000000"/>
+          <w:sz w:val="16"/>
+          <w:szCs w:val="20"/>
+          <w:lang w:val="en-GB"/>
+        </w:rPr>
+        <w:t xml:space="preserve">() &lt; </w:t>
       </w:r>
       <w:r>
         <w:rPr>
@@ -2770,6 +3004,8 @@
         </w:rPr>
         <w:tab/>
       </w:r>
+      <w:proofErr w:type="spellStart"/>
+      <w:proofErr w:type="gramStart"/>
       <w:r>
         <w:rPr>
           <w:rFonts w:ascii="Courier New" w:hAnsi="Courier New" w:cs="Courier New"/>
@@ -2780,6 +3016,8 @@
         </w:rPr>
         <w:t>errorMessage</w:t>
       </w:r>
+      <w:proofErr w:type="spellEnd"/>
+      <w:proofErr w:type="gramEnd"/>
       <w:r>
         <w:rPr>
           <w:rFonts w:ascii="Courier New" w:hAnsi="Courier New" w:cs="Courier New"/>
@@ -2864,6 +3102,7 @@
         </w:rPr>
         <w:tab/>
       </w:r>
+      <w:proofErr w:type="gramStart"/>
       <w:r>
         <w:rPr>
           <w:rFonts w:ascii="Courier New" w:hAnsi="Courier New" w:cs="Courier New"/>
@@ -2874,6 +3113,7 @@
         </w:rPr>
         <w:t>result</w:t>
       </w:r>
+      <w:proofErr w:type="gramEnd"/>
       <w:r>
         <w:rPr>
           <w:rFonts w:ascii="Courier New" w:hAnsi="Courier New" w:cs="Courier New"/>
@@ -2987,6 +3227,7 @@
         </w:rPr>
         <w:tab/>
       </w:r>
+      <w:proofErr w:type="gramStart"/>
       <w:r>
         <w:rPr>
           <w:rFonts w:ascii="Courier New" w:hAnsi="Courier New" w:cs="Courier New"/>
@@ -2999,6 +3240,7 @@
         </w:rPr>
         <w:t>return</w:t>
       </w:r>
+      <w:proofErr w:type="gramEnd"/>
       <w:r>
         <w:rPr>
           <w:rFonts w:ascii="Courier New" w:hAnsi="Courier New" w:cs="Courier New"/>
@@ -3111,6 +3353,7 @@
         </w:rPr>
         <w:tab/>
       </w:r>
+      <w:proofErr w:type="gramStart"/>
       <w:r>
         <w:rPr>
           <w:rFonts w:ascii="Courier New" w:hAnsi="Courier New" w:cs="Courier New"/>
@@ -3123,6 +3366,7 @@
         </w:rPr>
         <w:t>private</w:t>
       </w:r>
+      <w:proofErr w:type="gramEnd"/>
       <w:r>
         <w:rPr>
           <w:rFonts w:ascii="Courier New" w:hAnsi="Courier New" w:cs="Courier New"/>
@@ -3133,6 +3377,7 @@
         </w:rPr>
         <w:t xml:space="preserve"> </w:t>
       </w:r>
+      <w:proofErr w:type="spellStart"/>
       <w:r>
         <w:rPr>
           <w:rFonts w:ascii="Courier New" w:hAnsi="Courier New" w:cs="Courier New"/>
@@ -3145,15 +3390,38 @@
         </w:rPr>
         <w:t>boolean</w:t>
       </w:r>
-      <w:r>
-        <w:rPr>
-          <w:rFonts w:ascii="Courier New" w:hAnsi="Courier New" w:cs="Courier New"/>
-          <w:color w:val="000000"/>
-          <w:sz w:val="16"/>
-          <w:szCs w:val="20"/>
-          <w:lang w:val="en-GB"/>
-        </w:rPr>
-        <w:t xml:space="preserve"> validateCapitalCharacter() {</w:t>
+      <w:proofErr w:type="spellEnd"/>
+      <w:r>
+        <w:rPr>
+          <w:rFonts w:ascii="Courier New" w:hAnsi="Courier New" w:cs="Courier New"/>
+          <w:color w:val="000000"/>
+          <w:sz w:val="16"/>
+          <w:szCs w:val="20"/>
+          <w:lang w:val="en-GB"/>
+        </w:rPr>
+        <w:t xml:space="preserve"> </w:t>
+      </w:r>
+      <w:proofErr w:type="spellStart"/>
+      <w:r>
+        <w:rPr>
+          <w:rFonts w:ascii="Courier New" w:hAnsi="Courier New" w:cs="Courier New"/>
+          <w:color w:val="000000"/>
+          <w:sz w:val="16"/>
+          <w:szCs w:val="20"/>
+          <w:lang w:val="en-GB"/>
+        </w:rPr>
+        <w:t>validateCapitalCharacter</w:t>
+      </w:r>
+      <w:proofErr w:type="spellEnd"/>
+      <w:r>
+        <w:rPr>
+          <w:rFonts w:ascii="Courier New" w:hAnsi="Courier New" w:cs="Courier New"/>
+          <w:color w:val="000000"/>
+          <w:sz w:val="16"/>
+          <w:szCs w:val="20"/>
+          <w:lang w:val="en-GB"/>
+        </w:rPr>
+        <w:t>() {</w:t>
       </w:r>
     </w:p>
     <w:p>
@@ -3273,37 +3541,9 @@
           <w:szCs w:val="20"/>
           <w:lang w:val="en-GB"/>
         </w:rPr>
-        <w:t>"lengthValidator"</w:t>
-      </w:r>
-      <w:r>
-        <w:rPr>
-          <w:rFonts w:ascii="Courier New" w:hAnsi="Courier New" w:cs="Courier New"/>
-          <w:sz w:val="16"/>
-          <w:szCs w:val="20"/>
-          <w:lang w:val="en-GB"/>
-        </w:rPr>
-        <w:t xml:space="preserve"> </w:t>
-      </w:r>
-      <w:r>
-        <w:rPr>
-          <w:rFonts w:ascii="Courier New" w:hAnsi="Courier New" w:cs="Courier New"/>
-          <w:color w:val="7F007F"/>
-          <w:sz w:val="16"/>
-          <w:szCs w:val="20"/>
-          <w:lang w:val="en-GB"/>
-        </w:rPr>
-        <w:t>class</w:t>
-      </w:r>
-      <w:r>
-        <w:rPr>
-          <w:rFonts w:ascii="Courier New" w:hAnsi="Courier New" w:cs="Courier New"/>
-          <w:color w:val="000000"/>
-          <w:sz w:val="16"/>
-          <w:szCs w:val="20"/>
-          <w:lang w:val="en-GB"/>
-        </w:rPr>
-        <w:t>=</w:t>
-      </w:r>
+        <w:t>"</w:t>
+      </w:r>
+      <w:proofErr w:type="spellStart"/>
       <w:r>
         <w:rPr>
           <w:rFonts w:ascii="Courier New" w:hAnsi="Courier New" w:cs="Courier New"/>
@@ -3314,7 +3554,87 @@
           <w:szCs w:val="20"/>
           <w:lang w:val="en-GB"/>
         </w:rPr>
-        <w:t>"de.neusta.login.validator.LengthValidator"</w:t>
+        <w:t>lengthValidator</w:t>
+      </w:r>
+      <w:proofErr w:type="spellEnd"/>
+      <w:r>
+        <w:rPr>
+          <w:rFonts w:ascii="Courier New" w:hAnsi="Courier New" w:cs="Courier New"/>
+          <w:i/>
+          <w:iCs/>
+          <w:color w:val="2A00FF"/>
+          <w:sz w:val="16"/>
+          <w:szCs w:val="20"/>
+          <w:lang w:val="en-GB"/>
+        </w:rPr>
+        <w:t>"</w:t>
+      </w:r>
+      <w:r>
+        <w:rPr>
+          <w:rFonts w:ascii="Courier New" w:hAnsi="Courier New" w:cs="Courier New"/>
+          <w:sz w:val="16"/>
+          <w:szCs w:val="20"/>
+          <w:lang w:val="en-GB"/>
+        </w:rPr>
+        <w:t xml:space="preserve"> </w:t>
+      </w:r>
+      <w:r>
+        <w:rPr>
+          <w:rFonts w:ascii="Courier New" w:hAnsi="Courier New" w:cs="Courier New"/>
+          <w:color w:val="7F007F"/>
+          <w:sz w:val="16"/>
+          <w:szCs w:val="20"/>
+          <w:lang w:val="en-GB"/>
+        </w:rPr>
+        <w:t>class</w:t>
+      </w:r>
+      <w:r>
+        <w:rPr>
+          <w:rFonts w:ascii="Courier New" w:hAnsi="Courier New" w:cs="Courier New"/>
+          <w:color w:val="000000"/>
+          <w:sz w:val="16"/>
+          <w:szCs w:val="20"/>
+          <w:lang w:val="en-GB"/>
+        </w:rPr>
+        <w:t>=</w:t>
+      </w:r>
+      <w:r>
+        <w:rPr>
+          <w:rFonts w:ascii="Courier New" w:hAnsi="Courier New" w:cs="Courier New"/>
+          <w:i/>
+          <w:iCs/>
+          <w:color w:val="2A00FF"/>
+          <w:sz w:val="16"/>
+          <w:szCs w:val="20"/>
+          <w:lang w:val="en-GB"/>
+        </w:rPr>
+        <w:t>"</w:t>
+      </w:r>
+      <w:proofErr w:type="spellStart"/>
+      <w:r>
+        <w:rPr>
+          <w:rFonts w:ascii="Courier New" w:hAnsi="Courier New" w:cs="Courier New"/>
+          <w:i/>
+          <w:iCs/>
+          <w:color w:val="2A00FF"/>
+          <w:sz w:val="16"/>
+          <w:szCs w:val="20"/>
+          <w:lang w:val="en-GB"/>
+        </w:rPr>
+        <w:t>de.neusta.login.validator.LengthValidator</w:t>
+      </w:r>
+      <w:proofErr w:type="spellEnd"/>
+      <w:r>
+        <w:rPr>
+          <w:rFonts w:ascii="Courier New" w:hAnsi="Courier New" w:cs="Courier New"/>
+          <w:i/>
+          <w:iCs/>
+          <w:color w:val="2A00FF"/>
+          <w:sz w:val="16"/>
+          <w:szCs w:val="20"/>
+          <w:lang w:val="en-GB"/>
+        </w:rPr>
+        <w:t>"</w:t>
       </w:r>
       <w:r>
         <w:rPr>
@@ -3626,37 +3946,9 @@
           <w:szCs w:val="20"/>
           <w:lang w:val="en-GB"/>
         </w:rPr>
-        <w:t>"capitalValidator"</w:t>
-      </w:r>
-      <w:r>
-        <w:rPr>
-          <w:rFonts w:ascii="Courier New" w:hAnsi="Courier New" w:cs="Courier New"/>
-          <w:sz w:val="16"/>
-          <w:szCs w:val="20"/>
-          <w:lang w:val="en-GB"/>
-        </w:rPr>
-        <w:t xml:space="preserve"> </w:t>
-      </w:r>
-      <w:r>
-        <w:rPr>
-          <w:rFonts w:ascii="Courier New" w:hAnsi="Courier New" w:cs="Courier New"/>
-          <w:color w:val="7F007F"/>
-          <w:sz w:val="16"/>
-          <w:szCs w:val="20"/>
-          <w:lang w:val="en-GB"/>
-        </w:rPr>
-        <w:t>class</w:t>
-      </w:r>
-      <w:r>
-        <w:rPr>
-          <w:rFonts w:ascii="Courier New" w:hAnsi="Courier New" w:cs="Courier New"/>
-          <w:color w:val="000000"/>
-          <w:sz w:val="16"/>
-          <w:szCs w:val="20"/>
-          <w:lang w:val="en-GB"/>
-        </w:rPr>
-        <w:t>=</w:t>
-      </w:r>
+        <w:t>"</w:t>
+      </w:r>
+      <w:proofErr w:type="spellStart"/>
       <w:r>
         <w:rPr>
           <w:rFonts w:ascii="Courier New" w:hAnsi="Courier New" w:cs="Courier New"/>
@@ -3667,7 +3959,87 @@
           <w:szCs w:val="20"/>
           <w:lang w:val="en-GB"/>
         </w:rPr>
-        <w:t>"de.neusta.login.validator.CapitalValidator"</w:t>
+        <w:t>capitalValidator</w:t>
+      </w:r>
+      <w:proofErr w:type="spellEnd"/>
+      <w:r>
+        <w:rPr>
+          <w:rFonts w:ascii="Courier New" w:hAnsi="Courier New" w:cs="Courier New"/>
+          <w:i/>
+          <w:iCs/>
+          <w:color w:val="2A00FF"/>
+          <w:sz w:val="16"/>
+          <w:szCs w:val="20"/>
+          <w:lang w:val="en-GB"/>
+        </w:rPr>
+        <w:t>"</w:t>
+      </w:r>
+      <w:r>
+        <w:rPr>
+          <w:rFonts w:ascii="Courier New" w:hAnsi="Courier New" w:cs="Courier New"/>
+          <w:sz w:val="16"/>
+          <w:szCs w:val="20"/>
+          <w:lang w:val="en-GB"/>
+        </w:rPr>
+        <w:t xml:space="preserve"> </w:t>
+      </w:r>
+      <w:r>
+        <w:rPr>
+          <w:rFonts w:ascii="Courier New" w:hAnsi="Courier New" w:cs="Courier New"/>
+          <w:color w:val="7F007F"/>
+          <w:sz w:val="16"/>
+          <w:szCs w:val="20"/>
+          <w:lang w:val="en-GB"/>
+        </w:rPr>
+        <w:t>class</w:t>
+      </w:r>
+      <w:r>
+        <w:rPr>
+          <w:rFonts w:ascii="Courier New" w:hAnsi="Courier New" w:cs="Courier New"/>
+          <w:color w:val="000000"/>
+          <w:sz w:val="16"/>
+          <w:szCs w:val="20"/>
+          <w:lang w:val="en-GB"/>
+        </w:rPr>
+        <w:t>=</w:t>
+      </w:r>
+      <w:r>
+        <w:rPr>
+          <w:rFonts w:ascii="Courier New" w:hAnsi="Courier New" w:cs="Courier New"/>
+          <w:i/>
+          <w:iCs/>
+          <w:color w:val="2A00FF"/>
+          <w:sz w:val="16"/>
+          <w:szCs w:val="20"/>
+          <w:lang w:val="en-GB"/>
+        </w:rPr>
+        <w:t>"</w:t>
+      </w:r>
+      <w:proofErr w:type="spellStart"/>
+      <w:r>
+        <w:rPr>
+          <w:rFonts w:ascii="Courier New" w:hAnsi="Courier New" w:cs="Courier New"/>
+          <w:i/>
+          <w:iCs/>
+          <w:color w:val="2A00FF"/>
+          <w:sz w:val="16"/>
+          <w:szCs w:val="20"/>
+          <w:lang w:val="en-GB"/>
+        </w:rPr>
+        <w:t>de.neusta.login.validator.CapitalValidator</w:t>
+      </w:r>
+      <w:proofErr w:type="spellEnd"/>
+      <w:r>
+        <w:rPr>
+          <w:rFonts w:ascii="Courier New" w:hAnsi="Courier New" w:cs="Courier New"/>
+          <w:i/>
+          <w:iCs/>
+          <w:color w:val="2A00FF"/>
+          <w:sz w:val="16"/>
+          <w:szCs w:val="20"/>
+          <w:lang w:val="en-GB"/>
+        </w:rPr>
+        <w:t>"</w:t>
       </w:r>
       <w:r>
         <w:rPr>
@@ -3768,7 +4140,33 @@
           <w:szCs w:val="20"/>
           <w:lang w:val="en-GB"/>
         </w:rPr>
-        <w:t>"countOfCapitalCharacters"</w:t>
+        <w:t>"</w:t>
+      </w:r>
+      <w:proofErr w:type="spellStart"/>
+      <w:r>
+        <w:rPr>
+          <w:rFonts w:ascii="Courier New" w:hAnsi="Courier New" w:cs="Courier New"/>
+          <w:i/>
+          <w:iCs/>
+          <w:color w:val="2A00FF"/>
+          <w:sz w:val="16"/>
+          <w:szCs w:val="20"/>
+          <w:lang w:val="en-GB"/>
+        </w:rPr>
+        <w:t>countOfCapitalCharacters</w:t>
+      </w:r>
+      <w:proofErr w:type="spellEnd"/>
+      <w:r>
+        <w:rPr>
+          <w:rFonts w:ascii="Courier New" w:hAnsi="Courier New" w:cs="Courier New"/>
+          <w:i/>
+          <w:iCs/>
+          <w:color w:val="2A00FF"/>
+          <w:sz w:val="16"/>
+          <w:szCs w:val="20"/>
+          <w:lang w:val="en-GB"/>
+        </w:rPr>
+        <w:t>"</w:t>
       </w:r>
       <w:r>
         <w:rPr>
@@ -3980,37 +4378,9 @@
           <w:szCs w:val="20"/>
           <w:lang w:val="en-GB"/>
         </w:rPr>
-        <w:t>"chainBuilder"</w:t>
-      </w:r>
-      <w:r>
-        <w:rPr>
-          <w:rFonts w:ascii="Courier New" w:hAnsi="Courier New" w:cs="Courier New"/>
-          <w:sz w:val="16"/>
-          <w:szCs w:val="20"/>
-          <w:lang w:val="en-GB"/>
-        </w:rPr>
-        <w:t xml:space="preserve"> </w:t>
-      </w:r>
-      <w:r>
-        <w:rPr>
-          <w:rFonts w:ascii="Courier New" w:hAnsi="Courier New" w:cs="Courier New"/>
-          <w:color w:val="7F007F"/>
-          <w:sz w:val="16"/>
-          <w:szCs w:val="20"/>
-          <w:lang w:val="en-GB"/>
-        </w:rPr>
-        <w:t>class</w:t>
-      </w:r>
-      <w:r>
-        <w:rPr>
-          <w:rFonts w:ascii="Courier New" w:hAnsi="Courier New" w:cs="Courier New"/>
-          <w:color w:val="000000"/>
-          <w:sz w:val="16"/>
-          <w:szCs w:val="20"/>
-          <w:lang w:val="en-GB"/>
-        </w:rPr>
-        <w:t>=</w:t>
-      </w:r>
+        <w:t>"</w:t>
+      </w:r>
+      <w:proofErr w:type="spellStart"/>
       <w:r>
         <w:rPr>
           <w:rFonts w:ascii="Courier New" w:hAnsi="Courier New" w:cs="Courier New"/>
@@ -4021,8 +4391,9 @@
           <w:szCs w:val="20"/>
           <w:lang w:val="en-GB"/>
         </w:rPr>
-        <w:t>"de.mwolff.command.chainbuilder.</w:t>
-      </w:r>
+        <w:t>chainBuilder</w:t>
+      </w:r>
+      <w:proofErr w:type="spellEnd"/>
       <w:r>
         <w:rPr>
           <w:rFonts w:ascii="Courier New" w:hAnsi="Courier New" w:cs="Courier New"/>
@@ -4033,10 +4404,37 @@
           <w:szCs w:val="20"/>
           <w:lang w:val="en-GB"/>
         </w:rPr>
-        <w:t>Injection</w:t>
-      </w:r>
-      <w:bookmarkStart w:id="0" w:name="_GoBack"/>
-      <w:bookmarkEnd w:id="0"/>
+        <w:t>"</w:t>
+      </w:r>
+      <w:r>
+        <w:rPr>
+          <w:rFonts w:ascii="Courier New" w:hAnsi="Courier New" w:cs="Courier New"/>
+          <w:sz w:val="16"/>
+          <w:szCs w:val="20"/>
+          <w:lang w:val="en-GB"/>
+        </w:rPr>
+        <w:t xml:space="preserve"> </w:t>
+      </w:r>
+      <w:r>
+        <w:rPr>
+          <w:rFonts w:ascii="Courier New" w:hAnsi="Courier New" w:cs="Courier New"/>
+          <w:color w:val="7F007F"/>
+          <w:sz w:val="16"/>
+          <w:szCs w:val="20"/>
+          <w:lang w:val="en-GB"/>
+        </w:rPr>
+        <w:t>class</w:t>
+      </w:r>
+      <w:r>
+        <w:rPr>
+          <w:rFonts w:ascii="Courier New" w:hAnsi="Courier New" w:cs="Courier New"/>
+          <w:color w:val="000000"/>
+          <w:sz w:val="16"/>
+          <w:szCs w:val="20"/>
+          <w:lang w:val="en-GB"/>
+        </w:rPr>
+        <w:t>=</w:t>
+      </w:r>
       <w:r>
         <w:rPr>
           <w:rFonts w:ascii="Courier New" w:hAnsi="Courier New" w:cs="Courier New"/>
@@ -4047,7 +4445,57 @@
           <w:szCs w:val="20"/>
           <w:lang w:val="en-GB"/>
         </w:rPr>
-        <w:t>ChainBuilder"</w:t>
+        <w:t>"</w:t>
+      </w:r>
+      <w:proofErr w:type="spellStart"/>
+      <w:r>
+        <w:rPr>
+          <w:rFonts w:ascii="Courier New" w:hAnsi="Courier New" w:cs="Courier New"/>
+          <w:i/>
+          <w:iCs/>
+          <w:color w:val="2A00FF"/>
+          <w:sz w:val="16"/>
+          <w:szCs w:val="20"/>
+          <w:lang w:val="en-GB"/>
+        </w:rPr>
+        <w:t>de.mwolff.command.chainbuilder.</w:t>
+      </w:r>
+      <w:r>
+        <w:rPr>
+          <w:rFonts w:ascii="Courier New" w:hAnsi="Courier New" w:cs="Courier New"/>
+          <w:i/>
+          <w:iCs/>
+          <w:color w:val="2A00FF"/>
+          <w:sz w:val="16"/>
+          <w:szCs w:val="20"/>
+          <w:lang w:val="en-GB"/>
+        </w:rPr>
+        <w:t>Injection</w:t>
+      </w:r>
+      <w:r>
+        <w:rPr>
+          <w:rFonts w:ascii="Courier New" w:hAnsi="Courier New" w:cs="Courier New"/>
+          <w:i/>
+          <w:iCs/>
+          <w:color w:val="2A00FF"/>
+          <w:sz w:val="16"/>
+          <w:szCs w:val="20"/>
+          <w:lang w:val="en-GB"/>
+        </w:rPr>
+        <w:t>ChainBuilder</w:t>
+      </w:r>
+      <w:proofErr w:type="spellEnd"/>
+      <w:r>
+        <w:rPr>
+          <w:rFonts w:ascii="Courier New" w:hAnsi="Courier New" w:cs="Courier New"/>
+          <w:i/>
+          <w:iCs/>
+          <w:color w:val="2A00FF"/>
+          <w:sz w:val="16"/>
+          <w:szCs w:val="20"/>
+          <w:lang w:val="en-GB"/>
+        </w:rPr>
+        <w:t>"</w:t>
       </w:r>
       <w:r>
         <w:rPr>
@@ -4210,6 +4658,7 @@
         </w:rPr>
         <w:t>&lt;</w:t>
       </w:r>
+      <w:proofErr w:type="gramStart"/>
       <w:r>
         <w:rPr>
           <w:rFonts w:ascii="Courier New" w:hAnsi="Courier New" w:cs="Courier New"/>
@@ -4220,6 +4669,7 @@
         </w:rPr>
         <w:t>list</w:t>
       </w:r>
+      <w:proofErr w:type="gramEnd"/>
       <w:r>
         <w:rPr>
           <w:rFonts w:ascii="Courier New" w:hAnsi="Courier New" w:cs="Courier New"/>
@@ -4339,7 +4789,33 @@
           <w:szCs w:val="20"/>
           <w:lang w:val="en-GB"/>
         </w:rPr>
-        <w:t>"lengthValidator"</w:t>
+        <w:t>"</w:t>
+      </w:r>
+      <w:proofErr w:type="spellStart"/>
+      <w:r>
+        <w:rPr>
+          <w:rFonts w:ascii="Courier New" w:hAnsi="Courier New" w:cs="Courier New"/>
+          <w:i/>
+          <w:iCs/>
+          <w:color w:val="2A00FF"/>
+          <w:sz w:val="16"/>
+          <w:szCs w:val="20"/>
+          <w:lang w:val="en-GB"/>
+        </w:rPr>
+        <w:t>lengthValidator</w:t>
+      </w:r>
+      <w:proofErr w:type="spellEnd"/>
+      <w:r>
+        <w:rPr>
+          <w:rFonts w:ascii="Courier New" w:hAnsi="Courier New" w:cs="Courier New"/>
+          <w:i/>
+          <w:iCs/>
+          <w:color w:val="2A00FF"/>
+          <w:sz w:val="16"/>
+          <w:szCs w:val="20"/>
+          <w:lang w:val="en-GB"/>
+        </w:rPr>
+        <w:t>"</w:t>
       </w:r>
       <w:r>
         <w:rPr>
@@ -4460,7 +4936,33 @@
           <w:szCs w:val="20"/>
           <w:lang w:val="en-GB"/>
         </w:rPr>
-        <w:t>"capitalValidator"</w:t>
+        <w:t>"</w:t>
+      </w:r>
+      <w:proofErr w:type="spellStart"/>
+      <w:r>
+        <w:rPr>
+          <w:rFonts w:ascii="Courier New" w:hAnsi="Courier New" w:cs="Courier New"/>
+          <w:i/>
+          <w:iCs/>
+          <w:color w:val="2A00FF"/>
+          <w:sz w:val="16"/>
+          <w:szCs w:val="20"/>
+          <w:lang w:val="en-GB"/>
+        </w:rPr>
+        <w:t>capitalValidator</w:t>
+      </w:r>
+      <w:proofErr w:type="spellEnd"/>
+      <w:r>
+        <w:rPr>
+          <w:rFonts w:ascii="Courier New" w:hAnsi="Courier New" w:cs="Courier New"/>
+          <w:i/>
+          <w:iCs/>
+          <w:color w:val="2A00FF"/>
+          <w:sz w:val="16"/>
+          <w:szCs w:val="20"/>
+          <w:lang w:val="en-GB"/>
+        </w:rPr>
+        <w:t>"</w:t>
       </w:r>
       <w:r>
         <w:rPr>
@@ -4619,6 +5121,7 @@
           <w:rFonts w:ascii="Courier New" w:hAnsi="Courier New" w:cs="Courier New"/>
           <w:sz w:val="16"/>
           <w:szCs w:val="20"/>
+          <w:lang w:val="en-US"/>
         </w:rPr>
       </w:pPr>
       <w:r>
@@ -4627,6 +5130,7 @@
           <w:color w:val="008080"/>
           <w:sz w:val="16"/>
           <w:szCs w:val="20"/>
+          <w:lang w:val="en-US"/>
         </w:rPr>
         <w:t>&lt;/</w:t>
       </w:r>
@@ -4636,6 +5140,7 @@
           <w:color w:val="3F7F7F"/>
           <w:sz w:val="16"/>
           <w:szCs w:val="20"/>
+          <w:lang w:val="en-US"/>
         </w:rPr>
         <w:t>bean</w:t>
       </w:r>
@@ -4645,6 +5150,7 @@
           <w:color w:val="008080"/>
           <w:sz w:val="16"/>
           <w:szCs w:val="20"/>
+          <w:lang w:val="en-US"/>
         </w:rPr>
         <w:t>&gt;</w:t>
       </w:r>
@@ -4666,7 +5172,14 @@
         <w:rPr>
           <w:lang w:val="en-GB"/>
         </w:rPr>
-        <w:t>The next validator need just an Implementation of the validator</w:t>
+        <w:t xml:space="preserve">The next </w:t>
+      </w:r>
+      <w:proofErr w:type="gramStart"/>
+      <w:r>
+        <w:rPr>
+          <w:lang w:val="en-GB"/>
+        </w:rPr>
+        <w:t>validator need just an Implementation of the validator</w:t>
       </w:r>
       <w:r>
         <w:rPr>
@@ -4692,6 +5205,7 @@
         </w:rPr>
         <w:t>enhance</w:t>
       </w:r>
+      <w:proofErr w:type="gramEnd"/>
       <w:r>
         <w:rPr>
           <w:lang w:val="en-GB"/>
@@ -4741,7 +5255,21 @@
         <w:rPr>
           <w:lang w:val="en-GB"/>
         </w:rPr>
-        <w:t xml:space="preserve">The above example is a configuration file of the Spring framework. </w:t>
+        <w:t xml:space="preserve">The above example is a configuration file of the </w:t>
+      </w:r>
+      <w:proofErr w:type="gramStart"/>
+      <w:r>
+        <w:rPr>
+          <w:lang w:val="en-GB"/>
+        </w:rPr>
+        <w:t>Spring</w:t>
+      </w:r>
+      <w:proofErr w:type="gramEnd"/>
+      <w:r>
+        <w:rPr>
+          <w:lang w:val="en-GB"/>
+        </w:rPr>
+        <w:t xml:space="preserve"> framework. </w:t>
       </w:r>
       <w:r>
         <w:rPr>
@@ -4948,7 +5476,7 @@
       <w:r>
         <w:rPr>
           <w:noProof/>
-          <w:lang w:eastAsia="de-DE"/>
+          <w:lang w:val="en-US"/>
         </w:rPr>
         <w:drawing>
           <wp:inline distT="0" distB="0" distL="0" distR="0">
@@ -4966,7 +5494,7 @@
                     <pic:cNvPicPr/>
                   </pic:nvPicPr>
                   <pic:blipFill>
-                    <a:blip r:embed="rId5">
+                    <a:blip r:embed="rId6">
                       <a:extLst>
                         <a:ext uri="{28A0092B-C50C-407E-A947-70E740481C1C}">
                           <a14:useLocalDpi xmlns:a14="http://schemas.microsoft.com/office/drawing/2010/main" val="0"/>
@@ -5150,6 +5678,7 @@
           <w:lang w:val="en-GB"/>
         </w:rPr>
       </w:pPr>
+      <w:proofErr w:type="spellStart"/>
       <w:r>
         <w:rPr>
           <w:rFonts w:ascii="Courier New" w:hAnsi="Courier New" w:cs="Courier New"/>
@@ -5158,6 +5687,7 @@
         </w:rPr>
         <w:t>CommandContainer</w:t>
       </w:r>
+      <w:proofErr w:type="spellEnd"/>
       <w:r>
         <w:rPr>
           <w:lang w:val="en-GB"/>
@@ -5177,6 +5707,7 @@
         </w:rPr>
         <w:t xml:space="preserve">-objects in a container. This fits the composite pattern: </w:t>
       </w:r>
+      <w:proofErr w:type="spellStart"/>
       <w:r>
         <w:rPr>
           <w:rFonts w:ascii="Courier New" w:hAnsi="Courier New" w:cs="Courier New"/>
@@ -5184,6 +5715,7 @@
         </w:rPr>
         <w:t>CommandContainer</w:t>
       </w:r>
+      <w:proofErr w:type="spellEnd"/>
       <w:r>
         <w:rPr>
           <w:lang w:val="en-GB"/>
@@ -5216,6 +5748,7 @@
         </w:rPr>
         <w:t xml:space="preserve">-objects as well as </w:t>
       </w:r>
+      <w:proofErr w:type="spellStart"/>
       <w:r>
         <w:rPr>
           <w:rFonts w:ascii="Courier New" w:hAnsi="Courier New" w:cs="Courier New"/>
@@ -5223,6 +5756,7 @@
         </w:rPr>
         <w:t>CommandContainer</w:t>
       </w:r>
+      <w:proofErr w:type="spellEnd"/>
       <w:r>
         <w:rPr>
           <w:lang w:val="en-GB"/>
@@ -5270,6 +5804,7 @@
           <w:lang w:val="en-GB"/>
         </w:rPr>
       </w:pPr>
+      <w:proofErr w:type="spellStart"/>
       <w:r>
         <w:rPr>
           <w:rFonts w:ascii="Courier New" w:hAnsi="Courier New" w:cs="Courier New"/>
@@ -5278,6 +5813,7 @@
         </w:rPr>
         <w:t>GenericContext</w:t>
       </w:r>
+      <w:proofErr w:type="spellEnd"/>
       <w:r>
         <w:rPr>
           <w:lang w:val="en-GB"/>
@@ -5298,6 +5834,7 @@
           <w:lang w:val="en-GB"/>
         </w:rPr>
       </w:pPr>
+      <w:proofErr w:type="spellStart"/>
       <w:r>
         <w:rPr>
           <w:rFonts w:ascii="Courier New" w:hAnsi="Courier New" w:cs="Courier New"/>
@@ -5306,18 +5843,37 @@
         </w:rPr>
         <w:t>DefaultCommand</w:t>
       </w:r>
+      <w:proofErr w:type="spellEnd"/>
       <w:r>
         <w:rPr>
           <w:lang w:val="en-GB"/>
         </w:rPr>
         <w:t xml:space="preserve">: An implementation which provides a generic method for fulfilling the chain-of-responsibility pattern. Just call </w:t>
       </w:r>
-      <w:r>
-        <w:rPr>
-          <w:rFonts w:ascii="Courier New" w:hAnsi="Courier New" w:cs="Courier New"/>
-          <w:lang w:val="en-GB"/>
-        </w:rPr>
-        <w:t>executeAsChain()</w:t>
+      <w:proofErr w:type="spellStart"/>
+      <w:proofErr w:type="gramStart"/>
+      <w:r>
+        <w:rPr>
+          <w:rFonts w:ascii="Courier New" w:hAnsi="Courier New" w:cs="Courier New"/>
+          <w:lang w:val="en-GB"/>
+        </w:rPr>
+        <w:t>executeAsChain</w:t>
+      </w:r>
+      <w:proofErr w:type="spellEnd"/>
+      <w:r>
+        <w:rPr>
+          <w:rFonts w:ascii="Courier New" w:hAnsi="Courier New" w:cs="Courier New"/>
+          <w:lang w:val="en-GB"/>
+        </w:rPr>
+        <w:t>(</w:t>
+      </w:r>
+      <w:proofErr w:type="gramEnd"/>
+      <w:r>
+        <w:rPr>
+          <w:rFonts w:ascii="Courier New" w:hAnsi="Courier New" w:cs="Courier New"/>
+          <w:lang w:val="en-GB"/>
+        </w:rPr>
+        <w:t>)</w:t>
       </w:r>
       <w:r>
         <w:rPr>
@@ -5338,6 +5894,7 @@
           <w:lang w:val="en-GB"/>
         </w:rPr>
       </w:pPr>
+      <w:proofErr w:type="spellStart"/>
       <w:r>
         <w:rPr>
           <w:rFonts w:ascii="Courier New" w:hAnsi="Courier New" w:cs="Courier New"/>
@@ -5346,6 +5903,7 @@
         </w:rPr>
         <w:t>DefaultCommandContainer</w:t>
       </w:r>
+      <w:proofErr w:type="spellEnd"/>
       <w:r>
         <w:rPr>
           <w:lang w:val="en-GB"/>
@@ -5359,6 +5917,7 @@
           <w:lang w:val="en-GB"/>
         </w:rPr>
       </w:pPr>
+      <w:proofErr w:type="spellStart"/>
       <w:r>
         <w:rPr>
           <w:rFonts w:ascii="Courier New" w:hAnsi="Courier New" w:cs="Courier New"/>
@@ -5367,12 +5926,14 @@
         </w:rPr>
         <w:t>DefaultContext</w:t>
       </w:r>
+      <w:proofErr w:type="spellEnd"/>
       <w:r>
         <w:rPr>
           <w:lang w:val="en-GB"/>
         </w:rPr>
         <w:t xml:space="preserve">: An implementation of the </w:t>
       </w:r>
+      <w:proofErr w:type="spellStart"/>
       <w:r>
         <w:rPr>
           <w:rFonts w:ascii="Courier New" w:hAnsi="Courier New" w:cs="Courier New"/>
@@ -5380,6 +5941,7 @@
         </w:rPr>
         <w:t>GenericContext</w:t>
       </w:r>
+      <w:proofErr w:type="spellEnd"/>
       <w:r>
         <w:rPr>
           <w:lang w:val="en-GB"/>
@@ -5411,7 +5973,21 @@
         <w:rPr>
           <w:lang w:val="en-GB"/>
         </w:rPr>
-        <w:t>There are some clean-code methodologies which has to fulfil.</w:t>
+        <w:t xml:space="preserve">There are some clean-code methodologies which </w:t>
+      </w:r>
+      <w:proofErr w:type="gramStart"/>
+      <w:r>
+        <w:rPr>
+          <w:lang w:val="en-GB"/>
+        </w:rPr>
+        <w:t>has</w:t>
+      </w:r>
+      <w:proofErr w:type="gramEnd"/>
+      <w:r>
+        <w:rPr>
+          <w:lang w:val="en-GB"/>
+        </w:rPr>
+        <w:t xml:space="preserve"> to fulfil.</w:t>
       </w:r>
     </w:p>
     <w:p>
@@ -5464,6 +6040,7 @@
         </w:rPr>
         <w:t xml:space="preserve">” In our case the </w:t>
       </w:r>
+      <w:proofErr w:type="spellStart"/>
       <w:r>
         <w:rPr>
           <w:rFonts w:ascii="Courier New" w:hAnsi="Courier New" w:cs="Courier New"/>
@@ -5471,6 +6048,7 @@
         </w:rPr>
         <w:t>LoginValidator</w:t>
       </w:r>
+      <w:proofErr w:type="spellEnd"/>
       <w:r>
         <w:rPr>
           <w:lang w:val="en-GB"/>
@@ -5507,6 +6085,7 @@
         </w:rPr>
         <w:t xml:space="preserve">In our case the </w:t>
       </w:r>
+      <w:proofErr w:type="spellStart"/>
       <w:r>
         <w:rPr>
           <w:rFonts w:ascii="Courier New" w:hAnsi="Courier New" w:cs="Courier New"/>
@@ -5514,11 +6093,54 @@
         </w:rPr>
         <w:t>LoginValdator</w:t>
       </w:r>
-      <w:r>
-        <w:rPr>
-          <w:lang w:val="en-GB"/>
-        </w:rPr>
-        <w:t xml:space="preserve"> has to levels of abstraction: Public methods has no “calculation” just calling methods. All private methods holds algorithms that are called from the public method. One level of abstraction means that each method should follow only one of this two levels I described.</w:t>
+      <w:proofErr w:type="spellEnd"/>
+      <w:r>
+        <w:rPr>
+          <w:lang w:val="en-GB"/>
+        </w:rPr>
+        <w:t xml:space="preserve"> has to levels of abstraction: </w:t>
+      </w:r>
+      <w:proofErr w:type="gramStart"/>
+      <w:r>
+        <w:rPr>
+          <w:lang w:val="en-GB"/>
+        </w:rPr>
+        <w:t>Public methods has</w:t>
+      </w:r>
+      <w:proofErr w:type="gramEnd"/>
+      <w:r>
+        <w:rPr>
+          <w:lang w:val="en-GB"/>
+        </w:rPr>
+        <w:t xml:space="preserve"> no “calculation” just calling methods. All private methods </w:t>
+      </w:r>
+      <w:proofErr w:type="gramStart"/>
+      <w:r>
+        <w:rPr>
+          <w:lang w:val="en-GB"/>
+        </w:rPr>
+        <w:t>holds</w:t>
+      </w:r>
+      <w:proofErr w:type="gramEnd"/>
+      <w:r>
+        <w:rPr>
+          <w:lang w:val="en-GB"/>
+        </w:rPr>
+        <w:t xml:space="preserve"> algorithms that are called from the public method. One level of abstraction means that each method should follow only one of </w:t>
+      </w:r>
+      <w:proofErr w:type="gramStart"/>
+      <w:r>
+        <w:rPr>
+          <w:lang w:val="en-GB"/>
+        </w:rPr>
+        <w:t>this</w:t>
+      </w:r>
+      <w:proofErr w:type="gramEnd"/>
+      <w:r>
+        <w:rPr>
+          <w:lang w:val="en-GB"/>
+        </w:rPr>
+        <w:t xml:space="preserve"> two levels I described.</w:t>
       </w:r>
     </w:p>
     <w:p>
@@ -5617,6 +6239,7 @@
         </w:rPr>
         <w:t xml:space="preserve">Change the public method: Just add all algorithms into a </w:t>
       </w:r>
+      <w:proofErr w:type="spellStart"/>
       <w:r>
         <w:rPr>
           <w:rFonts w:ascii="Courier New" w:hAnsi="Courier New" w:cs="Courier New"/>
@@ -5624,6 +6247,7 @@
         </w:rPr>
         <w:t>CommandContainer</w:t>
       </w:r>
+      <w:proofErr w:type="spellEnd"/>
       <w:r>
         <w:rPr>
           <w:lang w:val="en-GB"/>
@@ -5666,6 +6290,7 @@
         </w:rPr>
         <w:t xml:space="preserve">Execute the </w:t>
       </w:r>
+      <w:proofErr w:type="spellStart"/>
       <w:r>
         <w:rPr>
           <w:rFonts w:ascii="Courier New" w:hAnsi="Courier New" w:cs="Courier New"/>
@@ -5673,6 +6298,7 @@
         </w:rPr>
         <w:t>CommandContainer</w:t>
       </w:r>
+      <w:proofErr w:type="spellEnd"/>
       <w:r>
         <w:rPr>
           <w:lang w:val="en-GB"/>
@@ -5719,20 +6345,48 @@
         <w:rPr>
           <w:lang w:val="en-GB"/>
         </w:rPr>
-        <w:t>(optional) Provide a configuration of your container e.g. with the Spring framework or via the Builder-Pattern.</w:t>
-      </w:r>
-    </w:p>
-    <w:p>
-      <w:pPr>
-        <w:rPr>
-          <w:lang w:val="en-GB"/>
-        </w:rPr>
-      </w:pPr>
-      <w:r>
-        <w:rPr>
-          <w:lang w:val="en-GB"/>
-        </w:rPr>
-        <w:t>Now each command takes control of the whole execution. It can read and write values into the context and can &lt;entscheiden&gt; even the execution should going on or should stop.</w:t>
+        <w:t xml:space="preserve">(optional) Provide a configuration of your container e.g. with the </w:t>
+      </w:r>
+      <w:proofErr w:type="gramStart"/>
+      <w:r>
+        <w:rPr>
+          <w:lang w:val="en-GB"/>
+        </w:rPr>
+        <w:t>Spring</w:t>
+      </w:r>
+      <w:proofErr w:type="gramEnd"/>
+      <w:r>
+        <w:rPr>
+          <w:lang w:val="en-GB"/>
+        </w:rPr>
+        <w:t xml:space="preserve"> framework or via the Builder-Pattern.</w:t>
+      </w:r>
+    </w:p>
+    <w:p>
+      <w:pPr>
+        <w:rPr>
+          <w:lang w:val="en-GB"/>
+        </w:rPr>
+      </w:pPr>
+      <w:r>
+        <w:rPr>
+          <w:lang w:val="en-GB"/>
+        </w:rPr>
+        <w:t xml:space="preserve">Now each command takes control of the whole execution. It can read and write values into the context and can </w:t>
+      </w:r>
+      <w:r>
+        <w:rPr>
+          <w:lang w:val="en-GB"/>
+        </w:rPr>
+        <w:t>decide</w:t>
+      </w:r>
+      <w:bookmarkStart w:id="0" w:name="_GoBack"/>
+      <w:bookmarkEnd w:id="0"/>
+      <w:r>
+        <w:rPr>
+          <w:lang w:val="en-GB"/>
+        </w:rPr>
+        <w:t xml:space="preserve"> even the execution should going on or should stop.</w:t>
       </w:r>
     </w:p>
     <w:p>
@@ -5794,6 +6448,7 @@
           <w:color w:val="000000"/>
           <w:sz w:val="16"/>
           <w:szCs w:val="20"/>
+          <w:lang w:val="en-US"/>
         </w:rPr>
         <w:lastRenderedPageBreak/>
         <w:tab/>
@@ -5838,6 +6493,7 @@
         </w:rPr>
         <w:tab/>
       </w:r>
+      <w:proofErr w:type="gramStart"/>
       <w:r>
         <w:rPr>
           <w:rFonts w:ascii="Courier New" w:hAnsi="Courier New" w:cs="Courier New"/>
@@ -5850,6 +6506,7 @@
         </w:rPr>
         <w:t>public</w:t>
       </w:r>
+      <w:proofErr w:type="gramEnd"/>
       <w:r>
         <w:rPr>
           <w:rFonts w:ascii="Courier New" w:hAnsi="Courier New" w:cs="Courier New"/>
@@ -5984,6 +6641,8 @@
         </w:rPr>
         <w:tab/>
       </w:r>
+      <w:proofErr w:type="spellStart"/>
+      <w:proofErr w:type="gramStart"/>
       <w:r>
         <w:rPr>
           <w:rFonts w:ascii="Courier New" w:hAnsi="Courier New" w:cs="Courier New"/>
@@ -5996,6 +6655,8 @@
         </w:rPr>
         <w:t>int</w:t>
       </w:r>
+      <w:proofErr w:type="spellEnd"/>
+      <w:proofErr w:type="gramEnd"/>
       <w:r>
         <w:rPr>
           <w:rFonts w:ascii="Courier New" w:hAnsi="Courier New" w:cs="Courier New"/>
@@ -6006,6 +6667,7 @@
         </w:rPr>
         <w:t xml:space="preserve"> </w:t>
       </w:r>
+      <w:proofErr w:type="spellStart"/>
       <w:r>
         <w:rPr>
           <w:rFonts w:ascii="Courier New" w:hAnsi="Courier New" w:cs="Courier New"/>
@@ -6016,6 +6678,7 @@
         </w:rPr>
         <w:t>actLength</w:t>
       </w:r>
+      <w:proofErr w:type="spellEnd"/>
       <w:r>
         <w:rPr>
           <w:rFonts w:ascii="Courier New" w:hAnsi="Courier New" w:cs="Courier New"/>
@@ -6026,6 +6689,7 @@
         </w:rPr>
         <w:t xml:space="preserve"> = </w:t>
       </w:r>
+      <w:proofErr w:type="spellStart"/>
       <w:r>
         <w:rPr>
           <w:rFonts w:ascii="Courier New" w:hAnsi="Courier New" w:cs="Courier New"/>
@@ -6044,7 +6708,18 @@
           <w:szCs w:val="20"/>
           <w:lang w:val="en-GB"/>
         </w:rPr>
-        <w:t>.getOriginalPasswd().length();</w:t>
+        <w:t>.getOriginalPasswd</w:t>
+      </w:r>
+      <w:proofErr w:type="spellEnd"/>
+      <w:r>
+        <w:rPr>
+          <w:rFonts w:ascii="Courier New" w:hAnsi="Courier New" w:cs="Courier New"/>
+          <w:color w:val="000000"/>
+          <w:sz w:val="16"/>
+          <w:szCs w:val="20"/>
+          <w:lang w:val="en-GB"/>
+        </w:rPr>
+        <w:t>().length();</w:t>
       </w:r>
     </w:p>
     <w:p>
@@ -6086,6 +6761,7 @@
         </w:rPr>
         <w:tab/>
       </w:r>
+      <w:proofErr w:type="gramStart"/>
       <w:r>
         <w:rPr>
           <w:rFonts w:ascii="Courier New" w:hAnsi="Courier New" w:cs="Courier New"/>
@@ -6098,6 +6774,7 @@
         </w:rPr>
         <w:t>if</w:t>
       </w:r>
+      <w:proofErr w:type="gramEnd"/>
       <w:r>
         <w:rPr>
           <w:rFonts w:ascii="Courier New" w:hAnsi="Courier New" w:cs="Courier New"/>
@@ -6108,6 +6785,7 @@
         </w:rPr>
         <w:t xml:space="preserve"> (</w:t>
       </w:r>
+      <w:proofErr w:type="spellStart"/>
       <w:r>
         <w:rPr>
           <w:rFonts w:ascii="Courier New" w:hAnsi="Courier New" w:cs="Courier New"/>
@@ -6118,6 +6796,7 @@
         </w:rPr>
         <w:t>actLength</w:t>
       </w:r>
+      <w:proofErr w:type="spellEnd"/>
       <w:r>
         <w:rPr>
           <w:rFonts w:ascii="Courier New" w:hAnsi="Courier New" w:cs="Courier New"/>
@@ -6199,6 +6878,7 @@
         <w:tab/>
         <w:t xml:space="preserve">String </w:t>
       </w:r>
+      <w:proofErr w:type="spellStart"/>
       <w:r>
         <w:rPr>
           <w:rFonts w:ascii="Courier New" w:hAnsi="Courier New" w:cs="Courier New"/>
@@ -6209,15 +6889,28 @@
         </w:rPr>
         <w:t>errorString</w:t>
       </w:r>
-      <w:r>
-        <w:rPr>
-          <w:rFonts w:ascii="Courier New" w:hAnsi="Courier New" w:cs="Courier New"/>
-          <w:color w:val="000000"/>
-          <w:sz w:val="16"/>
-          <w:szCs w:val="20"/>
-          <w:lang w:val="en-GB"/>
-        </w:rPr>
-        <w:t xml:space="preserve"> = String.</w:t>
+      <w:proofErr w:type="spellEnd"/>
+      <w:r>
+        <w:rPr>
+          <w:rFonts w:ascii="Courier New" w:hAnsi="Courier New" w:cs="Courier New"/>
+          <w:color w:val="000000"/>
+          <w:sz w:val="16"/>
+          <w:szCs w:val="20"/>
+          <w:lang w:val="en-GB"/>
+        </w:rPr>
+        <w:t xml:space="preserve"> = </w:t>
+      </w:r>
+      <w:proofErr w:type="spellStart"/>
+      <w:proofErr w:type="gramStart"/>
+      <w:r>
+        <w:rPr>
+          <w:rFonts w:ascii="Courier New" w:hAnsi="Courier New" w:cs="Courier New"/>
+          <w:color w:val="000000"/>
+          <w:sz w:val="16"/>
+          <w:szCs w:val="20"/>
+          <w:lang w:val="en-GB"/>
+        </w:rPr>
+        <w:t>String.</w:t>
       </w:r>
       <w:r>
         <w:rPr>
@@ -6231,6 +6924,7 @@
         </w:rPr>
         <w:t>format</w:t>
       </w:r>
+      <w:proofErr w:type="spellEnd"/>
       <w:r>
         <w:rPr>
           <w:rFonts w:ascii="Courier New" w:hAnsi="Courier New" w:cs="Courier New"/>
@@ -6241,6 +6935,7 @@
         </w:rPr>
         <w:t>(</w:t>
       </w:r>
+      <w:proofErr w:type="gramEnd"/>
       <w:r>
         <w:rPr>
           <w:rFonts w:ascii="Courier New" w:hAnsi="Courier New" w:cs="Courier New"/>
@@ -6335,6 +7030,8 @@
         </w:rPr>
         <w:tab/>
       </w:r>
+      <w:proofErr w:type="spellStart"/>
+      <w:proofErr w:type="gramStart"/>
       <w:r>
         <w:rPr>
           <w:rFonts w:ascii="Courier New" w:hAnsi="Courier New" w:cs="Courier New"/>
@@ -6353,8 +7050,21 @@
           <w:szCs w:val="20"/>
           <w:lang w:val="en-GB"/>
         </w:rPr>
-        <w:t>.setErrorMessage(</w:t>
-      </w:r>
+        <w:t>.setErrorMessage</w:t>
+      </w:r>
+      <w:proofErr w:type="spellEnd"/>
+      <w:r>
+        <w:rPr>
+          <w:rFonts w:ascii="Courier New" w:hAnsi="Courier New" w:cs="Courier New"/>
+          <w:color w:val="000000"/>
+          <w:sz w:val="16"/>
+          <w:szCs w:val="20"/>
+          <w:lang w:val="en-GB"/>
+        </w:rPr>
+        <w:t>(</w:t>
+      </w:r>
+      <w:proofErr w:type="spellStart"/>
+      <w:proofErr w:type="gramEnd"/>
       <w:r>
         <w:rPr>
           <w:rFonts w:ascii="Courier New" w:hAnsi="Courier New" w:cs="Courier New"/>
@@ -6365,6 +7075,7 @@
         </w:rPr>
         <w:t>errorString</w:t>
       </w:r>
+      <w:proofErr w:type="spellEnd"/>
       <w:r>
         <w:rPr>
           <w:rFonts w:ascii="Courier New" w:hAnsi="Courier New" w:cs="Courier New"/>
@@ -6425,6 +7136,7 @@
         </w:rPr>
         <w:tab/>
       </w:r>
+      <w:proofErr w:type="gramStart"/>
       <w:r>
         <w:rPr>
           <w:rFonts w:ascii="Courier New" w:hAnsi="Courier New" w:cs="Courier New"/>
@@ -6437,6 +7149,7 @@
         </w:rPr>
         <w:t>throw</w:t>
       </w:r>
+      <w:proofErr w:type="gramEnd"/>
       <w:r>
         <w:rPr>
           <w:rFonts w:ascii="Courier New" w:hAnsi="Courier New" w:cs="Courier New"/>
@@ -6469,6 +7182,7 @@
         </w:rPr>
         <w:t xml:space="preserve"> Exception(</w:t>
       </w:r>
+      <w:proofErr w:type="spellStart"/>
       <w:r>
         <w:rPr>
           <w:rFonts w:ascii="Courier New" w:hAnsi="Courier New" w:cs="Courier New"/>
@@ -6479,6 +7193,7 @@
         </w:rPr>
         <w:t>errorString</w:t>
       </w:r>
+      <w:proofErr w:type="spellEnd"/>
       <w:r>
         <w:rPr>
           <w:rFonts w:ascii="Courier New" w:hAnsi="Courier New" w:cs="Courier New"/>
@@ -6506,34 +7221,36 @@
           <w:rFonts w:ascii="Courier New" w:hAnsi="Courier New" w:cs="Courier New"/>
           <w:sz w:val="16"/>
           <w:szCs w:val="20"/>
-        </w:rPr>
-      </w:pPr>
-      <w:r>
-        <w:rPr>
-          <w:rFonts w:ascii="Courier New" w:hAnsi="Courier New" w:cs="Courier New"/>
-          <w:color w:val="000000"/>
-          <w:sz w:val="16"/>
-          <w:szCs w:val="20"/>
-          <w:lang w:val="en-GB"/>
-        </w:rPr>
-        <w:tab/>
-      </w:r>
-      <w:r>
-        <w:rPr>
-          <w:rFonts w:ascii="Courier New" w:hAnsi="Courier New" w:cs="Courier New"/>
-          <w:color w:val="000000"/>
-          <w:sz w:val="16"/>
-          <w:szCs w:val="20"/>
-          <w:lang w:val="en-GB"/>
-        </w:rPr>
-        <w:tab/>
-      </w:r>
-      <w:r>
-        <w:rPr>
-          <w:rFonts w:ascii="Courier New" w:hAnsi="Courier New" w:cs="Courier New"/>
-          <w:color w:val="000000"/>
-          <w:sz w:val="16"/>
-          <w:szCs w:val="20"/>
+          <w:lang w:val="en-US"/>
+        </w:rPr>
+      </w:pPr>
+      <w:r>
+        <w:rPr>
+          <w:rFonts w:ascii="Courier New" w:hAnsi="Courier New" w:cs="Courier New"/>
+          <w:color w:val="000000"/>
+          <w:sz w:val="16"/>
+          <w:szCs w:val="20"/>
+          <w:lang w:val="en-GB"/>
+        </w:rPr>
+        <w:tab/>
+      </w:r>
+      <w:r>
+        <w:rPr>
+          <w:rFonts w:ascii="Courier New" w:hAnsi="Courier New" w:cs="Courier New"/>
+          <w:color w:val="000000"/>
+          <w:sz w:val="16"/>
+          <w:szCs w:val="20"/>
+          <w:lang w:val="en-GB"/>
+        </w:rPr>
+        <w:tab/>
+      </w:r>
+      <w:r>
+        <w:rPr>
+          <w:rFonts w:ascii="Courier New" w:hAnsi="Courier New" w:cs="Courier New"/>
+          <w:color w:val="000000"/>
+          <w:sz w:val="16"/>
+          <w:szCs w:val="20"/>
+          <w:lang w:val="en-US"/>
         </w:rPr>
         <w:t>}</w:t>
       </w:r>
@@ -6554,14 +7271,16 @@
           <w:rFonts w:ascii="Courier New" w:hAnsi="Courier New" w:cs="Courier New"/>
           <w:sz w:val="16"/>
           <w:szCs w:val="20"/>
-        </w:rPr>
-      </w:pPr>
-      <w:r>
-        <w:rPr>
-          <w:rFonts w:ascii="Courier New" w:hAnsi="Courier New" w:cs="Courier New"/>
-          <w:color w:val="000000"/>
-          <w:sz w:val="16"/>
-          <w:szCs w:val="20"/>
+          <w:lang w:val="en-US"/>
+        </w:rPr>
+      </w:pPr>
+      <w:r>
+        <w:rPr>
+          <w:rFonts w:ascii="Courier New" w:hAnsi="Courier New" w:cs="Courier New"/>
+          <w:color w:val="000000"/>
+          <w:sz w:val="16"/>
+          <w:szCs w:val="20"/>
+          <w:lang w:val="en-US"/>
         </w:rPr>
         <w:tab/>
         <w:t>}</w:t>
@@ -6608,6 +7327,7 @@
           <w:color w:val="000000"/>
           <w:sz w:val="16"/>
           <w:szCs w:val="20"/>
+          <w:lang w:val="en-US"/>
         </w:rPr>
         <w:tab/>
       </w:r>
@@ -6651,6 +7371,7 @@
         </w:rPr>
         <w:tab/>
       </w:r>
+      <w:proofErr w:type="gramStart"/>
       <w:r>
         <w:rPr>
           <w:rFonts w:ascii="Courier New" w:hAnsi="Courier New" w:cs="Courier New"/>
@@ -6663,6 +7384,7 @@
         </w:rPr>
         <w:t>public</w:t>
       </w:r>
+      <w:proofErr w:type="gramEnd"/>
       <w:r>
         <w:rPr>
           <w:rFonts w:ascii="Courier New" w:hAnsi="Courier New" w:cs="Courier New"/>
@@ -6777,6 +7499,8 @@
         </w:rPr>
         <w:tab/>
       </w:r>
+      <w:proofErr w:type="spellStart"/>
+      <w:proofErr w:type="gramStart"/>
       <w:r>
         <w:rPr>
           <w:rFonts w:ascii="Courier New" w:hAnsi="Courier New" w:cs="Courier New"/>
@@ -6789,6 +7513,8 @@
         </w:rPr>
         <w:t>boolean</w:t>
       </w:r>
+      <w:proofErr w:type="spellEnd"/>
+      <w:proofErr w:type="gramEnd"/>
       <w:r>
         <w:rPr>
           <w:rFonts w:ascii="Courier New" w:hAnsi="Courier New" w:cs="Courier New"/>
@@ -6881,6 +7607,8 @@
         </w:rPr>
         <w:tab/>
       </w:r>
+      <w:proofErr w:type="spellStart"/>
+      <w:proofErr w:type="gramStart"/>
       <w:r>
         <w:rPr>
           <w:rFonts w:ascii="Courier New" w:hAnsi="Courier New" w:cs="Courier New"/>
@@ -6893,6 +7621,8 @@
         </w:rPr>
         <w:t>int</w:t>
       </w:r>
+      <w:proofErr w:type="spellEnd"/>
+      <w:proofErr w:type="gramEnd"/>
       <w:r>
         <w:rPr>
           <w:rFonts w:ascii="Courier New" w:hAnsi="Courier New" w:cs="Courier New"/>
@@ -6903,6 +7633,7 @@
         </w:rPr>
         <w:t xml:space="preserve"> </w:t>
       </w:r>
+      <w:proofErr w:type="spellStart"/>
       <w:r>
         <w:rPr>
           <w:rFonts w:ascii="Courier New" w:hAnsi="Courier New" w:cs="Courier New"/>
@@ -6913,6 +7644,7 @@
         </w:rPr>
         <w:t>upperChar</w:t>
       </w:r>
+      <w:proofErr w:type="spellEnd"/>
       <w:r>
         <w:rPr>
           <w:rFonts w:ascii="Courier New" w:hAnsi="Courier New" w:cs="Courier New"/>
@@ -6964,6 +7696,7 @@
         <w:tab/>
         <w:t xml:space="preserve">String </w:t>
       </w:r>
+      <w:proofErr w:type="spellStart"/>
       <w:r>
         <w:rPr>
           <w:rFonts w:ascii="Courier New" w:hAnsi="Courier New" w:cs="Courier New"/>
@@ -6974,6 +7707,7 @@
         </w:rPr>
         <w:t>passwd</w:t>
       </w:r>
+      <w:proofErr w:type="spellEnd"/>
       <w:r>
         <w:rPr>
           <w:rFonts w:ascii="Courier New" w:hAnsi="Courier New" w:cs="Courier New"/>
@@ -6984,6 +7718,8 @@
         </w:rPr>
         <w:t xml:space="preserve"> = </w:t>
       </w:r>
+      <w:proofErr w:type="spellStart"/>
+      <w:proofErr w:type="gramStart"/>
       <w:r>
         <w:rPr>
           <w:rFonts w:ascii="Courier New" w:hAnsi="Courier New" w:cs="Courier New"/>
@@ -7002,7 +7738,29 @@
           <w:szCs w:val="20"/>
           <w:lang w:val="en-GB"/>
         </w:rPr>
-        <w:t>.getOriginalPasswd();</w:t>
+        <w:t>.getOriginalPasswd</w:t>
+      </w:r>
+      <w:proofErr w:type="spellEnd"/>
+      <w:r>
+        <w:rPr>
+          <w:rFonts w:ascii="Courier New" w:hAnsi="Courier New" w:cs="Courier New"/>
+          <w:color w:val="000000"/>
+          <w:sz w:val="16"/>
+          <w:szCs w:val="20"/>
+          <w:lang w:val="en-GB"/>
+        </w:rPr>
+        <w:t>(</w:t>
+      </w:r>
+      <w:proofErr w:type="gramEnd"/>
+      <w:r>
+        <w:rPr>
+          <w:rFonts w:ascii="Courier New" w:hAnsi="Courier New" w:cs="Courier New"/>
+          <w:color w:val="000000"/>
+          <w:sz w:val="16"/>
+          <w:szCs w:val="20"/>
+          <w:lang w:val="en-GB"/>
+        </w:rPr>
+        <w:t>);</w:t>
       </w:r>
     </w:p>
     <w:p>
@@ -7044,6 +7802,7 @@
         </w:rPr>
         <w:tab/>
       </w:r>
+      <w:proofErr w:type="gramStart"/>
       <w:r>
         <w:rPr>
           <w:rFonts w:ascii="Courier New" w:hAnsi="Courier New" w:cs="Courier New"/>
@@ -7056,6 +7815,7 @@
         </w:rPr>
         <w:t>for</w:t>
       </w:r>
+      <w:proofErr w:type="gramEnd"/>
       <w:r>
         <w:rPr>
           <w:rFonts w:ascii="Courier New" w:hAnsi="Courier New" w:cs="Courier New"/>
@@ -7066,6 +7826,7 @@
         </w:rPr>
         <w:t xml:space="preserve"> (</w:t>
       </w:r>
+      <w:proofErr w:type="spellStart"/>
       <w:r>
         <w:rPr>
           <w:rFonts w:ascii="Courier New" w:hAnsi="Courier New" w:cs="Courier New"/>
@@ -7078,6 +7839,7 @@
         </w:rPr>
         <w:t>int</w:t>
       </w:r>
+      <w:proofErr w:type="spellEnd"/>
       <w:r>
         <w:rPr>
           <w:rFonts w:ascii="Courier New" w:hAnsi="Courier New" w:cs="Courier New"/>
@@ -7088,6 +7850,7 @@
         </w:rPr>
         <w:t xml:space="preserve"> </w:t>
       </w:r>
+      <w:proofErr w:type="spellStart"/>
       <w:r>
         <w:rPr>
           <w:rFonts w:ascii="Courier New" w:hAnsi="Courier New" w:cs="Courier New"/>
@@ -7098,6 +7861,7 @@
         </w:rPr>
         <w:t>i</w:t>
       </w:r>
+      <w:proofErr w:type="spellEnd"/>
       <w:r>
         <w:rPr>
           <w:rFonts w:ascii="Courier New" w:hAnsi="Courier New" w:cs="Courier New"/>
@@ -7108,6 +7872,7 @@
         </w:rPr>
         <w:t xml:space="preserve"> = 0; </w:t>
       </w:r>
+      <w:proofErr w:type="spellStart"/>
       <w:r>
         <w:rPr>
           <w:rFonts w:ascii="Courier New" w:hAnsi="Courier New" w:cs="Courier New"/>
@@ -7118,6 +7883,7 @@
         </w:rPr>
         <w:t>i</w:t>
       </w:r>
+      <w:proofErr w:type="spellEnd"/>
       <w:r>
         <w:rPr>
           <w:rFonts w:ascii="Courier New" w:hAnsi="Courier New" w:cs="Courier New"/>
@@ -7128,6 +7894,7 @@
         </w:rPr>
         <w:t xml:space="preserve"> &lt; </w:t>
       </w:r>
+      <w:proofErr w:type="spellStart"/>
       <w:r>
         <w:rPr>
           <w:rFonts w:ascii="Courier New" w:hAnsi="Courier New" w:cs="Courier New"/>
@@ -7146,8 +7913,20 @@
           <w:szCs w:val="20"/>
           <w:lang w:val="en-GB"/>
         </w:rPr>
-        <w:t xml:space="preserve">.length(); </w:t>
-      </w:r>
+        <w:t>.length</w:t>
+      </w:r>
+      <w:proofErr w:type="spellEnd"/>
+      <w:r>
+        <w:rPr>
+          <w:rFonts w:ascii="Courier New" w:hAnsi="Courier New" w:cs="Courier New"/>
+          <w:color w:val="000000"/>
+          <w:sz w:val="16"/>
+          <w:szCs w:val="20"/>
+          <w:lang w:val="en-GB"/>
+        </w:rPr>
+        <w:t xml:space="preserve">(); </w:t>
+      </w:r>
+      <w:proofErr w:type="spellStart"/>
       <w:r>
         <w:rPr>
           <w:rFonts w:ascii="Courier New" w:hAnsi="Courier New" w:cs="Courier New"/>
@@ -7158,6 +7937,7 @@
         </w:rPr>
         <w:t>i</w:t>
       </w:r>
+      <w:proofErr w:type="spellEnd"/>
       <w:r>
         <w:rPr>
           <w:rFonts w:ascii="Courier New" w:hAnsi="Courier New" w:cs="Courier New"/>
@@ -7218,6 +7998,7 @@
         </w:rPr>
         <w:tab/>
       </w:r>
+      <w:proofErr w:type="gramStart"/>
       <w:r>
         <w:rPr>
           <w:rFonts w:ascii="Courier New" w:hAnsi="Courier New" w:cs="Courier New"/>
@@ -7230,6 +8011,7 @@
         </w:rPr>
         <w:t>char</w:t>
       </w:r>
+      <w:proofErr w:type="gramEnd"/>
       <w:r>
         <w:rPr>
           <w:rFonts w:ascii="Courier New" w:hAnsi="Courier New" w:cs="Courier New"/>
@@ -7260,6 +8042,7 @@
         </w:rPr>
         <w:t xml:space="preserve"> = </w:t>
       </w:r>
+      <w:proofErr w:type="spellStart"/>
       <w:r>
         <w:rPr>
           <w:rFonts w:ascii="Courier New" w:hAnsi="Courier New" w:cs="Courier New"/>
@@ -7278,8 +8061,20 @@
           <w:szCs w:val="20"/>
           <w:lang w:val="en-GB"/>
         </w:rPr>
-        <w:t>.charAt(</w:t>
-      </w:r>
+        <w:t>.charAt</w:t>
+      </w:r>
+      <w:proofErr w:type="spellEnd"/>
+      <w:r>
+        <w:rPr>
+          <w:rFonts w:ascii="Courier New" w:hAnsi="Courier New" w:cs="Courier New"/>
+          <w:color w:val="000000"/>
+          <w:sz w:val="16"/>
+          <w:szCs w:val="20"/>
+          <w:lang w:val="en-GB"/>
+        </w:rPr>
+        <w:t>(</w:t>
+      </w:r>
+      <w:proofErr w:type="spellStart"/>
       <w:r>
         <w:rPr>
           <w:rFonts w:ascii="Courier New" w:hAnsi="Courier New" w:cs="Courier New"/>
@@ -7290,6 +8085,7 @@
         </w:rPr>
         <w:t>i</w:t>
       </w:r>
+      <w:proofErr w:type="spellEnd"/>
       <w:r>
         <w:rPr>
           <w:rFonts w:ascii="Courier New" w:hAnsi="Courier New" w:cs="Courier New"/>
@@ -7350,6 +8146,7 @@
         </w:rPr>
         <w:tab/>
       </w:r>
+      <w:proofErr w:type="gramStart"/>
       <w:r>
         <w:rPr>
           <w:rFonts w:ascii="Courier New" w:hAnsi="Courier New" w:cs="Courier New"/>
@@ -7362,15 +8159,27 @@
         </w:rPr>
         <w:t>if</w:t>
       </w:r>
-      <w:r>
-        <w:rPr>
-          <w:rFonts w:ascii="Courier New" w:hAnsi="Courier New" w:cs="Courier New"/>
-          <w:color w:val="000000"/>
-          <w:sz w:val="16"/>
-          <w:szCs w:val="20"/>
-          <w:lang w:val="en-GB"/>
-        </w:rPr>
-        <w:t xml:space="preserve"> (Character.</w:t>
+      <w:proofErr w:type="gramEnd"/>
+      <w:r>
+        <w:rPr>
+          <w:rFonts w:ascii="Courier New" w:hAnsi="Courier New" w:cs="Courier New"/>
+          <w:color w:val="000000"/>
+          <w:sz w:val="16"/>
+          <w:szCs w:val="20"/>
+          <w:lang w:val="en-GB"/>
+        </w:rPr>
+        <w:t xml:space="preserve"> (</w:t>
+      </w:r>
+      <w:proofErr w:type="spellStart"/>
+      <w:r>
+        <w:rPr>
+          <w:rFonts w:ascii="Courier New" w:hAnsi="Courier New" w:cs="Courier New"/>
+          <w:color w:val="000000"/>
+          <w:sz w:val="16"/>
+          <w:szCs w:val="20"/>
+          <w:lang w:val="en-GB"/>
+        </w:rPr>
+        <w:t>Character.</w:t>
       </w:r>
       <w:r>
         <w:rPr>
@@ -7384,6 +8193,7 @@
         </w:rPr>
         <w:t>isUpperCase</w:t>
       </w:r>
+      <w:proofErr w:type="spellEnd"/>
       <w:r>
         <w:rPr>
           <w:rFonts w:ascii="Courier New" w:hAnsi="Courier New" w:cs="Courier New"/>
@@ -7474,6 +8284,8 @@
         </w:rPr>
         <w:tab/>
       </w:r>
+      <w:proofErr w:type="spellStart"/>
+      <w:proofErr w:type="gramStart"/>
       <w:r>
         <w:rPr>
           <w:rFonts w:ascii="Courier New" w:hAnsi="Courier New" w:cs="Courier New"/>
@@ -7484,6 +8296,8 @@
         </w:rPr>
         <w:t>upperChar</w:t>
       </w:r>
+      <w:proofErr w:type="spellEnd"/>
+      <w:proofErr w:type="gramEnd"/>
       <w:r>
         <w:rPr>
           <w:rFonts w:ascii="Courier New" w:hAnsi="Courier New" w:cs="Courier New"/>
@@ -7595,6 +8409,7 @@
         </w:rPr>
         <w:tab/>
       </w:r>
+      <w:proofErr w:type="gramStart"/>
       <w:r>
         <w:rPr>
           <w:rFonts w:ascii="Courier New" w:hAnsi="Courier New" w:cs="Courier New"/>
@@ -7607,6 +8422,7 @@
         </w:rPr>
         <w:t>if</w:t>
       </w:r>
+      <w:proofErr w:type="gramEnd"/>
       <w:r>
         <w:rPr>
           <w:rFonts w:ascii="Courier New" w:hAnsi="Courier New" w:cs="Courier New"/>
@@ -7617,6 +8433,7 @@
         </w:rPr>
         <w:t xml:space="preserve"> (</w:t>
       </w:r>
+      <w:proofErr w:type="spellStart"/>
       <w:r>
         <w:rPr>
           <w:rFonts w:ascii="Courier New" w:hAnsi="Courier New" w:cs="Courier New"/>
@@ -7627,6 +8444,7 @@
         </w:rPr>
         <w:t>upperChar</w:t>
       </w:r>
+      <w:proofErr w:type="spellEnd"/>
       <w:r>
         <w:rPr>
           <w:rFonts w:ascii="Courier New" w:hAnsi="Courier New" w:cs="Courier New"/>
@@ -7637,6 +8455,7 @@
         </w:rPr>
         <w:t xml:space="preserve"> &gt;= </w:t>
       </w:r>
+      <w:proofErr w:type="spellStart"/>
       <w:r>
         <w:rPr>
           <w:rFonts w:ascii="Courier New" w:hAnsi="Courier New" w:cs="Courier New"/>
@@ -7647,6 +8466,7 @@
         </w:rPr>
         <w:t>countOfCharacters</w:t>
       </w:r>
+      <w:proofErr w:type="spellEnd"/>
       <w:r>
         <w:rPr>
           <w:rFonts w:ascii="Courier New" w:hAnsi="Courier New" w:cs="Courier New"/>
@@ -7717,6 +8537,7 @@
         </w:rPr>
         <w:tab/>
       </w:r>
+      <w:proofErr w:type="gramStart"/>
       <w:r>
         <w:rPr>
           <w:rFonts w:ascii="Courier New" w:hAnsi="Courier New" w:cs="Courier New"/>
@@ -7727,6 +8548,7 @@
         </w:rPr>
         <w:t>result</w:t>
       </w:r>
+      <w:proofErr w:type="gramEnd"/>
       <w:r>
         <w:rPr>
           <w:rFonts w:ascii="Courier New" w:hAnsi="Courier New" w:cs="Courier New"/>
@@ -7819,6 +8641,7 @@
         </w:rPr>
         <w:tab/>
       </w:r>
+      <w:proofErr w:type="gramStart"/>
       <w:r>
         <w:rPr>
           <w:rFonts w:ascii="Courier New" w:hAnsi="Courier New" w:cs="Courier New"/>
@@ -7831,6 +8654,7 @@
         </w:rPr>
         <w:t>break</w:t>
       </w:r>
+      <w:proofErr w:type="gramEnd"/>
       <w:r>
         <w:rPr>
           <w:rFonts w:ascii="Courier New" w:hAnsi="Courier New" w:cs="Courier New"/>
@@ -7973,6 +8797,7 @@
         </w:rPr>
         <w:tab/>
       </w:r>
+      <w:proofErr w:type="gramStart"/>
       <w:r>
         <w:rPr>
           <w:rFonts w:ascii="Courier New" w:hAnsi="Courier New" w:cs="Courier New"/>
@@ -7985,6 +8810,7 @@
         </w:rPr>
         <w:t>if</w:t>
       </w:r>
+      <w:proofErr w:type="gramEnd"/>
       <w:r>
         <w:rPr>
           <w:rFonts w:ascii="Courier New" w:hAnsi="Courier New" w:cs="Courier New"/>
@@ -8066,6 +8892,7 @@
         <w:tab/>
         <w:t xml:space="preserve">String </w:t>
       </w:r>
+      <w:proofErr w:type="spellStart"/>
       <w:r>
         <w:rPr>
           <w:rFonts w:ascii="Courier New" w:hAnsi="Courier New" w:cs="Courier New"/>
@@ -8076,15 +8903,28 @@
         </w:rPr>
         <w:t>errorString</w:t>
       </w:r>
-      <w:r>
-        <w:rPr>
-          <w:rFonts w:ascii="Courier New" w:hAnsi="Courier New" w:cs="Courier New"/>
-          <w:color w:val="000000"/>
-          <w:sz w:val="16"/>
-          <w:szCs w:val="20"/>
-          <w:lang w:val="en-GB"/>
-        </w:rPr>
-        <w:t xml:space="preserve"> = String.</w:t>
+      <w:proofErr w:type="spellEnd"/>
+      <w:r>
+        <w:rPr>
+          <w:rFonts w:ascii="Courier New" w:hAnsi="Courier New" w:cs="Courier New"/>
+          <w:color w:val="000000"/>
+          <w:sz w:val="16"/>
+          <w:szCs w:val="20"/>
+          <w:lang w:val="en-GB"/>
+        </w:rPr>
+        <w:t xml:space="preserve"> = </w:t>
+      </w:r>
+      <w:proofErr w:type="spellStart"/>
+      <w:proofErr w:type="gramStart"/>
+      <w:r>
+        <w:rPr>
+          <w:rFonts w:ascii="Courier New" w:hAnsi="Courier New" w:cs="Courier New"/>
+          <w:color w:val="000000"/>
+          <w:sz w:val="16"/>
+          <w:szCs w:val="20"/>
+          <w:lang w:val="en-GB"/>
+        </w:rPr>
+        <w:t>String.</w:t>
       </w:r>
       <w:r>
         <w:rPr>
@@ -8098,6 +8938,7 @@
         </w:rPr>
         <w:t>format</w:t>
       </w:r>
+      <w:proofErr w:type="spellEnd"/>
       <w:r>
         <w:rPr>
           <w:rFonts w:ascii="Courier New" w:hAnsi="Courier New" w:cs="Courier New"/>
@@ -8108,6 +8949,7 @@
         </w:rPr>
         <w:t>(</w:t>
       </w:r>
+      <w:proofErr w:type="gramEnd"/>
     </w:p>
     <w:p>
       <w:pPr>
@@ -8202,6 +9044,7 @@
         </w:rPr>
         <w:t xml:space="preserve">, </w:t>
       </w:r>
+      <w:proofErr w:type="spellStart"/>
       <w:r>
         <w:rPr>
           <w:rFonts w:ascii="Courier New" w:hAnsi="Courier New" w:cs="Courier New"/>
@@ -8212,6 +9055,7 @@
         </w:rPr>
         <w:t>countOfCharacters</w:t>
       </w:r>
+      <w:proofErr w:type="spellEnd"/>
       <w:r>
         <w:rPr>
           <w:rFonts w:ascii="Courier New" w:hAnsi="Courier New" w:cs="Courier New"/>
@@ -8272,6 +9116,8 @@
         </w:rPr>
         <w:tab/>
       </w:r>
+      <w:proofErr w:type="spellStart"/>
+      <w:proofErr w:type="gramStart"/>
       <w:r>
         <w:rPr>
           <w:rFonts w:ascii="Courier New" w:hAnsi="Courier New" w:cs="Courier New"/>
@@ -8290,8 +9136,21 @@
           <w:szCs w:val="20"/>
           <w:lang w:val="en-GB"/>
         </w:rPr>
-        <w:t>.setErrorMessage(</w:t>
-      </w:r>
+        <w:t>.setErrorMessage</w:t>
+      </w:r>
+      <w:proofErr w:type="spellEnd"/>
+      <w:r>
+        <w:rPr>
+          <w:rFonts w:ascii="Courier New" w:hAnsi="Courier New" w:cs="Courier New"/>
+          <w:color w:val="000000"/>
+          <w:sz w:val="16"/>
+          <w:szCs w:val="20"/>
+          <w:lang w:val="en-GB"/>
+        </w:rPr>
+        <w:t>(</w:t>
+      </w:r>
+      <w:proofErr w:type="spellStart"/>
+      <w:proofErr w:type="gramEnd"/>
       <w:r>
         <w:rPr>
           <w:rFonts w:ascii="Courier New" w:hAnsi="Courier New" w:cs="Courier New"/>
@@ -8302,6 +9161,7 @@
         </w:rPr>
         <w:t>errorString</w:t>
       </w:r>
+      <w:proofErr w:type="spellEnd"/>
       <w:r>
         <w:rPr>
           <w:rFonts w:ascii="Courier New" w:hAnsi="Courier New" w:cs="Courier New"/>
@@ -8361,6 +9221,7 @@
         </w:rPr>
         <w:tab/>
       </w:r>
+      <w:proofErr w:type="spellStart"/>
       <w:r>
         <w:rPr>
           <w:rFonts w:ascii="Courier New" w:hAnsi="Courier New" w:cs="Courier New"/>
@@ -8372,6 +9233,7 @@
         </w:rPr>
         <w:t>throw</w:t>
       </w:r>
+      <w:proofErr w:type="spellEnd"/>
       <w:r>
         <w:rPr>
           <w:rFonts w:ascii="Courier New" w:hAnsi="Courier New" w:cs="Courier New"/>
@@ -8381,6 +9243,7 @@
         </w:rPr>
         <w:t xml:space="preserve"> </w:t>
       </w:r>
+      <w:proofErr w:type="spellStart"/>
       <w:r>
         <w:rPr>
           <w:rFonts w:ascii="Courier New" w:hAnsi="Courier New" w:cs="Courier New"/>
@@ -8392,15 +9255,37 @@
         </w:rPr>
         <w:t>new</w:t>
       </w:r>
-      <w:r>
-        <w:rPr>
-          <w:rFonts w:ascii="Courier New" w:hAnsi="Courier New" w:cs="Courier New"/>
-          <w:color w:val="000000"/>
-          <w:sz w:val="16"/>
-          <w:szCs w:val="20"/>
-        </w:rPr>
-        <w:t xml:space="preserve"> Exception(</w:t>
-      </w:r>
+      <w:proofErr w:type="spellEnd"/>
+      <w:r>
+        <w:rPr>
+          <w:rFonts w:ascii="Courier New" w:hAnsi="Courier New" w:cs="Courier New"/>
+          <w:color w:val="000000"/>
+          <w:sz w:val="16"/>
+          <w:szCs w:val="20"/>
+        </w:rPr>
+        <w:t xml:space="preserve"> </w:t>
+      </w:r>
+      <w:proofErr w:type="spellStart"/>
+      <w:r>
+        <w:rPr>
+          <w:rFonts w:ascii="Courier New" w:hAnsi="Courier New" w:cs="Courier New"/>
+          <w:color w:val="000000"/>
+          <w:sz w:val="16"/>
+          <w:szCs w:val="20"/>
+        </w:rPr>
+        <w:t>Exception</w:t>
+      </w:r>
+      <w:proofErr w:type="spellEnd"/>
+      <w:r>
+        <w:rPr>
+          <w:rFonts w:ascii="Courier New" w:hAnsi="Courier New" w:cs="Courier New"/>
+          <w:color w:val="000000"/>
+          <w:sz w:val="16"/>
+          <w:szCs w:val="20"/>
+        </w:rPr>
+        <w:t>(</w:t>
+      </w:r>
+      <w:proofErr w:type="spellStart"/>
       <w:r>
         <w:rPr>
           <w:rFonts w:ascii="Courier New" w:hAnsi="Courier New" w:cs="Courier New"/>
@@ -8410,6 +9295,7 @@
         </w:rPr>
         <w:t>errorString</w:t>
       </w:r>
+      <w:proofErr w:type="spellEnd"/>
       <w:r>
         <w:rPr>
           <w:rFonts w:ascii="Courier New" w:hAnsi="Courier New" w:cs="Courier New"/>
@@ -8524,7 +9410,7 @@
 </file>
 
 <file path=word/numbering.xml><?xml version="1.0" encoding="utf-8"?>
-<w:numbering xmlns:wpc="http://schemas.microsoft.com/office/word/2010/wordprocessingCanvas" xmlns:mc="http://schemas.openxmlformats.org/markup-compatibility/2006" xmlns:o="urn:schemas-microsoft-com:office:office" xmlns:r="http://schemas.openxmlformats.org/officeDocument/2006/relationships" xmlns:m="http://schemas.openxmlformats.org/officeDocument/2006/math" xmlns:v="urn:schemas-microsoft-com:vml" xmlns:wp14="http://schemas.microsoft.com/office/word/2010/wordprocessingDrawing" xmlns:wp="http://schemas.openxmlformats.org/drawingml/2006/wordprocessingDrawing" xmlns:w10="urn:schemas-microsoft-com:office:word" xmlns:w="http://schemas.openxmlformats.org/wordprocessingml/2006/main" xmlns:w14="http://schemas.microsoft.com/office/word/2010/wordml" xmlns:w15="http://schemas.microsoft.com/office/word/2012/wordml" xmlns:wpg="http://schemas.microsoft.com/office/word/2010/wordprocessingGroup" xmlns:wpi="http://schemas.microsoft.com/office/word/2010/wordprocessingInk" xmlns:wne="http://schemas.microsoft.com/office/word/2006/wordml" xmlns:wps="http://schemas.microsoft.com/office/word/2010/wordprocessingShape" mc:Ignorable="w14 w15 wp14">
+<w:numbering xmlns:wpc="http://schemas.microsoft.com/office/word/2010/wordprocessingCanvas" xmlns:mc="http://schemas.openxmlformats.org/markup-compatibility/2006" xmlns:o="urn:schemas-microsoft-com:office:office" xmlns:r="http://schemas.openxmlformats.org/officeDocument/2006/relationships" xmlns:m="http://schemas.openxmlformats.org/officeDocument/2006/math" xmlns:v="urn:schemas-microsoft-com:vml" xmlns:wp14="http://schemas.microsoft.com/office/word/2010/wordprocessingDrawing" xmlns:wp="http://schemas.openxmlformats.org/drawingml/2006/wordprocessingDrawing" xmlns:w10="urn:schemas-microsoft-com:office:word" xmlns:w="http://schemas.openxmlformats.org/wordprocessingml/2006/main" xmlns:w14="http://schemas.microsoft.com/office/word/2010/wordml" xmlns:wpg="http://schemas.microsoft.com/office/word/2010/wordprocessingGroup" xmlns:wpi="http://schemas.microsoft.com/office/word/2010/wordprocessingInk" xmlns:wne="http://schemas.microsoft.com/office/word/2006/wordml" xmlns:wps="http://schemas.microsoft.com/office/word/2010/wordprocessingShape" mc:Ignorable="w14 wp14">
   <w:abstractNum w:abstractNumId="0">
     <w:nsid w:val="1E8B6E77"/>
     <w:multiLevelType w:val="hybridMultilevel"/>
@@ -9430,7 +10316,7 @@
 </file>
 
 <file path=word/styles.xml><?xml version="1.0" encoding="utf-8"?>
-<w:styles xmlns:mc="http://schemas.openxmlformats.org/markup-compatibility/2006" xmlns:r="http://schemas.openxmlformats.org/officeDocument/2006/relationships" xmlns:w="http://schemas.openxmlformats.org/wordprocessingml/2006/main" xmlns:w14="http://schemas.microsoft.com/office/word/2010/wordml" xmlns:w15="http://schemas.microsoft.com/office/word/2012/wordml" mc:Ignorable="w14 w15">
+<w:styles xmlns:mc="http://schemas.openxmlformats.org/markup-compatibility/2006" xmlns:r="http://schemas.openxmlformats.org/officeDocument/2006/relationships" xmlns:w="http://schemas.openxmlformats.org/wordprocessingml/2006/main" xmlns:w14="http://schemas.microsoft.com/office/word/2010/wordml" mc:Ignorable="w14">
   <w:docDefaults>
     <w:rPrDefault>
       <w:rPr>
@@ -9446,378 +10332,144 @@
       </w:pPr>
     </w:pPrDefault>
   </w:docDefaults>
-  <w:latentStyles w:defLockedState="0" w:defUIPriority="99" w:defSemiHidden="0" w:defUnhideWhenUsed="0" w:defQFormat="0" w:count="371">
-    <w:lsdException w:name="Normal" w:uiPriority="0" w:qFormat="1"/>
-    <w:lsdException w:name="heading 1" w:uiPriority="9" w:qFormat="1"/>
-    <w:lsdException w:name="heading 2" w:semiHidden="1" w:uiPriority="9" w:unhideWhenUsed="1" w:qFormat="1"/>
-    <w:lsdException w:name="heading 3" w:semiHidden="1" w:uiPriority="9" w:unhideWhenUsed="1" w:qFormat="1"/>
-    <w:lsdException w:name="heading 4" w:semiHidden="1" w:uiPriority="9" w:unhideWhenUsed="1" w:qFormat="1"/>
-    <w:lsdException w:name="heading 5" w:semiHidden="1" w:uiPriority="9" w:unhideWhenUsed="1" w:qFormat="1"/>
-    <w:lsdException w:name="heading 6" w:semiHidden="1" w:uiPriority="9" w:unhideWhenUsed="1" w:qFormat="1"/>
-    <w:lsdException w:name="heading 7" w:semiHidden="1" w:uiPriority="9" w:unhideWhenUsed="1" w:qFormat="1"/>
-    <w:lsdException w:name="heading 8" w:semiHidden="1" w:uiPriority="9" w:unhideWhenUsed="1" w:qFormat="1"/>
-    <w:lsdException w:name="heading 9" w:semiHidden="1" w:uiPriority="9" w:unhideWhenUsed="1" w:qFormat="1"/>
-    <w:lsdException w:name="index 1" w:semiHidden="1" w:unhideWhenUsed="1"/>
-    <w:lsdException w:name="index 2" w:semiHidden="1" w:unhideWhenUsed="1"/>
-    <w:lsdException w:name="index 3" w:semiHidden="1" w:unhideWhenUsed="1"/>
-    <w:lsdException w:name="index 4" w:semiHidden="1" w:unhideWhenUsed="1"/>
-    <w:lsdException w:name="index 5" w:semiHidden="1" w:unhideWhenUsed="1"/>
-    <w:lsdException w:name="index 6" w:semiHidden="1" w:unhideWhenUsed="1"/>
-    <w:lsdException w:name="index 7" w:semiHidden="1" w:unhideWhenUsed="1"/>
-    <w:lsdException w:name="index 8" w:semiHidden="1" w:unhideWhenUsed="1"/>
-    <w:lsdException w:name="index 9" w:semiHidden="1" w:unhideWhenUsed="1"/>
-    <w:lsdException w:name="toc 1" w:semiHidden="1" w:uiPriority="39" w:unhideWhenUsed="1"/>
-    <w:lsdException w:name="toc 2" w:semiHidden="1" w:uiPriority="39" w:unhideWhenUsed="1"/>
-    <w:lsdException w:name="toc 3" w:semiHidden="1" w:uiPriority="39" w:unhideWhenUsed="1"/>
-    <w:lsdException w:name="toc 4" w:semiHidden="1" w:uiPriority="39" w:unhideWhenUsed="1"/>
-    <w:lsdException w:name="toc 5" w:semiHidden="1" w:uiPriority="39" w:unhideWhenUsed="1"/>
-    <w:lsdException w:name="toc 6" w:semiHidden="1" w:uiPriority="39" w:unhideWhenUsed="1"/>
-    <w:lsdException w:name="toc 7" w:semiHidden="1" w:uiPriority="39" w:unhideWhenUsed="1"/>
-    <w:lsdException w:name="toc 8" w:semiHidden="1" w:uiPriority="39" w:unhideWhenUsed="1"/>
-    <w:lsdException w:name="toc 9" w:semiHidden="1" w:uiPriority="39" w:unhideWhenUsed="1"/>
-    <w:lsdException w:name="Normal Indent" w:semiHidden="1" w:unhideWhenUsed="1"/>
-    <w:lsdException w:name="footnote text" w:semiHidden="1" w:unhideWhenUsed="1"/>
-    <w:lsdException w:name="annotation text" w:semiHidden="1" w:unhideWhenUsed="1"/>
-    <w:lsdException w:name="header" w:semiHidden="1" w:unhideWhenUsed="1"/>
-    <w:lsdException w:name="footer" w:semiHidden="1" w:unhideWhenUsed="1"/>
-    <w:lsdException w:name="index heading" w:semiHidden="1" w:unhideWhenUsed="1"/>
-    <w:lsdException w:name="caption" w:semiHidden="1" w:uiPriority="35" w:unhideWhenUsed="1" w:qFormat="1"/>
-    <w:lsdException w:name="table of figures" w:semiHidden="1" w:unhideWhenUsed="1"/>
-    <w:lsdException w:name="envelope address" w:semiHidden="1" w:unhideWhenUsed="1"/>
-    <w:lsdException w:name="envelope return" w:semiHidden="1" w:unhideWhenUsed="1"/>
-    <w:lsdException w:name="footnote reference" w:semiHidden="1" w:unhideWhenUsed="1"/>
-    <w:lsdException w:name="annotation reference" w:semiHidden="1" w:unhideWhenUsed="1"/>
-    <w:lsdException w:name="line number" w:semiHidden="1" w:unhideWhenUsed="1"/>
-    <w:lsdException w:name="page number" w:semiHidden="1" w:unhideWhenUsed="1"/>
-    <w:lsdException w:name="endnote reference" w:semiHidden="1" w:unhideWhenUsed="1"/>
-    <w:lsdException w:name="endnote text" w:semiHidden="1" w:unhideWhenUsed="1"/>
-    <w:lsdException w:name="table of authorities" w:semiHidden="1" w:unhideWhenUsed="1"/>
-    <w:lsdException w:name="macro" w:semiHidden="1" w:unhideWhenUsed="1"/>
-    <w:lsdException w:name="toa heading" w:semiHidden="1" w:unhideWhenUsed="1"/>
-    <w:lsdException w:name="List" w:semiHidden="1" w:unhideWhenUsed="1"/>
-    <w:lsdException w:name="List Bullet" w:semiHidden="1" w:unhideWhenUsed="1"/>
-    <w:lsdException w:name="List Number" w:semiHidden="1" w:unhideWhenUsed="1"/>
-    <w:lsdException w:name="List 2" w:semiHidden="1" w:unhideWhenUsed="1"/>
-    <w:lsdException w:name="List 3" w:semiHidden="1" w:unhideWhenUsed="1"/>
-    <w:lsdException w:name="List 4" w:semiHidden="1" w:unhideWhenUsed="1"/>
-    <w:lsdException w:name="List 5" w:semiHidden="1" w:unhideWhenUsed="1"/>
-    <w:lsdException w:name="List Bullet 2" w:semiHidden="1" w:unhideWhenUsed="1"/>
-    <w:lsdException w:name="List Bullet 3" w:semiHidden="1" w:unhideWhenUsed="1"/>
-    <w:lsdException w:name="List Bullet 4" w:semiHidden="1" w:unhideWhenUsed="1"/>
-    <w:lsdException w:name="List Bullet 5" w:semiHidden="1" w:unhideWhenUsed="1"/>
-    <w:lsdException w:name="List Number 2" w:semiHidden="1" w:unhideWhenUsed="1"/>
-    <w:lsdException w:name="List Number 3" w:semiHidden="1" w:unhideWhenUsed="1"/>
-    <w:lsdException w:name="List Number 4" w:semiHidden="1" w:unhideWhenUsed="1"/>
-    <w:lsdException w:name="List Number 5" w:semiHidden="1" w:unhideWhenUsed="1"/>
-    <w:lsdException w:name="Title" w:uiPriority="10" w:qFormat="1"/>
-    <w:lsdException w:name="Closing" w:semiHidden="1" w:unhideWhenUsed="1"/>
-    <w:lsdException w:name="Signature" w:semiHidden="1" w:unhideWhenUsed="1"/>
-    <w:lsdException w:name="Default Paragraph Font" w:semiHidden="1" w:uiPriority="1" w:unhideWhenUsed="1"/>
-    <w:lsdException w:name="Body Text" w:semiHidden="1" w:unhideWhenUsed="1"/>
-    <w:lsdException w:name="Body Text Indent" w:semiHidden="1" w:unhideWhenUsed="1"/>
-    <w:lsdException w:name="List Continue" w:semiHidden="1" w:unhideWhenUsed="1"/>
-    <w:lsdException w:name="List Continue 2" w:semiHidden="1" w:unhideWhenUsed="1"/>
-    <w:lsdException w:name="List Continue 3" w:semiHidden="1" w:unhideWhenUsed="1"/>
-    <w:lsdException w:name="List Continue 4" w:semiHidden="1" w:unhideWhenUsed="1"/>
-    <w:lsdException w:name="List Continue 5" w:semiHidden="1" w:unhideWhenUsed="1"/>
-    <w:lsdException w:name="Message Header" w:semiHidden="1" w:unhideWhenUsed="1"/>
-    <w:lsdException w:name="Subtitle" w:uiPriority="11" w:qFormat="1"/>
-    <w:lsdException w:name="Salutation" w:semiHidden="1" w:unhideWhenUsed="1"/>
-    <w:lsdException w:name="Date" w:semiHidden="1" w:unhideWhenUsed="1"/>
-    <w:lsdException w:name="Body Text First Indent" w:semiHidden="1" w:unhideWhenUsed="1"/>
-    <w:lsdException w:name="Body Text First Indent 2" w:semiHidden="1" w:unhideWhenUsed="1"/>
-    <w:lsdException w:name="Note Heading" w:semiHidden="1" w:unhideWhenUsed="1"/>
-    <w:lsdException w:name="Body Text 2" w:semiHidden="1" w:unhideWhenUsed="1"/>
-    <w:lsdException w:name="Body Text 3" w:semiHidden="1" w:unhideWhenUsed="1"/>
-    <w:lsdException w:name="Body Text Indent 2" w:semiHidden="1" w:unhideWhenUsed="1"/>
-    <w:lsdException w:name="Body Text Indent 3" w:semiHidden="1" w:unhideWhenUsed="1"/>
-    <w:lsdException w:name="Block Text" w:semiHidden="1" w:unhideWhenUsed="1"/>
-    <w:lsdException w:name="Hyperlink" w:semiHidden="1" w:unhideWhenUsed="1"/>
-    <w:lsdException w:name="FollowedHyperlink" w:semiHidden="1" w:unhideWhenUsed="1"/>
-    <w:lsdException w:name="Strong" w:uiPriority="22" w:qFormat="1"/>
-    <w:lsdException w:name="Emphasis" w:uiPriority="20" w:qFormat="1"/>
-    <w:lsdException w:name="Document Map" w:semiHidden="1" w:unhideWhenUsed="1"/>
-    <w:lsdException w:name="Plain Text" w:semiHidden="1" w:unhideWhenUsed="1"/>
-    <w:lsdException w:name="E-mail Signature" w:semiHidden="1" w:unhideWhenUsed="1"/>
-    <w:lsdException w:name="HTML Top of Form" w:semiHidden="1" w:unhideWhenUsed="1"/>
-    <w:lsdException w:name="HTML Bottom of Form" w:semiHidden="1" w:unhideWhenUsed="1"/>
-    <w:lsdException w:name="Normal (Web)" w:semiHidden="1" w:unhideWhenUsed="1"/>
-    <w:lsdException w:name="HTML Acronym" w:semiHidden="1" w:unhideWhenUsed="1"/>
-    <w:lsdException w:name="HTML Address" w:semiHidden="1" w:unhideWhenUsed="1"/>
-    <w:lsdException w:name="HTML Cite" w:semiHidden="1" w:unhideWhenUsed="1"/>
-    <w:lsdException w:name="HTML Code" w:semiHidden="1" w:unhideWhenUsed="1"/>
-    <w:lsdException w:name="HTML Definition" w:semiHidden="1" w:unhideWhenUsed="1"/>
-    <w:lsdException w:name="HTML Keyboard" w:semiHidden="1" w:unhideWhenUsed="1"/>
-    <w:lsdException w:name="HTML Preformatted" w:semiHidden="1" w:unhideWhenUsed="1"/>
-    <w:lsdException w:name="HTML Sample" w:semiHidden="1" w:unhideWhenUsed="1"/>
-    <w:lsdException w:name="HTML Typewriter" w:semiHidden="1" w:unhideWhenUsed="1"/>
-    <w:lsdException w:name="HTML Variable" w:semiHidden="1" w:unhideWhenUsed="1"/>
-    <w:lsdException w:name="Normal Table" w:semiHidden="1" w:unhideWhenUsed="1"/>
-    <w:lsdException w:name="annotation subject" w:semiHidden="1" w:unhideWhenUsed="1"/>
-    <w:lsdException w:name="No List" w:semiHidden="1" w:unhideWhenUsed="1"/>
-    <w:lsdException w:name="Outline List 1" w:semiHidden="1" w:unhideWhenUsed="1"/>
-    <w:lsdException w:name="Outline List 2" w:semiHidden="1" w:unhideWhenUsed="1"/>
-    <w:lsdException w:name="Outline List 3" w:semiHidden="1" w:unhideWhenUsed="1"/>
-    <w:lsdException w:name="Table Simple 1" w:semiHidden="1" w:unhideWhenUsed="1"/>
-    <w:lsdException w:name="Table Simple 2" w:semiHidden="1" w:unhideWhenUsed="1"/>
-    <w:lsdException w:name="Table Simple 3" w:semiHidden="1" w:unhideWhenUsed="1"/>
-    <w:lsdException w:name="Table Classic 1" w:semiHidden="1" w:unhideWhenUsed="1"/>
-    <w:lsdException w:name="Table Classic 2" w:semiHidden="1" w:unhideWhenUsed="1"/>
-    <w:lsdException w:name="Table Classic 3" w:semiHidden="1" w:unhideWhenUsed="1"/>
-    <w:lsdException w:name="Table Classic 4" w:semiHidden="1" w:unhideWhenUsed="1"/>
-    <w:lsdException w:name="Table Colorful 1" w:semiHidden="1" w:unhideWhenUsed="1"/>
-    <w:lsdException w:name="Table Colorful 2" w:semiHidden="1" w:unhideWhenUsed="1"/>
-    <w:lsdException w:name="Table Colorful 3" w:semiHidden="1" w:unhideWhenUsed="1"/>
-    <w:lsdException w:name="Table Columns 1" w:semiHidden="1" w:unhideWhenUsed="1"/>
-    <w:lsdException w:name="Table Columns 2" w:semiHidden="1" w:unhideWhenUsed="1"/>
-    <w:lsdException w:name="Table Columns 3" w:semiHidden="1" w:unhideWhenUsed="1"/>
-    <w:lsdException w:name="Table Columns 4" w:semiHidden="1" w:unhideWhenUsed="1"/>
-    <w:lsdException w:name="Table Columns 5" w:semiHidden="1" w:unhideWhenUsed="1"/>
-    <w:lsdException w:name="Table Grid 1" w:semiHidden="1" w:unhideWhenUsed="1"/>
-    <w:lsdException w:name="Table Grid 2" w:semiHidden="1" w:unhideWhenUsed="1"/>
-    <w:lsdException w:name="Table Grid 3" w:semiHidden="1" w:unhideWhenUsed="1"/>
-    <w:lsdException w:name="Table Grid 4" w:semiHidden="1" w:unhideWhenUsed="1"/>
-    <w:lsdException w:name="Table Grid 5" w:semiHidden="1" w:unhideWhenUsed="1"/>
-    <w:lsdException w:name="Table Grid 6" w:semiHidden="1" w:unhideWhenUsed="1"/>
-    <w:lsdException w:name="Table Grid 7" w:semiHidden="1" w:unhideWhenUsed="1"/>
-    <w:lsdException w:name="Table Grid 8" w:semiHidden="1" w:unhideWhenUsed="1"/>
-    <w:lsdException w:name="Table List 1" w:semiHidden="1" w:unhideWhenUsed="1"/>
-    <w:lsdException w:name="Table List 2" w:semiHidden="1" w:unhideWhenUsed="1"/>
-    <w:lsdException w:name="Table List 3" w:semiHidden="1" w:unhideWhenUsed="1"/>
-    <w:lsdException w:name="Table List 4" w:semiHidden="1" w:unhideWhenUsed="1"/>
-    <w:lsdException w:name="Table List 5" w:semiHidden="1" w:unhideWhenUsed="1"/>
-    <w:lsdException w:name="Table List 6" w:semiHidden="1" w:unhideWhenUsed="1"/>
-    <w:lsdException w:name="Table List 7" w:semiHidden="1" w:unhideWhenUsed="1"/>
-    <w:lsdException w:name="Table List 8" w:semiHidden="1" w:unhideWhenUsed="1"/>
-    <w:lsdException w:name="Table 3D effects 1" w:semiHidden="1" w:unhideWhenUsed="1"/>
-    <w:lsdException w:name="Table 3D effects 2" w:semiHidden="1" w:unhideWhenUsed="1"/>
-    <w:lsdException w:name="Table 3D effects 3" w:semiHidden="1" w:unhideWhenUsed="1"/>
-    <w:lsdException w:name="Table Contemporary" w:semiHidden="1" w:unhideWhenUsed="1"/>
-    <w:lsdException w:name="Table Elegant" w:semiHidden="1" w:unhideWhenUsed="1"/>
-    <w:lsdException w:name="Table Professional" w:semiHidden="1" w:unhideWhenUsed="1"/>
-    <w:lsdException w:name="Table Subtle 1" w:semiHidden="1" w:unhideWhenUsed="1"/>
-    <w:lsdException w:name="Table Subtle 2" w:semiHidden="1" w:unhideWhenUsed="1"/>
-    <w:lsdException w:name="Table Web 1" w:semiHidden="1" w:unhideWhenUsed="1"/>
-    <w:lsdException w:name="Table Web 2" w:semiHidden="1" w:unhideWhenUsed="1"/>
-    <w:lsdException w:name="Table Web 3" w:semiHidden="1" w:unhideWhenUsed="1"/>
-    <w:lsdException w:name="Balloon Text" w:semiHidden="1" w:unhideWhenUsed="1"/>
-    <w:lsdException w:name="Table Grid" w:uiPriority="39"/>
-    <w:lsdException w:name="Table Theme" w:semiHidden="1" w:unhideWhenUsed="1"/>
-    <w:lsdException w:name="Placeholder Text" w:semiHidden="1"/>
-    <w:lsdException w:name="No Spacing" w:uiPriority="1" w:qFormat="1"/>
-    <w:lsdException w:name="Light Shading" w:uiPriority="60"/>
-    <w:lsdException w:name="Light List" w:uiPriority="61"/>
-    <w:lsdException w:name="Light Grid" w:uiPriority="62"/>
-    <w:lsdException w:name="Medium Shading 1" w:uiPriority="63"/>
-    <w:lsdException w:name="Medium Shading 2" w:uiPriority="64"/>
-    <w:lsdException w:name="Medium List 1" w:uiPriority="65"/>
-    <w:lsdException w:name="Medium List 2" w:uiPriority="66"/>
-    <w:lsdException w:name="Medium Grid 1" w:uiPriority="67"/>
-    <w:lsdException w:name="Medium Grid 2" w:uiPriority="68"/>
-    <w:lsdException w:name="Medium Grid 3" w:uiPriority="69"/>
-    <w:lsdException w:name="Dark List" w:uiPriority="70"/>
-    <w:lsdException w:name="Colorful Shading" w:uiPriority="71"/>
-    <w:lsdException w:name="Colorful List" w:uiPriority="72"/>
-    <w:lsdException w:name="Colorful Grid" w:uiPriority="73"/>
-    <w:lsdException w:name="Light Shading Accent 1" w:uiPriority="60"/>
-    <w:lsdException w:name="Light List Accent 1" w:uiPriority="61"/>
-    <w:lsdException w:name="Light Grid Accent 1" w:uiPriority="62"/>
-    <w:lsdException w:name="Medium Shading 1 Accent 1" w:uiPriority="63"/>
-    <w:lsdException w:name="Medium Shading 2 Accent 1" w:uiPriority="64"/>
-    <w:lsdException w:name="Medium List 1 Accent 1" w:uiPriority="65"/>
-    <w:lsdException w:name="Revision" w:semiHidden="1"/>
-    <w:lsdException w:name="List Paragraph" w:uiPriority="34" w:qFormat="1"/>
-    <w:lsdException w:name="Quote" w:uiPriority="29" w:qFormat="1"/>
-    <w:lsdException w:name="Intense Quote" w:uiPriority="30" w:qFormat="1"/>
-    <w:lsdException w:name="Medium List 2 Accent 1" w:uiPriority="66"/>
-    <w:lsdException w:name="Medium Grid 1 Accent 1" w:uiPriority="67"/>
-    <w:lsdException w:name="Medium Grid 2 Accent 1" w:uiPriority="68"/>
-    <w:lsdException w:name="Medium Grid 3 Accent 1" w:uiPriority="69"/>
-    <w:lsdException w:name="Dark List Accent 1" w:uiPriority="70"/>
-    <w:lsdException w:name="Colorful Shading Accent 1" w:uiPriority="71"/>
-    <w:lsdException w:name="Colorful List Accent 1" w:uiPriority="72"/>
-    <w:lsdException w:name="Colorful Grid Accent 1" w:uiPriority="73"/>
-    <w:lsdException w:name="Light Shading Accent 2" w:uiPriority="60"/>
-    <w:lsdException w:name="Light List Accent 2" w:uiPriority="61"/>
-    <w:lsdException w:name="Light Grid Accent 2" w:uiPriority="62"/>
-    <w:lsdException w:name="Medium Shading 1 Accent 2" w:uiPriority="63"/>
-    <w:lsdException w:name="Medium Shading 2 Accent 2" w:uiPriority="64"/>
-    <w:lsdException w:name="Medium List 1 Accent 2" w:uiPriority="65"/>
-    <w:lsdException w:name="Medium List 2 Accent 2" w:uiPriority="66"/>
-    <w:lsdException w:name="Medium Grid 1 Accent 2" w:uiPriority="67"/>
-    <w:lsdException w:name="Medium Grid 2 Accent 2" w:uiPriority="68"/>
-    <w:lsdException w:name="Medium Grid 3 Accent 2" w:uiPriority="69"/>
-    <w:lsdException w:name="Dark List Accent 2" w:uiPriority="70"/>
-    <w:lsdException w:name="Colorful Shading Accent 2" w:uiPriority="71"/>
-    <w:lsdException w:name="Colorful List Accent 2" w:uiPriority="72"/>
-    <w:lsdException w:name="Colorful Grid Accent 2" w:uiPriority="73"/>
-    <w:lsdException w:name="Light Shading Accent 3" w:uiPriority="60"/>
-    <w:lsdException w:name="Light List Accent 3" w:uiPriority="61"/>
-    <w:lsdException w:name="Light Grid Accent 3" w:uiPriority="62"/>
-    <w:lsdException w:name="Medium Shading 1 Accent 3" w:uiPriority="63"/>
-    <w:lsdException w:name="Medium Shading 2 Accent 3" w:uiPriority="64"/>
-    <w:lsdException w:name="Medium List 1 Accent 3" w:uiPriority="65"/>
-    <w:lsdException w:name="Medium List 2 Accent 3" w:uiPriority="66"/>
-    <w:lsdException w:name="Medium Grid 1 Accent 3" w:uiPriority="67"/>
-    <w:lsdException w:name="Medium Grid 2 Accent 3" w:uiPriority="68"/>
-    <w:lsdException w:name="Medium Grid 3 Accent 3" w:uiPriority="69"/>
-    <w:lsdException w:name="Dark List Accent 3" w:uiPriority="70"/>
-    <w:lsdException w:name="Colorful Shading Accent 3" w:uiPriority="71"/>
-    <w:lsdException w:name="Colorful List Accent 3" w:uiPriority="72"/>
-    <w:lsdException w:name="Colorful Grid Accent 3" w:uiPriority="73"/>
-    <w:lsdException w:name="Light Shading Accent 4" w:uiPriority="60"/>
-    <w:lsdException w:name="Light List Accent 4" w:uiPriority="61"/>
-    <w:lsdException w:name="Light Grid Accent 4" w:uiPriority="62"/>
-    <w:lsdException w:name="Medium Shading 1 Accent 4" w:uiPriority="63"/>
-    <w:lsdException w:name="Medium Shading 2 Accent 4" w:uiPriority="64"/>
-    <w:lsdException w:name="Medium List 1 Accent 4" w:uiPriority="65"/>
-    <w:lsdException w:name="Medium List 2 Accent 4" w:uiPriority="66"/>
-    <w:lsdException w:name="Medium Grid 1 Accent 4" w:uiPriority="67"/>
-    <w:lsdException w:name="Medium Grid 2 Accent 4" w:uiPriority="68"/>
-    <w:lsdException w:name="Medium Grid 3 Accent 4" w:uiPriority="69"/>
-    <w:lsdException w:name="Dark List Accent 4" w:uiPriority="70"/>
-    <w:lsdException w:name="Colorful Shading Accent 4" w:uiPriority="71"/>
-    <w:lsdException w:name="Colorful List Accent 4" w:uiPriority="72"/>
-    <w:lsdException w:name="Colorful Grid Accent 4" w:uiPriority="73"/>
-    <w:lsdException w:name="Light Shading Accent 5" w:uiPriority="60"/>
-    <w:lsdException w:name="Light List Accent 5" w:uiPriority="61"/>
-    <w:lsdException w:name="Light Grid Accent 5" w:uiPriority="62"/>
-    <w:lsdException w:name="Medium Shading 1 Accent 5" w:uiPriority="63"/>
-    <w:lsdException w:name="Medium Shading 2 Accent 5" w:uiPriority="64"/>
-    <w:lsdException w:name="Medium List 1 Accent 5" w:uiPriority="65"/>
-    <w:lsdException w:name="Medium List 2 Accent 5" w:uiPriority="66"/>
-    <w:lsdException w:name="Medium Grid 1 Accent 5" w:uiPriority="67"/>
-    <w:lsdException w:name="Medium Grid 2 Accent 5" w:uiPriority="68"/>
-    <w:lsdException w:name="Medium Grid 3 Accent 5" w:uiPriority="69"/>
-    <w:lsdException w:name="Dark List Accent 5" w:uiPriority="70"/>
-    <w:lsdException w:name="Colorful Shading Accent 5" w:uiPriority="71"/>
-    <w:lsdException w:name="Colorful List Accent 5" w:uiPriority="72"/>
-    <w:lsdException w:name="Colorful Grid Accent 5" w:uiPriority="73"/>
-    <w:lsdException w:name="Light Shading Accent 6" w:uiPriority="60"/>
-    <w:lsdException w:name="Light List Accent 6" w:uiPriority="61"/>
-    <w:lsdException w:name="Light Grid Accent 6" w:uiPriority="62"/>
-    <w:lsdException w:name="Medium Shading 1 Accent 6" w:uiPriority="63"/>
-    <w:lsdException w:name="Medium Shading 2 Accent 6" w:uiPriority="64"/>
-    <w:lsdException w:name="Medium List 1 Accent 6" w:uiPriority="65"/>
-    <w:lsdException w:name="Medium List 2 Accent 6" w:uiPriority="66"/>
-    <w:lsdException w:name="Medium Grid 1 Accent 6" w:uiPriority="67"/>
-    <w:lsdException w:name="Medium Grid 2 Accent 6" w:uiPriority="68"/>
-    <w:lsdException w:name="Medium Grid 3 Accent 6" w:uiPriority="69"/>
-    <w:lsdException w:name="Dark List Accent 6" w:uiPriority="70"/>
-    <w:lsdException w:name="Colorful Shading Accent 6" w:uiPriority="71"/>
-    <w:lsdException w:name="Colorful List Accent 6" w:uiPriority="72"/>
-    <w:lsdException w:name="Colorful Grid Accent 6" w:uiPriority="73"/>
-    <w:lsdException w:name="Subtle Emphasis" w:uiPriority="19" w:qFormat="1"/>
-    <w:lsdException w:name="Intense Emphasis" w:uiPriority="21" w:qFormat="1"/>
-    <w:lsdException w:name="Subtle Reference" w:uiPriority="31" w:qFormat="1"/>
-    <w:lsdException w:name="Intense Reference" w:uiPriority="32" w:qFormat="1"/>
-    <w:lsdException w:name="Book Title" w:uiPriority="33" w:qFormat="1"/>
-    <w:lsdException w:name="Bibliography" w:semiHidden="1" w:uiPriority="37" w:unhideWhenUsed="1"/>
-    <w:lsdException w:name="TOC Heading" w:semiHidden="1" w:uiPriority="39" w:unhideWhenUsed="1" w:qFormat="1"/>
-    <w:lsdException w:name="Plain Table 1" w:uiPriority="41"/>
-    <w:lsdException w:name="Plain Table 2" w:uiPriority="42"/>
-    <w:lsdException w:name="Plain Table 3" w:uiPriority="43"/>
-    <w:lsdException w:name="Plain Table 4" w:uiPriority="44"/>
-    <w:lsdException w:name="Plain Table 5" w:uiPriority="45"/>
-    <w:lsdException w:name="Grid Table Light" w:uiPriority="40"/>
-    <w:lsdException w:name="Grid Table 1 Light" w:uiPriority="46"/>
-    <w:lsdException w:name="Grid Table 2" w:uiPriority="47"/>
-    <w:lsdException w:name="Grid Table 3" w:uiPriority="48"/>
-    <w:lsdException w:name="Grid Table 4" w:uiPriority="49"/>
-    <w:lsdException w:name="Grid Table 5 Dark" w:uiPriority="50"/>
-    <w:lsdException w:name="Grid Table 6 Colorful" w:uiPriority="51"/>
-    <w:lsdException w:name="Grid Table 7 Colorful" w:uiPriority="52"/>
-    <w:lsdException w:name="Grid Table 1 Light Accent 1" w:uiPriority="46"/>
-    <w:lsdException w:name="Grid Table 2 Accent 1" w:uiPriority="47"/>
-    <w:lsdException w:name="Grid Table 3 Accent 1" w:uiPriority="48"/>
-    <w:lsdException w:name="Grid Table 4 Accent 1" w:uiPriority="49"/>
-    <w:lsdException w:name="Grid Table 5 Dark Accent 1" w:uiPriority="50"/>
-    <w:lsdException w:name="Grid Table 6 Colorful Accent 1" w:uiPriority="51"/>
-    <w:lsdException w:name="Grid Table 7 Colorful Accent 1" w:uiPriority="52"/>
-    <w:lsdException w:name="Grid Table 1 Light Accent 2" w:uiPriority="46"/>
-    <w:lsdException w:name="Grid Table 2 Accent 2" w:uiPriority="47"/>
-    <w:lsdException w:name="Grid Table 3 Accent 2" w:uiPriority="48"/>
-    <w:lsdException w:name="Grid Table 4 Accent 2" w:uiPriority="49"/>
-    <w:lsdException w:name="Grid Table 5 Dark Accent 2" w:uiPriority="50"/>
-    <w:lsdException w:name="Grid Table 6 Colorful Accent 2" w:uiPriority="51"/>
-    <w:lsdException w:name="Grid Table 7 Colorful Accent 2" w:uiPriority="52"/>
-    <w:lsdException w:name="Grid Table 1 Light Accent 3" w:uiPriority="46"/>
-    <w:lsdException w:name="Grid Table 2 Accent 3" w:uiPriority="47"/>
-    <w:lsdException w:name="Grid Table 3 Accent 3" w:uiPriority="48"/>
-    <w:lsdException w:name="Grid Table 4 Accent 3" w:uiPriority="49"/>
-    <w:lsdException w:name="Grid Table 5 Dark Accent 3" w:uiPriority="50"/>
-    <w:lsdException w:name="Grid Table 6 Colorful Accent 3" w:uiPriority="51"/>
-    <w:lsdException w:name="Grid Table 7 Colorful Accent 3" w:uiPriority="52"/>
-    <w:lsdException w:name="Grid Table 1 Light Accent 4" w:uiPriority="46"/>
-    <w:lsdException w:name="Grid Table 2 Accent 4" w:uiPriority="47"/>
-    <w:lsdException w:name="Grid Table 3 Accent 4" w:uiPriority="48"/>
-    <w:lsdException w:name="Grid Table 4 Accent 4" w:uiPriority="49"/>
-    <w:lsdException w:name="Grid Table 5 Dark Accent 4" w:uiPriority="50"/>
-    <w:lsdException w:name="Grid Table 6 Colorful Accent 4" w:uiPriority="51"/>
-    <w:lsdException w:name="Grid Table 7 Colorful Accent 4" w:uiPriority="52"/>
-    <w:lsdException w:name="Grid Table 1 Light Accent 5" w:uiPriority="46"/>
-    <w:lsdException w:name="Grid Table 2 Accent 5" w:uiPriority="47"/>
-    <w:lsdException w:name="Grid Table 3 Accent 5" w:uiPriority="48"/>
-    <w:lsdException w:name="Grid Table 4 Accent 5" w:uiPriority="49"/>
-    <w:lsdException w:name="Grid Table 5 Dark Accent 5" w:uiPriority="50"/>
-    <w:lsdException w:name="Grid Table 6 Colorful Accent 5" w:uiPriority="51"/>
-    <w:lsdException w:name="Grid Table 7 Colorful Accent 5" w:uiPriority="52"/>
-    <w:lsdException w:name="Grid Table 1 Light Accent 6" w:uiPriority="46"/>
-    <w:lsdException w:name="Grid Table 2 Accent 6" w:uiPriority="47"/>
-    <w:lsdException w:name="Grid Table 3 Accent 6" w:uiPriority="48"/>
-    <w:lsdException w:name="Grid Table 4 Accent 6" w:uiPriority="49"/>
-    <w:lsdException w:name="Grid Table 5 Dark Accent 6" w:uiPriority="50"/>
-    <w:lsdException w:name="Grid Table 6 Colorful Accent 6" w:uiPriority="51"/>
-    <w:lsdException w:name="Grid Table 7 Colorful Accent 6" w:uiPriority="52"/>
-    <w:lsdException w:name="List Table 1 Light" w:uiPriority="46"/>
-    <w:lsdException w:name="List Table 2" w:uiPriority="47"/>
-    <w:lsdException w:name="List Table 3" w:uiPriority="48"/>
-    <w:lsdException w:name="List Table 4" w:uiPriority="49"/>
-    <w:lsdException w:name="List Table 5 Dark" w:uiPriority="50"/>
-    <w:lsdException w:name="List Table 6 Colorful" w:uiPriority="51"/>
-    <w:lsdException w:name="List Table 7 Colorful" w:uiPriority="52"/>
-    <w:lsdException w:name="List Table 1 Light Accent 1" w:uiPriority="46"/>
-    <w:lsdException w:name="List Table 2 Accent 1" w:uiPriority="47"/>
-    <w:lsdException w:name="List Table 3 Accent 1" w:uiPriority="48"/>
-    <w:lsdException w:name="List Table 4 Accent 1" w:uiPriority="49"/>
-    <w:lsdException w:name="List Table 5 Dark Accent 1" w:uiPriority="50"/>
-    <w:lsdException w:name="List Table 6 Colorful Accent 1" w:uiPriority="51"/>
-    <w:lsdException w:name="List Table 7 Colorful Accent 1" w:uiPriority="52"/>
-    <w:lsdException w:name="List Table 1 Light Accent 2" w:uiPriority="46"/>
-    <w:lsdException w:name="List Table 2 Accent 2" w:uiPriority="47"/>
-    <w:lsdException w:name="List Table 3 Accent 2" w:uiPriority="48"/>
-    <w:lsdException w:name="List Table 4 Accent 2" w:uiPriority="49"/>
-    <w:lsdException w:name="List Table 5 Dark Accent 2" w:uiPriority="50"/>
-    <w:lsdException w:name="List Table 6 Colorful Accent 2" w:uiPriority="51"/>
-    <w:lsdException w:name="List Table 7 Colorful Accent 2" w:uiPriority="52"/>
-    <w:lsdException w:name="List Table 1 Light Accent 3" w:uiPriority="46"/>
-    <w:lsdException w:name="List Table 2 Accent 3" w:uiPriority="47"/>
-    <w:lsdException w:name="List Table 3 Accent 3" w:uiPriority="48"/>
-    <w:lsdException w:name="List Table 4 Accent 3" w:uiPriority="49"/>
-    <w:lsdException w:name="List Table 5 Dark Accent 3" w:uiPriority="50"/>
-    <w:lsdException w:name="List Table 6 Colorful Accent 3" w:uiPriority="51"/>
-    <w:lsdException w:name="List Table 7 Colorful Accent 3" w:uiPriority="52"/>
-    <w:lsdException w:name="List Table 1 Light Accent 4" w:uiPriority="46"/>
-    <w:lsdException w:name="List Table 2 Accent 4" w:uiPriority="47"/>
-    <w:lsdException w:name="List Table 3 Accent 4" w:uiPriority="48"/>
-    <w:lsdException w:name="List Table 4 Accent 4" w:uiPriority="49"/>
-    <w:lsdException w:name="List Table 5 Dark Accent 4" w:uiPriority="50"/>
-    <w:lsdException w:name="List Table 6 Colorful Accent 4" w:uiPriority="51"/>
-    <w:lsdException w:name="List Table 7 Colorful Accent 4" w:uiPriority="52"/>
-    <w:lsdException w:name="List Table 1 Light Accent 5" w:uiPriority="46"/>
-    <w:lsdException w:name="List Table 2 Accent 5" w:uiPriority="47"/>
-    <w:lsdException w:name="List Table 3 Accent 5" w:uiPriority="48"/>
-    <w:lsdException w:name="List Table 4 Accent 5" w:uiPriority="49"/>
-    <w:lsdException w:name="List Table 5 Dark Accent 5" w:uiPriority="50"/>
-    <w:lsdException w:name="List Table 6 Colorful Accent 5" w:uiPriority="51"/>
-    <w:lsdException w:name="List Table 7 Colorful Accent 5" w:uiPriority="52"/>
-    <w:lsdException w:name="List Table 1 Light Accent 6" w:uiPriority="46"/>
-    <w:lsdException w:name="List Table 2 Accent 6" w:uiPriority="47"/>
-    <w:lsdException w:name="List Table 3 Accent 6" w:uiPriority="48"/>
-    <w:lsdException w:name="List Table 4 Accent 6" w:uiPriority="49"/>
-    <w:lsdException w:name="List Table 5 Dark Accent 6" w:uiPriority="50"/>
-    <w:lsdException w:name="List Table 6 Colorful Accent 6" w:uiPriority="51"/>
-    <w:lsdException w:name="List Table 7 Colorful Accent 6" w:uiPriority="52"/>
+  <w:latentStyles w:defLockedState="0" w:defUIPriority="99" w:defSemiHidden="1" w:defUnhideWhenUsed="1" w:defQFormat="0" w:count="267">
+    <w:lsdException w:name="Normal" w:semiHidden="0" w:uiPriority="0" w:unhideWhenUsed="0" w:qFormat="1"/>
+    <w:lsdException w:name="heading 1" w:semiHidden="0" w:uiPriority="9" w:unhideWhenUsed="0" w:qFormat="1"/>
+    <w:lsdException w:name="heading 2" w:uiPriority="9" w:qFormat="1"/>
+    <w:lsdException w:name="heading 3" w:uiPriority="9" w:qFormat="1"/>
+    <w:lsdException w:name="heading 4" w:uiPriority="9" w:qFormat="1"/>
+    <w:lsdException w:name="heading 5" w:uiPriority="9" w:qFormat="1"/>
+    <w:lsdException w:name="heading 6" w:uiPriority="9" w:qFormat="1"/>
+    <w:lsdException w:name="heading 7" w:uiPriority="9" w:qFormat="1"/>
+    <w:lsdException w:name="heading 8" w:uiPriority="9" w:qFormat="1"/>
+    <w:lsdException w:name="heading 9" w:uiPriority="9" w:qFormat="1"/>
+    <w:lsdException w:name="toc 1" w:uiPriority="39"/>
+    <w:lsdException w:name="toc 2" w:uiPriority="39"/>
+    <w:lsdException w:name="toc 3" w:uiPriority="39"/>
+    <w:lsdException w:name="toc 4" w:uiPriority="39"/>
+    <w:lsdException w:name="toc 5" w:uiPriority="39"/>
+    <w:lsdException w:name="toc 6" w:uiPriority="39"/>
+    <w:lsdException w:name="toc 7" w:uiPriority="39"/>
+    <w:lsdException w:name="toc 8" w:uiPriority="39"/>
+    <w:lsdException w:name="toc 9" w:uiPriority="39"/>
+    <w:lsdException w:name="caption" w:uiPriority="35" w:qFormat="1"/>
+    <w:lsdException w:name="Title" w:semiHidden="0" w:uiPriority="10" w:unhideWhenUsed="0" w:qFormat="1"/>
+    <w:lsdException w:name="Default Paragraph Font" w:uiPriority="1"/>
+    <w:lsdException w:name="Subtitle" w:semiHidden="0" w:uiPriority="11" w:unhideWhenUsed="0" w:qFormat="1"/>
+    <w:lsdException w:name="Strong" w:semiHidden="0" w:uiPriority="22" w:unhideWhenUsed="0" w:qFormat="1"/>
+    <w:lsdException w:name="Emphasis" w:semiHidden="0" w:uiPriority="20" w:unhideWhenUsed="0" w:qFormat="1"/>
+    <w:lsdException w:name="Table Grid" w:semiHidden="0" w:uiPriority="39" w:unhideWhenUsed="0"/>
+    <w:lsdException w:name="Placeholder Text" w:unhideWhenUsed="0"/>
+    <w:lsdException w:name="No Spacing" w:semiHidden="0" w:uiPriority="1" w:unhideWhenUsed="0" w:qFormat="1"/>
+    <w:lsdException w:name="Light Shading" w:semiHidden="0" w:uiPriority="60" w:unhideWhenUsed="0"/>
+    <w:lsdException w:name="Light List" w:semiHidden="0" w:uiPriority="61" w:unhideWhenUsed="0"/>
+    <w:lsdException w:name="Light Grid" w:semiHidden="0" w:uiPriority="62" w:unhideWhenUsed="0"/>
+    <w:lsdException w:name="Medium Shading 1" w:semiHidden="0" w:uiPriority="63" w:unhideWhenUsed="0"/>
+    <w:lsdException w:name="Medium Shading 2" w:semiHidden="0" w:uiPriority="64" w:unhideWhenUsed="0"/>
+    <w:lsdException w:name="Medium List 1" w:semiHidden="0" w:uiPriority="65" w:unhideWhenUsed="0"/>
+    <w:lsdException w:name="Medium List 2" w:semiHidden="0" w:uiPriority="66" w:unhideWhenUsed="0"/>
+    <w:lsdException w:name="Medium Grid 1" w:semiHidden="0" w:uiPriority="67" w:unhideWhenUsed="0"/>
+    <w:lsdException w:name="Medium Grid 2" w:semiHidden="0" w:uiPriority="68" w:unhideWhenUsed="0"/>
+    <w:lsdException w:name="Medium Grid 3" w:semiHidden="0" w:uiPriority="69" w:unhideWhenUsed="0"/>
+    <w:lsdException w:name="Dark List" w:semiHidden="0" w:uiPriority="70" w:unhideWhenUsed="0"/>
+    <w:lsdException w:name="Colorful Shading" w:semiHidden="0" w:uiPriority="71" w:unhideWhenUsed="0"/>
+    <w:lsdException w:name="Colorful List" w:semiHidden="0" w:uiPriority="72" w:unhideWhenUsed="0"/>
+    <w:lsdException w:name="Colorful Grid" w:semiHidden="0" w:uiPriority="73" w:unhideWhenUsed="0"/>
+    <w:lsdException w:name="Light Shading Accent 1" w:semiHidden="0" w:uiPriority="60" w:unhideWhenUsed="0"/>
+    <w:lsdException w:name="Light List Accent 1" w:semiHidden="0" w:uiPriority="61" w:unhideWhenUsed="0"/>
+    <w:lsdException w:name="Light Grid Accent 1" w:semiHidden="0" w:uiPriority="62" w:unhideWhenUsed="0"/>
+    <w:lsdException w:name="Medium Shading 1 Accent 1" w:semiHidden="0" w:uiPriority="63" w:unhideWhenUsed="0"/>
+    <w:lsdException w:name="Medium Shading 2 Accent 1" w:semiHidden="0" w:uiPriority="64" w:unhideWhenUsed="0"/>
+    <w:lsdException w:name="Medium List 1 Accent 1" w:semiHidden="0" w:uiPriority="65" w:unhideWhenUsed="0"/>
+    <w:lsdException w:name="Revision" w:unhideWhenUsed="0"/>
+    <w:lsdException w:name="List Paragraph" w:semiHidden="0" w:uiPriority="34" w:unhideWhenUsed="0" w:qFormat="1"/>
+    <w:lsdException w:name="Quote" w:semiHidden="0" w:uiPriority="29" w:unhideWhenUsed="0" w:qFormat="1"/>
+    <w:lsdException w:name="Intense Quote" w:semiHidden="0" w:uiPriority="30" w:unhideWhenUsed="0" w:qFormat="1"/>
+    <w:lsdException w:name="Medium List 2 Accent 1" w:semiHidden="0" w:uiPriority="66" w:unhideWhenUsed="0"/>
+    <w:lsdException w:name="Medium Grid 1 Accent 1" w:semiHidden="0" w:uiPriority="67" w:unhideWhenUsed="0"/>
+    <w:lsdException w:name="Medium Grid 2 Accent 1" w:semiHidden="0" w:uiPriority="68" w:unhideWhenUsed="0"/>
+    <w:lsdException w:name="Medium Grid 3 Accent 1" w:semiHidden="0" w:uiPriority="69" w:unhideWhenUsed="0"/>
+    <w:lsdException w:name="Dark List Accent 1" w:semiHidden="0" w:uiPriority="70" w:unhideWhenUsed="0"/>
+    <w:lsdException w:name="Colorful Shading Accent 1" w:semiHidden="0" w:uiPriority="71" w:unhideWhenUsed="0"/>
+    <w:lsdException w:name="Colorful List Accent 1" w:semiHidden="0" w:uiPriority="72" w:unhideWhenUsed="0"/>
+    <w:lsdException w:name="Colorful Grid Accent 1" w:semiHidden="0" w:uiPriority="73" w:unhideWhenUsed="0"/>
+    <w:lsdException w:name="Light Shading Accent 2" w:semiHidden="0" w:uiPriority="60" w:unhideWhenUsed="0"/>
+    <w:lsdException w:name="Light List Accent 2" w:semiHidden="0" w:uiPriority="61" w:unhideWhenUsed="0"/>
+    <w:lsdException w:name="Light Grid Accent 2" w:semiHidden="0" w:uiPriority="62" w:unhideWhenUsed="0"/>
+    <w:lsdException w:name="Medium Shading 1 Accent 2" w:semiHidden="0" w:uiPriority="63" w:unhideWhenUsed="0"/>
+    <w:lsdException w:name="Medium Shading 2 Accent 2" w:semiHidden="0" w:uiPriority="64" w:unhideWhenUsed="0"/>
+    <w:lsdException w:name="Medium List 1 Accent 2" w:semiHidden="0" w:uiPriority="65" w:unhideWhenUsed="0"/>
+    <w:lsdException w:name="Medium List 2 Accent 2" w:semiHidden="0" w:uiPriority="66" w:unhideWhenUsed="0"/>
+    <w:lsdException w:name="Medium Grid 1 Accent 2" w:semiHidden="0" w:uiPriority="67" w:unhideWhenUsed="0"/>
+    <w:lsdException w:name="Medium Grid 2 Accent 2" w:semiHidden="0" w:uiPriority="68" w:unhideWhenUsed="0"/>
+    <w:lsdException w:name="Medium Grid 3 Accent 2" w:semiHidden="0" w:uiPriority="69" w:unhideWhenUsed="0"/>
+    <w:lsdException w:name="Dark List Accent 2" w:semiHidden="0" w:uiPriority="70" w:unhideWhenUsed="0"/>
+    <w:lsdException w:name="Colorful Shading Accent 2" w:semiHidden="0" w:uiPriority="71" w:unhideWhenUsed="0"/>
+    <w:lsdException w:name="Colorful List Accent 2" w:semiHidden="0" w:uiPriority="72" w:unhideWhenUsed="0"/>
+    <w:lsdException w:name="Colorful Grid Accent 2" w:semiHidden="0" w:uiPriority="73" w:unhideWhenUsed="0"/>
+    <w:lsdException w:name="Light Shading Accent 3" w:semiHidden="0" w:uiPriority="60" w:unhideWhenUsed="0"/>
+    <w:lsdException w:name="Light List Accent 3" w:semiHidden="0" w:uiPriority="61" w:unhideWhenUsed="0"/>
+    <w:lsdException w:name="Light Grid Accent 3" w:semiHidden="0" w:uiPriority="62" w:unhideWhenUsed="0"/>
+    <w:lsdException w:name="Medium Shading 1 Accent 3" w:semiHidden="0" w:uiPriority="63" w:unhideWhenUsed="0"/>
+    <w:lsdException w:name="Medium Shading 2 Accent 3" w:semiHidden="0" w:uiPriority="64" w:unhideWhenUsed="0"/>
+    <w:lsdException w:name="Medium List 1 Accent 3" w:semiHidden="0" w:uiPriority="65" w:unhideWhenUsed="0"/>
+    <w:lsdException w:name="Medium List 2 Accent 3" w:semiHidden="0" w:uiPriority="66" w:unhideWhenUsed="0"/>
+    <w:lsdException w:name="Medium Grid 1 Accent 3" w:semiHidden="0" w:uiPriority="67" w:unhideWhenUsed="0"/>
+    <w:lsdException w:name="Medium Grid 2 Accent 3" w:semiHidden="0" w:uiPriority="68" w:unhideWhenUsed="0"/>
+    <w:lsdException w:name="Medium Grid 3 Accent 3" w:semiHidden="0" w:uiPriority="69" w:unhideWhenUsed="0"/>
+    <w:lsdException w:name="Dark List Accent 3" w:semiHidden="0" w:uiPriority="70" w:unhideWhenUsed="0"/>
+    <w:lsdException w:name="Colorful Shading Accent 3" w:semiHidden="0" w:uiPriority="71" w:unhideWhenUsed="0"/>
+    <w:lsdException w:name="Colorful List Accent 3" w:semiHidden="0" w:uiPriority="72" w:unhideWhenUsed="0"/>
+    <w:lsdException w:name="Colorful Grid Accent 3" w:semiHidden="0" w:uiPriority="73" w:unhideWhenUsed="0"/>
+    <w:lsdException w:name="Light Shading Accent 4" w:semiHidden="0" w:uiPriority="60" w:unhideWhenUsed="0"/>
+    <w:lsdException w:name="Light List Accent 4" w:semiHidden="0" w:uiPriority="61" w:unhideWhenUsed="0"/>
+    <w:lsdException w:name="Light Grid Accent 4" w:semiHidden="0" w:uiPriority="62" w:unhideWhenUsed="0"/>
+    <w:lsdException w:name="Medium Shading 1 Accent 4" w:semiHidden="0" w:uiPriority="63" w:unhideWhenUsed="0"/>
+    <w:lsdException w:name="Medium Shading 2 Accent 4" w:semiHidden="0" w:uiPriority="64" w:unhideWhenUsed="0"/>
+    <w:lsdException w:name="Medium List 1 Accent 4" w:semiHidden="0" w:uiPriority="65" w:unhideWhenUsed="0"/>
+    <w:lsdException w:name="Medium List 2 Accent 4" w:semiHidden="0" w:uiPriority="66" w:unhideWhenUsed="0"/>
+    <w:lsdException w:name="Medium Grid 1 Accent 4" w:semiHidden="0" w:uiPriority="67" w:unhideWhenUsed="0"/>
+    <w:lsdException w:name="Medium Grid 2 Accent 4" w:semiHidden="0" w:uiPriority="68" w:unhideWhenUsed="0"/>
+    <w:lsdException w:name="Medium Grid 3 Accent 4" w:semiHidden="0" w:uiPriority="69" w:unhideWhenUsed="0"/>
+    <w:lsdException w:name="Dark List Accent 4" w:semiHidden="0" w:uiPriority="70" w:unhideWhenUsed="0"/>
+    <w:lsdException w:name="Colorful Shading Accent 4" w:semiHidden="0" w:uiPriority="71" w:unhideWhenUsed="0"/>
+    <w:lsdException w:name="Colorful List Accent 4" w:semiHidden="0" w:uiPriority="72" w:unhideWhenUsed="0"/>
+    <w:lsdException w:name="Colorful Grid Accent 4" w:semiHidden="0" w:uiPriority="73" w:unhideWhenUsed="0"/>
+    <w:lsdException w:name="Light Shading Accent 5" w:semiHidden="0" w:uiPriority="60" w:unhideWhenUsed="0"/>
+    <w:lsdException w:name="Light List Accent 5" w:semiHidden="0" w:uiPriority="61" w:unhideWhenUsed="0"/>
+    <w:lsdException w:name="Light Grid Accent 5" w:semiHidden="0" w:uiPriority="62" w:unhideWhenUsed="0"/>
+    <w:lsdException w:name="Medium Shading 1 Accent 5" w:semiHidden="0" w:uiPriority="63" w:unhideWhenUsed="0"/>
+    <w:lsdException w:name="Medium Shading 2 Accent 5" w:semiHidden="0" w:uiPriority="64" w:unhideWhenUsed="0"/>
+    <w:lsdException w:name="Medium List 1 Accent 5" w:semiHidden="0" w:uiPriority="65" w:unhideWhenUsed="0"/>
+    <w:lsdException w:name="Medium List 2 Accent 5" w:semiHidden="0" w:uiPriority="66" w:unhideWhenUsed="0"/>
+    <w:lsdException w:name="Medium Grid 1 Accent 5" w:semiHidden="0" w:uiPriority="67" w:unhideWhenUsed="0"/>
+    <w:lsdException w:name="Medium Grid 2 Accent 5" w:semiHidden="0" w:uiPriority="68" w:unhideWhenUsed="0"/>
+    <w:lsdException w:name="Medium Grid 3 Accent 5" w:semiHidden="0" w:uiPriority="69" w:unhideWhenUsed="0"/>
+    <w:lsdException w:name="Dark List Accent 5" w:semiHidden="0" w:uiPriority="70" w:unhideWhenUsed="0"/>
+    <w:lsdException w:name="Colorful Shading Accent 5" w:semiHidden="0" w:uiPriority="71" w:unhideWhenUsed="0"/>
+    <w:lsdException w:name="Colorful List Accent 5" w:semiHidden="0" w:uiPriority="72" w:unhideWhenUsed="0"/>
+    <w:lsdException w:name="Colorful Grid Accent 5" w:semiHidden="0" w:uiPriority="73" w:unhideWhenUsed="0"/>
+    <w:lsdException w:name="Light Shading Accent 6" w:semiHidden="0" w:uiPriority="60" w:unhideWhenUsed="0"/>
+    <w:lsdException w:name="Light List Accent 6" w:semiHidden="0" w:uiPriority="61" w:unhideWhenUsed="0"/>
+    <w:lsdException w:name="Light Grid Accent 6" w:semiHidden="0" w:uiPriority="62" w:unhideWhenUsed="0"/>
+    <w:lsdException w:name="Medium Shading 1 Accent 6" w:semiHidden="0" w:uiPriority="63" w:unhideWhenUsed="0"/>
+    <w:lsdException w:name="Medium Shading 2 Accent 6" w:semiHidden="0" w:uiPriority="64" w:unhideWhenUsed="0"/>
+    <w:lsdException w:name="Medium List 1 Accent 6" w:semiHidden="0" w:uiPriority="65" w:unhideWhenUsed="0"/>
+    <w:lsdException w:name="Medium List 2 Accent 6" w:semiHidden="0" w:uiPriority="66" w:unhideWhenUsed="0"/>
+    <w:lsdException w:name="Medium Grid 1 Accent 6" w:semiHidden="0" w:uiPriority="67" w:unhideWhenUsed="0"/>
+    <w:lsdException w:name="Medium Grid 2 Accent 6" w:semiHidden="0" w:uiPriority="68" w:unhideWhenUsed="0"/>
+    <w:lsdException w:name="Medium Grid 3 Accent 6" w:semiHidden="0" w:uiPriority="69" w:unhideWhenUsed="0"/>
+    <w:lsdException w:name="Dark List Accent 6" w:semiHidden="0" w:uiPriority="70" w:unhideWhenUsed="0"/>
+    <w:lsdException w:name="Colorful Shading Accent 6" w:semiHidden="0" w:uiPriority="71" w:unhideWhenUsed="0"/>
+    <w:lsdException w:name="Colorful List Accent 6" w:semiHidden="0" w:uiPriority="72" w:unhideWhenUsed="0"/>
+    <w:lsdException w:name="Colorful Grid Accent 6" w:semiHidden="0" w:uiPriority="73" w:unhideWhenUsed="0"/>
+    <w:lsdException w:name="Subtle Emphasis" w:semiHidden="0" w:uiPriority="19" w:unhideWhenUsed="0" w:qFormat="1"/>
+    <w:lsdException w:name="Intense Emphasis" w:semiHidden="0" w:uiPriority="21" w:unhideWhenUsed="0" w:qFormat="1"/>
+    <w:lsdException w:name="Subtle Reference" w:semiHidden="0" w:uiPriority="31" w:unhideWhenUsed="0" w:qFormat="1"/>
+    <w:lsdException w:name="Intense Reference" w:semiHidden="0" w:uiPriority="32" w:unhideWhenUsed="0" w:qFormat="1"/>
+    <w:lsdException w:name="Book Title" w:semiHidden="0" w:uiPriority="33" w:unhideWhenUsed="0" w:qFormat="1"/>
+    <w:lsdException w:name="Bibliography" w:uiPriority="37"/>
+    <w:lsdException w:name="TOC Heading" w:uiPriority="39" w:qFormat="1"/>
   </w:latentStyles>
   <w:style w:type="paragraph" w:default="1" w:styleId="Standard">
     <w:name w:val="Normal"/>
@@ -9927,6 +10579,335 @@
       <w:color w:val="2E74B5" w:themeColor="accent1" w:themeShade="BF"/>
       <w:sz w:val="32"/>
       <w:szCs w:val="32"/>
+    </w:rPr>
+  </w:style>
+  <w:style w:type="paragraph" w:styleId="Sprechblasentext">
+    <w:name w:val="Balloon Text"/>
+    <w:basedOn w:val="Standard"/>
+    <w:link w:val="SprechblasentextZchn"/>
+    <w:uiPriority w:val="99"/>
+    <w:semiHidden/>
+    <w:unhideWhenUsed/>
+    <w:rsid w:val="001625B2"/>
+    <w:pPr>
+      <w:spacing w:after="0" w:line="240" w:lineRule="auto"/>
+    </w:pPr>
+    <w:rPr>
+      <w:rFonts w:ascii="Tahoma" w:hAnsi="Tahoma" w:cs="Tahoma"/>
+      <w:sz w:val="16"/>
+      <w:szCs w:val="16"/>
+    </w:rPr>
+  </w:style>
+  <w:style w:type="character" w:customStyle="1" w:styleId="SprechblasentextZchn">
+    <w:name w:val="Sprechblasentext Zchn"/>
+    <w:basedOn w:val="Absatz-Standardschriftart"/>
+    <w:link w:val="Sprechblasentext"/>
+    <w:uiPriority w:val="99"/>
+    <w:semiHidden/>
+    <w:rsid w:val="001625B2"/>
+    <w:rPr>
+      <w:rFonts w:ascii="Tahoma" w:hAnsi="Tahoma" w:cs="Tahoma"/>
+      <w:sz w:val="16"/>
+      <w:szCs w:val="16"/>
+    </w:rPr>
+  </w:style>
+</w:styles>
+</file>
+
+<file path=word/stylesWithEffects.xml><?xml version="1.0" encoding="utf-8"?>
+<w:styles xmlns:wpc="http://schemas.microsoft.com/office/word/2010/wordprocessingCanvas" xmlns:mc="http://schemas.openxmlformats.org/markup-compatibility/2006" xmlns:o="urn:schemas-microsoft-com:office:office" xmlns:r="http://schemas.openxmlformats.org/officeDocument/2006/relationships" xmlns:m="http://schemas.openxmlformats.org/officeDocument/2006/math" xmlns:v="urn:schemas-microsoft-com:vml" xmlns:wp14="http://schemas.microsoft.com/office/word/2010/wordprocessingDrawing" xmlns:wp="http://schemas.openxmlformats.org/drawingml/2006/wordprocessingDrawing" xmlns:w10="urn:schemas-microsoft-com:office:word" xmlns:w="http://schemas.openxmlformats.org/wordprocessingml/2006/main" xmlns:w14="http://schemas.microsoft.com/office/word/2010/wordml" xmlns:wpg="http://schemas.microsoft.com/office/word/2010/wordprocessingGroup" xmlns:wpi="http://schemas.microsoft.com/office/word/2010/wordprocessingInk" xmlns:wne="http://schemas.microsoft.com/office/word/2006/wordml" xmlns:wps="http://schemas.microsoft.com/office/word/2010/wordprocessingShape" mc:Ignorable="w14 wp14">
+  <w:docDefaults>
+    <w:rPrDefault>
+      <w:rPr>
+        <w:rFonts w:asciiTheme="minorHAnsi" w:eastAsiaTheme="minorHAnsi" w:hAnsiTheme="minorHAnsi" w:cstheme="minorBidi"/>
+        <w:sz w:val="22"/>
+        <w:szCs w:val="22"/>
+        <w:lang w:val="de-DE" w:eastAsia="en-US" w:bidi="ar-SA"/>
+      </w:rPr>
+    </w:rPrDefault>
+    <w:pPrDefault>
+      <w:pPr>
+        <w:spacing w:after="160" w:line="259" w:lineRule="auto"/>
+      </w:pPr>
+    </w:pPrDefault>
+  </w:docDefaults>
+  <w:latentStyles w:defLockedState="0" w:defUIPriority="99" w:defSemiHidden="1" w:defUnhideWhenUsed="1" w:defQFormat="0" w:count="267">
+    <w:lsdException w:name="Normal" w:semiHidden="0" w:uiPriority="0" w:unhideWhenUsed="0" w:qFormat="1"/>
+    <w:lsdException w:name="heading 1" w:semiHidden="0" w:uiPriority="9" w:unhideWhenUsed="0" w:qFormat="1"/>
+    <w:lsdException w:name="heading 2" w:uiPriority="9" w:qFormat="1"/>
+    <w:lsdException w:name="heading 3" w:uiPriority="9" w:qFormat="1"/>
+    <w:lsdException w:name="heading 4" w:uiPriority="9" w:qFormat="1"/>
+    <w:lsdException w:name="heading 5" w:uiPriority="9" w:qFormat="1"/>
+    <w:lsdException w:name="heading 6" w:uiPriority="9" w:qFormat="1"/>
+    <w:lsdException w:name="heading 7" w:uiPriority="9" w:qFormat="1"/>
+    <w:lsdException w:name="heading 8" w:uiPriority="9" w:qFormat="1"/>
+    <w:lsdException w:name="heading 9" w:uiPriority="9" w:qFormat="1"/>
+    <w:lsdException w:name="toc 1" w:uiPriority="39"/>
+    <w:lsdException w:name="toc 2" w:uiPriority="39"/>
+    <w:lsdException w:name="toc 3" w:uiPriority="39"/>
+    <w:lsdException w:name="toc 4" w:uiPriority="39"/>
+    <w:lsdException w:name="toc 5" w:uiPriority="39"/>
+    <w:lsdException w:name="toc 6" w:uiPriority="39"/>
+    <w:lsdException w:name="toc 7" w:uiPriority="39"/>
+    <w:lsdException w:name="toc 8" w:uiPriority="39"/>
+    <w:lsdException w:name="toc 9" w:uiPriority="39"/>
+    <w:lsdException w:name="caption" w:uiPriority="35" w:qFormat="1"/>
+    <w:lsdException w:name="Title" w:semiHidden="0" w:uiPriority="10" w:unhideWhenUsed="0" w:qFormat="1"/>
+    <w:lsdException w:name="Default Paragraph Font" w:uiPriority="1"/>
+    <w:lsdException w:name="Subtitle" w:semiHidden="0" w:uiPriority="11" w:unhideWhenUsed="0" w:qFormat="1"/>
+    <w:lsdException w:name="Strong" w:semiHidden="0" w:uiPriority="22" w:unhideWhenUsed="0" w:qFormat="1"/>
+    <w:lsdException w:name="Emphasis" w:semiHidden="0" w:uiPriority="20" w:unhideWhenUsed="0" w:qFormat="1"/>
+    <w:lsdException w:name="Table Grid" w:semiHidden="0" w:uiPriority="39" w:unhideWhenUsed="0"/>
+    <w:lsdException w:name="Placeholder Text" w:unhideWhenUsed="0"/>
+    <w:lsdException w:name="No Spacing" w:semiHidden="0" w:uiPriority="1" w:unhideWhenUsed="0" w:qFormat="1"/>
+    <w:lsdException w:name="Light Shading" w:semiHidden="0" w:uiPriority="60" w:unhideWhenUsed="0"/>
+    <w:lsdException w:name="Light List" w:semiHidden="0" w:uiPriority="61" w:unhideWhenUsed="0"/>
+    <w:lsdException w:name="Light Grid" w:semiHidden="0" w:uiPriority="62" w:unhideWhenUsed="0"/>
+    <w:lsdException w:name="Medium Shading 1" w:semiHidden="0" w:uiPriority="63" w:unhideWhenUsed="0"/>
+    <w:lsdException w:name="Medium Shading 2" w:semiHidden="0" w:uiPriority="64" w:unhideWhenUsed="0"/>
+    <w:lsdException w:name="Medium List 1" w:semiHidden="0" w:uiPriority="65" w:unhideWhenUsed="0"/>
+    <w:lsdException w:name="Medium List 2" w:semiHidden="0" w:uiPriority="66" w:unhideWhenUsed="0"/>
+    <w:lsdException w:name="Medium Grid 1" w:semiHidden="0" w:uiPriority="67" w:unhideWhenUsed="0"/>
+    <w:lsdException w:name="Medium Grid 2" w:semiHidden="0" w:uiPriority="68" w:unhideWhenUsed="0"/>
+    <w:lsdException w:name="Medium Grid 3" w:semiHidden="0" w:uiPriority="69" w:unhideWhenUsed="0"/>
+    <w:lsdException w:name="Dark List" w:semiHidden="0" w:uiPriority="70" w:unhideWhenUsed="0"/>
+    <w:lsdException w:name="Colorful Shading" w:semiHidden="0" w:uiPriority="71" w:unhideWhenUsed="0"/>
+    <w:lsdException w:name="Colorful List" w:semiHidden="0" w:uiPriority="72" w:unhideWhenUsed="0"/>
+    <w:lsdException w:name="Colorful Grid" w:semiHidden="0" w:uiPriority="73" w:unhideWhenUsed="0"/>
+    <w:lsdException w:name="Light Shading Accent 1" w:semiHidden="0" w:uiPriority="60" w:unhideWhenUsed="0"/>
+    <w:lsdException w:name="Light List Accent 1" w:semiHidden="0" w:uiPriority="61" w:unhideWhenUsed="0"/>
+    <w:lsdException w:name="Light Grid Accent 1" w:semiHidden="0" w:uiPriority="62" w:unhideWhenUsed="0"/>
+    <w:lsdException w:name="Medium Shading 1 Accent 1" w:semiHidden="0" w:uiPriority="63" w:unhideWhenUsed="0"/>
+    <w:lsdException w:name="Medium Shading 2 Accent 1" w:semiHidden="0" w:uiPriority="64" w:unhideWhenUsed="0"/>
+    <w:lsdException w:name="Medium List 1 Accent 1" w:semiHidden="0" w:uiPriority="65" w:unhideWhenUsed="0"/>
+    <w:lsdException w:name="Revision" w:unhideWhenUsed="0"/>
+    <w:lsdException w:name="List Paragraph" w:semiHidden="0" w:uiPriority="34" w:unhideWhenUsed="0" w:qFormat="1"/>
+    <w:lsdException w:name="Quote" w:semiHidden="0" w:uiPriority="29" w:unhideWhenUsed="0" w:qFormat="1"/>
+    <w:lsdException w:name="Intense Quote" w:semiHidden="0" w:uiPriority="30" w:unhideWhenUsed="0" w:qFormat="1"/>
+    <w:lsdException w:name="Medium List 2 Accent 1" w:semiHidden="0" w:uiPriority="66" w:unhideWhenUsed="0"/>
+    <w:lsdException w:name="Medium Grid 1 Accent 1" w:semiHidden="0" w:uiPriority="67" w:unhideWhenUsed="0"/>
+    <w:lsdException w:name="Medium Grid 2 Accent 1" w:semiHidden="0" w:uiPriority="68" w:unhideWhenUsed="0"/>
+    <w:lsdException w:name="Medium Grid 3 Accent 1" w:semiHidden="0" w:uiPriority="69" w:unhideWhenUsed="0"/>
+    <w:lsdException w:name="Dark List Accent 1" w:semiHidden="0" w:uiPriority="70" w:unhideWhenUsed="0"/>
+    <w:lsdException w:name="Colorful Shading Accent 1" w:semiHidden="0" w:uiPriority="71" w:unhideWhenUsed="0"/>
+    <w:lsdException w:name="Colorful List Accent 1" w:semiHidden="0" w:uiPriority="72" w:unhideWhenUsed="0"/>
+    <w:lsdException w:name="Colorful Grid Accent 1" w:semiHidden="0" w:uiPriority="73" w:unhideWhenUsed="0"/>
+    <w:lsdException w:name="Light Shading Accent 2" w:semiHidden="0" w:uiPriority="60" w:unhideWhenUsed="0"/>
+    <w:lsdException w:name="Light List Accent 2" w:semiHidden="0" w:uiPriority="61" w:unhideWhenUsed="0"/>
+    <w:lsdException w:name="Light Grid Accent 2" w:semiHidden="0" w:uiPriority="62" w:unhideWhenUsed="0"/>
+    <w:lsdException w:name="Medium Shading 1 Accent 2" w:semiHidden="0" w:uiPriority="63" w:unhideWhenUsed="0"/>
+    <w:lsdException w:name="Medium Shading 2 Accent 2" w:semiHidden="0" w:uiPriority="64" w:unhideWhenUsed="0"/>
+    <w:lsdException w:name="Medium List 1 Accent 2" w:semiHidden="0" w:uiPriority="65" w:unhideWhenUsed="0"/>
+    <w:lsdException w:name="Medium List 2 Accent 2" w:semiHidden="0" w:uiPriority="66" w:unhideWhenUsed="0"/>
+    <w:lsdException w:name="Medium Grid 1 Accent 2" w:semiHidden="0" w:uiPriority="67" w:unhideWhenUsed="0"/>
+    <w:lsdException w:name="Medium Grid 2 Accent 2" w:semiHidden="0" w:uiPriority="68" w:unhideWhenUsed="0"/>
+    <w:lsdException w:name="Medium Grid 3 Accent 2" w:semiHidden="0" w:uiPriority="69" w:unhideWhenUsed="0"/>
+    <w:lsdException w:name="Dark List Accent 2" w:semiHidden="0" w:uiPriority="70" w:unhideWhenUsed="0"/>
+    <w:lsdException w:name="Colorful Shading Accent 2" w:semiHidden="0" w:uiPriority="71" w:unhideWhenUsed="0"/>
+    <w:lsdException w:name="Colorful List Accent 2" w:semiHidden="0" w:uiPriority="72" w:unhideWhenUsed="0"/>
+    <w:lsdException w:name="Colorful Grid Accent 2" w:semiHidden="0" w:uiPriority="73" w:unhideWhenUsed="0"/>
+    <w:lsdException w:name="Light Shading Accent 3" w:semiHidden="0" w:uiPriority="60" w:unhideWhenUsed="0"/>
+    <w:lsdException w:name="Light List Accent 3" w:semiHidden="0" w:uiPriority="61" w:unhideWhenUsed="0"/>
+    <w:lsdException w:name="Light Grid Accent 3" w:semiHidden="0" w:uiPriority="62" w:unhideWhenUsed="0"/>
+    <w:lsdException w:name="Medium Shading 1 Accent 3" w:semiHidden="0" w:uiPriority="63" w:unhideWhenUsed="0"/>
+    <w:lsdException w:name="Medium Shading 2 Accent 3" w:semiHidden="0" w:uiPriority="64" w:unhideWhenUsed="0"/>
+    <w:lsdException w:name="Medium List 1 Accent 3" w:semiHidden="0" w:uiPriority="65" w:unhideWhenUsed="0"/>
+    <w:lsdException w:name="Medium List 2 Accent 3" w:semiHidden="0" w:uiPriority="66" w:unhideWhenUsed="0"/>
+    <w:lsdException w:name="Medium Grid 1 Accent 3" w:semiHidden="0" w:uiPriority="67" w:unhideWhenUsed="0"/>
+    <w:lsdException w:name="Medium Grid 2 Accent 3" w:semiHidden="0" w:uiPriority="68" w:unhideWhenUsed="0"/>
+    <w:lsdException w:name="Medium Grid 3 Accent 3" w:semiHidden="0" w:uiPriority="69" w:unhideWhenUsed="0"/>
+    <w:lsdException w:name="Dark List Accent 3" w:semiHidden="0" w:uiPriority="70" w:unhideWhenUsed="0"/>
+    <w:lsdException w:name="Colorful Shading Accent 3" w:semiHidden="0" w:uiPriority="71" w:unhideWhenUsed="0"/>
+    <w:lsdException w:name="Colorful List Accent 3" w:semiHidden="0" w:uiPriority="72" w:unhideWhenUsed="0"/>
+    <w:lsdException w:name="Colorful Grid Accent 3" w:semiHidden="0" w:uiPriority="73" w:unhideWhenUsed="0"/>
+    <w:lsdException w:name="Light Shading Accent 4" w:semiHidden="0" w:uiPriority="60" w:unhideWhenUsed="0"/>
+    <w:lsdException w:name="Light List Accent 4" w:semiHidden="0" w:uiPriority="61" w:unhideWhenUsed="0"/>
+    <w:lsdException w:name="Light Grid Accent 4" w:semiHidden="0" w:uiPriority="62" w:unhideWhenUsed="0"/>
+    <w:lsdException w:name="Medium Shading 1 Accent 4" w:semiHidden="0" w:uiPriority="63" w:unhideWhenUsed="0"/>
+    <w:lsdException w:name="Medium Shading 2 Accent 4" w:semiHidden="0" w:uiPriority="64" w:unhideWhenUsed="0"/>
+    <w:lsdException w:name="Medium List 1 Accent 4" w:semiHidden="0" w:uiPriority="65" w:unhideWhenUsed="0"/>
+    <w:lsdException w:name="Medium List 2 Accent 4" w:semiHidden="0" w:uiPriority="66" w:unhideWhenUsed="0"/>
+    <w:lsdException w:name="Medium Grid 1 Accent 4" w:semiHidden="0" w:uiPriority="67" w:unhideWhenUsed="0"/>
+    <w:lsdException w:name="Medium Grid 2 Accent 4" w:semiHidden="0" w:uiPriority="68" w:unhideWhenUsed="0"/>
+    <w:lsdException w:name="Medium Grid 3 Accent 4" w:semiHidden="0" w:uiPriority="69" w:unhideWhenUsed="0"/>
+    <w:lsdException w:name="Dark List Accent 4" w:semiHidden="0" w:uiPriority="70" w:unhideWhenUsed="0"/>
+    <w:lsdException w:name="Colorful Shading Accent 4" w:semiHidden="0" w:uiPriority="71" w:unhideWhenUsed="0"/>
+    <w:lsdException w:name="Colorful List Accent 4" w:semiHidden="0" w:uiPriority="72" w:unhideWhenUsed="0"/>
+    <w:lsdException w:name="Colorful Grid Accent 4" w:semiHidden="0" w:uiPriority="73" w:unhideWhenUsed="0"/>
+    <w:lsdException w:name="Light Shading Accent 5" w:semiHidden="0" w:uiPriority="60" w:unhideWhenUsed="0"/>
+    <w:lsdException w:name="Light List Accent 5" w:semiHidden="0" w:uiPriority="61" w:unhideWhenUsed="0"/>
+    <w:lsdException w:name="Light Grid Accent 5" w:semiHidden="0" w:uiPriority="62" w:unhideWhenUsed="0"/>
+    <w:lsdException w:name="Medium Shading 1 Accent 5" w:semiHidden="0" w:uiPriority="63" w:unhideWhenUsed="0"/>
+    <w:lsdException w:name="Medium Shading 2 Accent 5" w:semiHidden="0" w:uiPriority="64" w:unhideWhenUsed="0"/>
+    <w:lsdException w:name="Medium List 1 Accent 5" w:semiHidden="0" w:uiPriority="65" w:unhideWhenUsed="0"/>
+    <w:lsdException w:name="Medium List 2 Accent 5" w:semiHidden="0" w:uiPriority="66" w:unhideWhenUsed="0"/>
+    <w:lsdException w:name="Medium Grid 1 Accent 5" w:semiHidden="0" w:uiPriority="67" w:unhideWhenUsed="0"/>
+    <w:lsdException w:name="Medium Grid 2 Accent 5" w:semiHidden="0" w:uiPriority="68" w:unhideWhenUsed="0"/>
+    <w:lsdException w:name="Medium Grid 3 Accent 5" w:semiHidden="0" w:uiPriority="69" w:unhideWhenUsed="0"/>
+    <w:lsdException w:name="Dark List Accent 5" w:semiHidden="0" w:uiPriority="70" w:unhideWhenUsed="0"/>
+    <w:lsdException w:name="Colorful Shading Accent 5" w:semiHidden="0" w:uiPriority="71" w:unhideWhenUsed="0"/>
+    <w:lsdException w:name="Colorful List Accent 5" w:semiHidden="0" w:uiPriority="72" w:unhideWhenUsed="0"/>
+    <w:lsdException w:name="Colorful Grid Accent 5" w:semiHidden="0" w:uiPriority="73" w:unhideWhenUsed="0"/>
+    <w:lsdException w:name="Light Shading Accent 6" w:semiHidden="0" w:uiPriority="60" w:unhideWhenUsed="0"/>
+    <w:lsdException w:name="Light List Accent 6" w:semiHidden="0" w:uiPriority="61" w:unhideWhenUsed="0"/>
+    <w:lsdException w:name="Light Grid Accent 6" w:semiHidden="0" w:uiPriority="62" w:unhideWhenUsed="0"/>
+    <w:lsdException w:name="Medium Shading 1 Accent 6" w:semiHidden="0" w:uiPriority="63" w:unhideWhenUsed="0"/>
+    <w:lsdException w:name="Medium Shading 2 Accent 6" w:semiHidden="0" w:uiPriority="64" w:unhideWhenUsed="0"/>
+    <w:lsdException w:name="Medium List 1 Accent 6" w:semiHidden="0" w:uiPriority="65" w:unhideWhenUsed="0"/>
+    <w:lsdException w:name="Medium List 2 Accent 6" w:semiHidden="0" w:uiPriority="66" w:unhideWhenUsed="0"/>
+    <w:lsdException w:name="Medium Grid 1 Accent 6" w:semiHidden="0" w:uiPriority="67" w:unhideWhenUsed="0"/>
+    <w:lsdException w:name="Medium Grid 2 Accent 6" w:semiHidden="0" w:uiPriority="68" w:unhideWhenUsed="0"/>
+    <w:lsdException w:name="Medium Grid 3 Accent 6" w:semiHidden="0" w:uiPriority="69" w:unhideWhenUsed="0"/>
+    <w:lsdException w:name="Dark List Accent 6" w:semiHidden="0" w:uiPriority="70" w:unhideWhenUsed="0"/>
+    <w:lsdException w:name="Colorful Shading Accent 6" w:semiHidden="0" w:uiPriority="71" w:unhideWhenUsed="0"/>
+    <w:lsdException w:name="Colorful List Accent 6" w:semiHidden="0" w:uiPriority="72" w:unhideWhenUsed="0"/>
+    <w:lsdException w:name="Colorful Grid Accent 6" w:semiHidden="0" w:uiPriority="73" w:unhideWhenUsed="0"/>
+    <w:lsdException w:name="Subtle Emphasis" w:semiHidden="0" w:uiPriority="19" w:unhideWhenUsed="0" w:qFormat="1"/>
+    <w:lsdException w:name="Intense Emphasis" w:semiHidden="0" w:uiPriority="21" w:unhideWhenUsed="0" w:qFormat="1"/>
+    <w:lsdException w:name="Subtle Reference" w:semiHidden="0" w:uiPriority="31" w:unhideWhenUsed="0" w:qFormat="1"/>
+    <w:lsdException w:name="Intense Reference" w:semiHidden="0" w:uiPriority="32" w:unhideWhenUsed="0" w:qFormat="1"/>
+    <w:lsdException w:name="Book Title" w:semiHidden="0" w:uiPriority="33" w:unhideWhenUsed="0" w:qFormat="1"/>
+    <w:lsdException w:name="Bibliography" w:uiPriority="37"/>
+    <w:lsdException w:name="TOC Heading" w:uiPriority="39" w:qFormat="1"/>
+  </w:latentStyles>
+  <w:style w:type="paragraph" w:default="1" w:styleId="Standard">
+    <w:name w:val="Normal"/>
+    <w:qFormat/>
+  </w:style>
+  <w:style w:type="paragraph" w:styleId="berschrift1">
+    <w:name w:val="heading 1"/>
+    <w:basedOn w:val="Standard"/>
+    <w:next w:val="Standard"/>
+    <w:link w:val="berschrift1Zchn"/>
+    <w:uiPriority w:val="9"/>
+    <w:qFormat/>
+    <w:rsid w:val="00C67C6D"/>
+    <w:pPr>
+      <w:keepNext/>
+      <w:keepLines/>
+      <w:spacing w:before="240" w:after="0"/>
+      <w:outlineLvl w:val="0"/>
+    </w:pPr>
+    <w:rPr>
+      <w:rFonts w:asciiTheme="majorHAnsi" w:eastAsiaTheme="majorEastAsia" w:hAnsiTheme="majorHAnsi" w:cstheme="majorBidi"/>
+      <w:color w:val="2E74B5" w:themeColor="accent1" w:themeShade="BF"/>
+      <w:sz w:val="32"/>
+      <w:szCs w:val="32"/>
+    </w:rPr>
+  </w:style>
+  <w:style w:type="character" w:default="1" w:styleId="Absatz-Standardschriftart">
+    <w:name w:val="Default Paragraph Font"/>
+    <w:uiPriority w:val="1"/>
+    <w:semiHidden/>
+    <w:unhideWhenUsed/>
+  </w:style>
+  <w:style w:type="table" w:default="1" w:styleId="NormaleTabelle">
+    <w:name w:val="Normal Table"/>
+    <w:uiPriority w:val="99"/>
+    <w:semiHidden/>
+    <w:unhideWhenUsed/>
+    <w:tblPr>
+      <w:tblInd w:w="0" w:type="dxa"/>
+      <w:tblCellMar>
+        <w:top w:w="0" w:type="dxa"/>
+        <w:left w:w="108" w:type="dxa"/>
+        <w:bottom w:w="0" w:type="dxa"/>
+        <w:right w:w="108" w:type="dxa"/>
+      </w:tblCellMar>
+    </w:tblPr>
+  </w:style>
+  <w:style w:type="numbering" w:default="1" w:styleId="KeineListe">
+    <w:name w:val="No List"/>
+    <w:uiPriority w:val="99"/>
+    <w:semiHidden/>
+    <w:unhideWhenUsed/>
+  </w:style>
+  <w:style w:type="paragraph" w:styleId="Titel">
+    <w:name w:val="Title"/>
+    <w:basedOn w:val="Standard"/>
+    <w:next w:val="Standard"/>
+    <w:link w:val="TitelZchn"/>
+    <w:uiPriority w:val="10"/>
+    <w:qFormat/>
+    <w:rsid w:val="00C67C6D"/>
+    <w:pPr>
+      <w:spacing w:after="0" w:line="240" w:lineRule="auto"/>
+      <w:contextualSpacing/>
+    </w:pPr>
+    <w:rPr>
+      <w:rFonts w:asciiTheme="majorHAnsi" w:eastAsiaTheme="majorEastAsia" w:hAnsiTheme="majorHAnsi" w:cstheme="majorBidi"/>
+      <w:spacing w:val="-10"/>
+      <w:kern w:val="28"/>
+      <w:sz w:val="56"/>
+      <w:szCs w:val="56"/>
+    </w:rPr>
+  </w:style>
+  <w:style w:type="character" w:customStyle="1" w:styleId="TitelZchn">
+    <w:name w:val="Titel Zchn"/>
+    <w:basedOn w:val="Absatz-Standardschriftart"/>
+    <w:link w:val="Titel"/>
+    <w:uiPriority w:val="10"/>
+    <w:rsid w:val="00C67C6D"/>
+    <w:rPr>
+      <w:rFonts w:asciiTheme="majorHAnsi" w:eastAsiaTheme="majorEastAsia" w:hAnsiTheme="majorHAnsi" w:cstheme="majorBidi"/>
+      <w:spacing w:val="-10"/>
+      <w:kern w:val="28"/>
+      <w:sz w:val="56"/>
+      <w:szCs w:val="56"/>
+    </w:rPr>
+  </w:style>
+  <w:style w:type="paragraph" w:styleId="Listenabsatz">
+    <w:name w:val="List Paragraph"/>
+    <w:basedOn w:val="Standard"/>
+    <w:uiPriority w:val="34"/>
+    <w:qFormat/>
+    <w:rsid w:val="00C67C6D"/>
+    <w:pPr>
+      <w:ind w:left="720"/>
+      <w:contextualSpacing/>
+    </w:pPr>
+  </w:style>
+  <w:style w:type="character" w:customStyle="1" w:styleId="berschrift1Zchn">
+    <w:name w:val="Überschrift 1 Zchn"/>
+    <w:basedOn w:val="Absatz-Standardschriftart"/>
+    <w:link w:val="berschrift1"/>
+    <w:uiPriority w:val="9"/>
+    <w:rsid w:val="00C67C6D"/>
+    <w:rPr>
+      <w:rFonts w:asciiTheme="majorHAnsi" w:eastAsiaTheme="majorEastAsia" w:hAnsiTheme="majorHAnsi" w:cstheme="majorBidi"/>
+      <w:color w:val="2E74B5" w:themeColor="accent1" w:themeShade="BF"/>
+      <w:sz w:val="32"/>
+      <w:szCs w:val="32"/>
+    </w:rPr>
+  </w:style>
+  <w:style w:type="paragraph" w:styleId="Sprechblasentext">
+    <w:name w:val="Balloon Text"/>
+    <w:basedOn w:val="Standard"/>
+    <w:link w:val="SprechblasentextZchn"/>
+    <w:uiPriority w:val="99"/>
+    <w:semiHidden/>
+    <w:unhideWhenUsed/>
+    <w:rsid w:val="001625B2"/>
+    <w:pPr>
+      <w:spacing w:after="0" w:line="240" w:lineRule="auto"/>
+    </w:pPr>
+    <w:rPr>
+      <w:rFonts w:ascii="Tahoma" w:hAnsi="Tahoma" w:cs="Tahoma"/>
+      <w:sz w:val="16"/>
+      <w:szCs w:val="16"/>
+    </w:rPr>
+  </w:style>
+  <w:style w:type="character" w:customStyle="1" w:styleId="SprechblasentextZchn">
+    <w:name w:val="Sprechblasentext Zchn"/>
+    <w:basedOn w:val="Absatz-Standardschriftart"/>
+    <w:link w:val="Sprechblasentext"/>
+    <w:uiPriority w:val="99"/>
+    <w:semiHidden/>
+    <w:rsid w:val="001625B2"/>
+    <w:rPr>
+      <w:rFonts w:ascii="Tahoma" w:hAnsi="Tahoma" w:cs="Tahoma"/>
+      <w:sz w:val="16"/>
+      <w:szCs w:val="16"/>
     </w:rPr>
   </w:style>
 </w:styles>
@@ -10187,7 +11168,7 @@
   <a:extraClrSchemeLst/>
   <a:extLst>
     <a:ext uri="{05A4C25C-085E-4340-85A3-A5531E510DB2}">
-      <thm15:themeFamily xmlns:thm15="http://schemas.microsoft.com/office/thememl/2012/main" name="Office Theme" id="{62F939B6-93AF-4DB8-9C6B-D6C7DFDC589F}" vid="{4A3C46E8-61CC-4603-A589-7422A47A8E4A}"/>
+      <thm15:themeFamily xmlns:thm15="http://schemas.microsoft.com/office/thememl/2012/main" xmlns="" name="Office Theme" id="{62F939B6-93AF-4DB8-9C6B-D6C7DFDC589F}" vid="{4A3C46E8-61CC-4603-A589-7422A47A8E4A}"/>
     </a:ext>
   </a:extLst>
 </a:theme>

</xml_diff>

<commit_message>
Adding some documentation issues
</commit_message>
<xml_diff>
--- a/command/documentation/OCP in Practice.docx
+++ b/command/documentation/OCP in Practice.docx
@@ -99,7 +99,21 @@
         <w:rPr>
           <w:lang w:val="en-GB"/>
         </w:rPr>
-        <w:t xml:space="preserve"> to become complex during the project life cycle. Look at this simple use case: “</w:t>
+        <w:t xml:space="preserve"> to become complex during the project life cycle. Look at this simple use case: </w:t>
+      </w:r>
+    </w:p>
+    <w:p>
+      <w:pPr>
+        <w:ind w:left="567" w:right="567"/>
+        <w:rPr>
+          <w:lang w:val="en-GB"/>
+        </w:rPr>
+      </w:pPr>
+      <w:r>
+        <w:rPr>
+          <w:lang w:val="en-GB"/>
+        </w:rPr>
+        <w:t>“</w:t>
       </w:r>
       <w:r>
         <w:rPr>
@@ -111,7 +125,20 @@
         <w:rPr>
           <w:lang w:val="en-GB"/>
         </w:rPr>
-        <w:t xml:space="preserve"> I want to have secure passwords avoiding hacking my system.” As acceptance criteria there might be several rules that password has to fulfil e.g.</w:t>
+        <w:t xml:space="preserve"> I want to have secure passwords avoiding hacking my system.” </w:t>
+      </w:r>
+    </w:p>
+    <w:p>
+      <w:pPr>
+        <w:rPr>
+          <w:lang w:val="en-GB"/>
+        </w:rPr>
+      </w:pPr>
+      <w:r>
+        <w:rPr>
+          <w:lang w:val="en-GB"/>
+        </w:rPr>
+        <w:t>As acceptance criteria there might be several rules that password has to fulfil e.g.</w:t>
       </w:r>
     </w:p>
     <w:p>
@@ -1979,7 +2006,6 @@
         <w:rPr>
           <w:lang w:val="en-GB"/>
         </w:rPr>
-        <w:lastRenderedPageBreak/>
         <w:t>Implementing the next rule has a little refactoring in place, maybe the final implementation is like that:</w:t>
       </w:r>
     </w:p>
@@ -5174,38 +5200,12 @@
         </w:rPr>
         <w:t xml:space="preserve">The next </w:t>
       </w:r>
-      <w:proofErr w:type="gramStart"/>
-      <w:r>
-        <w:rPr>
-          <w:lang w:val="en-GB"/>
-        </w:rPr>
-        <w:t>validator need just an Implementation of the validator</w:t>
-      </w:r>
-      <w:r>
-        <w:rPr>
-          <w:lang w:val="en-GB"/>
-        </w:rPr>
-        <w:t>, wire it up in the spring.xml</w:t>
-      </w:r>
-      <w:r>
-        <w:rPr>
-          <w:lang w:val="en-GB"/>
-        </w:rPr>
-        <w:t xml:space="preserve"> </w:t>
-      </w:r>
-      <w:r>
-        <w:rPr>
-          <w:lang w:val="en-GB"/>
-        </w:rPr>
-        <w:t xml:space="preserve">and then </w:t>
-      </w:r>
-      <w:r>
-        <w:rPr>
-          <w:lang w:val="en-GB"/>
-        </w:rPr>
-        <w:t>enhance</w:t>
-      </w:r>
-      <w:proofErr w:type="gramEnd"/>
+      <w:r>
+        <w:rPr>
+          <w:lang w:val="en-GB"/>
+        </w:rPr>
+        <w:t>validator need just an Implementation of the validator, wire it up in the spring.xml and then enhances</w:t>
+      </w:r>
       <w:r>
         <w:rPr>
           <w:lang w:val="en-GB"/>
@@ -5257,14 +5257,12 @@
         </w:rPr>
         <w:t xml:space="preserve">The above example is a configuration file of the </w:t>
       </w:r>
-      <w:proofErr w:type="gramStart"/>
-      <w:r>
-        <w:rPr>
-          <w:lang w:val="en-GB"/>
-        </w:rPr>
-        <w:t>Spring</w:t>
-      </w:r>
-      <w:proofErr w:type="gramEnd"/>
+      <w:r>
+        <w:rPr>
+          <w:lang w:val="en-GB"/>
+        </w:rPr>
+        <w:t>spring</w:t>
+      </w:r>
       <w:r>
         <w:rPr>
           <w:lang w:val="en-GB"/>
@@ -5396,6 +5394,7 @@
         <w:rPr>
           <w:lang w:val="en-GB"/>
         </w:rPr>
+        <w:lastRenderedPageBreak/>
         <w:t>Why a framework. There are some reasons:</w:t>
       </w:r>
     </w:p>
@@ -5432,8 +5431,13 @@
         <w:rPr>
           <w:lang w:val="en-GB"/>
         </w:rPr>
-        <w:lastRenderedPageBreak/>
         <w:t>Use something which is well tested</w:t>
+      </w:r>
+      <w:r>
+        <w:rPr>
+          <w:lang w:val="en-GB"/>
+        </w:rPr>
+        <w:t xml:space="preserve"> with 100% code coverage, 100% mutation testing and no technical depth.</w:t>
       </w:r>
     </w:p>
     <w:p>
@@ -5476,7 +5480,7 @@
       <w:r>
         <w:rPr>
           <w:noProof/>
-          <w:lang w:val="en-US"/>
+          <w:lang w:eastAsia="de-DE"/>
         </w:rPr>
         <w:drawing>
           <wp:inline distT="0" distB="0" distL="0" distR="0">
@@ -5811,6 +5815,7 @@
           <w:b/>
           <w:lang w:val="en-GB"/>
         </w:rPr>
+        <w:lastRenderedPageBreak/>
         <w:t>GenericContext</w:t>
       </w:r>
       <w:proofErr w:type="spellEnd"/>
@@ -5818,14 +5823,7 @@
         <w:rPr>
           <w:lang w:val="en-GB"/>
         </w:rPr>
-        <w:t xml:space="preserve">: Interface for a generic context that holds a list of keys and values. A better approach is to create own type-safe contents with get- and set-methods for the values (Bean </w:t>
-      </w:r>
-      <w:r>
-        <w:rPr>
-          <w:lang w:val="en-GB"/>
-        </w:rPr>
-        <w:lastRenderedPageBreak/>
-        <w:t>convention). Because the whole framework works with generics you can instantiate each command with your own context.</w:t>
+        <w:t>: Interface for a generic context that holds a list of keys and values. A better approach is to create own type-safe contents with get- and set-methods for the values (Bean convention). Because the whole framework works with generics you can instantiate each command with your own context.</w:t>
       </w:r>
     </w:p>
     <w:p>
@@ -5975,14 +5973,12 @@
         </w:rPr>
         <w:t xml:space="preserve">There are some clean-code methodologies which </w:t>
       </w:r>
-      <w:proofErr w:type="gramStart"/>
-      <w:r>
-        <w:rPr>
-          <w:lang w:val="en-GB"/>
-        </w:rPr>
-        <w:t>has</w:t>
-      </w:r>
-      <w:proofErr w:type="gramEnd"/>
+      <w:r>
+        <w:rPr>
+          <w:lang w:val="en-GB"/>
+        </w:rPr>
+        <w:t>have</w:t>
+      </w:r>
       <w:r>
         <w:rPr>
           <w:lang w:val="en-GB"/>
@@ -6100,42 +6096,36 @@
         </w:rPr>
         <w:t xml:space="preserve"> has to levels of abstraction: </w:t>
       </w:r>
-      <w:proofErr w:type="gramStart"/>
-      <w:r>
-        <w:rPr>
-          <w:lang w:val="en-GB"/>
-        </w:rPr>
-        <w:t>Public methods has</w:t>
-      </w:r>
-      <w:proofErr w:type="gramEnd"/>
+      <w:r>
+        <w:rPr>
+          <w:lang w:val="en-GB"/>
+        </w:rPr>
+        <w:t>a Public method has</w:t>
+      </w:r>
       <w:r>
         <w:rPr>
           <w:lang w:val="en-GB"/>
         </w:rPr>
         <w:t xml:space="preserve"> no “calculation” just calling methods. All private methods </w:t>
       </w:r>
-      <w:proofErr w:type="gramStart"/>
-      <w:r>
-        <w:rPr>
-          <w:lang w:val="en-GB"/>
-        </w:rPr>
-        <w:t>holds</w:t>
-      </w:r>
-      <w:proofErr w:type="gramEnd"/>
+      <w:r>
+        <w:rPr>
+          <w:lang w:val="en-GB"/>
+        </w:rPr>
+        <w:t>hold</w:t>
+      </w:r>
       <w:r>
         <w:rPr>
           <w:lang w:val="en-GB"/>
         </w:rPr>
         <w:t xml:space="preserve"> algorithms that are called from the public method. One level of abstraction means that each method should follow only one of </w:t>
       </w:r>
-      <w:proofErr w:type="gramStart"/>
-      <w:r>
-        <w:rPr>
-          <w:lang w:val="en-GB"/>
-        </w:rPr>
-        <w:t>this</w:t>
-      </w:r>
-      <w:proofErr w:type="gramEnd"/>
+      <w:r>
+        <w:rPr>
+          <w:lang w:val="en-GB"/>
+        </w:rPr>
+        <w:t>these</w:t>
+      </w:r>
       <w:r>
         <w:rPr>
           <w:lang w:val="en-GB"/>
@@ -6380,47 +6370,11 @@
         </w:rPr>
         <w:t>decide</w:t>
       </w:r>
-      <w:bookmarkStart w:id="0" w:name="_GoBack"/>
-      <w:bookmarkEnd w:id="0"/>
       <w:r>
         <w:rPr>
           <w:lang w:val="en-GB"/>
         </w:rPr>
         <w:t xml:space="preserve"> even the execution should going on or should stop.</w:t>
-      </w:r>
-    </w:p>
-    <w:p>
-      <w:pPr>
-        <w:rPr>
-          <w:lang w:val="en-GB"/>
-        </w:rPr>
-      </w:pPr>
-    </w:p>
-    <w:p>
-      <w:pPr>
-        <w:rPr>
-          <w:lang w:val="en-GB"/>
-        </w:rPr>
-      </w:pPr>
-    </w:p>
-    <w:p>
-      <w:pPr>
-        <w:rPr>
-          <w:lang w:val="en-GB"/>
-        </w:rPr>
-      </w:pPr>
-    </w:p>
-    <w:p>
-      <w:pPr>
-        <w:rPr>
-          <w:lang w:val="en-GB"/>
-        </w:rPr>
-      </w:pPr>
-      <w:r>
-        <w:rPr>
-          <w:lang w:val="en-GB"/>
-        </w:rPr>
-        <w:br w:type="page"/>
       </w:r>
     </w:p>
     <w:p>
@@ -6450,7 +6404,6 @@
           <w:szCs w:val="20"/>
           <w:lang w:val="en-US"/>
         </w:rPr>
-        <w:lastRenderedPageBreak/>
         <w:tab/>
       </w:r>
       <w:r>
@@ -7114,6 +7067,7 @@
           <w:szCs w:val="20"/>
           <w:lang w:val="en-GB"/>
         </w:rPr>
+        <w:lastRenderedPageBreak/>
         <w:tab/>
       </w:r>
       <w:r>
@@ -9189,39 +9143,40 @@
           <w:rFonts w:ascii="Courier New" w:hAnsi="Courier New" w:cs="Courier New"/>
           <w:sz w:val="16"/>
           <w:szCs w:val="20"/>
-        </w:rPr>
-      </w:pPr>
-      <w:r>
-        <w:rPr>
-          <w:rFonts w:ascii="Courier New" w:hAnsi="Courier New" w:cs="Courier New"/>
-          <w:color w:val="000000"/>
-          <w:sz w:val="16"/>
-          <w:szCs w:val="20"/>
-          <w:lang w:val="en-GB"/>
-        </w:rPr>
-        <w:tab/>
-      </w:r>
-      <w:r>
-        <w:rPr>
-          <w:rFonts w:ascii="Courier New" w:hAnsi="Courier New" w:cs="Courier New"/>
-          <w:color w:val="000000"/>
-          <w:sz w:val="16"/>
-          <w:szCs w:val="20"/>
-          <w:lang w:val="en-GB"/>
-        </w:rPr>
-        <w:tab/>
-      </w:r>
-      <w:r>
-        <w:rPr>
-          <w:rFonts w:ascii="Courier New" w:hAnsi="Courier New" w:cs="Courier New"/>
-          <w:color w:val="000000"/>
-          <w:sz w:val="16"/>
-          <w:szCs w:val="20"/>
-          <w:lang w:val="en-GB"/>
-        </w:rPr>
-        <w:tab/>
-      </w:r>
-      <w:proofErr w:type="spellStart"/>
+          <w:lang w:val="en-US"/>
+        </w:rPr>
+      </w:pPr>
+      <w:r>
+        <w:rPr>
+          <w:rFonts w:ascii="Courier New" w:hAnsi="Courier New" w:cs="Courier New"/>
+          <w:color w:val="000000"/>
+          <w:sz w:val="16"/>
+          <w:szCs w:val="20"/>
+          <w:lang w:val="en-GB"/>
+        </w:rPr>
+        <w:tab/>
+      </w:r>
+      <w:r>
+        <w:rPr>
+          <w:rFonts w:ascii="Courier New" w:hAnsi="Courier New" w:cs="Courier New"/>
+          <w:color w:val="000000"/>
+          <w:sz w:val="16"/>
+          <w:szCs w:val="20"/>
+          <w:lang w:val="en-GB"/>
+        </w:rPr>
+        <w:tab/>
+      </w:r>
+      <w:r>
+        <w:rPr>
+          <w:rFonts w:ascii="Courier New" w:hAnsi="Courier New" w:cs="Courier New"/>
+          <w:color w:val="000000"/>
+          <w:sz w:val="16"/>
+          <w:szCs w:val="20"/>
+          <w:lang w:val="en-GB"/>
+        </w:rPr>
+        <w:tab/>
+      </w:r>
+      <w:proofErr w:type="gramStart"/>
       <w:r>
         <w:rPr>
           <w:rFonts w:ascii="Courier New" w:hAnsi="Courier New" w:cs="Courier New"/>
@@ -9230,20 +9185,21 @@
           <w:color w:val="7F0055"/>
           <w:sz w:val="16"/>
           <w:szCs w:val="20"/>
+          <w:lang w:val="en-US"/>
         </w:rPr>
         <w:t>throw</w:t>
       </w:r>
-      <w:proofErr w:type="spellEnd"/>
-      <w:r>
-        <w:rPr>
-          <w:rFonts w:ascii="Courier New" w:hAnsi="Courier New" w:cs="Courier New"/>
-          <w:color w:val="000000"/>
-          <w:sz w:val="16"/>
-          <w:szCs w:val="20"/>
+      <w:proofErr w:type="gramEnd"/>
+      <w:r>
+        <w:rPr>
+          <w:rFonts w:ascii="Courier New" w:hAnsi="Courier New" w:cs="Courier New"/>
+          <w:color w:val="000000"/>
+          <w:sz w:val="16"/>
+          <w:szCs w:val="20"/>
+          <w:lang w:val="en-US"/>
         </w:rPr>
         <w:t xml:space="preserve"> </w:t>
       </w:r>
-      <w:proofErr w:type="spellStart"/>
       <w:r>
         <w:rPr>
           <w:rFonts w:ascii="Courier New" w:hAnsi="Courier New" w:cs="Courier New"/>
@@ -9252,9 +9208,31 @@
           <w:color w:val="7F0055"/>
           <w:sz w:val="16"/>
           <w:szCs w:val="20"/>
+          <w:lang w:val="en-US"/>
         </w:rPr>
         <w:t>new</w:t>
       </w:r>
+      <w:r>
+        <w:rPr>
+          <w:rFonts w:ascii="Courier New" w:hAnsi="Courier New" w:cs="Courier New"/>
+          <w:color w:val="000000"/>
+          <w:sz w:val="16"/>
+          <w:szCs w:val="20"/>
+          <w:lang w:val="en-US"/>
+        </w:rPr>
+        <w:t xml:space="preserve"> Exception(</w:t>
+      </w:r>
+      <w:proofErr w:type="spellStart"/>
+      <w:r>
+        <w:rPr>
+          <w:rFonts w:ascii="Courier New" w:hAnsi="Courier New" w:cs="Courier New"/>
+          <w:color w:val="6A3E3E"/>
+          <w:sz w:val="16"/>
+          <w:szCs w:val="20"/>
+          <w:lang w:val="en-US"/>
+        </w:rPr>
+        <w:t>errorString</w:t>
+      </w:r>
       <w:proofErr w:type="spellEnd"/>
       <w:r>
         <w:rPr>
@@ -9262,46 +9240,7 @@
           <w:color w:val="000000"/>
           <w:sz w:val="16"/>
           <w:szCs w:val="20"/>
-        </w:rPr>
-        <w:t xml:space="preserve"> </w:t>
-      </w:r>
-      <w:proofErr w:type="spellStart"/>
-      <w:r>
-        <w:rPr>
-          <w:rFonts w:ascii="Courier New" w:hAnsi="Courier New" w:cs="Courier New"/>
-          <w:color w:val="000000"/>
-          <w:sz w:val="16"/>
-          <w:szCs w:val="20"/>
-        </w:rPr>
-        <w:t>Exception</w:t>
-      </w:r>
-      <w:proofErr w:type="spellEnd"/>
-      <w:r>
-        <w:rPr>
-          <w:rFonts w:ascii="Courier New" w:hAnsi="Courier New" w:cs="Courier New"/>
-          <w:color w:val="000000"/>
-          <w:sz w:val="16"/>
-          <w:szCs w:val="20"/>
-        </w:rPr>
-        <w:t>(</w:t>
-      </w:r>
-      <w:proofErr w:type="spellStart"/>
-      <w:r>
-        <w:rPr>
-          <w:rFonts w:ascii="Courier New" w:hAnsi="Courier New" w:cs="Courier New"/>
-          <w:color w:val="6A3E3E"/>
-          <w:sz w:val="16"/>
-          <w:szCs w:val="20"/>
-        </w:rPr>
-        <w:t>errorString</w:t>
-      </w:r>
-      <w:proofErr w:type="spellEnd"/>
-      <w:r>
-        <w:rPr>
-          <w:rFonts w:ascii="Courier New" w:hAnsi="Courier New" w:cs="Courier New"/>
-          <w:color w:val="000000"/>
-          <w:sz w:val="16"/>
-          <w:szCs w:val="20"/>
+          <w:lang w:val="en-US"/>
         </w:rPr>
         <w:t>);</w:t>
       </w:r>
@@ -9322,6 +9261,7 @@
           <w:rFonts w:ascii="Courier New" w:hAnsi="Courier New" w:cs="Courier New"/>
           <w:sz w:val="16"/>
           <w:szCs w:val="20"/>
+          <w:lang w:val="en-US"/>
         </w:rPr>
       </w:pPr>
     </w:p>
@@ -9341,23 +9281,26 @@
           <w:rFonts w:ascii="Courier New" w:hAnsi="Courier New" w:cs="Courier New"/>
           <w:sz w:val="16"/>
           <w:szCs w:val="20"/>
-        </w:rPr>
-      </w:pPr>
-      <w:r>
-        <w:rPr>
-          <w:rFonts w:ascii="Courier New" w:hAnsi="Courier New" w:cs="Courier New"/>
-          <w:color w:val="000000"/>
-          <w:sz w:val="16"/>
-          <w:szCs w:val="20"/>
-        </w:rPr>
-        <w:tab/>
-      </w:r>
-      <w:r>
-        <w:rPr>
-          <w:rFonts w:ascii="Courier New" w:hAnsi="Courier New" w:cs="Courier New"/>
-          <w:color w:val="000000"/>
-          <w:sz w:val="16"/>
-          <w:szCs w:val="20"/>
+          <w:lang w:val="en-US"/>
+        </w:rPr>
+      </w:pPr>
+      <w:r>
+        <w:rPr>
+          <w:rFonts w:ascii="Courier New" w:hAnsi="Courier New" w:cs="Courier New"/>
+          <w:color w:val="000000"/>
+          <w:sz w:val="16"/>
+          <w:szCs w:val="20"/>
+          <w:lang w:val="en-US"/>
+        </w:rPr>
+        <w:tab/>
+      </w:r>
+      <w:r>
+        <w:rPr>
+          <w:rFonts w:ascii="Courier New" w:hAnsi="Courier New" w:cs="Courier New"/>
+          <w:color w:val="000000"/>
+          <w:sz w:val="16"/>
+          <w:szCs w:val="20"/>
+          <w:lang w:val="en-US"/>
         </w:rPr>
         <w:tab/>
         <w:t>}</w:t>
@@ -9379,17 +9322,345 @@
           <w:rFonts w:ascii="Courier New" w:hAnsi="Courier New" w:cs="Courier New"/>
           <w:sz w:val="16"/>
           <w:szCs w:val="20"/>
-        </w:rPr>
-      </w:pPr>
-      <w:r>
-        <w:rPr>
-          <w:rFonts w:ascii="Courier New" w:hAnsi="Courier New" w:cs="Courier New"/>
-          <w:color w:val="000000"/>
-          <w:sz w:val="16"/>
-          <w:szCs w:val="20"/>
+          <w:lang w:val="en-US"/>
+        </w:rPr>
+      </w:pPr>
+      <w:r>
+        <w:rPr>
+          <w:rFonts w:ascii="Courier New" w:hAnsi="Courier New" w:cs="Courier New"/>
+          <w:color w:val="000000"/>
+          <w:sz w:val="16"/>
+          <w:szCs w:val="20"/>
+          <w:lang w:val="en-US"/>
         </w:rPr>
         <w:tab/>
         <w:t>}</w:t>
+      </w:r>
+    </w:p>
+    <w:p>
+      <w:pPr>
+        <w:pStyle w:val="berschrift1"/>
+        <w:rPr>
+          <w:lang w:val="en-GB"/>
+        </w:rPr>
+      </w:pPr>
+      <w:r>
+        <w:rPr>
+          <w:lang w:val="en-GB"/>
+        </w:rPr>
+        <w:t>100% not even less</w:t>
+      </w:r>
+    </w:p>
+    <w:p>
+      <w:pPr>
+        <w:rPr>
+          <w:lang w:val="en-GB"/>
+        </w:rPr>
+      </w:pPr>
+      <w:r>
+        <w:rPr>
+          <w:lang w:val="en-GB"/>
+        </w:rPr>
+        <w:t>The following pictures describe what it means to have 100%.</w:t>
+      </w:r>
+    </w:p>
+    <w:p>
+      <w:pPr>
+        <w:rPr>
+          <w:lang w:val="en-GB"/>
+        </w:rPr>
+      </w:pPr>
+      <w:r>
+        <w:rPr>
+          <w:lang w:val="en-GB"/>
+        </w:rPr>
+        <w:t xml:space="preserve">First of all in the overview of files you may see: Testing code sometimes is not doubling </w:t>
+      </w:r>
+      <w:proofErr w:type="gramStart"/>
+      <w:r>
+        <w:rPr>
+          <w:lang w:val="en-GB"/>
+        </w:rPr>
+        <w:t>the codebase</w:t>
+      </w:r>
+      <w:proofErr w:type="gramEnd"/>
+      <w:r>
+        <w:rPr>
+          <w:lang w:val="en-GB"/>
+        </w:rPr>
+        <w:t xml:space="preserve"> but more as doubles it. But for a framework this should be no problem:</w:t>
+      </w:r>
+    </w:p>
+    <w:p>
+      <w:pPr>
+        <w:rPr>
+          <w:lang w:val="en-GB"/>
+        </w:rPr>
+      </w:pPr>
+      <w:r>
+        <w:rPr>
+          <w:noProof/>
+          <w:lang w:eastAsia="de-DE"/>
+        </w:rPr>
+        <w:drawing>
+          <wp:inline distT="0" distB="0" distL="0" distR="0">
+            <wp:extent cx="1533282" cy="2874433"/>
+            <wp:effectExtent l="0" t="0" r="0" b="2540"/>
+            <wp:docPr id="2" name="Grafik 2"/>
+            <wp:cNvGraphicFramePr>
+              <a:graphicFrameLocks xmlns:a="http://schemas.openxmlformats.org/drawingml/2006/main" noChangeAspect="1"/>
+            </wp:cNvGraphicFramePr>
+            <a:graphic xmlns:a="http://schemas.openxmlformats.org/drawingml/2006/main">
+              <a:graphicData uri="http://schemas.openxmlformats.org/drawingml/2006/picture">
+                <pic:pic xmlns:pic="http://schemas.openxmlformats.org/drawingml/2006/picture">
+                  <pic:nvPicPr>
+                    <pic:cNvPr id="0" name="Quelltexte.png"/>
+                    <pic:cNvPicPr/>
+                  </pic:nvPicPr>
+                  <pic:blipFill>
+                    <a:blip r:embed="rId7" cstate="print">
+                      <a:extLst>
+                        <a:ext uri="{28A0092B-C50C-407E-A947-70E740481C1C}">
+                          <a14:useLocalDpi xmlns:a14="http://schemas.microsoft.com/office/drawing/2010/main" val="0"/>
+                        </a:ext>
+                      </a:extLst>
+                    </a:blip>
+                    <a:stretch>
+                      <a:fillRect/>
+                    </a:stretch>
+                  </pic:blipFill>
+                  <pic:spPr>
+                    <a:xfrm>
+                      <a:off x="0" y="0"/>
+                      <a:ext cx="1533273" cy="2874416"/>
+                    </a:xfrm>
+                    <a:prstGeom prst="rect">
+                      <a:avLst/>
+                    </a:prstGeom>
+                  </pic:spPr>
+                </pic:pic>
+              </a:graphicData>
+            </a:graphic>
+          </wp:inline>
+        </w:drawing>
+      </w:r>
+    </w:p>
+    <w:p>
+      <w:pPr>
+        <w:rPr>
+          <w:lang w:val="en-GB"/>
+        </w:rPr>
+      </w:pPr>
+      <w:r>
+        <w:rPr>
+          <w:lang w:val="en-GB"/>
+        </w:rPr>
+        <w:t>The next thing is to provide 100% test coverage.</w:t>
+      </w:r>
+    </w:p>
+    <w:p>
+      <w:pPr>
+        <w:rPr>
+          <w:lang w:val="en-GB"/>
+        </w:rPr>
+      </w:pPr>
+      <w:r>
+        <w:rPr>
+          <w:noProof/>
+          <w:lang w:eastAsia="de-DE"/>
+        </w:rPr>
+        <w:lastRenderedPageBreak/>
+        <w:drawing>
+          <wp:inline distT="0" distB="0" distL="0" distR="0">
+            <wp:extent cx="5140700" cy="1735667"/>
+            <wp:effectExtent l="0" t="0" r="3175" b="0"/>
+            <wp:docPr id="3" name="Grafik 3"/>
+            <wp:cNvGraphicFramePr>
+              <a:graphicFrameLocks xmlns:a="http://schemas.openxmlformats.org/drawingml/2006/main" noChangeAspect="1"/>
+            </wp:cNvGraphicFramePr>
+            <a:graphic xmlns:a="http://schemas.openxmlformats.org/drawingml/2006/main">
+              <a:graphicData uri="http://schemas.openxmlformats.org/drawingml/2006/picture">
+                <pic:pic xmlns:pic="http://schemas.openxmlformats.org/drawingml/2006/picture">
+                  <pic:nvPicPr>
+                    <pic:cNvPr id="0" name="JUnit Test Coverate.png"/>
+                    <pic:cNvPicPr/>
+                  </pic:nvPicPr>
+                  <pic:blipFill>
+                    <a:blip r:embed="rId8">
+                      <a:extLst>
+                        <a:ext uri="{28A0092B-C50C-407E-A947-70E740481C1C}">
+                          <a14:useLocalDpi xmlns:a14="http://schemas.microsoft.com/office/drawing/2010/main" val="0"/>
+                        </a:ext>
+                      </a:extLst>
+                    </a:blip>
+                    <a:stretch>
+                      <a:fillRect/>
+                    </a:stretch>
+                  </pic:blipFill>
+                  <pic:spPr>
+                    <a:xfrm>
+                      <a:off x="0" y="0"/>
+                      <a:ext cx="5145741" cy="1737369"/>
+                    </a:xfrm>
+                    <a:prstGeom prst="rect">
+                      <a:avLst/>
+                    </a:prstGeom>
+                  </pic:spPr>
+                </pic:pic>
+              </a:graphicData>
+            </a:graphic>
+          </wp:inline>
+        </w:drawing>
+      </w:r>
+    </w:p>
+    <w:p>
+      <w:pPr>
+        <w:rPr>
+          <w:lang w:val="en-GB"/>
+        </w:rPr>
+      </w:pPr>
+      <w:r>
+        <w:rPr>
+          <w:lang w:val="en-GB"/>
+        </w:rPr>
+        <w:t>The next question is the quality of the tests. This can be achieved via mutation testing.</w:t>
+      </w:r>
+    </w:p>
+    <w:p>
+      <w:pPr>
+        <w:rPr>
+          <w:lang w:val="en-GB"/>
+        </w:rPr>
+      </w:pPr>
+      <w:bookmarkStart w:id="0" w:name="_GoBack"/>
+      <w:r>
+        <w:rPr>
+          <w:noProof/>
+          <w:lang w:eastAsia="de-DE"/>
+        </w:rPr>
+        <w:drawing>
+          <wp:inline distT="0" distB="0" distL="0" distR="0">
+            <wp:extent cx="5080000" cy="1851803"/>
+            <wp:effectExtent l="0" t="0" r="6350" b="0"/>
+            <wp:docPr id="4" name="Grafik 4"/>
+            <wp:cNvGraphicFramePr>
+              <a:graphicFrameLocks xmlns:a="http://schemas.openxmlformats.org/drawingml/2006/main" noChangeAspect="1"/>
+            </wp:cNvGraphicFramePr>
+            <a:graphic xmlns:a="http://schemas.openxmlformats.org/drawingml/2006/main">
+              <a:graphicData uri="http://schemas.openxmlformats.org/drawingml/2006/picture">
+                <pic:pic xmlns:pic="http://schemas.openxmlformats.org/drawingml/2006/picture">
+                  <pic:nvPicPr>
+                    <pic:cNvPr id="0" name="Pit Test Coverage Report.png"/>
+                    <pic:cNvPicPr/>
+                  </pic:nvPicPr>
+                  <pic:blipFill>
+                    <a:blip r:embed="rId9">
+                      <a:extLst>
+                        <a:ext uri="{28A0092B-C50C-407E-A947-70E740481C1C}">
+                          <a14:useLocalDpi xmlns:a14="http://schemas.microsoft.com/office/drawing/2010/main" val="0"/>
+                        </a:ext>
+                      </a:extLst>
+                    </a:blip>
+                    <a:stretch>
+                      <a:fillRect/>
+                    </a:stretch>
+                  </pic:blipFill>
+                  <pic:spPr>
+                    <a:xfrm>
+                      <a:off x="0" y="0"/>
+                      <a:ext cx="5080511" cy="1851989"/>
+                    </a:xfrm>
+                    <a:prstGeom prst="rect">
+                      <a:avLst/>
+                    </a:prstGeom>
+                  </pic:spPr>
+                </pic:pic>
+              </a:graphicData>
+            </a:graphic>
+          </wp:inline>
+        </w:drawing>
+      </w:r>
+      <w:bookmarkEnd w:id="0"/>
+    </w:p>
+    <w:p>
+      <w:pPr>
+        <w:rPr>
+          <w:lang w:val="en-GB"/>
+        </w:rPr>
+      </w:pPr>
+      <w:r>
+        <w:rPr>
+          <w:lang w:val="en-GB"/>
+        </w:rPr>
+        <w:t xml:space="preserve">Last but not least </w:t>
+      </w:r>
+      <w:proofErr w:type="spellStart"/>
+      <w:r>
+        <w:rPr>
+          <w:lang w:val="en-GB"/>
+        </w:rPr>
+        <w:t>SonarQube</w:t>
+      </w:r>
+      <w:proofErr w:type="spellEnd"/>
+      <w:r>
+        <w:rPr>
+          <w:lang w:val="en-GB"/>
+        </w:rPr>
+        <w:t xml:space="preserve"> gives you an idea about code duplication, testing coverage as well as technical depth.</w:t>
+      </w:r>
+    </w:p>
+    <w:p>
+      <w:pPr>
+        <w:rPr>
+          <w:lang w:val="en-GB"/>
+        </w:rPr>
+      </w:pPr>
+      <w:r>
+        <w:rPr>
+          <w:noProof/>
+          <w:lang w:eastAsia="de-DE"/>
+        </w:rPr>
+        <w:drawing>
+          <wp:inline distT="0" distB="0" distL="0" distR="0">
+            <wp:extent cx="5338233" cy="2032435"/>
+            <wp:effectExtent l="0" t="0" r="0" b="6350"/>
+            <wp:docPr id="5" name="Grafik 5"/>
+            <wp:cNvGraphicFramePr>
+              <a:graphicFrameLocks xmlns:a="http://schemas.openxmlformats.org/drawingml/2006/main" noChangeAspect="1"/>
+            </wp:cNvGraphicFramePr>
+            <a:graphic xmlns:a="http://schemas.openxmlformats.org/drawingml/2006/main">
+              <a:graphicData uri="http://schemas.openxmlformats.org/drawingml/2006/picture">
+                <pic:pic xmlns:pic="http://schemas.openxmlformats.org/drawingml/2006/picture">
+                  <pic:nvPicPr>
+                    <pic:cNvPr id="0" name="SonarQube Report.png"/>
+                    <pic:cNvPicPr/>
+                  </pic:nvPicPr>
+                  <pic:blipFill>
+                    <a:blip r:embed="rId10" cstate="print">
+                      <a:extLst>
+                        <a:ext uri="{28A0092B-C50C-407E-A947-70E740481C1C}">
+                          <a14:useLocalDpi xmlns:a14="http://schemas.microsoft.com/office/drawing/2010/main" val="0"/>
+                        </a:ext>
+                      </a:extLst>
+                    </a:blip>
+                    <a:stretch>
+                      <a:fillRect/>
+                    </a:stretch>
+                  </pic:blipFill>
+                  <pic:spPr>
+                    <a:xfrm>
+                      <a:off x="0" y="0"/>
+                      <a:ext cx="5339262" cy="2032827"/>
+                    </a:xfrm>
+                    <a:prstGeom prst="rect">
+                      <a:avLst/>
+                    </a:prstGeom>
+                  </pic:spPr>
+                </pic:pic>
+              </a:graphicData>
+            </a:graphic>
+          </wp:inline>
+        </w:drawing>
       </w:r>
     </w:p>
     <w:p>
@@ -11168,7 +11439,7 @@
   <a:extraClrSchemeLst/>
   <a:extLst>
     <a:ext uri="{05A4C25C-085E-4340-85A3-A5531E510DB2}">
-      <thm15:themeFamily xmlns:thm15="http://schemas.microsoft.com/office/thememl/2012/main" xmlns="" name="Office Theme" id="{62F939B6-93AF-4DB8-9C6B-D6C7DFDC589F}" vid="{4A3C46E8-61CC-4603-A589-7422A47A8E4A}"/>
+      <thm15:themeFamily xmlns="" xmlns:thm15="http://schemas.microsoft.com/office/thememl/2012/main" name="Office Theme" id="{62F939B6-93AF-4DB8-9C6B-D6C7DFDC589F}" vid="{4A3C46E8-61CC-4603-A589-7422A47A8E4A}"/>
     </a:ext>
   </a:extLst>
 </a:theme>

</xml_diff>